<commit_message>
improved aims 1, 2, and 3
most of aim 2 completed, aim 3 ~40% done.
</commit_message>
<xml_diff>
--- a/Molly Preliminary Exam/Prelim_Aim3.docx
+++ b/Molly Preliminary Exam/Prelim_Aim3.docx
@@ -54,31 +54,484 @@
           <w:u w:val="single"/>
         </w:rPr>
       </w:pPr>
-      <w:bookmarkStart w:id="0" w:name="_GoBack"/>
+      <w:r>
+        <w:rPr>
+          <w:rFonts w:ascii="Times New Roman" w:hAnsi="Times New Roman" w:cs="Times New Roman"/>
+          <w:b/>
+          <w:u w:val="single"/>
+        </w:rPr>
+        <w:t>Background:</w:t>
+      </w:r>
+    </w:p>
+    <w:p>
+      <w:pPr>
+        <w:rPr>
+          <w:rFonts w:ascii="Times New Roman" w:hAnsi="Times New Roman" w:cs="Times New Roman"/>
+          <w:u w:val="single"/>
+        </w:rPr>
+      </w:pPr>
+      <w:r>
+        <w:rPr>
+          <w:rFonts w:ascii="Times New Roman" w:hAnsi="Times New Roman" w:cs="Times New Roman"/>
+          <w:u w:val="single"/>
+        </w:rPr>
+        <w:t>Fasting in pregnancy</w:t>
+      </w:r>
+    </w:p>
+    <w:p>
+      <w:pPr>
+        <w:rPr>
+          <w:rFonts w:ascii="Times New Roman" w:hAnsi="Times New Roman" w:cs="Times New Roman"/>
+        </w:rPr>
+      </w:pPr>
+      <w:r>
+        <w:rPr>
+          <w:rFonts w:ascii="Times New Roman" w:hAnsi="Times New Roman" w:cs="Times New Roman"/>
+        </w:rPr>
+        <w:t>Intermittent fasting during pregnancy has not been thoroughly examined in humans. The closest analogue to the TRF paradigm of IF would be fasting in Ramadan. [Insert Ramadan graphic here]</w:t>
+      </w:r>
+      <w:r>
+        <w:rPr>
+          <w:rFonts w:ascii="Times New Roman" w:hAnsi="Times New Roman" w:cs="Times New Roman"/>
+        </w:rPr>
+        <w:t xml:space="preserve">. In general, Ramadan fasting is not a good mimetic for the TRF paradigm of IF, as it often is accompanied by changes in sleep patterns and food quality, both of which could independently affect disease risk and health. </w:t>
+      </w:r>
+    </w:p>
+    <w:p>
+      <w:pPr>
+        <w:rPr>
+          <w:rFonts w:ascii="Times New Roman" w:hAnsi="Times New Roman" w:cs="Times New Roman"/>
+          <w:u w:val="single"/>
+        </w:rPr>
+      </w:pPr>
+      <w:r>
+        <w:rPr>
+          <w:rFonts w:ascii="Times New Roman" w:hAnsi="Times New Roman" w:cs="Times New Roman"/>
+          <w:u w:val="single"/>
+        </w:rPr>
+        <w:t>Preterm birth</w:t>
+      </w:r>
+    </w:p>
+    <w:p>
+      <w:pPr>
+        <w:rPr>
+          <w:rFonts w:ascii="Times New Roman" w:hAnsi="Times New Roman" w:cs="Times New Roman"/>
+        </w:rPr>
+      </w:pPr>
+      <w:proofErr w:type="gramStart"/>
+      <w:r>
+        <w:rPr>
+          <w:rFonts w:ascii="Times New Roman" w:hAnsi="Times New Roman" w:cs="Times New Roman"/>
+        </w:rPr>
+        <w:t>Pre term</w:t>
+      </w:r>
+      <w:proofErr w:type="gramEnd"/>
+      <w:r>
+        <w:rPr>
+          <w:rFonts w:ascii="Times New Roman" w:hAnsi="Times New Roman" w:cs="Times New Roman"/>
+        </w:rPr>
+        <w:t xml:space="preserve"> birth is a significant health risk for neonates. It has been demonstrated that infants born before term (37 </w:t>
+      </w:r>
+      <w:proofErr w:type="spellStart"/>
+      <w:r>
+        <w:rPr>
+          <w:rFonts w:ascii="Times New Roman" w:hAnsi="Times New Roman" w:cs="Times New Roman"/>
+        </w:rPr>
+        <w:t>weeks</w:t>
+      </w:r>
+      <w:proofErr w:type="spellEnd"/>
+      <w:r>
+        <w:rPr>
+          <w:rFonts w:ascii="Times New Roman" w:hAnsi="Times New Roman" w:cs="Times New Roman"/>
+        </w:rPr>
+        <w:t xml:space="preserve"> gestation), are at greater lifetime risks for </w:t>
+      </w:r>
+      <w:r>
+        <w:rPr>
+          <w:rFonts w:ascii="Times New Roman" w:hAnsi="Times New Roman" w:cs="Times New Roman"/>
+        </w:rPr>
+        <w:t xml:space="preserve">higher total cholesterol, triglycerides, glucose and insulin as well as high blood pressure </w:t>
+      </w:r>
+      <w:bookmarkStart w:id="0" w:name="ZOTERO_TEMP_BOOKMARK"/>
+      <w:r>
+        <w:rPr>
+          <w:rFonts w:ascii="Times New Roman" w:hAnsi="Times New Roman" w:cs="Times New Roman"/>
+        </w:rPr>
+        <w:t>(Suzuki, 2018)</w:t>
+      </w:r>
       <w:bookmarkEnd w:id="0"/>
       <w:r>
         <w:rPr>
           <w:rFonts w:ascii="Times New Roman" w:hAnsi="Times New Roman" w:cs="Times New Roman"/>
-          <w:b/>
+        </w:rPr>
+        <w:fldChar w:fldCharType="begin"/>
+      </w:r>
+      <w:r>
+        <w:rPr>
+          <w:rFonts w:ascii="Times New Roman" w:hAnsi="Times New Roman" w:cs="Times New Roman"/>
+        </w:rPr>
+        <w:instrText xml:space="preserve"> ADDIN ZOTERO_ITEM CSL_CITATION {"citationID":"r6fj7ejO","properties":{"formattedCitation":"(Lewandowski Adam J. et al., 2015)","plainCitation":"(Lewandowski Adam J. et al., 2015)","noteIndex":0},"citationItems":[{"id":272,"uris":["http://zotero.org/users/5073745/items/VQGSAGEM"],"uri":["http://zotero.org/users/5073745/items/VQGSAGEM"],"itemData":{"id":272,"type":"article-journal","abstract":"Preterm-born individuals have elevated blood pressure. We tested the hypothesis that this associates with an enhanced antiangiogenic circulating profile and that this association is mediated by variations in capillary density. We studied 204 adults aged 25 years (range, 20–30 years), of which 102 had been followed up prospectively since very preterm birth (mean gestational age, 30.3±2.5 weeks) and 102 were born term to uncomplicated pregnancies. A panel of circulating biomarkers, including soluble endoglin and soluble fms-like tyrosine kinase-1, were compared between groups and related to perinatal history and adult cardiovascular risk. Associations with cardiovascular phenotype were studied in 90 individuals who had undergone detailed assessment of microvascular, macrovascular, and cardiac structure and function. Preterm-born individuals had elevations in soluble endoglin (5.64±1.03 versus 4.06±0.85 ng/mL; P&lt;0.001) and soluble fms-like tyrosine kinase-1 (88.1±19.0 versus 73.0±15.3 pg/mL; P&lt;0.001) compared with term-born individuals, proportional to elevations in resting and ambulatory blood pressure, as well as degree of prematurity (P&lt;0.05). Maternal hypertensive pregnancy disorder was associated with additional increases in soluble fms-like tyrosine kinase-1 (P=0.002). Other circulating biomarkers, including those of inflammation and endothelial activation, were not related to blood pressure. There was a specific graded association between soluble endoglin and degree of functional and structural capillary rarefaction (P=0.002 and P&lt;0.001), and in multivariable analysis, there were capillary density–mediated associations between soluble endoglin and blood pressure. Preterm-born individuals exhibit an enhanced antiangiogenic state in adult life that is specifically related to elevations in blood pressure. The association seems to be mediated through capillary rarefaction and is independent of other cardiovascular structural and functional differences in the offspring.","container-title":"Hypertension","DOI":"10.1161/HYPERTENSIONAHA.114.04662","issue":"3","journalAbbreviation":"Hypertension","page":"607-614","source":"ahajournals.org (Atypon)","title":"Elevated Blood Pressure in Preterm-Born Offspring Associates With a Distinct Antiangiogenic State and Microvascular Abnormalities in Adult Life","volume":"65","author":[{"literal":"Lewandowski Adam J."},{"literal":"Davis Esther F."},{"literal":"Yu Grace"},{"literal":"Digby Janet E."},{"literal":"Boardman Henry"},{"literal":"Whitworth Polly"},{"literal":"Singhal Atul"},{"literal":"Lucas Alan"},{"literal":"McCormick Kenny"},{"literal":"Shore Angela C."},{"literal":"Leeson Paul"}],"issued":{"date-parts":[["2015",3,1]]}}}],"schema":"https://github.com/citation-style-language/schema/raw/master/csl-citation.json"} </w:instrText>
+      </w:r>
+      <w:r>
+        <w:rPr>
+          <w:rFonts w:ascii="Times New Roman" w:hAnsi="Times New Roman" w:cs="Times New Roman"/>
+        </w:rPr>
+        <w:fldChar w:fldCharType="separate"/>
+      </w:r>
+      <w:r>
+        <w:rPr>
+          <w:rFonts w:ascii="Times New Roman" w:hAnsi="Times New Roman" w:cs="Times New Roman"/>
+          <w:noProof/>
+        </w:rPr>
+        <w:t>(Lewandowski Adam J. et al., 2015)</w:t>
+      </w:r>
+      <w:r>
+        <w:rPr>
+          <w:rFonts w:ascii="Times New Roman" w:hAnsi="Times New Roman" w:cs="Times New Roman"/>
+        </w:rPr>
+        <w:fldChar w:fldCharType="end"/>
+      </w:r>
+      <w:r>
+        <w:rPr>
+          <w:rFonts w:ascii="Times New Roman" w:hAnsi="Times New Roman" w:cs="Times New Roman"/>
+        </w:rPr>
+        <w:t xml:space="preserve">. </w:t>
+      </w:r>
+      <w:r>
+        <w:rPr>
+          <w:rFonts w:ascii="Times New Roman" w:hAnsi="Times New Roman" w:cs="Times New Roman"/>
+        </w:rPr>
+        <w:t xml:space="preserve">Because pregnancy is a complex period of rapid adaptation for the mother, the etiological drivers of pre-term birth have been difficult to isolate and study. Mothers with short stature, lower educational attainment, who smoke, or have diabetes are more likely to deliver before term </w:t>
+      </w:r>
+      <w:r>
+        <w:rPr>
+          <w:rFonts w:ascii="Times New Roman" w:hAnsi="Times New Roman" w:cs="Times New Roman"/>
+        </w:rPr>
+        <w:fldChar w:fldCharType="begin"/>
+      </w:r>
+      <w:r>
+        <w:rPr>
+          <w:rFonts w:ascii="Times New Roman" w:hAnsi="Times New Roman" w:cs="Times New Roman"/>
+        </w:rPr>
+        <w:instrText xml:space="preserve"> ADDIN ZOTERO_ITEM CSL_CITATION {"citationID":"TWHAI6Pj","properties":{"formattedCitation":"(Kramer, McLean, Eason, &amp; Usher, 1992)","plainCitation":"(Kramer, McLean, Eason, &amp; Usher, 1992)","noteIndex":0},"citationItems":[{"id":270,"uris":["http://zotero.org/users/5073745/items/PYMXKYCC"],"uri":["http://zotero.org/users/5073745/items/PYMXKYCC"],"itemData":{"id":270,"type":"article-journal","abstract":"Abstract.  Previous studies suggesting that maternal undernutrition increases the risk of preterm birth have suffered from several methodological shortcomings,","container-title":"American Journal of Epidemiology","DOI":"10.1093/oxfordjournals.aje.a116535","ISSN":"0002-9262","issue":"5","journalAbbreviation":"Am J Epidemiol","language":"en","page":"574-583","source":"academic.oup.com","title":"Maternal Nutrition and Spontaneous Preterm Birth","volume":"136","author":[{"family":"Kramer","given":"Michael S."},{"family":"McLean","given":"Frances H."},{"family":"Eason","given":"Erica L."},{"family":"Usher","given":"Robert H."}],"issued":{"date-parts":[["1992",9,1]]}}}],"schema":"https://github.com/citation-style-language/schema/raw/master/csl-citation.json"} </w:instrText>
+      </w:r>
+      <w:r>
+        <w:rPr>
+          <w:rFonts w:ascii="Times New Roman" w:hAnsi="Times New Roman" w:cs="Times New Roman"/>
+        </w:rPr>
+        <w:fldChar w:fldCharType="separate"/>
+      </w:r>
+      <w:r>
+        <w:rPr>
+          <w:rFonts w:ascii="Times New Roman" w:hAnsi="Times New Roman" w:cs="Times New Roman"/>
+          <w:noProof/>
+        </w:rPr>
+        <w:t>(Kramer, McLean, Eason, &amp; Usher, 1992)</w:t>
+      </w:r>
+      <w:r>
+        <w:rPr>
+          <w:rFonts w:ascii="Times New Roman" w:hAnsi="Times New Roman" w:cs="Times New Roman"/>
+        </w:rPr>
+        <w:fldChar w:fldCharType="end"/>
+      </w:r>
+      <w:r>
+        <w:rPr>
+          <w:rFonts w:ascii="Times New Roman" w:hAnsi="Times New Roman" w:cs="Times New Roman"/>
+        </w:rPr>
+        <w:t xml:space="preserve">. </w:t>
+      </w:r>
+      <w:r>
+        <w:rPr>
+          <w:rFonts w:ascii="Times New Roman" w:hAnsi="Times New Roman" w:cs="Times New Roman"/>
+        </w:rPr>
+        <w:t>Some of these risk facto</w:t>
+      </w:r>
+      <w:r>
+        <w:rPr>
+          <w:rFonts w:ascii="Times New Roman" w:hAnsi="Times New Roman" w:cs="Times New Roman"/>
+        </w:rPr>
+        <w:t>r</w:t>
+      </w:r>
+      <w:r>
+        <w:rPr>
+          <w:rFonts w:ascii="Times New Roman" w:hAnsi="Times New Roman" w:cs="Times New Roman"/>
+        </w:rPr>
+        <w:t>s can directly be tied to nutritional status, such as diabetes. However,</w:t>
+      </w:r>
+      <w:r>
+        <w:rPr>
+          <w:rFonts w:ascii="Times New Roman" w:hAnsi="Times New Roman" w:cs="Times New Roman"/>
+        </w:rPr>
+        <w:t xml:space="preserve"> many cannot be directly corrected by nutrition, but would likely have consequences for maternal nutritional status, such as increased need for water soluble vitamins in those who smoke, lower fruit and vegetable intakes in those with lower incomes, and</w:t>
+      </w:r>
+      <w:r>
+        <w:rPr>
+          <w:rFonts w:ascii="Times New Roman" w:hAnsi="Times New Roman" w:cs="Times New Roman"/>
+        </w:rPr>
+        <w:t xml:space="preserve"> lower food security for women who have lower educational attainment. </w:t>
+      </w:r>
+      <w:r>
+        <w:rPr>
+          <w:rFonts w:ascii="Times New Roman" w:hAnsi="Times New Roman" w:cs="Times New Roman"/>
+        </w:rPr>
+        <w:t xml:space="preserve">This can be difficult to disentangle from other conditions that are associated with pre-term birth, such as infant birth weight. </w:t>
+      </w:r>
+    </w:p>
+    <w:p>
+      <w:pPr>
+        <w:rPr>
+          <w:rFonts w:ascii="Times New Roman" w:hAnsi="Times New Roman" w:cs="Times New Roman"/>
+        </w:rPr>
+      </w:pPr>
+    </w:p>
+    <w:p>
+      <w:pPr>
+        <w:rPr>
+          <w:rFonts w:ascii="Times New Roman" w:hAnsi="Times New Roman" w:cs="Times New Roman"/>
           <w:u w:val="single"/>
         </w:rPr>
-        <w:t>Background:</w:t>
-      </w:r>
-    </w:p>
-    <w:p>
-      <w:pPr>
-        <w:rPr>
-          <w:rFonts w:ascii="Times New Roman" w:hAnsi="Times New Roman" w:cs="Times New Roman"/>
-          <w:b/>
+      </w:pPr>
+      <w:r>
+        <w:rPr>
+          <w:rFonts w:ascii="Times New Roman" w:hAnsi="Times New Roman" w:cs="Times New Roman"/>
           <w:u w:val="single"/>
         </w:rPr>
-      </w:pPr>
-      <w:r>
-        <w:rPr>
-          <w:rFonts w:ascii="Times New Roman" w:hAnsi="Times New Roman" w:cs="Times New Roman"/>
-          <w:b/>
+        <w:t>SGA/low birthweight</w:t>
+      </w:r>
+    </w:p>
+    <w:p>
+      <w:pPr>
+        <w:rPr>
+          <w:rFonts w:ascii="Times New Roman" w:hAnsi="Times New Roman" w:cs="Times New Roman"/>
+        </w:rPr>
+      </w:pPr>
+      <w:r>
+        <w:rPr>
+          <w:rFonts w:ascii="Times New Roman" w:hAnsi="Times New Roman" w:cs="Times New Roman"/>
+        </w:rPr>
+        <w:t xml:space="preserve">Infant birth weight is associated with _____. </w:t>
+      </w:r>
+    </w:p>
+    <w:p>
+      <w:pPr>
+        <w:rPr>
+          <w:rFonts w:ascii="Times New Roman" w:hAnsi="Times New Roman" w:cs="Times New Roman"/>
           <w:u w:val="single"/>
         </w:rPr>
+      </w:pPr>
+      <w:r>
+        <w:rPr>
+          <w:rFonts w:ascii="Times New Roman" w:hAnsi="Times New Roman" w:cs="Times New Roman"/>
+          <w:u w:val="single"/>
+        </w:rPr>
+        <w:t>Pre-</w:t>
+      </w:r>
+      <w:proofErr w:type="spellStart"/>
+      <w:r>
+        <w:rPr>
+          <w:rFonts w:ascii="Times New Roman" w:hAnsi="Times New Roman" w:cs="Times New Roman"/>
+          <w:u w:val="single"/>
+        </w:rPr>
+        <w:t>ecclampsia</w:t>
+      </w:r>
+      <w:proofErr w:type="spellEnd"/>
+    </w:p>
+    <w:p>
+      <w:pPr>
+        <w:rPr>
+          <w:rFonts w:ascii="Times New Roman" w:hAnsi="Times New Roman" w:cs="Times New Roman"/>
+          <w:u w:val="single"/>
+        </w:rPr>
+      </w:pPr>
+      <w:r>
+        <w:rPr>
+          <w:rFonts w:ascii="Times New Roman" w:hAnsi="Times New Roman" w:cs="Times New Roman"/>
+          <w:u w:val="single"/>
+        </w:rPr>
+        <w:t>Gestational diabetes</w:t>
+      </w:r>
+    </w:p>
+    <w:p>
+      <w:pPr>
+        <w:rPr>
+          <w:rFonts w:ascii="Times New Roman" w:hAnsi="Times New Roman" w:cs="Times New Roman"/>
+          <w:u w:val="single"/>
+        </w:rPr>
+      </w:pPr>
+      <w:r>
+        <w:rPr>
+          <w:rFonts w:ascii="Times New Roman" w:hAnsi="Times New Roman" w:cs="Times New Roman"/>
+          <w:u w:val="single"/>
+        </w:rPr>
+        <w:t>Gestational weight gain</w:t>
+      </w:r>
+    </w:p>
+    <w:p>
+      <w:pPr>
+        <w:rPr>
+          <w:rFonts w:ascii="Times New Roman" w:hAnsi="Times New Roman" w:cs="Times New Roman"/>
+        </w:rPr>
+      </w:pPr>
+      <w:r>
+        <w:rPr>
+          <w:rFonts w:ascii="Times New Roman" w:hAnsi="Times New Roman" w:cs="Times New Roman"/>
+        </w:rPr>
+        <w:t xml:space="preserve"> </w:t>
+      </w:r>
+      <w:r>
+        <w:rPr>
+          <w:rFonts w:ascii="Times New Roman" w:hAnsi="Times New Roman" w:cs="Times New Roman"/>
+        </w:rPr>
+        <w:t>The appropriate amount of weight that is to be gained for a healthful pregnancy is</w:t>
+      </w:r>
+      <w:r>
+        <w:rPr>
+          <w:rFonts w:ascii="Times New Roman" w:hAnsi="Times New Roman" w:cs="Times New Roman"/>
+        </w:rPr>
+        <w:t xml:space="preserve"> </w:t>
+      </w:r>
+      <w:r>
+        <w:rPr>
+          <w:rFonts w:ascii="Times New Roman" w:hAnsi="Times New Roman" w:cs="Times New Roman"/>
+        </w:rPr>
+        <w:t xml:space="preserve">drawing </w:t>
+      </w:r>
+      <w:r>
+        <w:rPr>
+          <w:rFonts w:ascii="Times New Roman" w:hAnsi="Times New Roman" w:cs="Times New Roman"/>
+        </w:rPr>
+        <w:t xml:space="preserve">attention </w:t>
+      </w:r>
+      <w:r>
+        <w:rPr>
+          <w:rFonts w:ascii="Times New Roman" w:hAnsi="Times New Roman" w:cs="Times New Roman"/>
+        </w:rPr>
+        <w:t xml:space="preserve">from both clinicians and researchers </w:t>
+      </w:r>
+      <w:r>
+        <w:rPr>
+          <w:rFonts w:ascii="Times New Roman" w:hAnsi="Times New Roman" w:cs="Times New Roman"/>
+        </w:rPr>
+        <w:t>in recent years, and recommendations have been tailored to pre-pregnancy BMI to optimize offspring health outcomes</w:t>
+      </w:r>
+      <w:r>
+        <w:rPr>
+          <w:rFonts w:ascii="Times New Roman" w:hAnsi="Times New Roman" w:cs="Times New Roman"/>
+        </w:rPr>
+        <w:t xml:space="preserve"> (INSERT REPORT)</w:t>
+      </w:r>
+      <w:r>
+        <w:rPr>
+          <w:rFonts w:ascii="Times New Roman" w:hAnsi="Times New Roman" w:cs="Times New Roman"/>
+        </w:rPr>
+        <w:t xml:space="preserve">. </w:t>
+      </w:r>
+      <w:r>
+        <w:rPr>
+          <w:rFonts w:ascii="Times New Roman" w:hAnsi="Times New Roman" w:cs="Times New Roman"/>
+        </w:rPr>
+        <w:t xml:space="preserve">Gestational weight gain has been associated with offspring body mass index and risk of obesity from infancy all the way through adulthood </w:t>
+      </w:r>
+      <w:r>
+        <w:rPr>
+          <w:rFonts w:ascii="Times New Roman" w:hAnsi="Times New Roman" w:cs="Times New Roman"/>
+        </w:rPr>
+        <w:fldChar w:fldCharType="begin"/>
+      </w:r>
+      <w:r>
+        <w:rPr>
+          <w:rFonts w:ascii="Times New Roman" w:hAnsi="Times New Roman" w:cs="Times New Roman"/>
+        </w:rPr>
+        <w:instrText xml:space="preserve"> ADDIN ZOTERO_ITEM CSL_CITATION {"citationID":"0tlZRbfv","properties":{"formattedCitation":"(Schack-Nielsen, Michaelsen, Gamborg, Mortensen, &amp; S\\uc0\\u248{}rensen, 2010)","plainCitation":"(Schack-Nielsen, Michaelsen, Gamborg, Mortensen, &amp; Sørensen, 2010)","noteIndex":0},"citationItems":[{"id":275,"uris":["http://zotero.org/users/5073745/items/3U9KPF9E"],"uri":["http://zotero.org/users/5073745/items/3U9KPF9E"],"itemData":{"id":275,"type":"article-journal","abstract":"Gestational weight gain (GWG) is associated with childhood obesity. We analyzed whether this effect persists into adulthood and is mediated by effects in childhood. The design of the study a prospective birth cohort study established in 1959–1961. The subjects were offspring (n=4234 of whom 2485 had information from the last follow-up) of mothers included in ‘The Copenhagen Perinatal Cohort’ during pregnancy or at birth. Information on maternal pre-pregnancy body mass index (BMI), GWG and several potential confounders were collected around delivery. Information on offspring BMI was available from various follow-up examinations from 1 to 42 years of age. The association of GWG with offspring BMI was analyzed by regression models including confounders. Using path analysis, the association of GWG with adult BMI was disentangled into an association mediated through childhood BMI and one independent hereof. GWG was associated with offspring BMI at all ages. At the age of 42 years (n=1540), there was an increasing risk of obesity (odds ratio (OR) 1.08, 95% confidence interval (CI) 1.03–1.14 per kg GWG, P=0.003). Only half of the association of GWG on offspring adult BMI was mediated through birth weight and BMI up to 14 years of age. Greater GWG is associated with an increased BMI in childhood through adulthood and with an increased risk of obesity in adults. Only part of the association with adult BMI is mediated by childhood BMI, suggesting that excessive GWG induces a persisting susceptibility to obesogenic environments. As GWG is greater in women with small pre-pregnancy body weight, this implies a reinforcement of the obesity epidemic in the next generation. Our findings provide support for avoiding excessive GWG.","container-title":"International Journal of Obesity","DOI":"10.1038/ijo.2009.206","ISSN":"1476-5497","issue":"1","language":"en","page":"67-74","source":"www.nature.com","title":"Gestational weight gain in relation to offspring body mass index and obesity from infancy through adulthood","volume":"34","author":[{"family":"Schack-Nielsen","given":"L."},{"family":"Michaelsen","given":"K. F."},{"family":"Gamborg","given":"M."},{"family":"Mortensen","given":"E. L."},{"family":"Sørensen","given":"T. I. A."}],"issued":{"date-parts":[["2010",1]]}}}],"schema":"https://github.com/citation-style-language/schema/raw/master/csl-citation.json"} </w:instrText>
+      </w:r>
+      <w:r>
+        <w:rPr>
+          <w:rFonts w:ascii="Times New Roman" w:hAnsi="Times New Roman" w:cs="Times New Roman"/>
+        </w:rPr>
+        <w:fldChar w:fldCharType="separate"/>
+      </w:r>
+      <w:r>
+        <w:rPr>
+          <w:rFonts w:ascii="Times New Roman" w:hAnsi="Times New Roman" w:cs="Times New Roman"/>
+        </w:rPr>
+        <w:t xml:space="preserve">(Schack-Nielsen, </w:t>
+      </w:r>
+      <w:proofErr w:type="spellStart"/>
+      <w:r>
+        <w:rPr>
+          <w:rFonts w:ascii="Times New Roman" w:hAnsi="Times New Roman" w:cs="Times New Roman"/>
+        </w:rPr>
+        <w:t>Michaelsen</w:t>
+      </w:r>
+      <w:proofErr w:type="spellEnd"/>
+      <w:r>
+        <w:rPr>
+          <w:rFonts w:ascii="Times New Roman" w:hAnsi="Times New Roman" w:cs="Times New Roman"/>
+        </w:rPr>
+        <w:t xml:space="preserve">, </w:t>
+      </w:r>
+      <w:proofErr w:type="spellStart"/>
+      <w:r>
+        <w:rPr>
+          <w:rFonts w:ascii="Times New Roman" w:hAnsi="Times New Roman" w:cs="Times New Roman"/>
+        </w:rPr>
+        <w:t>Gamborg</w:t>
+      </w:r>
+      <w:proofErr w:type="spellEnd"/>
+      <w:r>
+        <w:rPr>
+          <w:rFonts w:ascii="Times New Roman" w:hAnsi="Times New Roman" w:cs="Times New Roman"/>
+        </w:rPr>
+        <w:t xml:space="preserve">, Mortensen, &amp; </w:t>
+      </w:r>
+      <w:proofErr w:type="spellStart"/>
+      <w:r>
+        <w:rPr>
+          <w:rFonts w:ascii="Times New Roman" w:hAnsi="Times New Roman" w:cs="Times New Roman"/>
+        </w:rPr>
+        <w:t>Sørensen</w:t>
+      </w:r>
+      <w:proofErr w:type="spellEnd"/>
+      <w:r>
+        <w:rPr>
+          <w:rFonts w:ascii="Times New Roman" w:hAnsi="Times New Roman" w:cs="Times New Roman"/>
+        </w:rPr>
+        <w:t>, 2010)</w:t>
+      </w:r>
+      <w:r>
+        <w:rPr>
+          <w:rFonts w:ascii="Times New Roman" w:hAnsi="Times New Roman" w:cs="Times New Roman"/>
+        </w:rPr>
+        <w:fldChar w:fldCharType="end"/>
+      </w:r>
+      <w:r>
+        <w:rPr>
+          <w:rFonts w:ascii="Times New Roman" w:hAnsi="Times New Roman" w:cs="Times New Roman"/>
+        </w:rPr>
+        <w:t xml:space="preserve"> .</w:t>
+      </w:r>
+    </w:p>
+    <w:p>
+      <w:pPr>
+        <w:rPr>
+          <w:rFonts w:ascii="Times New Roman" w:hAnsi="Times New Roman" w:cs="Times New Roman"/>
+        </w:rPr>
+      </w:pPr>
+    </w:p>
+    <w:p>
+      <w:pPr>
+        <w:rPr>
+          <w:rFonts w:ascii="Times New Roman" w:hAnsi="Times New Roman" w:cs="Times New Roman"/>
+          <w:b/>
+          <w:u w:val="single"/>
+        </w:rPr>
+      </w:pPr>
+      <w:r>
+        <w:rPr>
+          <w:rFonts w:ascii="Times New Roman" w:hAnsi="Times New Roman" w:cs="Times New Roman"/>
+          <w:b/>
+          <w:u w:val="single"/>
+        </w:rPr>
         <w:t>Method:</w:t>
       </w:r>
     </w:p>
@@ -88,6 +541,204 @@
           <w:rFonts w:ascii="Times New Roman" w:hAnsi="Times New Roman" w:cs="Times New Roman"/>
         </w:rPr>
       </w:pPr>
+      <w:r>
+        <w:rPr>
+          <w:rFonts w:ascii="Times New Roman" w:hAnsi="Times New Roman" w:cs="Times New Roman"/>
+        </w:rPr>
+        <w:t>Study population</w:t>
+      </w:r>
+      <w:r>
+        <w:rPr>
+          <w:rFonts w:ascii="Times New Roman" w:hAnsi="Times New Roman" w:cs="Times New Roman"/>
+        </w:rPr>
+        <w:br/>
+        <w:t>Assessment of the eating window</w:t>
+      </w:r>
+      <w:r>
+        <w:rPr>
+          <w:rFonts w:ascii="Times New Roman" w:hAnsi="Times New Roman" w:cs="Times New Roman"/>
+        </w:rPr>
+        <w:br/>
+        <w:t>Data Analysis</w:t>
+      </w:r>
+    </w:p>
+    <w:p>
+      <w:pPr>
+        <w:pStyle w:val="ListParagraph"/>
+        <w:numPr>
+          <w:ilvl w:val="0"/>
+          <w:numId w:val="6"/>
+        </w:numPr>
+        <w:rPr>
+          <w:rFonts w:ascii="Times New Roman" w:hAnsi="Times New Roman" w:cs="Times New Roman"/>
+        </w:rPr>
+      </w:pPr>
+      <w:r>
+        <w:rPr>
+          <w:rFonts w:ascii="Times New Roman" w:hAnsi="Times New Roman" w:cs="Times New Roman"/>
+        </w:rPr>
+        <w:lastRenderedPageBreak/>
+        <w:t>Uni</w:t>
+      </w:r>
+      <w:r>
+        <w:rPr>
+          <w:rFonts w:ascii="Times New Roman" w:hAnsi="Times New Roman" w:cs="Times New Roman"/>
+        </w:rPr>
+        <w:t xml:space="preserve"> – understand distributions of the exposures and outcomes – will I need to change for normality assumptions</w:t>
+      </w:r>
+    </w:p>
+    <w:p>
+      <w:pPr>
+        <w:pStyle w:val="ListParagraph"/>
+        <w:numPr>
+          <w:ilvl w:val="0"/>
+          <w:numId w:val="6"/>
+        </w:numPr>
+        <w:rPr>
+          <w:rFonts w:ascii="Times New Roman" w:hAnsi="Times New Roman" w:cs="Times New Roman"/>
+        </w:rPr>
+      </w:pPr>
+      <w:r>
+        <w:rPr>
+          <w:rFonts w:ascii="Times New Roman" w:hAnsi="Times New Roman" w:cs="Times New Roman"/>
+        </w:rPr>
+        <w:t>Bivariate – outcomes against things we expect to be confounders or effect modifiers</w:t>
+      </w:r>
+    </w:p>
+    <w:p>
+      <w:pPr>
+        <w:pStyle w:val="ListParagraph"/>
+        <w:numPr>
+          <w:ilvl w:val="0"/>
+          <w:numId w:val="6"/>
+        </w:numPr>
+        <w:rPr>
+          <w:rFonts w:ascii="Times New Roman" w:hAnsi="Times New Roman" w:cs="Times New Roman"/>
+        </w:rPr>
+      </w:pPr>
+      <w:r>
+        <w:rPr>
+          <w:rFonts w:ascii="Times New Roman" w:hAnsi="Times New Roman" w:cs="Times New Roman"/>
+        </w:rPr>
+        <w:t>Multi – what method will I use?</w:t>
+      </w:r>
+    </w:p>
+    <w:p>
+      <w:pPr>
+        <w:pStyle w:val="ListParagraph"/>
+        <w:numPr>
+          <w:ilvl w:val="1"/>
+          <w:numId w:val="6"/>
+        </w:numPr>
+        <w:rPr>
+          <w:rFonts w:ascii="Times New Roman" w:hAnsi="Times New Roman" w:cs="Times New Roman"/>
+        </w:rPr>
+      </w:pPr>
+      <w:r>
+        <w:rPr>
+          <w:rFonts w:ascii="Times New Roman" w:hAnsi="Times New Roman" w:cs="Times New Roman"/>
+        </w:rPr>
+        <w:t>Should I use Logistic regression</w:t>
+      </w:r>
+    </w:p>
+    <w:p>
+      <w:pPr>
+        <w:rPr>
+          <w:rFonts w:ascii="Times New Roman" w:hAnsi="Times New Roman" w:cs="Times New Roman"/>
+        </w:rPr>
+      </w:pPr>
+    </w:p>
+    <w:p>
+      <w:pPr>
+        <w:rPr>
+          <w:rFonts w:ascii="Calibri" w:eastAsia="Times New Roman" w:hAnsi="Calibri" w:cs="Times New Roman"/>
+          <w:sz w:val="22"/>
+          <w:szCs w:val="22"/>
+        </w:rPr>
+      </w:pPr>
+      <w:r>
+        <w:rPr>
+          <w:rFonts w:ascii="Calibri" w:eastAsia="Times New Roman" w:hAnsi="Calibri" w:cs="Times New Roman"/>
+          <w:sz w:val="22"/>
+          <w:szCs w:val="22"/>
+        </w:rPr>
+        <w:t>What do we know</w:t>
+      </w:r>
+    </w:p>
+    <w:p>
+      <w:pPr>
+        <w:rPr>
+          <w:rFonts w:ascii="Calibri" w:eastAsia="Times New Roman" w:hAnsi="Calibri" w:cs="Times New Roman"/>
+          <w:sz w:val="22"/>
+          <w:szCs w:val="22"/>
+        </w:rPr>
+      </w:pPr>
+      <w:r>
+        <w:rPr>
+          <w:rFonts w:ascii="Calibri" w:eastAsia="Times New Roman" w:hAnsi="Calibri" w:cs="Times New Roman"/>
+          <w:sz w:val="22"/>
+          <w:szCs w:val="22"/>
+        </w:rPr>
+        <w:t>What is missing</w:t>
+      </w:r>
+    </w:p>
+    <w:p>
+      <w:pPr>
+        <w:rPr>
+          <w:rFonts w:ascii="Calibri" w:eastAsia="Times New Roman" w:hAnsi="Calibri" w:cs="Times New Roman"/>
+          <w:sz w:val="22"/>
+          <w:szCs w:val="22"/>
+        </w:rPr>
+      </w:pPr>
+      <w:r>
+        <w:rPr>
+          <w:rFonts w:ascii="Calibri" w:eastAsia="Times New Roman" w:hAnsi="Calibri" w:cs="Times New Roman"/>
+          <w:sz w:val="22"/>
+          <w:szCs w:val="22"/>
+        </w:rPr>
+        <w:t>What we want to do</w:t>
+      </w:r>
+    </w:p>
+    <w:p>
+      <w:pPr>
+        <w:rPr>
+          <w:rFonts w:ascii="Calibri" w:eastAsia="Times New Roman" w:hAnsi="Calibri" w:cs="Times New Roman"/>
+          <w:sz w:val="22"/>
+          <w:szCs w:val="22"/>
+        </w:rPr>
+      </w:pPr>
+      <w:r>
+        <w:rPr>
+          <w:rFonts w:ascii="Calibri" w:eastAsia="Times New Roman" w:hAnsi="Calibri" w:cs="Times New Roman"/>
+          <w:sz w:val="22"/>
+          <w:szCs w:val="22"/>
+        </w:rPr>
+        <w:t>What we expect to see</w:t>
+      </w:r>
+    </w:p>
+    <w:p>
+      <w:pPr>
+        <w:rPr>
+          <w:rFonts w:ascii="Calibri" w:eastAsia="Times New Roman" w:hAnsi="Calibri" w:cs="Times New Roman"/>
+          <w:sz w:val="22"/>
+          <w:szCs w:val="22"/>
+        </w:rPr>
+      </w:pPr>
+      <w:r>
+        <w:rPr>
+          <w:rFonts w:ascii="Calibri" w:eastAsia="Times New Roman" w:hAnsi="Calibri" w:cs="Times New Roman"/>
+          <w:sz w:val="22"/>
+          <w:szCs w:val="22"/>
+        </w:rPr>
+        <w:t>The impact it will have</w:t>
+      </w:r>
+    </w:p>
+    <w:p>
+      <w:pPr>
+        <w:rPr>
+          <w:rFonts w:ascii="Times New Roman" w:hAnsi="Times New Roman" w:cs="Times New Roman"/>
+        </w:rPr>
+      </w:pPr>
     </w:p>
     <w:p>
       <w:pPr>
@@ -156,7 +807,7 @@
           <w:rFonts w:ascii="Times New Roman" w:hAnsi="Times New Roman" w:cs="Times New Roman"/>
           <w:u w:val="single"/>
         </w:rPr>
-        <w:t>recruitment:</w:t>
+        <w:t>Study Population:</w:t>
       </w:r>
       <w:r>
         <w:rPr>
@@ -208,19 +859,253 @@
         <w:rPr>
           <w:rFonts w:ascii="Times New Roman" w:hAnsi="Times New Roman" w:cs="Times New Roman"/>
         </w:rPr>
+        <w:t xml:space="preserve">As of August 2019, this sample consists of roughly 800 women enrolled at different stages in their pregnancies. </w:t>
+      </w:r>
+      <w:r>
+        <w:rPr>
+          <w:rFonts w:ascii="Times New Roman" w:hAnsi="Times New Roman" w:cs="Times New Roman"/>
+        </w:rPr>
+        <w:t xml:space="preserve">Eligible women are those who are 18 years or older, who van read and understand the consent form in English, </w:t>
+      </w:r>
+      <w:proofErr w:type="spellStart"/>
+      <w:r>
+        <w:rPr>
+          <w:rFonts w:ascii="Times New Roman" w:hAnsi="Times New Roman" w:cs="Times New Roman"/>
+        </w:rPr>
+        <w:t xml:space="preserve">and </w:t>
+      </w:r>
+      <w:proofErr w:type="spellEnd"/>
+      <w:r>
+        <w:rPr>
+          <w:rFonts w:ascii="Times New Roman" w:hAnsi="Times New Roman" w:cs="Times New Roman"/>
+        </w:rPr>
+        <w:t xml:space="preserve">who receive their prenatal care at the VVWH and plan to deliver at VVWH. </w:t>
+      </w:r>
+      <w:r>
+        <w:rPr>
+          <w:rFonts w:ascii="Times New Roman" w:hAnsi="Times New Roman" w:cs="Times New Roman"/>
+        </w:rPr>
         <w:t xml:space="preserve">Research assistants </w:t>
       </w:r>
       <w:r>
         <w:rPr>
           <w:rFonts w:ascii="Times New Roman" w:hAnsi="Times New Roman" w:cs="Times New Roman"/>
         </w:rPr>
-        <w:t xml:space="preserve">are told by physicians during prenatal care visits if patients are interested in enrolling in the BUMP study. The study is explained, a pamphlet is given, and if a patient is interested, the research assistant gives the participant the questionnaire seen in appendix 1. </w:t>
-      </w:r>
-      <w:r>
-        <w:rPr>
-          <w:rFonts w:ascii="Times New Roman" w:hAnsi="Times New Roman" w:cs="Times New Roman"/>
-        </w:rPr>
-        <w:t>Participants are also given a bio-specimen kit that contains a sterile urine collection cup, vacutainers for blood collection, and specimen cups for placental sampling. This is coined the “Delivery kit</w:t>
+        <w:t xml:space="preserve">are told by physicians during prenatal care visits if patients are interested in enrolling in the BUMP study. The study is explained, a pamphlet is given, and if a patient is interested, the research assistant </w:t>
+      </w:r>
+      <w:r>
+        <w:rPr>
+          <w:rFonts w:ascii="Times New Roman" w:hAnsi="Times New Roman" w:cs="Times New Roman"/>
+        </w:rPr>
+        <w:t xml:space="preserve">obtains written informed consent and </w:t>
+      </w:r>
+      <w:r>
+        <w:rPr>
+          <w:rFonts w:ascii="Times New Roman" w:hAnsi="Times New Roman" w:cs="Times New Roman"/>
+        </w:rPr>
+        <w:t xml:space="preserve">gives the participant the questionnaire seen in appendix 1. </w:t>
+      </w:r>
+    </w:p>
+    <w:p>
+      <w:pPr>
+        <w:rPr>
+          <w:rFonts w:ascii="Times New Roman" w:hAnsi="Times New Roman" w:cs="Times New Roman"/>
+          <w:u w:val="single"/>
+        </w:rPr>
+      </w:pPr>
+      <w:r>
+        <w:rPr>
+          <w:rFonts w:ascii="Times New Roman" w:hAnsi="Times New Roman" w:cs="Times New Roman"/>
+        </w:rPr>
+        <w:t>Inclusion criteria will be women with live, singleton births who completed at least 2 of the 3 collections during pregnanc</w:t>
+      </w:r>
+      <w:r>
+        <w:rPr>
+          <w:rFonts w:ascii="Times New Roman" w:hAnsi="Times New Roman" w:cs="Times New Roman"/>
+        </w:rPr>
+        <w:t>y</w:t>
+      </w:r>
+      <w:r>
+        <w:rPr>
+          <w:rFonts w:ascii="Times New Roman" w:hAnsi="Times New Roman" w:cs="Times New Roman"/>
+        </w:rPr>
+        <w:t>. Pregnancies complicated by fetal anomaly, congen</w:t>
+      </w:r>
+      <w:r>
+        <w:rPr>
+          <w:rFonts w:ascii="Times New Roman" w:hAnsi="Times New Roman" w:cs="Times New Roman"/>
+        </w:rPr>
+        <w:t>ita</w:t>
+      </w:r>
+      <w:r>
+        <w:rPr>
+          <w:rFonts w:ascii="Times New Roman" w:hAnsi="Times New Roman" w:cs="Times New Roman"/>
+        </w:rPr>
+        <w:t>l birth defects, or poor placentation/placental defects</w:t>
+      </w:r>
+      <w:r>
+        <w:rPr>
+          <w:rFonts w:ascii="Times New Roman" w:hAnsi="Times New Roman" w:cs="Times New Roman"/>
+        </w:rPr>
+        <w:t>, or multiple gestation will be excluded</w:t>
+      </w:r>
+      <w:r>
+        <w:rPr>
+          <w:rFonts w:ascii="Times New Roman" w:hAnsi="Times New Roman" w:cs="Times New Roman"/>
+        </w:rPr>
+        <w:t xml:space="preserve">. This will </w:t>
+      </w:r>
+      <w:r>
+        <w:rPr>
+          <w:rFonts w:ascii="Times New Roman" w:hAnsi="Times New Roman" w:cs="Times New Roman"/>
+        </w:rPr>
+        <w:t>result in a population of</w:t>
+      </w:r>
+      <w:r>
+        <w:rPr>
+          <w:rFonts w:ascii="Times New Roman" w:hAnsi="Times New Roman" w:cs="Times New Roman"/>
+        </w:rPr>
+        <w:t xml:space="preserve"> women </w:t>
+      </w:r>
+      <w:r>
+        <w:rPr>
+          <w:rFonts w:ascii="Times New Roman" w:hAnsi="Times New Roman" w:cs="Times New Roman"/>
+        </w:rPr>
+        <w:t xml:space="preserve">that could be quite heterogeneous; </w:t>
+      </w:r>
+      <w:r>
+        <w:rPr>
+          <w:rFonts w:ascii="Times New Roman" w:hAnsi="Times New Roman" w:cs="Times New Roman"/>
+        </w:rPr>
+        <w:t xml:space="preserve">who may or may not have obesity, may or may not have experienced gestational hypertension, gestational diabetes, preterm birth, cesarean delivery, or taken glucocorticoid drugs during the course of their pregnancy. </w:t>
+      </w:r>
+      <w:r>
+        <w:rPr>
+          <w:rFonts w:ascii="Times New Roman" w:hAnsi="Times New Roman" w:cs="Times New Roman"/>
+        </w:rPr>
+        <w:br/>
+      </w:r>
+    </w:p>
+    <w:p>
+      <w:pPr>
+        <w:rPr>
+          <w:rFonts w:ascii="Times New Roman" w:hAnsi="Times New Roman" w:cs="Times New Roman"/>
+        </w:rPr>
+      </w:pPr>
+      <w:r>
+        <w:rPr>
+          <w:rFonts w:ascii="Times New Roman" w:hAnsi="Times New Roman" w:cs="Times New Roman"/>
+          <w:u w:val="single"/>
+        </w:rPr>
+        <w:t>Collection of Biological Samples</w:t>
+      </w:r>
+      <w:r>
+        <w:rPr>
+          <w:rFonts w:ascii="Times New Roman" w:hAnsi="Times New Roman" w:cs="Times New Roman"/>
+          <w:u w:val="single"/>
+        </w:rPr>
+        <w:br/>
+      </w:r>
+      <w:r>
+        <w:rPr>
+          <w:rFonts w:ascii="Times New Roman" w:hAnsi="Times New Roman" w:cs="Times New Roman"/>
+        </w:rPr>
+        <w:t>By participating in the study, women consent to collection of urine, blood, placenta, and cord blood.</w:t>
+      </w:r>
+      <w:r>
+        <w:rPr>
+          <w:rFonts w:ascii="Times New Roman" w:hAnsi="Times New Roman" w:cs="Times New Roman"/>
+        </w:rPr>
+        <w:t xml:space="preserve"> </w:t>
+      </w:r>
+      <w:r>
+        <w:rPr>
+          <w:rFonts w:ascii="Times New Roman" w:hAnsi="Times New Roman" w:cs="Times New Roman"/>
+        </w:rPr>
+        <w:t>During</w:t>
+      </w:r>
+      <w:r>
+        <w:rPr>
+          <w:rFonts w:ascii="Times New Roman" w:hAnsi="Times New Roman" w:cs="Times New Roman"/>
+        </w:rPr>
+        <w:t xml:space="preserve"> each trimester, women who consent to be part of the study</w:t>
+      </w:r>
+      <w:r>
+        <w:rPr>
+          <w:rFonts w:ascii="Times New Roman" w:hAnsi="Times New Roman" w:cs="Times New Roman"/>
+        </w:rPr>
+        <w:t xml:space="preserve"> are given urine containers and asked to provide up to 100 mL of urine. Urine is then ____________.</w:t>
+      </w:r>
+      <w:r>
+        <w:rPr>
+          <w:rFonts w:ascii="Times New Roman" w:hAnsi="Times New Roman" w:cs="Times New Roman"/>
+        </w:rPr>
+        <w:br/>
+      </w:r>
+      <w:r>
+        <w:rPr>
+          <w:rFonts w:ascii="Times New Roman" w:hAnsi="Times New Roman" w:cs="Times New Roman"/>
+        </w:rPr>
+        <w:br/>
+        <w:t xml:space="preserve">Blood samples that are drawn for research purposes are coordinated to occur at the same time as prenatal lab draws to minimize participant burden. Present in the research kit are vacutainers for blood draw, which usually takes place at a Michigan Medicine laboratory. Trained phlebotomists collect 40 mL of whole blood each trimester. Blood is then __________. Blood samples are then picked up by research assistants and processed by _____ and stored and aliquoted at ______. Because blood samples are in coordination with prenatal labs, there may be inconsistency in fasting state of these samples. The mid-gestation blood draw is usually done in combination with </w:t>
+      </w:r>
+      <w:r>
+        <w:rPr>
+          <w:rFonts w:ascii="Times New Roman" w:hAnsi="Times New Roman" w:cs="Times New Roman"/>
+        </w:rPr>
+        <w:lastRenderedPageBreak/>
+        <w:t xml:space="preserve">the </w:t>
+      </w:r>
+      <w:r>
+        <w:rPr>
+          <w:rFonts w:ascii="Times New Roman" w:hAnsi="Times New Roman" w:cs="Times New Roman"/>
+        </w:rPr>
+        <w:t xml:space="preserve">oral glucose tolerance test screen for gestational diabetes, which is recommended to occur between 24 and 28 </w:t>
+      </w:r>
+      <w:proofErr w:type="spellStart"/>
+      <w:r>
+        <w:rPr>
+          <w:rFonts w:ascii="Times New Roman" w:hAnsi="Times New Roman" w:cs="Times New Roman"/>
+        </w:rPr>
+        <w:t>weeks</w:t>
+      </w:r>
+      <w:proofErr w:type="spellEnd"/>
+      <w:r>
+        <w:rPr>
+          <w:rFonts w:ascii="Times New Roman" w:hAnsi="Times New Roman" w:cs="Times New Roman"/>
+        </w:rPr>
+        <w:t xml:space="preserve"> gestation </w:t>
+      </w:r>
+      <w:r>
+        <w:rPr>
+          <w:rFonts w:ascii="Times New Roman" w:hAnsi="Times New Roman" w:cs="Times New Roman"/>
+        </w:rPr>
+        <w:fldChar w:fldCharType="begin"/>
+      </w:r>
+      <w:r>
+        <w:rPr>
+          <w:rFonts w:ascii="Times New Roman" w:hAnsi="Times New Roman" w:cs="Times New Roman"/>
+        </w:rPr>
+        <w:instrText xml:space="preserve"> ADDIN ZOTERO_ITEM CSL_CITATION {"citationID":"iKF2tiUI","properties":{"formattedCitation":"(Randel, 2014)","plainCitation":"(Randel, 2014)","noteIndex":0},"citationItems":[{"id":264,"uris":["http://zotero.org/users/5073745/items/J2UD35B7"],"uri":["http://zotero.org/users/5073745/items/J2UD35B7"],"itemData":{"id":264,"type":"article-journal","abstract":"Gestational diabetes increases the risk of gestational hypertension, preeclampsia, cesarean delivery, and developing diabetes later in life. The American College of Obstetricians and Gynecologists (ACOG) has released a guideline that provides recommendations based on good-quality research and identifies current gaps in knowledge.","container-title":"American Family Physician","ISSN":"0002-838X, 1532-0650","issue":"6","journalAbbreviation":"AFP","language":"en","page":"416-417","source":"www.aafp.org","title":"ACOG Releases Guideline on Gestational Diabetes","volume":"90","author":[{"family":"Randel","given":"Amber"}],"issued":{"date-parts":[["2014",9,15]]}}}],"schema":"https://github.com/citation-style-language/schema/raw/master/csl-citation.json"} </w:instrText>
+      </w:r>
+      <w:r>
+        <w:rPr>
+          <w:rFonts w:ascii="Times New Roman" w:hAnsi="Times New Roman" w:cs="Times New Roman"/>
+        </w:rPr>
+        <w:fldChar w:fldCharType="separate"/>
+      </w:r>
+      <w:r>
+        <w:rPr>
+          <w:rFonts w:ascii="Times New Roman" w:hAnsi="Times New Roman" w:cs="Times New Roman"/>
+          <w:noProof/>
+        </w:rPr>
+        <w:t>(Randel, 2014)</w:t>
+      </w:r>
+      <w:r>
+        <w:rPr>
+          <w:rFonts w:ascii="Times New Roman" w:hAnsi="Times New Roman" w:cs="Times New Roman"/>
+        </w:rPr>
+        <w:fldChar w:fldCharType="end"/>
       </w:r>
       <w:r>
         <w:rPr>
@@ -232,97 +1117,109 @@
         <w:rPr>
           <w:rFonts w:ascii="Times New Roman" w:hAnsi="Times New Roman" w:cs="Times New Roman"/>
         </w:rPr>
-        <w:t>”</w:t>
-      </w:r>
-    </w:p>
-    <w:p>
-      <w:pPr>
-        <w:rPr>
-          <w:rFonts w:ascii="Times New Roman" w:hAnsi="Times New Roman" w:cs="Times New Roman"/>
-        </w:rPr>
-      </w:pPr>
-      <w:r>
-        <w:rPr>
-          <w:rFonts w:ascii="Times New Roman" w:hAnsi="Times New Roman" w:cs="Times New Roman"/>
-        </w:rPr>
-        <w:t>The vacutainers are used to collected research specimens and for the majority of women in the study</w:t>
-      </w:r>
-      <w:r>
-        <w:rPr>
-          <w:rFonts w:ascii="Times New Roman" w:hAnsi="Times New Roman" w:cs="Times New Roman"/>
-        </w:rPr>
-        <w:t xml:space="preserve"> during their oral glucose tolerance test screen for gestational diabetes, which is recommended to occur between __ and __ </w:t>
+        <w:t xml:space="preserve"> Therefore, indices like insulin will need to be interpreted with a grain of salt. </w:t>
+      </w:r>
+      <w:r>
+        <w:rPr>
+          <w:rFonts w:ascii="Times New Roman" w:hAnsi="Times New Roman" w:cs="Times New Roman"/>
+        </w:rPr>
+        <w:br/>
+      </w:r>
+      <w:r>
+        <w:rPr>
+          <w:rFonts w:ascii="Times New Roman" w:hAnsi="Times New Roman" w:cs="Times New Roman"/>
+        </w:rPr>
+        <w:br/>
+        <w:t xml:space="preserve">After delivery and cutting of the umbilical cord, blood will be collected by labor and delivery nurses for clinical and research purposes, up to 40 mL of which can be used for research purposes. </w:t>
+      </w:r>
+    </w:p>
+    <w:p>
+      <w:pPr>
+        <w:rPr>
+          <w:rFonts w:ascii="Times New Roman" w:hAnsi="Times New Roman" w:cs="Times New Roman"/>
+        </w:rPr>
+      </w:pPr>
+      <w:r>
+        <w:rPr>
+          <w:rFonts w:ascii="Times New Roman" w:hAnsi="Times New Roman" w:cs="Times New Roman"/>
+        </w:rPr>
+        <w:t xml:space="preserve">Upon delivery of both the infant and the placenta, a labor and delivery nurse will collect two (each sized 1x1x3 cm) placental samples. One sample will be stored in </w:t>
       </w:r>
       <w:proofErr w:type="spellStart"/>
       <w:r>
         <w:rPr>
           <w:rFonts w:ascii="Times New Roman" w:hAnsi="Times New Roman" w:cs="Times New Roman"/>
         </w:rPr>
-        <w:t>weeks</w:t>
+        <w:t>RNAlater</w:t>
       </w:r>
       <w:proofErr w:type="spellEnd"/>
       <w:r>
         <w:rPr>
           <w:rFonts w:ascii="Times New Roman" w:hAnsi="Times New Roman" w:cs="Times New Roman"/>
         </w:rPr>
-        <w:t xml:space="preserve"> gestation (</w:t>
-      </w:r>
-      <w:r>
-        <w:rPr>
-          <w:rFonts w:ascii="Times New Roman" w:hAnsi="Times New Roman" w:cs="Times New Roman"/>
-          <w:highlight w:val="yellow"/>
-        </w:rPr>
-        <w:t>CITE).</w:t>
-      </w:r>
-    </w:p>
-    <w:p>
-      <w:pPr>
-        <w:rPr>
-          <w:rFonts w:ascii="Times New Roman" w:hAnsi="Times New Roman" w:cs="Times New Roman"/>
-        </w:rPr>
-      </w:pPr>
-      <w:r>
-        <w:rPr>
-          <w:rFonts w:ascii="Times New Roman" w:hAnsi="Times New Roman" w:cs="Times New Roman"/>
-        </w:rPr>
-        <w:t xml:space="preserve">Inclusion criteria will be women with live, singleton births who completed at least 2 of the 3 collections during pregnancy. Pregnancies complicated by fetal anomaly, </w:t>
-      </w:r>
-      <w:proofErr w:type="spellStart"/>
-      <w:r>
-        <w:rPr>
-          <w:rFonts w:ascii="Times New Roman" w:hAnsi="Times New Roman" w:cs="Times New Roman"/>
-        </w:rPr>
-        <w:t>congential</w:t>
-      </w:r>
-      <w:proofErr w:type="spellEnd"/>
-      <w:r>
-        <w:rPr>
-          <w:rFonts w:ascii="Times New Roman" w:hAnsi="Times New Roman" w:cs="Times New Roman"/>
-        </w:rPr>
-        <w:t xml:space="preserve"> birth defects, or poor placentation/placental defects</w:t>
-      </w:r>
-      <w:r>
-        <w:rPr>
-          <w:rFonts w:ascii="Times New Roman" w:hAnsi="Times New Roman" w:cs="Times New Roman"/>
-        </w:rPr>
-        <w:t>, or multiple gestation will be excluded</w:t>
-      </w:r>
-      <w:r>
-        <w:rPr>
-          <w:rFonts w:ascii="Times New Roman" w:hAnsi="Times New Roman" w:cs="Times New Roman"/>
-        </w:rPr>
-        <w:t xml:space="preserve">. This will leave the sample as women who may or may not have obesity, may or may not have experienced gestational hypertension, gestational diabetes, preterm birth, cesarean delivery, or taken glucocorticoid drugs during the course of their pregnancy. </w:t>
-      </w:r>
-    </w:p>
-    <w:p>
-      <w:pPr>
-        <w:rPr>
-          <w:rFonts w:ascii="Times New Roman" w:hAnsi="Times New Roman" w:cs="Times New Roman"/>
-        </w:rPr>
-      </w:pPr>
-      <w:r>
-        <w:rPr>
-          <w:rFonts w:ascii="Times New Roman" w:hAnsi="Times New Roman" w:cs="Times New Roman"/>
+        <w:t xml:space="preserve">, and another will be fixed and embedded in paraffin for histological analysis. </w:t>
+      </w:r>
+    </w:p>
+    <w:p>
+      <w:pPr>
+        <w:rPr>
+          <w:rFonts w:ascii="Times New Roman" w:hAnsi="Times New Roman" w:cs="Times New Roman"/>
+        </w:rPr>
+      </w:pPr>
+    </w:p>
+    <w:p>
+      <w:pPr>
+        <w:rPr>
+          <w:rFonts w:ascii="Times New Roman" w:hAnsi="Times New Roman" w:cs="Times New Roman"/>
+        </w:rPr>
+      </w:pPr>
+      <w:r>
+        <w:rPr>
+          <w:rFonts w:ascii="Times New Roman" w:hAnsi="Times New Roman" w:cs="Times New Roman"/>
+        </w:rPr>
+        <w:t xml:space="preserve">All biological samples are stored in the Michigan Medicine Central Biorepository under a unique study ID/barcode. Study samples will not be stored with identifying information. </w:t>
+      </w:r>
+    </w:p>
+    <w:p>
+      <w:pPr>
+        <w:rPr>
+          <w:rFonts w:ascii="Times New Roman" w:hAnsi="Times New Roman" w:cs="Times New Roman"/>
+        </w:rPr>
+      </w:pPr>
+    </w:p>
+    <w:p>
+      <w:pPr>
+        <w:rPr>
+          <w:rFonts w:ascii="Times New Roman" w:hAnsi="Times New Roman" w:cs="Times New Roman"/>
+        </w:rPr>
+      </w:pPr>
+      <w:r>
+        <w:rPr>
+          <w:rFonts w:ascii="Times New Roman" w:hAnsi="Times New Roman" w:cs="Times New Roman"/>
+        </w:rPr>
+        <w:t xml:space="preserve">Medical chart data is accessible to the research team. This information will provide </w:t>
+      </w:r>
+      <w:bookmarkStart w:id="1" w:name="_GoBack"/>
+      <w:bookmarkEnd w:id="1"/>
+    </w:p>
+    <w:p>
+      <w:pPr>
+        <w:rPr>
+          <w:rFonts w:ascii="Times New Roman" w:hAnsi="Times New Roman" w:cs="Times New Roman"/>
+        </w:rPr>
+      </w:pPr>
+    </w:p>
+    <w:p>
+      <w:pPr>
+        <w:rPr>
+          <w:rFonts w:ascii="Times New Roman" w:hAnsi="Times New Roman" w:cs="Times New Roman"/>
+          <w:b/>
+        </w:rPr>
+      </w:pPr>
+      <w:r>
+        <w:rPr>
+          <w:rFonts w:ascii="Times New Roman" w:hAnsi="Times New Roman" w:cs="Times New Roman"/>
+          <w:b/>
         </w:rPr>
         <w:t>Outcomes:</w:t>
       </w:r>
@@ -337,6 +1234,12 @@
         <w:rPr>
           <w:rFonts w:ascii="Times New Roman" w:hAnsi="Times New Roman" w:cs="Times New Roman"/>
         </w:rPr>
+        <w:t xml:space="preserve">After gaining access to this study material, we will have the ability to search in medical charts for the following maternal outcomes: </w:t>
+      </w:r>
+      <w:r>
+        <w:rPr>
+          <w:rFonts w:ascii="Times New Roman" w:hAnsi="Times New Roman" w:cs="Times New Roman"/>
+        </w:rPr>
         <w:tab/>
       </w:r>
     </w:p>
@@ -403,11 +1306,13 @@
       <w:pPr>
         <w:rPr>
           <w:rFonts w:ascii="Times New Roman" w:hAnsi="Times New Roman" w:cs="Times New Roman"/>
-        </w:rPr>
-      </w:pPr>
-      <w:r>
-        <w:rPr>
-          <w:rFonts w:ascii="Times New Roman" w:hAnsi="Times New Roman" w:cs="Times New Roman"/>
+          <w:b/>
+        </w:rPr>
+      </w:pPr>
+      <w:r>
+        <w:rPr>
+          <w:rFonts w:ascii="Times New Roman" w:hAnsi="Times New Roman" w:cs="Times New Roman"/>
+          <w:b/>
         </w:rPr>
         <w:t>Predicted confounders for bivariate analysis:</w:t>
       </w:r>
@@ -476,8 +1381,20 @@
         <w:rPr>
           <w:rFonts w:ascii="Times New Roman" w:hAnsi="Times New Roman" w:cs="Times New Roman"/>
         </w:rPr>
-        <w:lastRenderedPageBreak/>
         <w:t>Sleep quality</w:t>
+      </w:r>
+    </w:p>
+    <w:p>
+      <w:pPr>
+        <w:rPr>
+          <w:rFonts w:ascii="Times New Roman" w:hAnsi="Times New Roman" w:cs="Times New Roman"/>
+        </w:rPr>
+      </w:pPr>
+      <w:r>
+        <w:rPr>
+          <w:rFonts w:ascii="Times New Roman" w:hAnsi="Times New Roman" w:cs="Times New Roman"/>
+        </w:rPr>
+        <w:t>Offspring Sex</w:t>
       </w:r>
     </w:p>
     <w:p>
@@ -536,6 +1453,122 @@
         </w:rPr>
         <w:t xml:space="preserve">In order to ascertain the window within each participant consumes their meals each day, the following questions were added to the intake questionnaire, “On a typical day during your pregnancy, when was the first time in the day you had something to eat?” to find the beginning of the feeding period, and “On a typical day during your pregnancy, when was the last time you had something to eat before going to bed?” to assess the closing of the eating period. </w:t>
       </w:r>
+      <w:r>
+        <w:rPr>
+          <w:rFonts w:ascii="Times New Roman" w:hAnsi="Times New Roman" w:cs="Times New Roman"/>
+        </w:rPr>
+        <w:t xml:space="preserve">The responses will be grouped into a categorical variable consisting of </w:t>
+      </w:r>
+      <w:proofErr w:type="gramStart"/>
+      <w:r>
+        <w:rPr>
+          <w:rFonts w:ascii="Times New Roman" w:hAnsi="Times New Roman" w:cs="Times New Roman"/>
+        </w:rPr>
+        <w:t>2 hour</w:t>
+      </w:r>
+      <w:proofErr w:type="gramEnd"/>
+      <w:r>
+        <w:rPr>
+          <w:rFonts w:ascii="Times New Roman" w:hAnsi="Times New Roman" w:cs="Times New Roman"/>
+        </w:rPr>
+        <w:t xml:space="preserve"> differences in length of the feeding window. </w:t>
+      </w:r>
+      <w:r>
+        <w:rPr>
+          <w:rFonts w:ascii="Times New Roman" w:hAnsi="Times New Roman" w:cs="Times New Roman"/>
+        </w:rPr>
+        <w:br/>
+        <w:t>&gt;12 hours, 10-12 hours, 8-10 hours, 6-8 hours, and &lt;6 hours. These feeding windows are all reflected in the TRF literature</w:t>
+      </w:r>
+      <w:r>
+        <w:rPr>
+          <w:rFonts w:ascii="Times New Roman" w:hAnsi="Times New Roman" w:cs="Times New Roman"/>
+        </w:rPr>
+        <w:t xml:space="preserve"> </w:t>
+      </w:r>
+      <w:r>
+        <w:rPr>
+          <w:rFonts w:ascii="Times New Roman" w:hAnsi="Times New Roman" w:cs="Times New Roman"/>
+        </w:rPr>
+        <w:fldChar w:fldCharType="begin"/>
+      </w:r>
+      <w:r>
+        <w:rPr>
+          <w:rFonts w:ascii="Times New Roman" w:hAnsi="Times New Roman" w:cs="Times New Roman"/>
+        </w:rPr>
+        <w:instrText xml:space="preserve"> ADDIN ZOTERO_ITEM CSL_CITATION {"citationID":"5z9wzy7O","properties":{"formattedCitation":"(Rothschild, Hoddy, Jambazian, &amp; Varady, 2014)","plainCitation":"(Rothschild, Hoddy, Jambazian, &amp; Varady, 2014)","noteIndex":0},"citationItems":[{"id":267,"uris":["http://zotero.org/users/5073745/items/7SB7NHBL"],"uri":["http://zotero.org/users/5073745/items/7SB7NHBL"],"itemData":{"id":267,"type":"article-journal","abstract":"Abstract.  Time-restricted feeding (TRF), a key component of intermittent fasting regimens, has gained considerable attention in recent years. TRF allows ad lib","container-title":"Nutrition Reviews","DOI":"10.1111/nure.12104","ISSN":"0029-6643","issue":"5","journalAbbreviation":"Nutr Rev","language":"en","page":"308-318","source":"academic.oup.com","title":"Time-restricted feeding and risk of metabolic disease: a review of human and animal studies","title-short":"Time-restricted feeding and risk of metabolic disease","volume":"72","author":[{"family":"Rothschild","given":"Jeff"},{"family":"Hoddy","given":"Kristin K."},{"family":"Jambazian","given":"Pera"},{"family":"Varady","given":"Krista A."}],"issued":{"date-parts":[["2014",5,1]]}}}],"schema":"https://github.com/citation-style-language/schema/raw/master/csl-citation.json"} </w:instrText>
+      </w:r>
+      <w:r>
+        <w:rPr>
+          <w:rFonts w:ascii="Times New Roman" w:hAnsi="Times New Roman" w:cs="Times New Roman"/>
+        </w:rPr>
+        <w:fldChar w:fldCharType="separate"/>
+      </w:r>
+      <w:r>
+        <w:rPr>
+          <w:rFonts w:ascii="Times New Roman" w:hAnsi="Times New Roman" w:cs="Times New Roman"/>
+          <w:noProof/>
+        </w:rPr>
+        <w:t>(Rothschild, Hoddy, Jambazian, &amp; Varady, 2014)</w:t>
+      </w:r>
+      <w:r>
+        <w:rPr>
+          <w:rFonts w:ascii="Times New Roman" w:hAnsi="Times New Roman" w:cs="Times New Roman"/>
+        </w:rPr>
+        <w:fldChar w:fldCharType="end"/>
+      </w:r>
+      <w:r>
+        <w:rPr>
+          <w:rFonts w:ascii="Times New Roman" w:hAnsi="Times New Roman" w:cs="Times New Roman"/>
+        </w:rPr>
+        <w:t xml:space="preserve">. </w:t>
+      </w:r>
+    </w:p>
+    <w:p>
+      <w:pPr>
+        <w:rPr>
+          <w:rFonts w:ascii="Times New Roman" w:hAnsi="Times New Roman" w:cs="Times New Roman"/>
+          <w:b/>
+          <w:u w:val="single"/>
+        </w:rPr>
+      </w:pPr>
+      <w:r>
+        <w:rPr>
+          <w:rFonts w:ascii="Times New Roman" w:hAnsi="Times New Roman" w:cs="Times New Roman"/>
+          <w:b/>
+          <w:u w:val="single"/>
+        </w:rPr>
+        <w:t xml:space="preserve">Aim 3.3 </w:t>
+      </w:r>
+      <w:r>
+        <w:rPr>
+          <w:rFonts w:ascii="Times New Roman" w:hAnsi="Times New Roman" w:cs="Times New Roman"/>
+          <w:b/>
+          <w:u w:val="single"/>
+        </w:rPr>
+        <w:t>Compare to hard birth outcomes</w:t>
+      </w:r>
+    </w:p>
+    <w:p>
+      <w:pPr>
+        <w:jc w:val="both"/>
+        <w:rPr>
+          <w:rFonts w:ascii="Times New Roman" w:hAnsi="Times New Roman" w:cs="Times New Roman"/>
+        </w:rPr>
+      </w:pPr>
+      <w:r>
+        <w:rPr>
+          <w:rFonts w:ascii="Times New Roman" w:hAnsi="Times New Roman" w:cs="Times New Roman"/>
+        </w:rPr>
+        <w:lastRenderedPageBreak/>
+        <w:t xml:space="preserve">The BUMP cohort not only has chart data available, but also has a series of biological samples for use that will help us to derive more mechanistic answers to our questions about the associations with shorter feeding periods and maternal and child health outcomes. Among the chart information that we would like to assess the association of feeding with are: </w:t>
+      </w:r>
+      <w:r>
+        <w:rPr>
+          <w:rFonts w:ascii="Times New Roman" w:hAnsi="Times New Roman" w:cs="Times New Roman"/>
+        </w:rPr>
+        <w:t xml:space="preserve">preterm birth, small for gestational age, intrauterine fetal demise, gestational diabetes, gestational weight gain, and pre-eclampsia. </w:t>
+      </w:r>
     </w:p>
     <w:p>
       <w:pPr>
@@ -547,25 +1580,6 @@
     </w:p>
     <w:p>
       <w:pPr>
-        <w:rPr>
-          <w:rFonts w:ascii="Times New Roman" w:hAnsi="Times New Roman" w:cs="Times New Roman"/>
-        </w:rPr>
-      </w:pPr>
-      <w:r>
-        <w:rPr>
-          <w:rFonts w:ascii="Times New Roman" w:hAnsi="Times New Roman" w:cs="Times New Roman"/>
-        </w:rPr>
-        <w:t xml:space="preserve">Aim 3.3 </w:t>
-      </w:r>
-      <w:r>
-        <w:rPr>
-          <w:rFonts w:ascii="Times New Roman" w:hAnsi="Times New Roman" w:cs="Times New Roman"/>
-        </w:rPr>
-        <w:t>Compare to hard birth outcomes</w:t>
-      </w:r>
-    </w:p>
-    <w:p>
-      <w:pPr>
         <w:ind w:firstLine="360"/>
         <w:rPr>
           <w:rFonts w:ascii="Times New Roman" w:hAnsi="Times New Roman" w:cs="Times New Roman"/>
@@ -596,22 +1610,174 @@
     <w:p>
       <w:pPr>
         <w:rPr>
-          <w:sz w:val="20"/>
-          <w:szCs w:val="20"/>
-        </w:rPr>
-      </w:pPr>
-    </w:p>
-    <w:p>
-      <w:pPr>
-        <w:rPr>
-          <w:sz w:val="20"/>
-          <w:szCs w:val="20"/>
-        </w:rPr>
-      </w:pPr>
-      <w:r>
-        <w:rPr>
-          <w:sz w:val="20"/>
-          <w:szCs w:val="20"/>
+          <w:rFonts w:ascii="Times New Roman" w:hAnsi="Times New Roman" w:cs="Times New Roman"/>
+          <w:b/>
+          <w:u w:val="single"/>
+        </w:rPr>
+      </w:pPr>
+      <w:r>
+        <w:rPr>
+          <w:rFonts w:ascii="Times New Roman" w:hAnsi="Times New Roman" w:cs="Times New Roman"/>
+          <w:b/>
+          <w:u w:val="single"/>
+        </w:rPr>
+        <w:lastRenderedPageBreak/>
+        <w:t>Potential Pitfalls and alternative approaches:</w:t>
+      </w:r>
+    </w:p>
+    <w:p>
+      <w:pPr>
+        <w:rPr>
+          <w:rFonts w:ascii="Times New Roman" w:hAnsi="Times New Roman" w:cs="Times New Roman"/>
+        </w:rPr>
+      </w:pPr>
+      <w:r>
+        <w:rPr>
+          <w:rFonts w:ascii="Times New Roman" w:hAnsi="Times New Roman" w:cs="Times New Roman"/>
+        </w:rPr>
+        <w:t>Low recruitment/underpowered</w:t>
+      </w:r>
+      <w:r>
+        <w:rPr>
+          <w:rFonts w:ascii="Times New Roman" w:hAnsi="Times New Roman" w:cs="Times New Roman"/>
+        </w:rPr>
+        <w:t xml:space="preserve"> in the feeding windows</w:t>
+      </w:r>
+    </w:p>
+    <w:p>
+      <w:pPr>
+        <w:rPr>
+          <w:rFonts w:ascii="Times New Roman" w:hAnsi="Times New Roman" w:cs="Times New Roman"/>
+        </w:rPr>
+      </w:pPr>
+      <w:r>
+        <w:rPr>
+          <w:rFonts w:ascii="Times New Roman" w:hAnsi="Times New Roman" w:cs="Times New Roman"/>
+        </w:rPr>
+        <w:tab/>
+        <w:t>Could evaluate as a continuous vs categorical variable.</w:t>
+      </w:r>
+    </w:p>
+    <w:p>
+      <w:pPr>
+        <w:rPr>
+          <w:rFonts w:ascii="Times New Roman" w:hAnsi="Times New Roman" w:cs="Times New Roman"/>
+        </w:rPr>
+      </w:pPr>
+      <w:r>
+        <w:rPr>
+          <w:rFonts w:ascii="Times New Roman" w:hAnsi="Times New Roman" w:cs="Times New Roman"/>
+        </w:rPr>
+        <w:t>Limited amount of repeat samples</w:t>
+      </w:r>
+    </w:p>
+    <w:p>
+      <w:pPr>
+        <w:rPr>
+          <w:rFonts w:ascii="Times New Roman" w:hAnsi="Times New Roman" w:cs="Times New Roman"/>
+        </w:rPr>
+      </w:pPr>
+      <w:r>
+        <w:rPr>
+          <w:rFonts w:ascii="Times New Roman" w:hAnsi="Times New Roman" w:cs="Times New Roman"/>
+        </w:rPr>
+        <w:tab/>
+        <w:t xml:space="preserve">Use multiple linear regression instead of </w:t>
+      </w:r>
+      <w:r>
+        <w:rPr>
+          <w:rFonts w:ascii="Times New Roman" w:hAnsi="Times New Roman" w:cs="Times New Roman"/>
+        </w:rPr>
+        <w:t>MLMs</w:t>
+      </w:r>
+    </w:p>
+    <w:p>
+      <w:pPr>
+        <w:rPr>
+          <w:rFonts w:ascii="Times New Roman" w:hAnsi="Times New Roman" w:cs="Times New Roman"/>
+        </w:rPr>
+      </w:pPr>
+      <w:r>
+        <w:rPr>
+          <w:rFonts w:ascii="Times New Roman" w:hAnsi="Times New Roman" w:cs="Times New Roman"/>
+        </w:rPr>
+        <w:t xml:space="preserve">Lower or unrepresentative incidence of </w:t>
+      </w:r>
+      <w:r>
+        <w:rPr>
+          <w:rFonts w:ascii="Times New Roman" w:hAnsi="Times New Roman" w:cs="Times New Roman"/>
+        </w:rPr>
+        <w:t>disease states</w:t>
+      </w:r>
+    </w:p>
+    <w:p>
+      <w:pPr>
+        <w:rPr>
+          <w:rFonts w:ascii="Times New Roman" w:hAnsi="Times New Roman" w:cs="Times New Roman"/>
+        </w:rPr>
+      </w:pPr>
+      <w:r>
+        <w:rPr>
+          <w:rFonts w:ascii="Times New Roman" w:hAnsi="Times New Roman" w:cs="Times New Roman"/>
+        </w:rPr>
+        <w:tab/>
+        <w:t>Be cautious in interpretations</w:t>
+      </w:r>
+    </w:p>
+    <w:p>
+      <w:pPr>
+        <w:rPr>
+          <w:sz w:val="20"/>
+          <w:szCs w:val="20"/>
+        </w:rPr>
+      </w:pPr>
+      <w:r>
+        <w:rPr>
+          <w:rFonts w:ascii="Times New Roman" w:hAnsi="Times New Roman" w:cs="Times New Roman"/>
+        </w:rPr>
+        <w:t>As is the case with any observational study, the inclusion of</w:t>
+      </w:r>
+      <w:r>
+        <w:rPr>
+          <w:sz w:val="20"/>
+          <w:szCs w:val="20"/>
+        </w:rPr>
+        <w:t xml:space="preserve"> </w:t>
+      </w:r>
+      <w:r>
+        <w:rPr>
+          <w:rFonts w:ascii="Times New Roman" w:hAnsi="Times New Roman" w:cs="Times New Roman"/>
+        </w:rPr>
+        <w:t xml:space="preserve">any confounding variables is a best attempt at reducing the relationship between the outcome and the exposure through the causal pathway, but there is also potential for residual confounding. Furthermore, as the intake questionnaire is both quite simplistic and </w:t>
+      </w:r>
+      <w:r>
+        <w:rPr>
+          <w:rFonts w:ascii="Times New Roman" w:hAnsi="Times New Roman" w:cs="Times New Roman"/>
+        </w:rPr>
+        <w:t xml:space="preserve">could simply not measure a confounding variable that could occlude the </w:t>
+      </w:r>
+      <w:r>
+        <w:rPr>
+          <w:rFonts w:ascii="Times New Roman" w:hAnsi="Times New Roman" w:cs="Times New Roman"/>
+        </w:rPr>
+        <w:t xml:space="preserve">relationships we are looking for. </w:t>
+      </w:r>
+      <w:r>
+        <w:rPr>
+          <w:rFonts w:ascii="Times New Roman" w:hAnsi="Times New Roman" w:cs="Times New Roman"/>
+        </w:rPr>
+        <w:br/>
+      </w:r>
+    </w:p>
+    <w:p>
+      <w:pPr>
+        <w:rPr>
+          <w:rFonts w:ascii="Times New Roman" w:hAnsi="Times New Roman" w:cs="Times New Roman"/>
+        </w:rPr>
+      </w:pPr>
+      <w:r>
+        <w:rPr>
+          <w:rFonts w:ascii="Times New Roman" w:hAnsi="Times New Roman" w:cs="Times New Roman"/>
         </w:rPr>
         <w:br w:type="page"/>
       </w:r>
@@ -4112,6 +5278,414 @@
           <w:szCs w:val="20"/>
         </w:rPr>
         <w:t xml:space="preserve"> Every Day</w:t>
+      </w:r>
+    </w:p>
+    <w:p>
+      <w:pPr>
+        <w:rPr>
+          <w:sz w:val="20"/>
+          <w:szCs w:val="20"/>
+        </w:rPr>
+      </w:pPr>
+      <w:r>
+        <w:rPr>
+          <w:sz w:val="20"/>
+          <w:szCs w:val="20"/>
+        </w:rPr>
+        <w:br w:type="page"/>
+      </w:r>
+    </w:p>
+    <w:p>
+      <w:pPr>
+        <w:pStyle w:val="Bibliography"/>
+        <w:jc w:val="center"/>
+        <w:rPr>
+          <w:b/>
+          <w:sz w:val="20"/>
+          <w:szCs w:val="20"/>
+        </w:rPr>
+      </w:pPr>
+      <w:r>
+        <w:rPr>
+          <w:b/>
+          <w:sz w:val="20"/>
+          <w:szCs w:val="20"/>
+        </w:rPr>
+        <w:lastRenderedPageBreak/>
+        <w:t>Works Consulted</w:t>
+      </w:r>
+    </w:p>
+    <w:p>
+      <w:pPr>
+        <w:pStyle w:val="Bibliography"/>
+        <w:rPr>
+          <w:rFonts w:ascii="Calibri" w:cs="Calibri"/>
+          <w:sz w:val="20"/>
+        </w:rPr>
+      </w:pPr>
+      <w:r>
+        <w:rPr>
+          <w:sz w:val="20"/>
+          <w:szCs w:val="20"/>
+        </w:rPr>
+        <w:fldChar w:fldCharType="begin"/>
+      </w:r>
+      <w:r>
+        <w:rPr>
+          <w:sz w:val="20"/>
+          <w:szCs w:val="20"/>
+        </w:rPr>
+        <w:instrText xml:space="preserve"> ADDIN ZOTERO_BIBL {"uncited":[],"omitted":[],"custom":[]} CSL_BIBLIOGRAPHY </w:instrText>
+      </w:r>
+      <w:r>
+        <w:rPr>
+          <w:sz w:val="20"/>
+          <w:szCs w:val="20"/>
+        </w:rPr>
+        <w:fldChar w:fldCharType="separate"/>
+      </w:r>
+      <w:r>
+        <w:rPr>
+          <w:rFonts w:ascii="Calibri" w:cs="Calibri"/>
+          <w:sz w:val="20"/>
+        </w:rPr>
+        <w:t xml:space="preserve">Kramer, M. S., McLean, F. H., Eason, E. L., &amp; Usher, R. H. (1992). Maternal Nutrition and Spontaneous Preterm Birth. </w:t>
+      </w:r>
+      <w:r>
+        <w:rPr>
+          <w:rFonts w:ascii="Calibri" w:cs="Calibri"/>
+          <w:i/>
+          <w:iCs/>
+          <w:sz w:val="20"/>
+        </w:rPr>
+        <w:t>American Journal of Epidemiology</w:t>
+      </w:r>
+      <w:r>
+        <w:rPr>
+          <w:rFonts w:ascii="Calibri" w:cs="Calibri"/>
+          <w:sz w:val="20"/>
+        </w:rPr>
+        <w:t xml:space="preserve">, </w:t>
+      </w:r>
+      <w:r>
+        <w:rPr>
+          <w:rFonts w:ascii="Calibri" w:cs="Calibri"/>
+          <w:i/>
+          <w:iCs/>
+          <w:sz w:val="20"/>
+        </w:rPr>
+        <w:t>136</w:t>
+      </w:r>
+      <w:r>
+        <w:rPr>
+          <w:rFonts w:ascii="Calibri" w:cs="Calibri"/>
+          <w:sz w:val="20"/>
+        </w:rPr>
+        <w:t>(5), 574–583. https://doi.org/10.1093/oxfordjournals.aje.a116535</w:t>
+      </w:r>
+    </w:p>
+    <w:p>
+      <w:pPr>
+        <w:pStyle w:val="Bibliography"/>
+        <w:rPr>
+          <w:rFonts w:ascii="Calibri" w:cs="Calibri"/>
+          <w:sz w:val="20"/>
+        </w:rPr>
+      </w:pPr>
+      <w:r>
+        <w:rPr>
+          <w:rFonts w:ascii="Calibri" w:cs="Calibri"/>
+          <w:sz w:val="20"/>
+        </w:rPr>
+        <w:t xml:space="preserve">Lewandowski Adam J., Davis Esther F., Yu Grace, Digby Janet E., Boardman Henry, Whitworth Polly, … Leeson Paul. (2015). Elevated Blood Pressure in Preterm-Born Offspring Associates With a Distinct Antiangiogenic State and Microvascular Abnormalities in Adult Life. </w:t>
+      </w:r>
+      <w:r>
+        <w:rPr>
+          <w:rFonts w:ascii="Calibri" w:cs="Calibri"/>
+          <w:i/>
+          <w:iCs/>
+          <w:sz w:val="20"/>
+        </w:rPr>
+        <w:t>Hypertension</w:t>
+      </w:r>
+      <w:r>
+        <w:rPr>
+          <w:rFonts w:ascii="Calibri" w:cs="Calibri"/>
+          <w:sz w:val="20"/>
+        </w:rPr>
+        <w:t xml:space="preserve">, </w:t>
+      </w:r>
+      <w:r>
+        <w:rPr>
+          <w:rFonts w:ascii="Calibri" w:cs="Calibri"/>
+          <w:i/>
+          <w:iCs/>
+          <w:sz w:val="20"/>
+        </w:rPr>
+        <w:t>65</w:t>
+      </w:r>
+      <w:r>
+        <w:rPr>
+          <w:rFonts w:ascii="Calibri" w:cs="Calibri"/>
+          <w:sz w:val="20"/>
+        </w:rPr>
+        <w:t>(3), 607–614. https://doi.org/10.1161/HYPERTENSIONAHA.114.04662</w:t>
+      </w:r>
+    </w:p>
+    <w:p>
+      <w:pPr>
+        <w:pStyle w:val="Bibliography"/>
+        <w:rPr>
+          <w:rFonts w:ascii="Calibri" w:cs="Calibri"/>
+          <w:sz w:val="20"/>
+        </w:rPr>
+      </w:pPr>
+      <w:r>
+        <w:rPr>
+          <w:rFonts w:ascii="Calibri" w:cs="Calibri"/>
+          <w:sz w:val="20"/>
+        </w:rPr>
+        <w:t xml:space="preserve">Randel, A. (2014). ACOG Releases Guideline on Gestational Diabetes. </w:t>
+      </w:r>
+      <w:r>
+        <w:rPr>
+          <w:rFonts w:ascii="Calibri" w:cs="Calibri"/>
+          <w:i/>
+          <w:iCs/>
+          <w:sz w:val="20"/>
+        </w:rPr>
+        <w:t>American Family Physician</w:t>
+      </w:r>
+      <w:r>
+        <w:rPr>
+          <w:rFonts w:ascii="Calibri" w:cs="Calibri"/>
+          <w:sz w:val="20"/>
+        </w:rPr>
+        <w:t xml:space="preserve">, </w:t>
+      </w:r>
+      <w:r>
+        <w:rPr>
+          <w:rFonts w:ascii="Calibri" w:cs="Calibri"/>
+          <w:i/>
+          <w:iCs/>
+          <w:sz w:val="20"/>
+        </w:rPr>
+        <w:t>90</w:t>
+      </w:r>
+      <w:r>
+        <w:rPr>
+          <w:rFonts w:ascii="Calibri" w:cs="Calibri"/>
+          <w:sz w:val="20"/>
+        </w:rPr>
+        <w:t>(6), 416–417.</w:t>
+      </w:r>
+    </w:p>
+    <w:p>
+      <w:pPr>
+        <w:pStyle w:val="Bibliography"/>
+        <w:rPr>
+          <w:rFonts w:ascii="Calibri" w:cs="Calibri"/>
+          <w:sz w:val="20"/>
+        </w:rPr>
+      </w:pPr>
+      <w:r>
+        <w:rPr>
+          <w:rFonts w:ascii="Calibri" w:cs="Calibri"/>
+          <w:sz w:val="20"/>
+        </w:rPr>
+        <w:t xml:space="preserve">Rothschild, J., </w:t>
+      </w:r>
+      <w:proofErr w:type="spellStart"/>
+      <w:r>
+        <w:rPr>
+          <w:rFonts w:ascii="Calibri" w:cs="Calibri"/>
+          <w:sz w:val="20"/>
+        </w:rPr>
+        <w:t>Hoddy</w:t>
+      </w:r>
+      <w:proofErr w:type="spellEnd"/>
+      <w:r>
+        <w:rPr>
+          <w:rFonts w:ascii="Calibri" w:cs="Calibri"/>
+          <w:sz w:val="20"/>
+        </w:rPr>
+        <w:t xml:space="preserve">, K. K., </w:t>
+      </w:r>
+      <w:proofErr w:type="spellStart"/>
+      <w:r>
+        <w:rPr>
+          <w:rFonts w:ascii="Calibri" w:cs="Calibri"/>
+          <w:sz w:val="20"/>
+        </w:rPr>
+        <w:t>Jambazian</w:t>
+      </w:r>
+      <w:proofErr w:type="spellEnd"/>
+      <w:r>
+        <w:rPr>
+          <w:rFonts w:ascii="Calibri" w:cs="Calibri"/>
+          <w:sz w:val="20"/>
+        </w:rPr>
+        <w:t xml:space="preserve">, P., &amp; </w:t>
+      </w:r>
+      <w:proofErr w:type="spellStart"/>
+      <w:r>
+        <w:rPr>
+          <w:rFonts w:ascii="Calibri" w:cs="Calibri"/>
+          <w:sz w:val="20"/>
+        </w:rPr>
+        <w:t>Varady</w:t>
+      </w:r>
+      <w:proofErr w:type="spellEnd"/>
+      <w:r>
+        <w:rPr>
+          <w:rFonts w:ascii="Calibri" w:cs="Calibri"/>
+          <w:sz w:val="20"/>
+        </w:rPr>
+        <w:t xml:space="preserve">, K. A. (2014). Time-restricted feeding and risk of metabolic disease: A review of human and animal studies. </w:t>
+      </w:r>
+      <w:r>
+        <w:rPr>
+          <w:rFonts w:ascii="Calibri" w:cs="Calibri"/>
+          <w:i/>
+          <w:iCs/>
+          <w:sz w:val="20"/>
+        </w:rPr>
+        <w:t>Nutrition Reviews</w:t>
+      </w:r>
+      <w:r>
+        <w:rPr>
+          <w:rFonts w:ascii="Calibri" w:cs="Calibri"/>
+          <w:sz w:val="20"/>
+        </w:rPr>
+        <w:t xml:space="preserve">, </w:t>
+      </w:r>
+      <w:r>
+        <w:rPr>
+          <w:rFonts w:ascii="Calibri" w:cs="Calibri"/>
+          <w:i/>
+          <w:iCs/>
+          <w:sz w:val="20"/>
+        </w:rPr>
+        <w:t>72</w:t>
+      </w:r>
+      <w:r>
+        <w:rPr>
+          <w:rFonts w:ascii="Calibri" w:cs="Calibri"/>
+          <w:sz w:val="20"/>
+        </w:rPr>
+        <w:t>(5), 308–318. https://doi.org/10.1111/nure.12104</w:t>
+      </w:r>
+    </w:p>
+    <w:p>
+      <w:pPr>
+        <w:pStyle w:val="Bibliography"/>
+        <w:rPr>
+          <w:rFonts w:ascii="Calibri" w:cs="Calibri"/>
+          <w:sz w:val="20"/>
+        </w:rPr>
+      </w:pPr>
+      <w:r>
+        <w:rPr>
+          <w:rFonts w:ascii="Calibri" w:cs="Calibri"/>
+          <w:sz w:val="20"/>
+        </w:rPr>
+        <w:t xml:space="preserve">Schack-Nielsen, L., </w:t>
+      </w:r>
+      <w:proofErr w:type="spellStart"/>
+      <w:r>
+        <w:rPr>
+          <w:rFonts w:ascii="Calibri" w:cs="Calibri"/>
+          <w:sz w:val="20"/>
+        </w:rPr>
+        <w:t>Michaelsen</w:t>
+      </w:r>
+      <w:proofErr w:type="spellEnd"/>
+      <w:r>
+        <w:rPr>
+          <w:rFonts w:ascii="Calibri" w:cs="Calibri"/>
+          <w:sz w:val="20"/>
+        </w:rPr>
+        <w:t xml:space="preserve">, K. F., </w:t>
+      </w:r>
+      <w:proofErr w:type="spellStart"/>
+      <w:r>
+        <w:rPr>
+          <w:rFonts w:ascii="Calibri" w:cs="Calibri"/>
+          <w:sz w:val="20"/>
+        </w:rPr>
+        <w:t>Gamborg</w:t>
+      </w:r>
+      <w:proofErr w:type="spellEnd"/>
+      <w:r>
+        <w:rPr>
+          <w:rFonts w:ascii="Calibri" w:cs="Calibri"/>
+          <w:sz w:val="20"/>
+        </w:rPr>
+        <w:t xml:space="preserve">, M., Mortensen, E. L., &amp; </w:t>
+      </w:r>
+      <w:proofErr w:type="spellStart"/>
+      <w:r>
+        <w:rPr>
+          <w:rFonts w:ascii="Calibri" w:cs="Calibri"/>
+          <w:sz w:val="20"/>
+        </w:rPr>
+        <w:t>Sørensen</w:t>
+      </w:r>
+      <w:proofErr w:type="spellEnd"/>
+      <w:r>
+        <w:rPr>
+          <w:rFonts w:ascii="Calibri" w:cs="Calibri"/>
+          <w:sz w:val="20"/>
+        </w:rPr>
+        <w:t xml:space="preserve">, T. I. A. (2010). Gestational weight gain in relation to offspring body mass index and obesity from infancy through adulthood. </w:t>
+      </w:r>
+      <w:r>
+        <w:rPr>
+          <w:rFonts w:ascii="Calibri" w:cs="Calibri"/>
+          <w:i/>
+          <w:iCs/>
+          <w:sz w:val="20"/>
+        </w:rPr>
+        <w:t>International Journal of Obesity</w:t>
+      </w:r>
+      <w:r>
+        <w:rPr>
+          <w:rFonts w:ascii="Calibri" w:cs="Calibri"/>
+          <w:sz w:val="20"/>
+        </w:rPr>
+        <w:t xml:space="preserve">, </w:t>
+      </w:r>
+      <w:r>
+        <w:rPr>
+          <w:rFonts w:ascii="Calibri" w:cs="Calibri"/>
+          <w:i/>
+          <w:iCs/>
+          <w:sz w:val="20"/>
+        </w:rPr>
+        <w:t>34</w:t>
+      </w:r>
+      <w:r>
+        <w:rPr>
+          <w:rFonts w:ascii="Calibri" w:cs="Calibri"/>
+          <w:sz w:val="20"/>
+        </w:rPr>
+        <w:t>(1), 67–74. https://doi.org/10.1038/ijo.2009.206</w:t>
+      </w:r>
+    </w:p>
+    <w:p>
+      <w:pPr>
+        <w:spacing w:line="276" w:lineRule="auto"/>
+        <w:rPr>
+          <w:sz w:val="20"/>
+          <w:szCs w:val="20"/>
+        </w:rPr>
+      </w:pPr>
+      <w:r>
+        <w:rPr>
+          <w:sz w:val="20"/>
+          <w:szCs w:val="20"/>
+        </w:rPr>
+        <w:fldChar w:fldCharType="end"/>
       </w:r>
     </w:p>
     <w:p>
@@ -4189,6 +5763,119 @@
 <file path=word/numbering.xml><?xml version="1.0" encoding="utf-8"?>
 <w:numbering xmlns:wpc="http://schemas.microsoft.com/office/word/2010/wordprocessingCanvas" xmlns:cx="http://schemas.microsoft.com/office/drawing/2014/chartex" xmlns:cx1="http://schemas.microsoft.com/office/drawing/2015/9/8/chartex" xmlns:cx2="http://schemas.microsoft.com/office/drawing/2015/10/21/chartex" xmlns:cx3="http://schemas.microsoft.com/office/drawing/2016/5/9/chartex" xmlns:cx4="http://schemas.microsoft.com/office/drawing/2016/5/10/chartex" xmlns:cx5="http://schemas.microsoft.com/office/drawing/2016/5/11/chartex" xmlns:cx6="http://schemas.microsoft.com/office/drawing/2016/5/12/chartex" xmlns:cx7="http://schemas.microsoft.com/office/drawing/2016/5/13/chartex" xmlns:cx8="http://schemas.microsoft.com/office/drawing/2016/5/14/chartex" xmlns:mc="http://schemas.openxmlformats.org/markup-compatibility/2006" xmlns:aink="http://schemas.microsoft.com/office/drawing/2016/ink" xmlns:am3d="http://schemas.microsoft.com/office/drawing/2017/model3d" xmlns:o="urn:schemas-microsoft-com:office:office" xmlns:r="http://schemas.openxmlformats.org/officeDocument/2006/relationships" xmlns:m="http://schemas.openxmlformats.org/officeDocument/2006/math" xmlns:v="urn:schemas-microsoft-com:vml" xmlns:wp14="http://schemas.microsoft.com/office/word/2010/wordprocessingDrawing" xmlns:wp="http://schemas.openxmlformats.org/drawingml/2006/wordprocessingDrawing" xmlns:w10="urn:schemas-microsoft-com:office:word" xmlns:w="http://schemas.openxmlformats.org/wordprocessingml/2006/main" xmlns:w14="http://schemas.microsoft.com/office/word/2010/wordml" xmlns:w15="http://schemas.microsoft.com/office/word/2012/wordml" xmlns:w16cid="http://schemas.microsoft.com/office/word/2016/wordml/cid" xmlns:w16se="http://schemas.microsoft.com/office/word/2015/wordml/symex" xmlns:wpg="http://schemas.microsoft.com/office/word/2010/wordprocessingGroup" xmlns:wpi="http://schemas.microsoft.com/office/word/2010/wordprocessingInk" xmlns:wne="http://schemas.microsoft.com/office/word/2006/wordml" xmlns:wps="http://schemas.microsoft.com/office/word/2010/wordprocessingShape" mc:Ignorable="w14 w15 w16se w16cid wp14">
   <w:abstractNum w:abstractNumId="0" w15:restartNumberingAfterBreak="0">
+    <w:nsid w:val="050656AD"/>
+    <w:multiLevelType w:val="hybridMultilevel"/>
+    <w:tmpl w:val="EDC0A2E6"/>
+    <w:lvl w:ilvl="0" w:tplc="04090001">
+      <w:start w:val="1"/>
+      <w:numFmt w:val="bullet"/>
+      <w:lvlText w:val=""/>
+      <w:lvlJc w:val="left"/>
+      <w:pPr>
+        <w:ind w:left="720" w:hanging="360"/>
+      </w:pPr>
+      <w:rPr>
+        <w:rFonts w:ascii="Symbol" w:hAnsi="Symbol" w:hint="default"/>
+      </w:rPr>
+    </w:lvl>
+    <w:lvl w:ilvl="1" w:tplc="04090003" w:tentative="1">
+      <w:start w:val="1"/>
+      <w:numFmt w:val="bullet"/>
+      <w:lvlText w:val="o"/>
+      <w:lvlJc w:val="left"/>
+      <w:pPr>
+        <w:ind w:left="1440" w:hanging="360"/>
+      </w:pPr>
+      <w:rPr>
+        <w:rFonts w:ascii="Courier New" w:hAnsi="Courier New" w:cs="Courier New" w:hint="default"/>
+      </w:rPr>
+    </w:lvl>
+    <w:lvl w:ilvl="2" w:tplc="04090005" w:tentative="1">
+      <w:start w:val="1"/>
+      <w:numFmt w:val="bullet"/>
+      <w:lvlText w:val=""/>
+      <w:lvlJc w:val="left"/>
+      <w:pPr>
+        <w:ind w:left="2160" w:hanging="360"/>
+      </w:pPr>
+      <w:rPr>
+        <w:rFonts w:ascii="Wingdings" w:hAnsi="Wingdings" w:hint="default"/>
+      </w:rPr>
+    </w:lvl>
+    <w:lvl w:ilvl="3" w:tplc="04090001" w:tentative="1">
+      <w:start w:val="1"/>
+      <w:numFmt w:val="bullet"/>
+      <w:lvlText w:val=""/>
+      <w:lvlJc w:val="left"/>
+      <w:pPr>
+        <w:ind w:left="2880" w:hanging="360"/>
+      </w:pPr>
+      <w:rPr>
+        <w:rFonts w:ascii="Symbol" w:hAnsi="Symbol" w:hint="default"/>
+      </w:rPr>
+    </w:lvl>
+    <w:lvl w:ilvl="4" w:tplc="04090003" w:tentative="1">
+      <w:start w:val="1"/>
+      <w:numFmt w:val="bullet"/>
+      <w:lvlText w:val="o"/>
+      <w:lvlJc w:val="left"/>
+      <w:pPr>
+        <w:ind w:left="3600" w:hanging="360"/>
+      </w:pPr>
+      <w:rPr>
+        <w:rFonts w:ascii="Courier New" w:hAnsi="Courier New" w:cs="Courier New" w:hint="default"/>
+      </w:rPr>
+    </w:lvl>
+    <w:lvl w:ilvl="5" w:tplc="04090005" w:tentative="1">
+      <w:start w:val="1"/>
+      <w:numFmt w:val="bullet"/>
+      <w:lvlText w:val=""/>
+      <w:lvlJc w:val="left"/>
+      <w:pPr>
+        <w:ind w:left="4320" w:hanging="360"/>
+      </w:pPr>
+      <w:rPr>
+        <w:rFonts w:ascii="Wingdings" w:hAnsi="Wingdings" w:hint="default"/>
+      </w:rPr>
+    </w:lvl>
+    <w:lvl w:ilvl="6" w:tplc="04090001" w:tentative="1">
+      <w:start w:val="1"/>
+      <w:numFmt w:val="bullet"/>
+      <w:lvlText w:val=""/>
+      <w:lvlJc w:val="left"/>
+      <w:pPr>
+        <w:ind w:left="5040" w:hanging="360"/>
+      </w:pPr>
+      <w:rPr>
+        <w:rFonts w:ascii="Symbol" w:hAnsi="Symbol" w:hint="default"/>
+      </w:rPr>
+    </w:lvl>
+    <w:lvl w:ilvl="7" w:tplc="04090003" w:tentative="1">
+      <w:start w:val="1"/>
+      <w:numFmt w:val="bullet"/>
+      <w:lvlText w:val="o"/>
+      <w:lvlJc w:val="left"/>
+      <w:pPr>
+        <w:ind w:left="5760" w:hanging="360"/>
+      </w:pPr>
+      <w:rPr>
+        <w:rFonts w:ascii="Courier New" w:hAnsi="Courier New" w:cs="Courier New" w:hint="default"/>
+      </w:rPr>
+    </w:lvl>
+    <w:lvl w:ilvl="8" w:tplc="04090005" w:tentative="1">
+      <w:start w:val="1"/>
+      <w:numFmt w:val="bullet"/>
+      <w:lvlText w:val=""/>
+      <w:lvlJc w:val="left"/>
+      <w:pPr>
+        <w:ind w:left="6480" w:hanging="360"/>
+      </w:pPr>
+      <w:rPr>
+        <w:rFonts w:ascii="Wingdings" w:hAnsi="Wingdings" w:hint="default"/>
+      </w:rPr>
+    </w:lvl>
+  </w:abstractNum>
+  <w:abstractNum w:abstractNumId="1" w15:restartNumberingAfterBreak="0">
     <w:nsid w:val="13FB385B"/>
     <w:multiLevelType w:val="hybridMultilevel"/>
     <w:tmpl w:val="08342DD8"/>
@@ -4277,7 +5964,7 @@
       </w:pPr>
     </w:lvl>
   </w:abstractNum>
-  <w:abstractNum w:abstractNumId="1" w15:restartNumberingAfterBreak="0">
+  <w:abstractNum w:abstractNumId="2" w15:restartNumberingAfterBreak="0">
     <w:nsid w:val="1FFC494C"/>
     <w:multiLevelType w:val="hybridMultilevel"/>
     <w:tmpl w:val="3BEA03EC"/>
@@ -4390,7 +6077,120 @@
       </w:rPr>
     </w:lvl>
   </w:abstractNum>
-  <w:abstractNum w:abstractNumId="2" w15:restartNumberingAfterBreak="0">
+  <w:abstractNum w:abstractNumId="3" w15:restartNumberingAfterBreak="0">
+    <w:nsid w:val="36232E2E"/>
+    <w:multiLevelType w:val="hybridMultilevel"/>
+    <w:tmpl w:val="BC9AF9B4"/>
+    <w:lvl w:ilvl="0" w:tplc="04090001">
+      <w:start w:val="1"/>
+      <w:numFmt w:val="bullet"/>
+      <w:lvlText w:val=""/>
+      <w:lvlJc w:val="left"/>
+      <w:pPr>
+        <w:ind w:left="720" w:hanging="360"/>
+      </w:pPr>
+      <w:rPr>
+        <w:rFonts w:ascii="Symbol" w:hAnsi="Symbol" w:hint="default"/>
+      </w:rPr>
+    </w:lvl>
+    <w:lvl w:ilvl="1" w:tplc="04090003">
+      <w:start w:val="1"/>
+      <w:numFmt w:val="bullet"/>
+      <w:lvlText w:val="o"/>
+      <w:lvlJc w:val="left"/>
+      <w:pPr>
+        <w:ind w:left="1440" w:hanging="360"/>
+      </w:pPr>
+      <w:rPr>
+        <w:rFonts w:ascii="Courier New" w:hAnsi="Courier New" w:cs="Courier New" w:hint="default"/>
+      </w:rPr>
+    </w:lvl>
+    <w:lvl w:ilvl="2" w:tplc="04090005" w:tentative="1">
+      <w:start w:val="1"/>
+      <w:numFmt w:val="bullet"/>
+      <w:lvlText w:val=""/>
+      <w:lvlJc w:val="left"/>
+      <w:pPr>
+        <w:ind w:left="2160" w:hanging="360"/>
+      </w:pPr>
+      <w:rPr>
+        <w:rFonts w:ascii="Wingdings" w:hAnsi="Wingdings" w:hint="default"/>
+      </w:rPr>
+    </w:lvl>
+    <w:lvl w:ilvl="3" w:tplc="04090001" w:tentative="1">
+      <w:start w:val="1"/>
+      <w:numFmt w:val="bullet"/>
+      <w:lvlText w:val=""/>
+      <w:lvlJc w:val="left"/>
+      <w:pPr>
+        <w:ind w:left="2880" w:hanging="360"/>
+      </w:pPr>
+      <w:rPr>
+        <w:rFonts w:ascii="Symbol" w:hAnsi="Symbol" w:hint="default"/>
+      </w:rPr>
+    </w:lvl>
+    <w:lvl w:ilvl="4" w:tplc="04090003" w:tentative="1">
+      <w:start w:val="1"/>
+      <w:numFmt w:val="bullet"/>
+      <w:lvlText w:val="o"/>
+      <w:lvlJc w:val="left"/>
+      <w:pPr>
+        <w:ind w:left="3600" w:hanging="360"/>
+      </w:pPr>
+      <w:rPr>
+        <w:rFonts w:ascii="Courier New" w:hAnsi="Courier New" w:cs="Courier New" w:hint="default"/>
+      </w:rPr>
+    </w:lvl>
+    <w:lvl w:ilvl="5" w:tplc="04090005" w:tentative="1">
+      <w:start w:val="1"/>
+      <w:numFmt w:val="bullet"/>
+      <w:lvlText w:val=""/>
+      <w:lvlJc w:val="left"/>
+      <w:pPr>
+        <w:ind w:left="4320" w:hanging="360"/>
+      </w:pPr>
+      <w:rPr>
+        <w:rFonts w:ascii="Wingdings" w:hAnsi="Wingdings" w:hint="default"/>
+      </w:rPr>
+    </w:lvl>
+    <w:lvl w:ilvl="6" w:tplc="04090001" w:tentative="1">
+      <w:start w:val="1"/>
+      <w:numFmt w:val="bullet"/>
+      <w:lvlText w:val=""/>
+      <w:lvlJc w:val="left"/>
+      <w:pPr>
+        <w:ind w:left="5040" w:hanging="360"/>
+      </w:pPr>
+      <w:rPr>
+        <w:rFonts w:ascii="Symbol" w:hAnsi="Symbol" w:hint="default"/>
+      </w:rPr>
+    </w:lvl>
+    <w:lvl w:ilvl="7" w:tplc="04090003" w:tentative="1">
+      <w:start w:val="1"/>
+      <w:numFmt w:val="bullet"/>
+      <w:lvlText w:val="o"/>
+      <w:lvlJc w:val="left"/>
+      <w:pPr>
+        <w:ind w:left="5760" w:hanging="360"/>
+      </w:pPr>
+      <w:rPr>
+        <w:rFonts w:ascii="Courier New" w:hAnsi="Courier New" w:cs="Courier New" w:hint="default"/>
+      </w:rPr>
+    </w:lvl>
+    <w:lvl w:ilvl="8" w:tplc="04090005" w:tentative="1">
+      <w:start w:val="1"/>
+      <w:numFmt w:val="bullet"/>
+      <w:lvlText w:val=""/>
+      <w:lvlJc w:val="left"/>
+      <w:pPr>
+        <w:ind w:left="6480" w:hanging="360"/>
+      </w:pPr>
+      <w:rPr>
+        <w:rFonts w:ascii="Wingdings" w:hAnsi="Wingdings" w:hint="default"/>
+      </w:rPr>
+    </w:lvl>
+  </w:abstractNum>
+  <w:abstractNum w:abstractNumId="4" w15:restartNumberingAfterBreak="0">
     <w:nsid w:val="6750290B"/>
     <w:multiLevelType w:val="hybridMultilevel"/>
     <w:tmpl w:val="A84612BC"/>
@@ -4480,7 +6280,7 @@
       </w:pPr>
     </w:lvl>
   </w:abstractNum>
-  <w:abstractNum w:abstractNumId="3" w15:restartNumberingAfterBreak="0">
+  <w:abstractNum w:abstractNumId="5" w15:restartNumberingAfterBreak="0">
     <w:nsid w:val="7E0135FC"/>
     <w:multiLevelType w:val="hybridMultilevel"/>
     <w:tmpl w:val="A84612BC"/>
@@ -4571,16 +6371,22 @@
     </w:lvl>
   </w:abstractNum>
   <w:num w:numId="1">
+    <w:abstractNumId w:val="1"/>
+  </w:num>
+  <w:num w:numId="2">
+    <w:abstractNumId w:val="4"/>
+  </w:num>
+  <w:num w:numId="3">
+    <w:abstractNumId w:val="5"/>
+  </w:num>
+  <w:num w:numId="4">
+    <w:abstractNumId w:val="2"/>
+  </w:num>
+  <w:num w:numId="5">
     <w:abstractNumId w:val="0"/>
   </w:num>
-  <w:num w:numId="2">
-    <w:abstractNumId w:val="2"/>
-  </w:num>
-  <w:num w:numId="3">
+  <w:num w:numId="6">
     <w:abstractNumId w:val="3"/>
-  </w:num>
-  <w:num w:numId="4">
-    <w:abstractNumId w:val="1"/>
   </w:num>
 </w:numbering>
 </file>
@@ -5082,6 +6888,18 @@
       <w:contextualSpacing/>
     </w:pPr>
   </w:style>
+  <w:style w:type="paragraph" w:styleId="Bibliography">
+    <w:name w:val="Bibliography"/>
+    <w:basedOn w:val="Normal"/>
+    <w:next w:val="Normal"/>
+    <w:uiPriority w:val="37"/>
+    <w:unhideWhenUsed/>
+    <w:rsid w:val="00336C4A"/>
+    <w:pPr>
+      <w:spacing w:line="480" w:lineRule="auto"/>
+      <w:ind w:left="720" w:hanging="720"/>
+    </w:pPr>
+  </w:style>
 </w:styles>
 </file>
 

</xml_diff>

<commit_message>
updated AIm 3 with comments
got rid of the stupid methods/background pages

also updated some things after speaking to Erica, will be working on it tonight
</commit_message>
<xml_diff>
--- a/Molly Preliminary Exam/Prelim_Aim3.docx
+++ b/Molly Preliminary Exam/Prelim_Aim3.docx
@@ -12,6 +12,451 @@
       <w:r>
         <w:rPr>
           <w:rFonts w:ascii="Times New Roman" w:hAnsi="Times New Roman" w:cs="Times New Roman"/>
+        </w:rPr>
+        <w:t xml:space="preserve">There have not been any studies of any form of IF in the pregnant population. In fact, even the evaluation of its safety is </w:t>
+      </w:r>
+    </w:p>
+    <w:p>
+      <w:pPr>
+        <w:jc w:val="both"/>
+        <w:rPr>
+          <w:rFonts w:ascii="Times New Roman" w:hAnsi="Times New Roman" w:cs="Times New Roman"/>
+          <w:b/>
+        </w:rPr>
+      </w:pPr>
+    </w:p>
+    <w:p>
+      <w:pPr>
+        <w:rPr>
+          <w:rFonts w:ascii="Times New Roman" w:hAnsi="Times New Roman" w:cs="Times New Roman"/>
+          <w:b/>
+          <w:u w:val="single"/>
+        </w:rPr>
+      </w:pPr>
+      <w:r>
+        <w:rPr>
+          <w:rFonts w:ascii="Times New Roman" w:hAnsi="Times New Roman" w:cs="Times New Roman"/>
+          <w:b/>
+          <w:u w:val="single"/>
+        </w:rPr>
+        <w:t>Background:</w:t>
+      </w:r>
+    </w:p>
+    <w:p>
+      <w:pPr>
+        <w:rPr>
+          <w:rFonts w:ascii="Times New Roman" w:hAnsi="Times New Roman" w:cs="Times New Roman"/>
+          <w:u w:val="single"/>
+        </w:rPr>
+      </w:pPr>
+      <w:r>
+        <w:rPr>
+          <w:rFonts w:ascii="Times New Roman" w:hAnsi="Times New Roman" w:cs="Times New Roman"/>
+          <w:u w:val="single"/>
+        </w:rPr>
+        <w:t>Fasting in pregnancy</w:t>
+      </w:r>
+    </w:p>
+    <w:p>
+      <w:pPr>
+        <w:rPr>
+          <w:rFonts w:ascii="Times New Roman" w:hAnsi="Times New Roman" w:cs="Times New Roman"/>
+        </w:rPr>
+      </w:pPr>
+      <w:r>
+        <w:rPr>
+          <w:rFonts w:ascii="Times New Roman" w:hAnsi="Times New Roman" w:cs="Times New Roman"/>
+        </w:rPr>
+        <w:t xml:space="preserve">Intermittent fasting during pregnancy has not been thoroughly examined in humans. The closest analogue to the TRF paradigm of IF would be fasting in Ramadan. [Insert Ramadan graphic here]. In general, Ramadan fasting is not a good mimetic for the TRF paradigm of IF, as it often is accompanied by changes in sleep patterns and food quality, both of which could independently affect disease risk and health. </w:t>
+      </w:r>
+    </w:p>
+    <w:p>
+      <w:pPr>
+        <w:rPr>
+          <w:rFonts w:ascii="Times New Roman" w:hAnsi="Times New Roman" w:cs="Times New Roman"/>
+          <w:u w:val="single"/>
+        </w:rPr>
+      </w:pPr>
+      <w:r>
+        <w:rPr>
+          <w:rFonts w:ascii="Times New Roman" w:hAnsi="Times New Roman" w:cs="Times New Roman"/>
+          <w:u w:val="single"/>
+        </w:rPr>
+        <w:t>Neonatal Health Outcomes</w:t>
+      </w:r>
+    </w:p>
+    <w:p>
+      <w:pPr>
+        <w:rPr>
+          <w:rFonts w:ascii="Times New Roman" w:hAnsi="Times New Roman" w:cs="Times New Roman"/>
+        </w:rPr>
+      </w:pPr>
+      <w:r>
+        <w:rPr>
+          <w:rFonts w:ascii="Times New Roman" w:hAnsi="Times New Roman" w:cs="Times New Roman"/>
+        </w:rPr>
+        <w:t>Preterm birth is a significant health risk for neonates. It has been demonstrated that infants born before term (37 weeks’ gestation), are at greater lifetime risks for higher total cholesterol, triglycerides, glucose and insulin as well as high blood pressure (Suzuki, 2018)</w:t>
+      </w:r>
+      <w:r>
+        <w:rPr>
+          <w:rFonts w:ascii="Times New Roman" w:hAnsi="Times New Roman" w:cs="Times New Roman"/>
+        </w:rPr>
+        <w:fldChar w:fldCharType="begin"/>
+      </w:r>
+      <w:r>
+        <w:rPr>
+          <w:rFonts w:ascii="Times New Roman" w:hAnsi="Times New Roman" w:cs="Times New Roman"/>
+        </w:rPr>
+        <w:instrText xml:space="preserve"> ADDIN ZOTERO_ITEM CSL_CITATION {"citationID":"r6fj7ejO","properties":{"formattedCitation":"(Lewandowski Adam J. et al., 2015)","plainCitation":"(Lewandowski Adam J. et al., 2015)","noteIndex":0},"citationItems":[{"id":272,"uris":["http://zotero.org/users/5073745/items/VQGSAGEM"],"uri":["http://zotero.org/users/5073745/items/VQGSAGEM"],"itemData":{"id":272,"type":"article-journal","abstract":"Preterm-born individuals have elevated blood pressure. We tested the hypothesis that this associates with an enhanced antiangiogenic circulating profile and that this association is mediated by variations in capillary density. We studied 204 adults aged 25 years (range, 20–30 years), of which 102 had been followed up prospectively since very preterm birth (mean gestational age, 30.3±2.5 weeks) and 102 were born term to uncomplicated pregnancies. A panel of circulating biomarkers, including soluble endoglin and soluble fms-like tyrosine kinase-1, were compared between groups and related to perinatal history and adult cardiovascular risk. Associations with cardiovascular phenotype were studied in 90 individuals who had undergone detailed assessment of microvascular, macrovascular, and cardiac structure and function. Preterm-born individuals had elevations in soluble endoglin (5.64±1.03 versus 4.06±0.85 ng/mL; P&lt;0.001) and soluble fms-like tyrosine kinase-1 (88.1±19.0 versus 73.0±15.3 pg/mL; P&lt;0.001) compared with term-born individuals, proportional to elevations in resting and ambulatory blood pressure, as well as degree of prematurity (P&lt;0.05). Maternal hypertensive pregnancy disorder was associated with additional increases in soluble fms-like tyrosine kinase-1 (P=0.002). Other circulating biomarkers, including those of inflammation and endothelial activation, were not related to blood pressure. There was a specific graded association between soluble endoglin and degree of functional and structural capillary rarefaction (P=0.002 and P&lt;0.001), and in multivariable analysis, there were capillary density–mediated associations between soluble endoglin and blood pressure. Preterm-born individuals exhibit an enhanced antiangiogenic state in adult life that is specifically related to elevations in blood pressure. The association seems to be mediated through capillary rarefaction and is independent of other cardiovascular structural and functional differences in the offspring.","container-title":"Hypertension","DOI":"10.1161/HYPERTENSIONAHA.114.04662","issue":"3","journalAbbreviation":"Hypertension","page":"607-614","source":"ahajournals.org (Atypon)","title":"Elevated Blood Pressure in Preterm-Born Offspring Associates With a Distinct Antiangiogenic State and Microvascular Abnormalities in Adult Life","volume":"65","author":[{"literal":"Lewandowski Adam J."},{"literal":"Davis Esther F."},{"literal":"Yu Grace"},{"literal":"Digby Janet E."},{"literal":"Boardman Henry"},{"literal":"Whitworth Polly"},{"literal":"Singhal Atul"},{"literal":"Lucas Alan"},{"literal":"McCormick Kenny"},{"literal":"Shore Angela C."},{"literal":"Leeson Paul"}],"issued":{"date-parts":[["2015",3,1]]}}}],"schema":"https://github.com/citation-style-language/schema/raw/master/csl-citation.json"} </w:instrText>
+      </w:r>
+      <w:r>
+        <w:rPr>
+          <w:rFonts w:ascii="Times New Roman" w:hAnsi="Times New Roman" w:cs="Times New Roman"/>
+        </w:rPr>
+        <w:fldChar w:fldCharType="separate"/>
+      </w:r>
+      <w:r>
+        <w:rPr>
+          <w:rFonts w:ascii="Times New Roman" w:hAnsi="Times New Roman" w:cs="Times New Roman"/>
+          <w:noProof/>
+        </w:rPr>
+        <w:t>(Lewandowski Adam J. et al., 2015)</w:t>
+      </w:r>
+      <w:r>
+        <w:rPr>
+          <w:rFonts w:ascii="Times New Roman" w:hAnsi="Times New Roman" w:cs="Times New Roman"/>
+        </w:rPr>
+        <w:fldChar w:fldCharType="end"/>
+      </w:r>
+      <w:r>
+        <w:rPr>
+          <w:rFonts w:ascii="Times New Roman" w:hAnsi="Times New Roman" w:cs="Times New Roman"/>
+        </w:rPr>
+        <w:t xml:space="preserve">. Because pregnancy is a complex period of rapid adaptation for the mother, the etiological drivers of pre-term birth have been difficult to isolate and study. Mothers with short stature, lower educational attainment, who smoke, or have diabetes are more likely to deliver before term </w:t>
+      </w:r>
+      <w:r>
+        <w:rPr>
+          <w:rFonts w:ascii="Times New Roman" w:hAnsi="Times New Roman" w:cs="Times New Roman"/>
+        </w:rPr>
+        <w:fldChar w:fldCharType="begin"/>
+      </w:r>
+      <w:r>
+        <w:rPr>
+          <w:rFonts w:ascii="Times New Roman" w:hAnsi="Times New Roman" w:cs="Times New Roman"/>
+        </w:rPr>
+        <w:instrText xml:space="preserve"> ADDIN ZOTERO_ITEM CSL_CITATION {"citationID":"TWHAI6Pj","properties":{"formattedCitation":"(Kramer, McLean, Eason, &amp; Usher, 1992)","plainCitation":"(Kramer, McLean, Eason, &amp; Usher, 1992)","noteIndex":0},"citationItems":[{"id":270,"uris":["http://zotero.org/users/5073745/items/PYMXKYCC"],"uri":["http://zotero.org/users/5073745/items/PYMXKYCC"],"itemData":{"id":270,"type":"article-journal","abstract":"Abstract.  Previous studies suggesting that maternal undernutrition increases the risk of preterm birth have suffered from several methodological shortcomings,","container-title":"American Journal of Epidemiology","DOI":"10.1093/oxfordjournals.aje.a116535","ISSN":"0002-9262","issue":"5","journalAbbreviation":"Am J Epidemiol","language":"en","page":"574-583","source":"academic.oup.com","title":"Maternal Nutrition and Spontaneous Preterm Birth","volume":"136","author":[{"family":"Kramer","given":"Michael S."},{"family":"McLean","given":"Frances H."},{"family":"Eason","given":"Erica L."},{"family":"Usher","given":"Robert H."}],"issued":{"date-parts":[["1992",9,1]]}}}],"schema":"https://github.com/citation-style-language/schema/raw/master/csl-citation.json"} </w:instrText>
+      </w:r>
+      <w:r>
+        <w:rPr>
+          <w:rFonts w:ascii="Times New Roman" w:hAnsi="Times New Roman" w:cs="Times New Roman"/>
+        </w:rPr>
+        <w:fldChar w:fldCharType="separate"/>
+      </w:r>
+      <w:r>
+        <w:rPr>
+          <w:rFonts w:ascii="Times New Roman" w:hAnsi="Times New Roman" w:cs="Times New Roman"/>
+          <w:noProof/>
+        </w:rPr>
+        <w:t>(Kramer, McLean, Eason, &amp; Usher, 1992)</w:t>
+      </w:r>
+      <w:r>
+        <w:rPr>
+          <w:rFonts w:ascii="Times New Roman" w:hAnsi="Times New Roman" w:cs="Times New Roman"/>
+        </w:rPr>
+        <w:fldChar w:fldCharType="end"/>
+      </w:r>
+      <w:r>
+        <w:rPr>
+          <w:rFonts w:ascii="Times New Roman" w:hAnsi="Times New Roman" w:cs="Times New Roman"/>
+        </w:rPr>
+        <w:t xml:space="preserve">. Some of these risk factors can directly be tied to nutritional status, such as diabetes. However, many cannot be directly corrected by nutrition, but would likely have consequences for maternal nutritional status, such as increased need for water soluble vitamins in those who smoke, lower fruit and vegetable intakes in those with lower incomes, and lower food security for women who have lower educational attainment. This can be difficult to disentangle from other conditions that are associated with pre-term birth, such as infant birth weight. </w:t>
+      </w:r>
+    </w:p>
+    <w:p>
+      <w:pPr>
+        <w:ind w:firstLine="720"/>
+        <w:rPr>
+          <w:rFonts w:ascii="Times New Roman" w:hAnsi="Times New Roman" w:cs="Times New Roman"/>
+          <w:u w:val="single"/>
+        </w:rPr>
+      </w:pPr>
+      <w:r>
+        <w:rPr>
+          <w:rFonts w:ascii="Times New Roman" w:hAnsi="Times New Roman" w:cs="Times New Roman"/>
+          <w:u w:val="single"/>
+        </w:rPr>
+        <w:t>SGA/low birthweight</w:t>
+      </w:r>
+    </w:p>
+    <w:p>
+      <w:pPr>
+        <w:rPr>
+          <w:rFonts w:ascii="Times New Roman" w:hAnsi="Times New Roman" w:cs="Times New Roman"/>
+        </w:rPr>
+      </w:pPr>
+      <w:r>
+        <w:rPr>
+          <w:rFonts w:ascii="Times New Roman" w:hAnsi="Times New Roman" w:cs="Times New Roman"/>
+        </w:rPr>
+        <w:t xml:space="preserve">Infant birth weight is associated with increased risk of death before one year of age, increased risk for obesity and chronic disease, and ____.  </w:t>
+      </w:r>
+    </w:p>
+    <w:p>
+      <w:pPr>
+        <w:rPr>
+          <w:rFonts w:ascii="Times New Roman" w:hAnsi="Times New Roman" w:cs="Times New Roman"/>
+          <w:u w:val="single"/>
+        </w:rPr>
+      </w:pPr>
+    </w:p>
+    <w:p>
+      <w:pPr>
+        <w:rPr>
+          <w:rFonts w:ascii="Times New Roman" w:hAnsi="Times New Roman" w:cs="Times New Roman"/>
+          <w:u w:val="single"/>
+        </w:rPr>
+      </w:pPr>
+      <w:r>
+        <w:rPr>
+          <w:rFonts w:ascii="Times New Roman" w:hAnsi="Times New Roman" w:cs="Times New Roman"/>
+          <w:u w:val="single"/>
+        </w:rPr>
+        <w:t>Maternal Health Outcomes</w:t>
+      </w:r>
+    </w:p>
+    <w:p>
+      <w:pPr>
+        <w:rPr>
+          <w:rFonts w:ascii="Times New Roman" w:hAnsi="Times New Roman" w:cs="Times New Roman"/>
+          <w:u w:val="single"/>
+        </w:rPr>
+      </w:pPr>
+      <w:r>
+        <w:rPr>
+          <w:rFonts w:ascii="Times New Roman" w:hAnsi="Times New Roman" w:cs="Times New Roman"/>
+          <w:u w:val="single"/>
+        </w:rPr>
+        <w:t>Gestational weight gain</w:t>
+      </w:r>
+    </w:p>
+    <w:p>
+      <w:pPr>
+        <w:rPr>
+          <w:rFonts w:ascii="Times New Roman" w:hAnsi="Times New Roman" w:cs="Times New Roman"/>
+        </w:rPr>
+      </w:pPr>
+      <w:r>
+        <w:rPr>
+          <w:rFonts w:ascii="Times New Roman" w:hAnsi="Times New Roman" w:cs="Times New Roman"/>
+        </w:rPr>
+        <w:t xml:space="preserve"> The appropriate amount of weight that is to be gained for a healthful pregnancy is drawing attention from both clinicians and researchers in recent years, and recommendations have been tailored to pre-pregnancy BMI to optimize offspring health outcomes (INSERT REPORT). Gestational weight gain has been associated with offspring body mass index and risk of obesity from infancy all the way through adulthood </w:t>
+      </w:r>
+      <w:r>
+        <w:rPr>
+          <w:rFonts w:ascii="Times New Roman" w:hAnsi="Times New Roman" w:cs="Times New Roman"/>
+        </w:rPr>
+        <w:fldChar w:fldCharType="begin"/>
+      </w:r>
+      <w:r>
+        <w:rPr>
+          <w:rFonts w:ascii="Times New Roman" w:hAnsi="Times New Roman" w:cs="Times New Roman"/>
+        </w:rPr>
+        <w:instrText xml:space="preserve"> ADDIN ZOTERO_ITEM CSL_CITATION {"citationID":"0tlZRbfv","properties":{"formattedCitation":"(Schack-Nielsen, Michaelsen, Gamborg, Mortensen, &amp; S\\uc0\\u248{}rensen, 2010)","plainCitation":"(Schack-Nielsen, Michaelsen, Gamborg, Mortensen, &amp; Sørensen, 2010)","noteIndex":0},"citationItems":[{"id":275,"uris":["http://zotero.org/users/5073745/items/3U9KPF9E"],"uri":["http://zotero.org/users/5073745/items/3U9KPF9E"],"itemData":{"id":275,"type":"article-journal","abstract":"Gestational weight gain (GWG) is associated with childhood obesity. We analyzed whether this effect persists into adulthood and is mediated by effects in childhood. The design of the study a prospective birth cohort study established in 1959–1961. The subjects were offspring (n=4234 of whom 2485 had information from the last follow-up) of mothers included in ‘The Copenhagen Perinatal Cohort’ during pregnancy or at birth. Information on maternal pre-pregnancy body mass index (BMI), GWG and several potential confounders were collected around delivery. Information on offspring BMI was available from various follow-up examinations from 1 to 42 years of age. The association of GWG with offspring BMI was analyzed by regression models including confounders. Using path analysis, the association of GWG with adult BMI was disentangled into an association mediated through childhood BMI and one independent hereof. GWG was associated with offspring BMI at all ages. At the age of 42 years (n=1540), there was an increasing risk of obesity (odds ratio (OR) 1.08, 95% confidence interval (CI) 1.03–1.14 per kg GWG, P=0.003). Only half of the association of GWG on offspring adult BMI was mediated through birth weight and BMI up to 14 years of age. Greater GWG is associated with an increased BMI in childhood through adulthood and with an increased risk of obesity in adults. Only part of the association with adult BMI is mediated by childhood BMI, suggesting that excessive GWG induces a persisting susceptibility to obesogenic environments. As GWG is greater in women with small pre-pregnancy body weight, this implies a reinforcement of the obesity epidemic in the next generation. Our findings provide support for avoiding excessive GWG.","container-title":"International Journal of Obesity","DOI":"10.1038/ijo.2009.206","ISSN":"1476-5497","issue":"1","language":"en","page":"67-74","source":"www.nature.com","title":"Gestational weight gain in relation to offspring body mass index and obesity from infancy through adulthood","volume":"34","author":[{"family":"Schack-Nielsen","given":"L."},{"family":"Michaelsen","given":"K. F."},{"family":"Gamborg","given":"M."},{"family":"Mortensen","given":"E. L."},{"family":"Sørensen","given":"T. I. A."}],"issued":{"date-parts":[["2010",1]]}}}],"schema":"https://github.com/citation-style-language/schema/raw/master/csl-citation.json"} </w:instrText>
+      </w:r>
+      <w:r>
+        <w:rPr>
+          <w:rFonts w:ascii="Times New Roman" w:hAnsi="Times New Roman" w:cs="Times New Roman"/>
+        </w:rPr>
+        <w:fldChar w:fldCharType="separate"/>
+      </w:r>
+      <w:r>
+        <w:rPr>
+          <w:rFonts w:ascii="Times New Roman" w:hAnsi="Times New Roman" w:cs="Times New Roman"/>
+        </w:rPr>
+        <w:t xml:space="preserve">(Schack-Nielsen, </w:t>
+      </w:r>
+      <w:proofErr w:type="spellStart"/>
+      <w:r>
+        <w:rPr>
+          <w:rFonts w:ascii="Times New Roman" w:hAnsi="Times New Roman" w:cs="Times New Roman"/>
+        </w:rPr>
+        <w:t>Michaelsen</w:t>
+      </w:r>
+      <w:proofErr w:type="spellEnd"/>
+      <w:r>
+        <w:rPr>
+          <w:rFonts w:ascii="Times New Roman" w:hAnsi="Times New Roman" w:cs="Times New Roman"/>
+        </w:rPr>
+        <w:t xml:space="preserve">, </w:t>
+      </w:r>
+      <w:proofErr w:type="spellStart"/>
+      <w:r>
+        <w:rPr>
+          <w:rFonts w:ascii="Times New Roman" w:hAnsi="Times New Roman" w:cs="Times New Roman"/>
+        </w:rPr>
+        <w:t>Gamborg</w:t>
+      </w:r>
+      <w:proofErr w:type="spellEnd"/>
+      <w:r>
+        <w:rPr>
+          <w:rFonts w:ascii="Times New Roman" w:hAnsi="Times New Roman" w:cs="Times New Roman"/>
+        </w:rPr>
+        <w:t xml:space="preserve">, Mortensen, &amp; </w:t>
+      </w:r>
+      <w:proofErr w:type="spellStart"/>
+      <w:r>
+        <w:rPr>
+          <w:rFonts w:ascii="Times New Roman" w:hAnsi="Times New Roman" w:cs="Times New Roman"/>
+        </w:rPr>
+        <w:t>Sørensen</w:t>
+      </w:r>
+      <w:proofErr w:type="spellEnd"/>
+      <w:r>
+        <w:rPr>
+          <w:rFonts w:ascii="Times New Roman" w:hAnsi="Times New Roman" w:cs="Times New Roman"/>
+        </w:rPr>
+        <w:t>, 2010)</w:t>
+      </w:r>
+      <w:r>
+        <w:rPr>
+          <w:rFonts w:ascii="Times New Roman" w:hAnsi="Times New Roman" w:cs="Times New Roman"/>
+        </w:rPr>
+        <w:fldChar w:fldCharType="end"/>
+      </w:r>
+      <w:r>
+        <w:rPr>
+          <w:rFonts w:ascii="Times New Roman" w:hAnsi="Times New Roman" w:cs="Times New Roman"/>
+        </w:rPr>
+        <w:t xml:space="preserve"> .</w:t>
+      </w:r>
+    </w:p>
+    <w:p>
+      <w:pPr>
+        <w:rPr>
+          <w:rFonts w:ascii="Times New Roman" w:hAnsi="Times New Roman" w:cs="Times New Roman"/>
+          <w:u w:val="single"/>
+        </w:rPr>
+      </w:pPr>
+      <w:r>
+        <w:rPr>
+          <w:rFonts w:ascii="Times New Roman" w:hAnsi="Times New Roman" w:cs="Times New Roman"/>
+          <w:u w:val="single"/>
+        </w:rPr>
+        <w:t>P</w:t>
+      </w:r>
+      <w:r>
+        <w:rPr>
+          <w:rFonts w:ascii="Times New Roman" w:hAnsi="Times New Roman" w:cs="Times New Roman"/>
+          <w:u w:val="single"/>
+        </w:rPr>
+        <w:t>reeclampsia</w:t>
+      </w:r>
+    </w:p>
+    <w:p>
+      <w:pPr>
+        <w:rPr>
+          <w:rFonts w:ascii="Times New Roman" w:hAnsi="Times New Roman" w:cs="Times New Roman"/>
+        </w:rPr>
+      </w:pPr>
+      <w:r>
+        <w:rPr>
+          <w:rFonts w:ascii="Times New Roman" w:hAnsi="Times New Roman" w:cs="Times New Roman"/>
+        </w:rPr>
+        <w:t xml:space="preserve">Preeclampsia is a maternal condition of pregnancy that is characterized by high blood pressure and protein in the urine (proteinuria) and occurs after 20 </w:t>
+      </w:r>
+      <w:proofErr w:type="spellStart"/>
+      <w:r>
+        <w:rPr>
+          <w:rFonts w:ascii="Times New Roman" w:hAnsi="Times New Roman" w:cs="Times New Roman"/>
+        </w:rPr>
+        <w:t>weeks</w:t>
+      </w:r>
+      <w:proofErr w:type="spellEnd"/>
+      <w:r>
+        <w:rPr>
+          <w:rFonts w:ascii="Times New Roman" w:hAnsi="Times New Roman" w:cs="Times New Roman"/>
+        </w:rPr>
+        <w:t xml:space="preserve"> gestation </w:t>
+      </w:r>
+      <w:r>
+        <w:rPr>
+          <w:rFonts w:ascii="Times New Roman" w:hAnsi="Times New Roman" w:cs="Times New Roman"/>
+        </w:rPr>
+        <w:fldChar w:fldCharType="begin"/>
+      </w:r>
+      <w:r>
+        <w:rPr>
+          <w:rFonts w:ascii="Times New Roman" w:hAnsi="Times New Roman" w:cs="Times New Roman"/>
+        </w:rPr>
+        <w:instrText xml:space="preserve"> ADDIN ZOTERO_ITEM CSL_CITATION {"citationID":"pTzCjtZX","properties":{"formattedCitation":"(Chaiworapongsa, Chaemsaithong, Yeo, &amp; Romero, 2014)","plainCitation":"(Chaiworapongsa, Chaemsaithong, Yeo, &amp; Romero, 2014)","noteIndex":0},"citationItems":[{"id":306,"uris":["http://zotero.org/users/5073745/items/SD7KTUT3"],"uri":["http://zotero.org/users/5073745/items/SD7KTUT3"],"itemData":{"id":306,"type":"article-journal","abstract":"Pre-eclampsia is characterized by new-onset hypertension and proteinuria at ≥20 weeks of gestation. In the absence of proteinuria, hypertension together with evidence of systemic disease (such as thrombocytopenia or elevated levels of liver transaminases) is required for diagnosis. This multisystemic disorder targets several organs, including the kidneys, liver and brain, and is a leading cause of maternal and perinatal morbidity and mortality. Glomeruloendotheliosis is considered to be a characteristic lesion of pre-eclampsia, but can also occur in healthy pregnant women. The placenta has an essential role in development of this disorder. Pathogenetic mechanisms implicated in pre-eclampsia include defective deep placentation, oxidative and endoplasmic reticulum stress, autoantibodies to type-1 angiotensin II receptor, platelet and thrombin activation, intravascular inflammation, endothelial dysfunction and the presence of an antiangiogenic state, among which an imbalance of angiogenesis has emerged as one of the most important factors. However, this imbalance is not specific to pre-eclampsia, as it also occurs in intrauterine growth restriction, fetal death, spontaneous preterm labour and maternal floor infarction (massive perivillous fibrin deposition). The severity and timing of the angiogenic imbalance, together with maternal susceptibility, might determine the clinical presentation of pre-eclampsia. This Review discusses the diagnosis, classification, clinical manifestations and putative pathogenetic mechanisms of pre-eclampsia.","container-title":"Nature reviews. Nephrology","DOI":"10.1038/nrneph.2014.102","ISSN":"1759-5061","issue":"8","journalAbbreviation":"Nat Rev Nephrol","note":"PMID: 25003615\nPMCID: PMC5893150","page":"466-480","source":"PubMed Central","title":"Pre-eclampsia part 1: current understanding of its pathophysiology","title-short":"Pre-eclampsia part 1","volume":"10","author":[{"family":"Chaiworapongsa","given":"Tinnakorn"},{"family":"Chaemsaithong","given":"Piya"},{"family":"Yeo","given":"Lami"},{"family":"Romero","given":"Roberto"}],"issued":{"date-parts":[["2014",8]]}}}],"schema":"https://github.com/citation-style-language/schema/raw/master/csl-citation.json"} </w:instrText>
+      </w:r>
+      <w:r>
+        <w:rPr>
+          <w:rFonts w:ascii="Times New Roman" w:hAnsi="Times New Roman" w:cs="Times New Roman"/>
+        </w:rPr>
+        <w:fldChar w:fldCharType="separate"/>
+      </w:r>
+      <w:r>
+        <w:rPr>
+          <w:rFonts w:ascii="Times New Roman" w:hAnsi="Times New Roman" w:cs="Times New Roman"/>
+          <w:noProof/>
+        </w:rPr>
+        <w:t>(Chaiworapongsa, Chaemsaithong, Yeo, &amp; Romero, 2014)</w:t>
+      </w:r>
+      <w:r>
+        <w:rPr>
+          <w:rFonts w:ascii="Times New Roman" w:hAnsi="Times New Roman" w:cs="Times New Roman"/>
+        </w:rPr>
+        <w:fldChar w:fldCharType="end"/>
+      </w:r>
+      <w:r>
+        <w:rPr>
+          <w:rFonts w:ascii="Times New Roman" w:hAnsi="Times New Roman" w:cs="Times New Roman"/>
+        </w:rPr>
+        <w:t xml:space="preserve">. </w:t>
+      </w:r>
+    </w:p>
+    <w:p>
+      <w:pPr>
+        <w:rPr>
+          <w:rFonts w:ascii="Times New Roman" w:hAnsi="Times New Roman" w:cs="Times New Roman"/>
+          <w:u w:val="single"/>
+        </w:rPr>
+      </w:pPr>
+      <w:r>
+        <w:rPr>
+          <w:rFonts w:ascii="Times New Roman" w:hAnsi="Times New Roman" w:cs="Times New Roman"/>
+          <w:u w:val="single"/>
+        </w:rPr>
+        <w:t>Gestational diabetes</w:t>
+      </w:r>
+    </w:p>
+    <w:p>
+      <w:pPr>
+        <w:rPr>
+          <w:rFonts w:ascii="Times New Roman" w:hAnsi="Times New Roman" w:cs="Times New Roman"/>
+        </w:rPr>
+      </w:pPr>
+    </w:p>
+    <w:p>
+      <w:pPr>
+        <w:jc w:val="both"/>
+        <w:rPr>
+          <w:rFonts w:ascii="Times New Roman" w:hAnsi="Times New Roman" w:cs="Times New Roman"/>
+          <w:b/>
+        </w:rPr>
+      </w:pPr>
+    </w:p>
+    <w:p>
+      <w:pPr>
+        <w:jc w:val="both"/>
+        <w:rPr>
+          <w:rFonts w:ascii="Times New Roman" w:hAnsi="Times New Roman" w:cs="Times New Roman"/>
+        </w:rPr>
+      </w:pPr>
+      <w:r>
+        <w:rPr>
+          <w:rFonts w:ascii="Times New Roman" w:hAnsi="Times New Roman" w:cs="Times New Roman"/>
           <w:b/>
         </w:rPr>
         <w:t>Translational Aim 3: Characterize the prevalence and associations of restricted feeding with maternal and child health in humans.</w:t>
@@ -34,6 +479,7 @@
         <w:rPr>
           <w:rFonts w:ascii="Times New Roman" w:hAnsi="Times New Roman" w:cs="Times New Roman"/>
         </w:rPr>
+        <w:lastRenderedPageBreak/>
         <w:t xml:space="preserve">I will first characterize the prevalence of pregnancy-associated complications in the biorepository for understanding maternal and pediatric health (BUMP) cohort, then will further investigate the associations of the length of feeding window with perinatal health outcomes including: preterm birth, small for gestational age, intrauterine fetal demise, gestational diabetes, gestational weight gain, and pre-eclampsia. </w:t>
       </w:r>
     </w:p>
@@ -41,112 +487,459 @@
       <w:pPr>
         <w:rPr>
           <w:rFonts w:ascii="Times New Roman" w:hAnsi="Times New Roman" w:cs="Times New Roman"/>
-          <w:b/>
+        </w:rPr>
+      </w:pPr>
+    </w:p>
+    <w:p>
+      <w:pPr>
+        <w:rPr>
+          <w:rFonts w:ascii="Times New Roman" w:hAnsi="Times New Roman" w:cs="Times New Roman"/>
+          <w:b/>
+        </w:rPr>
+      </w:pPr>
+      <w:r>
+        <w:rPr>
+          <w:rFonts w:ascii="Times New Roman" w:hAnsi="Times New Roman" w:cs="Times New Roman"/>
+          <w:b/>
+        </w:rPr>
+        <w:t xml:space="preserve">Translational </w:t>
+      </w:r>
+      <w:r>
+        <w:rPr>
+          <w:rFonts w:ascii="Times New Roman" w:hAnsi="Times New Roman" w:cs="Times New Roman"/>
+          <w:b/>
+        </w:rPr>
+        <w:t>Aim 3.1</w:t>
+      </w:r>
+      <w:r>
+        <w:rPr>
+          <w:rFonts w:ascii="Times New Roman" w:hAnsi="Times New Roman" w:cs="Times New Roman"/>
+          <w:b/>
+        </w:rPr>
+        <w:t>:</w:t>
+      </w:r>
+      <w:r>
+        <w:rPr>
+          <w:rFonts w:ascii="Times New Roman" w:hAnsi="Times New Roman" w:cs="Times New Roman"/>
+          <w:b/>
+        </w:rPr>
+        <w:t xml:space="preserve"> </w:t>
+      </w:r>
+      <w:r>
+        <w:rPr>
+          <w:rFonts w:ascii="Times New Roman" w:hAnsi="Times New Roman" w:cs="Times New Roman"/>
+          <w:b/>
+        </w:rPr>
+        <w:t>Examine the baseline characteristics of the BUMP cohort</w:t>
+      </w:r>
+    </w:p>
+    <w:p>
+      <w:pPr>
+        <w:rPr>
+          <w:rFonts w:ascii="Times New Roman" w:hAnsi="Times New Roman" w:cs="Times New Roman"/>
+        </w:rPr>
+      </w:pPr>
+      <w:r>
+        <w:rPr>
+          <w:rFonts w:ascii="Times New Roman" w:hAnsi="Times New Roman" w:cs="Times New Roman"/>
+        </w:rPr>
+        <w:t xml:space="preserve">Because no previous study has utilized BUMP cohort data, there must be some descriptive statistics done in order to understand what confounding variables and collinearities exist in the cohort. </w:t>
+      </w:r>
+      <w:r>
+        <w:rPr>
+          <w:rFonts w:ascii="Times New Roman" w:hAnsi="Times New Roman" w:cs="Times New Roman"/>
+        </w:rPr>
+        <w:br/>
+      </w:r>
+    </w:p>
+    <w:p>
+      <w:pPr>
+        <w:rPr>
+          <w:rFonts w:ascii="Times New Roman" w:hAnsi="Times New Roman" w:cs="Times New Roman"/>
+        </w:rPr>
+      </w:pPr>
+    </w:p>
+    <w:p>
+      <w:pPr>
+        <w:rPr>
+          <w:rFonts w:ascii="Times New Roman" w:hAnsi="Times New Roman" w:cs="Times New Roman"/>
           <w:u w:val="single"/>
         </w:rPr>
       </w:pPr>
-    </w:p>
-    <w:p>
-      <w:pPr>
-        <w:rPr>
-          <w:rFonts w:ascii="Times New Roman" w:hAnsi="Times New Roman" w:cs="Times New Roman"/>
-          <w:b/>
+      <w:commentRangeStart w:id="0"/>
+      <w:r>
+        <w:rPr>
+          <w:rFonts w:ascii="Times New Roman" w:hAnsi="Times New Roman" w:cs="Times New Roman"/>
           <w:u w:val="single"/>
         </w:rPr>
-      </w:pPr>
-      <w:r>
-        <w:rPr>
-          <w:rFonts w:ascii="Times New Roman" w:hAnsi="Times New Roman" w:cs="Times New Roman"/>
-          <w:b/>
+        <w:t xml:space="preserve">Study Population:  </w:t>
+      </w:r>
+      <w:commentRangeEnd w:id="0"/>
+      <w:r>
+        <w:rPr>
+          <w:rStyle w:val="CommentReference"/>
+        </w:rPr>
+        <w:commentReference w:id="0"/>
+      </w:r>
+    </w:p>
+    <w:p>
+      <w:pPr>
+        <w:rPr>
+          <w:rFonts w:ascii="Times New Roman" w:hAnsi="Times New Roman" w:cs="Times New Roman"/>
+        </w:rPr>
+      </w:pPr>
+      <w:r>
+        <w:rPr>
+          <w:rFonts w:ascii="Times New Roman" w:hAnsi="Times New Roman" w:cs="Times New Roman"/>
+        </w:rPr>
+        <w:t>In brief, recruitment is done in the Von</w:t>
+      </w:r>
+      <w:r>
+        <w:rPr>
+          <w:rFonts w:ascii="Times New Roman" w:hAnsi="Times New Roman" w:cs="Times New Roman"/>
+        </w:rPr>
+        <w:t>n</w:t>
+      </w:r>
+      <w:r>
+        <w:rPr>
+          <w:rFonts w:ascii="Times New Roman" w:hAnsi="Times New Roman" w:cs="Times New Roman"/>
+        </w:rPr>
+        <w:t xml:space="preserve"> </w:t>
+      </w:r>
+      <w:proofErr w:type="spellStart"/>
+      <w:r>
+        <w:rPr>
+          <w:rFonts w:ascii="Times New Roman" w:hAnsi="Times New Roman" w:cs="Times New Roman"/>
+        </w:rPr>
+        <w:t>Voigtlander</w:t>
+      </w:r>
+      <w:proofErr w:type="spellEnd"/>
+      <w:r>
+        <w:rPr>
+          <w:rFonts w:ascii="Times New Roman" w:hAnsi="Times New Roman" w:cs="Times New Roman"/>
+        </w:rPr>
+        <w:t xml:space="preserve"> Women’s clinic, with special focus on the maternal and fetal medicine clinic days, who serve high risk obstetric patients. </w:t>
+      </w:r>
+      <w:r>
+        <w:rPr>
+          <w:rFonts w:ascii="Times New Roman" w:hAnsi="Times New Roman" w:cs="Times New Roman"/>
+        </w:rPr>
+        <w:t xml:space="preserve">As of August 2019, this sample consists of roughly 800 women enrolled at different stages in their pregnancies. </w:t>
+      </w:r>
+      <w:r>
+        <w:rPr>
+          <w:rFonts w:ascii="Times New Roman" w:hAnsi="Times New Roman" w:cs="Times New Roman"/>
+        </w:rPr>
+        <w:t xml:space="preserve">Eligible women are those who are 18 years or older, who van read and understand the consent form in English, and receive their prenatal care at the VVWH and plan to deliver at VVWH. </w:t>
+      </w:r>
+      <w:r>
+        <w:rPr>
+          <w:rFonts w:ascii="Times New Roman" w:hAnsi="Times New Roman" w:cs="Times New Roman"/>
+        </w:rPr>
+        <w:t xml:space="preserve">Research assistants </w:t>
+      </w:r>
+      <w:r>
+        <w:rPr>
+          <w:rFonts w:ascii="Times New Roman" w:hAnsi="Times New Roman" w:cs="Times New Roman"/>
+        </w:rPr>
+        <w:t xml:space="preserve">are told by physicians during prenatal care visits if patients are interested in enrolling in the BUMP study. The study is explained, a pamphlet is given, and if a patient is interested, the research assistant </w:t>
+      </w:r>
+      <w:r>
+        <w:rPr>
+          <w:rFonts w:ascii="Times New Roman" w:hAnsi="Times New Roman" w:cs="Times New Roman"/>
+        </w:rPr>
+        <w:t xml:space="preserve">obtains written informed consent and </w:t>
+      </w:r>
+      <w:r>
+        <w:rPr>
+          <w:rFonts w:ascii="Times New Roman" w:hAnsi="Times New Roman" w:cs="Times New Roman"/>
+        </w:rPr>
+        <w:t xml:space="preserve">gives the participant the questionnaire seen in appendix 1. </w:t>
+      </w:r>
+    </w:p>
+    <w:p>
+      <w:pPr>
+        <w:rPr>
+          <w:rFonts w:ascii="Times New Roman" w:hAnsi="Times New Roman" w:cs="Times New Roman"/>
+        </w:rPr>
+      </w:pPr>
+      <w:r>
+        <w:rPr>
+          <w:rFonts w:ascii="Times New Roman" w:hAnsi="Times New Roman" w:cs="Times New Roman"/>
+        </w:rPr>
+        <w:t>Inclusion criteria will be women with live, singleton births who completed at least 2 of the 3 collections during pregnanc</w:t>
+      </w:r>
+      <w:r>
+        <w:rPr>
+          <w:rFonts w:ascii="Times New Roman" w:hAnsi="Times New Roman" w:cs="Times New Roman"/>
+        </w:rPr>
+        <w:t>y</w:t>
+      </w:r>
+      <w:r>
+        <w:rPr>
+          <w:rFonts w:ascii="Times New Roman" w:hAnsi="Times New Roman" w:cs="Times New Roman"/>
+        </w:rPr>
+        <w:t>. Pregnancies complicated by fetal anomaly, congen</w:t>
+      </w:r>
+      <w:r>
+        <w:rPr>
+          <w:rFonts w:ascii="Times New Roman" w:hAnsi="Times New Roman" w:cs="Times New Roman"/>
+        </w:rPr>
+        <w:t>ita</w:t>
+      </w:r>
+      <w:r>
+        <w:rPr>
+          <w:rFonts w:ascii="Times New Roman" w:hAnsi="Times New Roman" w:cs="Times New Roman"/>
+        </w:rPr>
+        <w:t>l birth defects, or poor placentation/placental defects</w:t>
+      </w:r>
+      <w:r>
+        <w:rPr>
+          <w:rFonts w:ascii="Times New Roman" w:hAnsi="Times New Roman" w:cs="Times New Roman"/>
+        </w:rPr>
+        <w:t>, or multiple gestation will be excluded</w:t>
+      </w:r>
+      <w:r>
+        <w:rPr>
+          <w:rFonts w:ascii="Times New Roman" w:hAnsi="Times New Roman" w:cs="Times New Roman"/>
+        </w:rPr>
+        <w:t xml:space="preserve">. This will </w:t>
+      </w:r>
+      <w:r>
+        <w:rPr>
+          <w:rFonts w:ascii="Times New Roman" w:hAnsi="Times New Roman" w:cs="Times New Roman"/>
+        </w:rPr>
+        <w:t>result in a population of</w:t>
+      </w:r>
+      <w:r>
+        <w:rPr>
+          <w:rFonts w:ascii="Times New Roman" w:hAnsi="Times New Roman" w:cs="Times New Roman"/>
+        </w:rPr>
+        <w:t xml:space="preserve"> women </w:t>
+      </w:r>
+      <w:r>
+        <w:rPr>
+          <w:rFonts w:ascii="Times New Roman" w:hAnsi="Times New Roman" w:cs="Times New Roman"/>
+        </w:rPr>
+        <w:t xml:space="preserve">that could be quite heterogeneous; </w:t>
+      </w:r>
+      <w:r>
+        <w:rPr>
+          <w:rFonts w:ascii="Times New Roman" w:hAnsi="Times New Roman" w:cs="Times New Roman"/>
+        </w:rPr>
+        <w:t xml:space="preserve">who may or may not have obesity, may or may not have experienced gestational hypertension, gestational diabetes, preterm birth, cesarean delivery, or taken glucocorticoid drugs during the course of their pregnancy. </w:t>
+      </w:r>
+    </w:p>
+    <w:p>
+      <w:pPr>
+        <w:rPr>
+          <w:rFonts w:ascii="Times New Roman" w:hAnsi="Times New Roman" w:cs="Times New Roman"/>
+        </w:rPr>
+      </w:pPr>
+    </w:p>
+    <w:p>
+      <w:pPr>
+        <w:rPr>
+          <w:rFonts w:ascii="Times New Roman" w:hAnsi="Times New Roman" w:cs="Times New Roman"/>
+        </w:rPr>
+      </w:pPr>
+      <w:r>
+        <w:rPr>
+          <w:rFonts w:ascii="Times New Roman" w:hAnsi="Times New Roman" w:cs="Times New Roman"/>
           <w:u w:val="single"/>
         </w:rPr>
-        <w:t>Background:</w:t>
-      </w:r>
-    </w:p>
-    <w:p>
-      <w:pPr>
+        <w:t>Ethical Approval</w:t>
+      </w:r>
+      <w:r>
         <w:rPr>
           <w:rFonts w:ascii="Times New Roman" w:hAnsi="Times New Roman" w:cs="Times New Roman"/>
           <w:u w:val="single"/>
         </w:rPr>
-      </w:pPr>
+        <w:t>, Data Acquisition, and Data management</w:t>
+      </w:r>
       <w:r>
         <w:rPr>
           <w:rFonts w:ascii="Times New Roman" w:hAnsi="Times New Roman" w:cs="Times New Roman"/>
           <w:u w:val="single"/>
         </w:rPr>
-        <w:t>Fasting in pregnancy</w:t>
-      </w:r>
-    </w:p>
-    <w:p>
-      <w:pPr>
-        <w:rPr>
-          <w:rFonts w:ascii="Times New Roman" w:hAnsi="Times New Roman" w:cs="Times New Roman"/>
-        </w:rPr>
-      </w:pPr>
-      <w:r>
-        <w:rPr>
-          <w:rFonts w:ascii="Times New Roman" w:hAnsi="Times New Roman" w:cs="Times New Roman"/>
-        </w:rPr>
-        <w:t>Intermittent fasting during pregnancy has not been thoroughly examined in humans. The closest analogue to the TRF paradigm of IF would be fasting in Ramadan. [Insert Ramadan graphic here]</w:t>
-      </w:r>
-      <w:r>
-        <w:rPr>
-          <w:rFonts w:ascii="Times New Roman" w:hAnsi="Times New Roman" w:cs="Times New Roman"/>
-        </w:rPr>
-        <w:t xml:space="preserve">. In general, Ramadan fasting is not a good mimetic for the TRF paradigm of IF, as it often is accompanied by changes in sleep patterns and food quality, both of which could independently affect disease risk and health. </w:t>
-      </w:r>
-    </w:p>
-    <w:p>
-      <w:pPr>
+        <w:t>:</w:t>
+      </w:r>
+    </w:p>
+    <w:p>
+      <w:pPr>
+        <w:rPr>
+          <w:rFonts w:ascii="Times New Roman" w:hAnsi="Times New Roman" w:cs="Times New Roman"/>
+        </w:rPr>
+      </w:pPr>
+      <w:r>
+        <w:rPr>
+          <w:rFonts w:ascii="Times New Roman" w:hAnsi="Times New Roman" w:cs="Times New Roman"/>
+        </w:rPr>
+        <w:t xml:space="preserve">The recruitment of participants and collection of medical information and biospecimens has been approved by the University of Michigan Institutional Review Board (HUM00118179). I will prepare, submit, and be approved for a secondary use  permit before beginning any analysis described below. I will submit requests for the full medical information I seek from charts and will be supplied with de-identified participant data. </w:t>
+      </w:r>
+      <w:commentRangeStart w:id="1"/>
+      <w:r>
+        <w:rPr>
+          <w:rFonts w:ascii="Times New Roman" w:hAnsi="Times New Roman" w:cs="Times New Roman"/>
+        </w:rPr>
+        <w:t xml:space="preserve">This data will be exclusively </w:t>
+      </w:r>
+      <w:commentRangeEnd w:id="1"/>
+      <w:r>
+        <w:rPr>
+          <w:rStyle w:val="CommentReference"/>
+        </w:rPr>
+        <w:commentReference w:id="1"/>
+      </w:r>
+      <w:r>
+        <w:rPr>
+          <w:rFonts w:ascii="Times New Roman" w:hAnsi="Times New Roman" w:cs="Times New Roman"/>
+        </w:rPr>
+        <w:t xml:space="preserve">held on a secure server, with access only to those who are part of the study team. Participant data will not be downloaded on personal computers, and will be backed up on MBOX. As biological assays are conducted on biorepository tissues, they will be merged with the original dataset to maintain a single, de-identified dataset available for statistical analysis. </w:t>
+      </w:r>
+      <w:r>
+        <w:rPr>
+          <w:rFonts w:ascii="Times New Roman" w:hAnsi="Times New Roman" w:cs="Times New Roman"/>
+        </w:rPr>
+        <w:br/>
+      </w:r>
+    </w:p>
+    <w:p>
+      <w:pPr>
+        <w:rPr>
+          <w:rFonts w:ascii="Times New Roman" w:hAnsi="Times New Roman" w:cs="Times New Roman"/>
+        </w:rPr>
+      </w:pPr>
+      <w:r>
         <w:rPr>
           <w:rFonts w:ascii="Times New Roman" w:hAnsi="Times New Roman" w:cs="Times New Roman"/>
           <w:u w:val="single"/>
         </w:rPr>
-      </w:pPr>
+        <w:t>Collection of Biological Samples</w:t>
+      </w:r>
       <w:r>
         <w:rPr>
           <w:rFonts w:ascii="Times New Roman" w:hAnsi="Times New Roman" w:cs="Times New Roman"/>
           <w:u w:val="single"/>
         </w:rPr>
-        <w:t>Neonatal Health Outcomes</w:t>
-      </w:r>
-    </w:p>
-    <w:p>
-      <w:pPr>
-        <w:rPr>
-          <w:rFonts w:ascii="Times New Roman" w:hAnsi="Times New Roman" w:cs="Times New Roman"/>
-        </w:rPr>
-      </w:pPr>
-      <w:r>
-        <w:rPr>
-          <w:rFonts w:ascii="Times New Roman" w:hAnsi="Times New Roman" w:cs="Times New Roman"/>
-        </w:rPr>
-        <w:t>Preterm birth is a significant health risk for neonates. It has been demonstrated that infants born before term (37 weeks</w:t>
-      </w:r>
-      <w:r>
-        <w:rPr>
-          <w:rFonts w:ascii="Times New Roman" w:hAnsi="Times New Roman" w:cs="Times New Roman"/>
-        </w:rPr>
-        <w:t>’</w:t>
-      </w:r>
-      <w:r>
-        <w:rPr>
-          <w:rFonts w:ascii="Times New Roman" w:hAnsi="Times New Roman" w:cs="Times New Roman"/>
-        </w:rPr>
-        <w:t xml:space="preserve"> gestation), are at greater lifetime risks for </w:t>
-      </w:r>
-      <w:r>
-        <w:rPr>
-          <w:rFonts w:ascii="Times New Roman" w:hAnsi="Times New Roman" w:cs="Times New Roman"/>
-        </w:rPr>
-        <w:t xml:space="preserve">higher total cholesterol, triglycerides, glucose and insulin as well as high blood pressure </w:t>
-      </w:r>
-      <w:r>
-        <w:rPr>
-          <w:rFonts w:ascii="Times New Roman" w:hAnsi="Times New Roman" w:cs="Times New Roman"/>
-        </w:rPr>
-        <w:t>(Suzuki, 2018)</w:t>
+        <w:br/>
+      </w:r>
+      <w:r>
+        <w:rPr>
+          <w:rFonts w:ascii="Times New Roman" w:hAnsi="Times New Roman" w:cs="Times New Roman"/>
+        </w:rPr>
+        <w:t>By participating in the study, women consent to collection of urine, blood, placenta, and cord blood.</w:t>
+      </w:r>
+      <w:r>
+        <w:rPr>
+          <w:rFonts w:ascii="Times New Roman" w:hAnsi="Times New Roman" w:cs="Times New Roman"/>
+        </w:rPr>
+        <w:t xml:space="preserve"> </w:t>
+      </w:r>
+      <w:r>
+        <w:rPr>
+          <w:rFonts w:ascii="Times New Roman" w:hAnsi="Times New Roman" w:cs="Times New Roman"/>
+        </w:rPr>
+        <w:t>During</w:t>
+      </w:r>
+      <w:r>
+        <w:rPr>
+          <w:rFonts w:ascii="Times New Roman" w:hAnsi="Times New Roman" w:cs="Times New Roman"/>
+        </w:rPr>
+        <w:t xml:space="preserve"> each trimester, women who consent to be part of the study</w:t>
+      </w:r>
+      <w:r>
+        <w:rPr>
+          <w:rFonts w:ascii="Times New Roman" w:hAnsi="Times New Roman" w:cs="Times New Roman"/>
+        </w:rPr>
+        <w:t xml:space="preserve"> are given urine containers and asked to provide up to 100 mL of urine. Urine is then </w:t>
+      </w:r>
+      <w:r>
+        <w:rPr>
+          <w:rFonts w:ascii="Times New Roman" w:hAnsi="Times New Roman" w:cs="Times New Roman"/>
+        </w:rPr>
+        <w:t>frozen and kept at the Michigan Medicine Central Biorepository under a unique study ID</w:t>
+      </w:r>
+      <w:r>
+        <w:rPr>
+          <w:rFonts w:ascii="Times New Roman" w:hAnsi="Times New Roman" w:cs="Times New Roman"/>
+        </w:rPr>
+        <w:t>.</w:t>
+      </w:r>
+      <w:r>
+        <w:rPr>
+          <w:rFonts w:ascii="Times New Roman" w:hAnsi="Times New Roman" w:cs="Times New Roman"/>
+        </w:rPr>
+        <w:t xml:space="preserve"> </w:t>
+      </w:r>
+      <w:r>
+        <w:rPr>
+          <w:rFonts w:ascii="Times New Roman" w:hAnsi="Times New Roman" w:cs="Times New Roman"/>
+        </w:rPr>
+        <w:t xml:space="preserve">Blood samples that are drawn for research purposes are coordinated to occur at the same time as prenatal lab draws to </w:t>
+      </w:r>
+      <w:r>
+        <w:rPr>
+          <w:rFonts w:ascii="Times New Roman" w:hAnsi="Times New Roman" w:cs="Times New Roman"/>
+        </w:rPr>
+        <w:lastRenderedPageBreak/>
+        <w:t>minimize participant burden. Present in the research kit are vacutainers for blood draw, which usually takes place at a Michigan Medicine laboratory. Trained phlebotomists collect 40 mL of whole blood each trimester. Blood samples are then picked up by research assistants</w:t>
+      </w:r>
+      <w:r>
+        <w:rPr>
+          <w:rFonts w:ascii="Times New Roman" w:hAnsi="Times New Roman" w:cs="Times New Roman"/>
+        </w:rPr>
+        <w:t>,</w:t>
+      </w:r>
+      <w:r>
+        <w:rPr>
+          <w:rFonts w:ascii="Times New Roman" w:hAnsi="Times New Roman" w:cs="Times New Roman"/>
+        </w:rPr>
+        <w:t xml:space="preserve"> aliquoted</w:t>
+      </w:r>
+      <w:r>
+        <w:rPr>
+          <w:rFonts w:ascii="Times New Roman" w:hAnsi="Times New Roman" w:cs="Times New Roman"/>
+        </w:rPr>
+        <w:t>,</w:t>
+      </w:r>
+      <w:r>
+        <w:rPr>
+          <w:rFonts w:ascii="Times New Roman" w:hAnsi="Times New Roman" w:cs="Times New Roman"/>
+        </w:rPr>
+        <w:t xml:space="preserve"> </w:t>
+      </w:r>
+      <w:r>
+        <w:rPr>
+          <w:rFonts w:ascii="Times New Roman" w:hAnsi="Times New Roman" w:cs="Times New Roman"/>
+        </w:rPr>
+        <w:t>and stored</w:t>
+      </w:r>
+      <w:r>
+        <w:rPr>
+          <w:rFonts w:ascii="Times New Roman" w:hAnsi="Times New Roman" w:cs="Times New Roman"/>
+        </w:rPr>
+        <w:t xml:space="preserve"> Because blood samples are in coordination with prenatal labs, there may be inconsistency in fasting state of these samples. The mid-gestation blood draw is usually done in combination with the </w:t>
+      </w:r>
+      <w:r>
+        <w:rPr>
+          <w:rFonts w:ascii="Times New Roman" w:hAnsi="Times New Roman" w:cs="Times New Roman"/>
+        </w:rPr>
+        <w:t xml:space="preserve">oral glucose tolerance test screen for gestational diabetes, which is recommended to occur between 24 and 28 </w:t>
+      </w:r>
+      <w:proofErr w:type="spellStart"/>
+      <w:r>
+        <w:rPr>
+          <w:rFonts w:ascii="Times New Roman" w:hAnsi="Times New Roman" w:cs="Times New Roman"/>
+        </w:rPr>
+        <w:t>weeks</w:t>
+      </w:r>
+      <w:proofErr w:type="spellEnd"/>
+      <w:r>
+        <w:rPr>
+          <w:rFonts w:ascii="Times New Roman" w:hAnsi="Times New Roman" w:cs="Times New Roman"/>
+        </w:rPr>
+        <w:t xml:space="preserve"> gestation </w:t>
       </w:r>
       <w:r>
         <w:rPr>
@@ -158,7 +951,7 @@
         <w:rPr>
           <w:rFonts w:ascii="Times New Roman" w:hAnsi="Times New Roman" w:cs="Times New Roman"/>
         </w:rPr>
-        <w:instrText xml:space="preserve"> ADDIN ZOTERO_ITEM CSL_CITATION {"citationID":"r6fj7ejO","properties":{"formattedCitation":"(Lewandowski Adam J. et al., 2015)","plainCitation":"(Lewandowski Adam J. et al., 2015)","noteIndex":0},"citationItems":[{"id":272,"uris":["http://zotero.org/users/5073745/items/VQGSAGEM"],"uri":["http://zotero.org/users/5073745/items/VQGSAGEM"],"itemData":{"id":272,"type":"article-journal","abstract":"Preterm-born individuals have elevated blood pressure. We tested the hypothesis that this associates with an enhanced antiangiogenic circulating profile and that this association is mediated by variations in capillary density. We studied 204 adults aged 25 years (range, 20–30 years), of which 102 had been followed up prospectively since very preterm birth (mean gestational age, 30.3±2.5 weeks) and 102 were born term to uncomplicated pregnancies. A panel of circulating biomarkers, including soluble endoglin and soluble fms-like tyrosine kinase-1, were compared between groups and related to perinatal history and adult cardiovascular risk. Associations with cardiovascular phenotype were studied in 90 individuals who had undergone detailed assessment of microvascular, macrovascular, and cardiac structure and function. Preterm-born individuals had elevations in soluble endoglin (5.64±1.03 versus 4.06±0.85 ng/mL; P&lt;0.001) and soluble fms-like tyrosine kinase-1 (88.1±19.0 versus 73.0±15.3 pg/mL; P&lt;0.001) compared with term-born individuals, proportional to elevations in resting and ambulatory blood pressure, as well as degree of prematurity (P&lt;0.05). Maternal hypertensive pregnancy disorder was associated with additional increases in soluble fms-like tyrosine kinase-1 (P=0.002). Other circulating biomarkers, including those of inflammation and endothelial activation, were not related to blood pressure. There was a specific graded association between soluble endoglin and degree of functional and structural capillary rarefaction (P=0.002 and P&lt;0.001), and in multivariable analysis, there were capillary density–mediated associations between soluble endoglin and blood pressure. Preterm-born individuals exhibit an enhanced antiangiogenic state in adult life that is specifically related to elevations in blood pressure. The association seems to be mediated through capillary rarefaction and is independent of other cardiovascular structural and functional differences in the offspring.","container-title":"Hypertension","DOI":"10.1161/HYPERTENSIONAHA.114.04662","issue":"3","journalAbbreviation":"Hypertension","page":"607-614","source":"ahajournals.org (Atypon)","title":"Elevated Blood Pressure in Preterm-Born Offspring Associates With a Distinct Antiangiogenic State and Microvascular Abnormalities in Adult Life","volume":"65","author":[{"literal":"Lewandowski Adam J."},{"literal":"Davis Esther F."},{"literal":"Yu Grace"},{"literal":"Digby Janet E."},{"literal":"Boardman Henry"},{"literal":"Whitworth Polly"},{"literal":"Singhal Atul"},{"literal":"Lucas Alan"},{"literal":"McCormick Kenny"},{"literal":"Shore Angela C."},{"literal":"Leeson Paul"}],"issued":{"date-parts":[["2015",3,1]]}}}],"schema":"https://github.com/citation-style-language/schema/raw/master/csl-citation.json"} </w:instrText>
+        <w:instrText xml:space="preserve"> ADDIN ZOTERO_ITEM CSL_CITATION {"citationID":"iKF2tiUI","properties":{"formattedCitation":"(Randel, 2014)","plainCitation":"(Randel, 2014)","noteIndex":0},"citationItems":[{"id":264,"uris":["http://zotero.org/users/5073745/items/J2UD35B7"],"uri":["http://zotero.org/users/5073745/items/J2UD35B7"],"itemData":{"id":264,"type":"article-journal","abstract":"Gestational diabetes increases the risk of gestational hypertension, preeclampsia, cesarean delivery, and developing diabetes later in life. The American College of Obstetricians and Gynecologists (ACOG) has released a guideline that provides recommendations based on good-quality research and identifies current gaps in knowledge.","container-title":"American Family Physician","ISSN":"0002-838X, 1532-0650","issue":"6","journalAbbreviation":"AFP","language":"en","page":"416-417","source":"www.aafp.org","title":"ACOG Releases Guideline on Gestational Diabetes","volume":"90","author":[{"family":"Randel","given":"Amber"}],"issued":{"date-parts":[["2014",9,15]]}}}],"schema":"https://github.com/citation-style-language/schema/raw/master/csl-citation.json"} </w:instrText>
       </w:r>
       <w:r>
         <w:rPr>
@@ -171,7 +964,7 @@
           <w:rFonts w:ascii="Times New Roman" w:hAnsi="Times New Roman" w:cs="Times New Roman"/>
           <w:noProof/>
         </w:rPr>
-        <w:t>(Lewandowski Adam J. et al., 2015)</w:t>
+        <w:t>(Randel, 2014)</w:t>
       </w:r>
       <w:r>
         <w:rPr>
@@ -183,896 +976,13 @@
         <w:rPr>
           <w:rFonts w:ascii="Times New Roman" w:hAnsi="Times New Roman" w:cs="Times New Roman"/>
         </w:rPr>
-        <w:t xml:space="preserve">. </w:t>
-      </w:r>
-      <w:r>
-        <w:rPr>
-          <w:rFonts w:ascii="Times New Roman" w:hAnsi="Times New Roman" w:cs="Times New Roman"/>
-        </w:rPr>
-        <w:t xml:space="preserve">Because pregnancy is a complex period of rapid adaptation for the mother, the etiological drivers of pre-term birth have been difficult to isolate and study. Mothers with short stature, lower educational attainment, who smoke, or have diabetes are more likely to deliver before term </w:t>
-      </w:r>
-      <w:r>
-        <w:rPr>
-          <w:rFonts w:ascii="Times New Roman" w:hAnsi="Times New Roman" w:cs="Times New Roman"/>
-        </w:rPr>
-        <w:fldChar w:fldCharType="begin"/>
-      </w:r>
-      <w:r>
-        <w:rPr>
-          <w:rFonts w:ascii="Times New Roman" w:hAnsi="Times New Roman" w:cs="Times New Roman"/>
-        </w:rPr>
-        <w:instrText xml:space="preserve"> ADDIN ZOTERO_ITEM CSL_CITATION {"citationID":"TWHAI6Pj","properties":{"formattedCitation":"(Kramer, McLean, Eason, &amp; Usher, 1992)","plainCitation":"(Kramer, McLean, Eason, &amp; Usher, 1992)","noteIndex":0},"citationItems":[{"id":270,"uris":["http://zotero.org/users/5073745/items/PYMXKYCC"],"uri":["http://zotero.org/users/5073745/items/PYMXKYCC"],"itemData":{"id":270,"type":"article-journal","abstract":"Abstract.  Previous studies suggesting that maternal undernutrition increases the risk of preterm birth have suffered from several methodological shortcomings,","container-title":"American Journal of Epidemiology","DOI":"10.1093/oxfordjournals.aje.a116535","ISSN":"0002-9262","issue":"5","journalAbbreviation":"Am J Epidemiol","language":"en","page":"574-583","source":"academic.oup.com","title":"Maternal Nutrition and Spontaneous Preterm Birth","volume":"136","author":[{"family":"Kramer","given":"Michael S."},{"family":"McLean","given":"Frances H."},{"family":"Eason","given":"Erica L."},{"family":"Usher","given":"Robert H."}],"issued":{"date-parts":[["1992",9,1]]}}}],"schema":"https://github.com/citation-style-language/schema/raw/master/csl-citation.json"} </w:instrText>
-      </w:r>
-      <w:r>
-        <w:rPr>
-          <w:rFonts w:ascii="Times New Roman" w:hAnsi="Times New Roman" w:cs="Times New Roman"/>
-        </w:rPr>
-        <w:fldChar w:fldCharType="separate"/>
-      </w:r>
-      <w:r>
-        <w:rPr>
-          <w:rFonts w:ascii="Times New Roman" w:hAnsi="Times New Roman" w:cs="Times New Roman"/>
-          <w:noProof/>
-        </w:rPr>
-        <w:t>(Kramer, McLean, Eason, &amp; Usher, 1992)</w:t>
-      </w:r>
-      <w:r>
-        <w:rPr>
-          <w:rFonts w:ascii="Times New Roman" w:hAnsi="Times New Roman" w:cs="Times New Roman"/>
-        </w:rPr>
-        <w:fldChar w:fldCharType="end"/>
-      </w:r>
-      <w:r>
-        <w:rPr>
-          <w:rFonts w:ascii="Times New Roman" w:hAnsi="Times New Roman" w:cs="Times New Roman"/>
-        </w:rPr>
-        <w:t xml:space="preserve">. </w:t>
-      </w:r>
-      <w:r>
-        <w:rPr>
-          <w:rFonts w:ascii="Times New Roman" w:hAnsi="Times New Roman" w:cs="Times New Roman"/>
-        </w:rPr>
-        <w:t>Some of these risk facto</w:t>
-      </w:r>
-      <w:r>
-        <w:rPr>
-          <w:rFonts w:ascii="Times New Roman" w:hAnsi="Times New Roman" w:cs="Times New Roman"/>
-        </w:rPr>
-        <w:t>r</w:t>
-      </w:r>
-      <w:r>
-        <w:rPr>
-          <w:rFonts w:ascii="Times New Roman" w:hAnsi="Times New Roman" w:cs="Times New Roman"/>
-        </w:rPr>
-        <w:t>s can directly be tied to nutritional status, such as diabetes. However,</w:t>
-      </w:r>
-      <w:r>
-        <w:rPr>
-          <w:rFonts w:ascii="Times New Roman" w:hAnsi="Times New Roman" w:cs="Times New Roman"/>
-        </w:rPr>
-        <w:t xml:space="preserve"> many cannot be directly corrected by nutrition, but would likely have consequences for maternal nutritional status, such as increased need for water soluble vitamins in those who smoke, lower fruit and vegetable intakes in those with lower incomes, and</w:t>
-      </w:r>
-      <w:r>
-        <w:rPr>
-          <w:rFonts w:ascii="Times New Roman" w:hAnsi="Times New Roman" w:cs="Times New Roman"/>
-        </w:rPr>
-        <w:t xml:space="preserve"> lower food security for women who have lower educational attainment. </w:t>
-      </w:r>
-      <w:r>
-        <w:rPr>
-          <w:rFonts w:ascii="Times New Roman" w:hAnsi="Times New Roman" w:cs="Times New Roman"/>
-        </w:rPr>
-        <w:t xml:space="preserve">This can be difficult to disentangle from other conditions that are associated with pre-term birth, such as infant birth weight. </w:t>
-      </w:r>
-    </w:p>
-    <w:p>
-      <w:pPr>
-        <w:ind w:firstLine="720"/>
-        <w:rPr>
-          <w:rFonts w:ascii="Times New Roman" w:hAnsi="Times New Roman" w:cs="Times New Roman"/>
-          <w:u w:val="single"/>
-        </w:rPr>
-      </w:pPr>
-      <w:r>
-        <w:rPr>
-          <w:rFonts w:ascii="Times New Roman" w:hAnsi="Times New Roman" w:cs="Times New Roman"/>
-          <w:u w:val="single"/>
-        </w:rPr>
-        <w:t>SGA/low birthweight</w:t>
-      </w:r>
-    </w:p>
-    <w:p>
-      <w:pPr>
-        <w:rPr>
-          <w:rFonts w:ascii="Times New Roman" w:hAnsi="Times New Roman" w:cs="Times New Roman"/>
-        </w:rPr>
-      </w:pPr>
-      <w:r>
-        <w:rPr>
-          <w:rFonts w:ascii="Times New Roman" w:hAnsi="Times New Roman" w:cs="Times New Roman"/>
-        </w:rPr>
-        <w:t xml:space="preserve">Infant birth weight is associated with </w:t>
-      </w:r>
-      <w:r>
-        <w:rPr>
-          <w:rFonts w:ascii="Times New Roman" w:hAnsi="Times New Roman" w:cs="Times New Roman"/>
-        </w:rPr>
-        <w:t>increased risk of death before one year of age, increased risk for obesity and chronic disease, and ____</w:t>
-      </w:r>
-      <w:r>
-        <w:rPr>
-          <w:rFonts w:ascii="Times New Roman" w:hAnsi="Times New Roman" w:cs="Times New Roman"/>
-        </w:rPr>
         <w:t>.</w:t>
       </w:r>
       <w:r>
         <w:rPr>
           <w:rFonts w:ascii="Times New Roman" w:hAnsi="Times New Roman" w:cs="Times New Roman"/>
         </w:rPr>
-        <w:t xml:space="preserve"> </w:t>
-      </w:r>
-      <w:r>
-        <w:rPr>
-          <w:rFonts w:ascii="Times New Roman" w:hAnsi="Times New Roman" w:cs="Times New Roman"/>
-        </w:rPr>
-        <w:t xml:space="preserve"> </w:t>
-      </w:r>
-    </w:p>
-    <w:p>
-      <w:pPr>
-        <w:rPr>
-          <w:rFonts w:ascii="Times New Roman" w:hAnsi="Times New Roman" w:cs="Times New Roman"/>
-          <w:u w:val="single"/>
-        </w:rPr>
-      </w:pPr>
-    </w:p>
-    <w:p>
-      <w:pPr>
-        <w:rPr>
-          <w:rFonts w:ascii="Times New Roman" w:hAnsi="Times New Roman" w:cs="Times New Roman"/>
-          <w:u w:val="single"/>
-        </w:rPr>
-      </w:pPr>
-      <w:r>
-        <w:rPr>
-          <w:rFonts w:ascii="Times New Roman" w:hAnsi="Times New Roman" w:cs="Times New Roman"/>
-          <w:u w:val="single"/>
-        </w:rPr>
-        <w:t>Maternal Health Outcomes</w:t>
-      </w:r>
-    </w:p>
-    <w:p>
-      <w:pPr>
-        <w:rPr>
-          <w:rFonts w:ascii="Times New Roman" w:hAnsi="Times New Roman" w:cs="Times New Roman"/>
-          <w:u w:val="single"/>
-        </w:rPr>
-      </w:pPr>
-      <w:r>
-        <w:rPr>
-          <w:rFonts w:ascii="Times New Roman" w:hAnsi="Times New Roman" w:cs="Times New Roman"/>
-          <w:u w:val="single"/>
-        </w:rPr>
-        <w:t>Gestational weight gain</w:t>
-      </w:r>
-    </w:p>
-    <w:p>
-      <w:pPr>
-        <w:rPr>
-          <w:rFonts w:ascii="Times New Roman" w:hAnsi="Times New Roman" w:cs="Times New Roman"/>
-        </w:rPr>
-      </w:pPr>
-      <w:r>
-        <w:rPr>
-          <w:rFonts w:ascii="Times New Roman" w:hAnsi="Times New Roman" w:cs="Times New Roman"/>
-        </w:rPr>
-        <w:t xml:space="preserve"> The appropriate amount of weight that is to be gained for a healthful pregnancy is drawing attention from both clinicians and researchers in recent years, and recommendations have been tailored to pre-pregnancy BMI to optimize offspring health outcomes (INSERT REPORT). Gestational weight gain has been associated with offspring body mass index and risk of obesity from infancy all the way through adulthood </w:t>
-      </w:r>
-      <w:r>
-        <w:rPr>
-          <w:rFonts w:ascii="Times New Roman" w:hAnsi="Times New Roman" w:cs="Times New Roman"/>
-        </w:rPr>
-        <w:fldChar w:fldCharType="begin"/>
-      </w:r>
-      <w:r>
-        <w:rPr>
-          <w:rFonts w:ascii="Times New Roman" w:hAnsi="Times New Roman" w:cs="Times New Roman"/>
-        </w:rPr>
-        <w:instrText xml:space="preserve"> ADDIN ZOTERO_ITEM CSL_CITATION {"citationID":"0tlZRbfv","properties":{"formattedCitation":"(Schack-Nielsen, Michaelsen, Gamborg, Mortensen, &amp; S\\uc0\\u248{}rensen, 2010)","plainCitation":"(Schack-Nielsen, Michaelsen, Gamborg, Mortensen, &amp; Sørensen, 2010)","noteIndex":0},"citationItems":[{"id":275,"uris":["http://zotero.org/users/5073745/items/3U9KPF9E"],"uri":["http://zotero.org/users/5073745/items/3U9KPF9E"],"itemData":{"id":275,"type":"article-journal","abstract":"Gestational weight gain (GWG) is associated with childhood obesity. We analyzed whether this effect persists into adulthood and is mediated by effects in childhood. The design of the study a prospective birth cohort study established in 1959–1961. The subjects were offspring (n=4234 of whom 2485 had information from the last follow-up) of mothers included in ‘The Copenhagen Perinatal Cohort’ during pregnancy or at birth. Information on maternal pre-pregnancy body mass index (BMI), GWG and several potential confounders were collected around delivery. Information on offspring BMI was available from various follow-up examinations from 1 to 42 years of age. The association of GWG with offspring BMI was analyzed by regression models including confounders. Using path analysis, the association of GWG with adult BMI was disentangled into an association mediated through childhood BMI and one independent hereof. GWG was associated with offspring BMI at all ages. At the age of 42 years (n=1540), there was an increasing risk of obesity (odds ratio (OR) 1.08, 95% confidence interval (CI) 1.03–1.14 per kg GWG, P=0.003). Only half of the association of GWG on offspring adult BMI was mediated through birth weight and BMI up to 14 years of age. Greater GWG is associated with an increased BMI in childhood through adulthood and with an increased risk of obesity in adults. Only part of the association with adult BMI is mediated by childhood BMI, suggesting that excessive GWG induces a persisting susceptibility to obesogenic environments. As GWG is greater in women with small pre-pregnancy body weight, this implies a reinforcement of the obesity epidemic in the next generation. Our findings provide support for avoiding excessive GWG.","container-title":"International Journal of Obesity","DOI":"10.1038/ijo.2009.206","ISSN":"1476-5497","issue":"1","language":"en","page":"67-74","source":"www.nature.com","title":"Gestational weight gain in relation to offspring body mass index and obesity from infancy through adulthood","volume":"34","author":[{"family":"Schack-Nielsen","given":"L."},{"family":"Michaelsen","given":"K. F."},{"family":"Gamborg","given":"M."},{"family":"Mortensen","given":"E. L."},{"family":"Sørensen","given":"T. I. A."}],"issued":{"date-parts":[["2010",1]]}}}],"schema":"https://github.com/citation-style-language/schema/raw/master/csl-citation.json"} </w:instrText>
-      </w:r>
-      <w:r>
-        <w:rPr>
-          <w:rFonts w:ascii="Times New Roman" w:hAnsi="Times New Roman" w:cs="Times New Roman"/>
-        </w:rPr>
-        <w:fldChar w:fldCharType="separate"/>
-      </w:r>
-      <w:r>
-        <w:rPr>
-          <w:rFonts w:ascii="Times New Roman" w:hAnsi="Times New Roman" w:cs="Times New Roman"/>
-        </w:rPr>
-        <w:t xml:space="preserve">(Schack-Nielsen, </w:t>
-      </w:r>
-      <w:proofErr w:type="spellStart"/>
-      <w:r>
-        <w:rPr>
-          <w:rFonts w:ascii="Times New Roman" w:hAnsi="Times New Roman" w:cs="Times New Roman"/>
-        </w:rPr>
-        <w:t>Michaelsen</w:t>
-      </w:r>
-      <w:proofErr w:type="spellEnd"/>
-      <w:r>
-        <w:rPr>
-          <w:rFonts w:ascii="Times New Roman" w:hAnsi="Times New Roman" w:cs="Times New Roman"/>
-        </w:rPr>
-        <w:t xml:space="preserve">, </w:t>
-      </w:r>
-      <w:proofErr w:type="spellStart"/>
-      <w:r>
-        <w:rPr>
-          <w:rFonts w:ascii="Times New Roman" w:hAnsi="Times New Roman" w:cs="Times New Roman"/>
-        </w:rPr>
-        <w:t>Gamborg</w:t>
-      </w:r>
-      <w:proofErr w:type="spellEnd"/>
-      <w:r>
-        <w:rPr>
-          <w:rFonts w:ascii="Times New Roman" w:hAnsi="Times New Roman" w:cs="Times New Roman"/>
-        </w:rPr>
-        <w:t xml:space="preserve">, Mortensen, &amp; </w:t>
-      </w:r>
-      <w:proofErr w:type="spellStart"/>
-      <w:r>
-        <w:rPr>
-          <w:rFonts w:ascii="Times New Roman" w:hAnsi="Times New Roman" w:cs="Times New Roman"/>
-        </w:rPr>
-        <w:t>Sørensen</w:t>
-      </w:r>
-      <w:proofErr w:type="spellEnd"/>
-      <w:r>
-        <w:rPr>
-          <w:rFonts w:ascii="Times New Roman" w:hAnsi="Times New Roman" w:cs="Times New Roman"/>
-        </w:rPr>
-        <w:t>, 2010)</w:t>
-      </w:r>
-      <w:r>
-        <w:rPr>
-          <w:rFonts w:ascii="Times New Roman" w:hAnsi="Times New Roman" w:cs="Times New Roman"/>
-        </w:rPr>
-        <w:fldChar w:fldCharType="end"/>
-      </w:r>
-      <w:r>
-        <w:rPr>
-          <w:rFonts w:ascii="Times New Roman" w:hAnsi="Times New Roman" w:cs="Times New Roman"/>
-        </w:rPr>
-        <w:t xml:space="preserve"> .</w:t>
-      </w:r>
-    </w:p>
-    <w:p>
-      <w:pPr>
-        <w:rPr>
-          <w:rFonts w:ascii="Times New Roman" w:hAnsi="Times New Roman" w:cs="Times New Roman"/>
-          <w:u w:val="single"/>
-        </w:rPr>
-      </w:pPr>
-      <w:r>
-        <w:rPr>
-          <w:rFonts w:ascii="Times New Roman" w:hAnsi="Times New Roman" w:cs="Times New Roman"/>
-          <w:u w:val="single"/>
-        </w:rPr>
-        <w:t>P</w:t>
-      </w:r>
-      <w:r>
-        <w:rPr>
-          <w:rFonts w:ascii="Times New Roman" w:hAnsi="Times New Roman" w:cs="Times New Roman"/>
-          <w:u w:val="single"/>
-        </w:rPr>
-        <w:t>reeclampsia</w:t>
-      </w:r>
-    </w:p>
-    <w:p>
-      <w:pPr>
-        <w:rPr>
-          <w:rFonts w:ascii="Times New Roman" w:hAnsi="Times New Roman" w:cs="Times New Roman"/>
-        </w:rPr>
-      </w:pPr>
-      <w:r>
-        <w:rPr>
-          <w:rFonts w:ascii="Times New Roman" w:hAnsi="Times New Roman" w:cs="Times New Roman"/>
-        </w:rPr>
-        <w:t xml:space="preserve">Preeclampsia is a maternal condition of pregnancy that is characterized by high blood pressure and protein in the urine (proteinuria) and occurs after 20 </w:t>
-      </w:r>
-      <w:proofErr w:type="spellStart"/>
-      <w:r>
-        <w:rPr>
-          <w:rFonts w:ascii="Times New Roman" w:hAnsi="Times New Roman" w:cs="Times New Roman"/>
-        </w:rPr>
-        <w:t>weeks</w:t>
-      </w:r>
-      <w:proofErr w:type="spellEnd"/>
-      <w:r>
-        <w:rPr>
-          <w:rFonts w:ascii="Times New Roman" w:hAnsi="Times New Roman" w:cs="Times New Roman"/>
-        </w:rPr>
-        <w:t xml:space="preserve"> gestation </w:t>
-      </w:r>
-      <w:r>
-        <w:rPr>
-          <w:rFonts w:ascii="Times New Roman" w:hAnsi="Times New Roman" w:cs="Times New Roman"/>
-        </w:rPr>
-        <w:fldChar w:fldCharType="begin"/>
-      </w:r>
-      <w:r>
-        <w:rPr>
-          <w:rFonts w:ascii="Times New Roman" w:hAnsi="Times New Roman" w:cs="Times New Roman"/>
-        </w:rPr>
-        <w:instrText xml:space="preserve"> ADDIN ZOTERO_ITEM CSL_CITATION {"citationID":"pTzCjtZX","properties":{"formattedCitation":"(Chaiworapongsa, Chaemsaithong, Yeo, &amp; Romero, 2014)","plainCitation":"(Chaiworapongsa, Chaemsaithong, Yeo, &amp; Romero, 2014)","noteIndex":0},"citationItems":[{"id":306,"uris":["http://zotero.org/users/5073745/items/SD7KTUT3"],"uri":["http://zotero.org/users/5073745/items/SD7KTUT3"],"itemData":{"id":306,"type":"article-journal","abstract":"Pre-eclampsia is characterized by new-onset hypertension and proteinuria at ≥20 weeks of gestation. In the absence of proteinuria, hypertension together with evidence of systemic disease (such as thrombocytopenia or elevated levels of liver transaminases) is required for diagnosis. This multisystemic disorder targets several organs, including the kidneys, liver and brain, and is a leading cause of maternal and perinatal morbidity and mortality. Glomeruloendotheliosis is considered to be a characteristic lesion of pre-eclampsia, but can also occur in healthy pregnant women. The placenta has an essential role in development of this disorder. Pathogenetic mechanisms implicated in pre-eclampsia include defective deep placentation, oxidative and endoplasmic reticulum stress, autoantibodies to type-1 angiotensin II receptor, platelet and thrombin activation, intravascular inflammation, endothelial dysfunction and the presence of an antiangiogenic state, among which an imbalance of angiogenesis has emerged as one of the most important factors. However, this imbalance is not specific to pre-eclampsia, as it also occurs in intrauterine growth restriction, fetal death, spontaneous preterm labour and maternal floor infarction (massive perivillous fibrin deposition). The severity and timing of the angiogenic imbalance, together with maternal susceptibility, might determine the clinical presentation of pre-eclampsia. This Review discusses the diagnosis, classification, clinical manifestations and putative pathogenetic mechanisms of pre-eclampsia.","container-title":"Nature reviews. Nephrology","DOI":"10.1038/nrneph.2014.102","ISSN":"1759-5061","issue":"8","journalAbbreviation":"Nat Rev Nephrol","note":"PMID: 25003615\nPMCID: PMC5893150","page":"466-480","source":"PubMed Central","title":"Pre-eclampsia part 1: current understanding of its pathophysiology","title-short":"Pre-eclampsia part 1","volume":"10","author":[{"family":"Chaiworapongsa","given":"Tinnakorn"},{"family":"Chaemsaithong","given":"Piya"},{"family":"Yeo","given":"Lami"},{"family":"Romero","given":"Roberto"}],"issued":{"date-parts":[["2014",8]]}}}],"schema":"https://github.com/citation-style-language/schema/raw/master/csl-citation.json"} </w:instrText>
-      </w:r>
-      <w:r>
-        <w:rPr>
-          <w:rFonts w:ascii="Times New Roman" w:hAnsi="Times New Roman" w:cs="Times New Roman"/>
-        </w:rPr>
-        <w:fldChar w:fldCharType="separate"/>
-      </w:r>
-      <w:r>
-        <w:rPr>
-          <w:rFonts w:ascii="Times New Roman" w:hAnsi="Times New Roman" w:cs="Times New Roman"/>
-          <w:noProof/>
-        </w:rPr>
-        <w:t>(Chaiworapongsa, Chaemsaithong, Yeo, &amp; Romero, 2014)</w:t>
-      </w:r>
-      <w:r>
-        <w:rPr>
-          <w:rFonts w:ascii="Times New Roman" w:hAnsi="Times New Roman" w:cs="Times New Roman"/>
-        </w:rPr>
-        <w:fldChar w:fldCharType="end"/>
-      </w:r>
-      <w:r>
-        <w:rPr>
-          <w:rFonts w:ascii="Times New Roman" w:hAnsi="Times New Roman" w:cs="Times New Roman"/>
-        </w:rPr>
-        <w:t>.</w:t>
-      </w:r>
-      <w:r>
-        <w:rPr>
-          <w:rFonts w:ascii="Times New Roman" w:hAnsi="Times New Roman" w:cs="Times New Roman"/>
-        </w:rPr>
-        <w:t xml:space="preserve"> </w:t>
-      </w:r>
-    </w:p>
-    <w:p>
-      <w:pPr>
-        <w:rPr>
-          <w:rFonts w:ascii="Times New Roman" w:hAnsi="Times New Roman" w:cs="Times New Roman"/>
-          <w:u w:val="single"/>
-        </w:rPr>
-      </w:pPr>
-      <w:r>
-        <w:rPr>
-          <w:rFonts w:ascii="Times New Roman" w:hAnsi="Times New Roman" w:cs="Times New Roman"/>
-          <w:u w:val="single"/>
-        </w:rPr>
-        <w:t>Gestational diabetes</w:t>
-      </w:r>
-    </w:p>
-    <w:p>
-      <w:pPr>
-        <w:rPr>
-          <w:rFonts w:ascii="Times New Roman" w:hAnsi="Times New Roman" w:cs="Times New Roman"/>
-        </w:rPr>
-      </w:pPr>
-    </w:p>
-    <w:p>
-      <w:pPr>
-        <w:rPr>
-          <w:rFonts w:ascii="Times New Roman" w:hAnsi="Times New Roman" w:cs="Times New Roman"/>
-          <w:b/>
-        </w:rPr>
-      </w:pPr>
-      <w:r>
-        <w:rPr>
-          <w:rFonts w:ascii="Times New Roman" w:hAnsi="Times New Roman" w:cs="Times New Roman"/>
-          <w:b/>
-        </w:rPr>
-        <w:t xml:space="preserve">Translational </w:t>
-      </w:r>
-      <w:r>
-        <w:rPr>
-          <w:rFonts w:ascii="Times New Roman" w:hAnsi="Times New Roman" w:cs="Times New Roman"/>
-          <w:b/>
-        </w:rPr>
-        <w:t>Aim 3.1</w:t>
-      </w:r>
-      <w:r>
-        <w:rPr>
-          <w:rFonts w:ascii="Times New Roman" w:hAnsi="Times New Roman" w:cs="Times New Roman"/>
-          <w:b/>
-        </w:rPr>
-        <w:t>:</w:t>
-      </w:r>
-      <w:r>
-        <w:rPr>
-          <w:rFonts w:ascii="Times New Roman" w:hAnsi="Times New Roman" w:cs="Times New Roman"/>
-          <w:b/>
-        </w:rPr>
-        <w:t xml:space="preserve"> </w:t>
-      </w:r>
-      <w:commentRangeStart w:id="0"/>
-      <w:r>
-        <w:rPr>
-          <w:rFonts w:ascii="Times New Roman" w:hAnsi="Times New Roman" w:cs="Times New Roman"/>
-          <w:b/>
-        </w:rPr>
-        <w:t>Examine the baseline characteristics of the BUMP cohort</w:t>
-      </w:r>
-      <w:commentRangeEnd w:id="0"/>
-      <w:r>
-        <w:rPr>
-          <w:rStyle w:val="CommentReference"/>
-        </w:rPr>
-        <w:commentReference w:id="0"/>
-      </w:r>
-    </w:p>
-    <w:p>
-      <w:pPr>
-        <w:rPr>
-          <w:rFonts w:ascii="Times New Roman" w:hAnsi="Times New Roman" w:cs="Times New Roman"/>
-        </w:rPr>
-      </w:pPr>
-      <w:r>
-        <w:rPr>
-          <w:rFonts w:ascii="Times New Roman" w:hAnsi="Times New Roman" w:cs="Times New Roman"/>
-        </w:rPr>
-        <w:t xml:space="preserve">Because no previous study has utilized BUMP cohort data, there must be some descriptive statistics done in order to understand what confounding variables and collinearities exist in the cohort. </w:t>
-      </w:r>
-      <w:r>
-        <w:rPr>
-          <w:rFonts w:ascii="Times New Roman" w:hAnsi="Times New Roman" w:cs="Times New Roman"/>
-        </w:rPr>
-        <w:br/>
-      </w:r>
-      <w:r>
-        <w:rPr>
-          <w:rFonts w:ascii="Times New Roman" w:hAnsi="Times New Roman" w:cs="Times New Roman"/>
-          <w:u w:val="single"/>
-        </w:rPr>
-        <w:t>Ethical Approval</w:t>
-      </w:r>
-      <w:r>
-        <w:rPr>
-          <w:rFonts w:ascii="Times New Roman" w:hAnsi="Times New Roman" w:cs="Times New Roman"/>
-          <w:u w:val="single"/>
-        </w:rPr>
-        <w:t>, Data Acquisition, and Data management</w:t>
-      </w:r>
-      <w:r>
-        <w:rPr>
-          <w:rFonts w:ascii="Times New Roman" w:hAnsi="Times New Roman" w:cs="Times New Roman"/>
-          <w:u w:val="single"/>
-        </w:rPr>
-        <w:t>:</w:t>
-      </w:r>
-    </w:p>
-    <w:p>
-      <w:pPr>
-        <w:rPr>
-          <w:rFonts w:ascii="Times New Roman" w:hAnsi="Times New Roman" w:cs="Times New Roman"/>
-        </w:rPr>
-      </w:pPr>
-      <w:r>
-        <w:rPr>
-          <w:rFonts w:ascii="Times New Roman" w:hAnsi="Times New Roman" w:cs="Times New Roman"/>
-        </w:rPr>
-        <w:t>The recruitment of participants and collection of medical information and biospecimens has been approved by the University of Michigan Institutional Review Board (HUM001181</w:t>
-      </w:r>
-      <w:r>
-        <w:rPr>
-          <w:rFonts w:ascii="Times New Roman" w:hAnsi="Times New Roman" w:cs="Times New Roman"/>
-        </w:rPr>
-        <w:t xml:space="preserve">79). I will prepare, submit, and be approved for a secondary use  permit before beginning any analysis described below. I will submit requests for the full medical information I seek from charts and will be supplied with de-identified participant data. </w:t>
-      </w:r>
-      <w:commentRangeStart w:id="2"/>
-      <w:r>
-        <w:rPr>
-          <w:rFonts w:ascii="Times New Roman" w:hAnsi="Times New Roman" w:cs="Times New Roman"/>
-        </w:rPr>
-        <w:t xml:space="preserve">This data will be exclusively </w:t>
-      </w:r>
-      <w:commentRangeEnd w:id="2"/>
-      <w:r>
-        <w:rPr>
-          <w:rStyle w:val="CommentReference"/>
-        </w:rPr>
-        <w:commentReference w:id="2"/>
-      </w:r>
-      <w:r>
-        <w:rPr>
-          <w:rFonts w:ascii="Times New Roman" w:hAnsi="Times New Roman" w:cs="Times New Roman"/>
-        </w:rPr>
-        <w:t xml:space="preserve">held on a secure server, with access only </w:t>
-      </w:r>
-      <w:r>
-        <w:rPr>
-          <w:rFonts w:ascii="Times New Roman" w:hAnsi="Times New Roman" w:cs="Times New Roman"/>
-        </w:rPr>
-        <w:t xml:space="preserve">to those who are part of the study team. Participant data will not be downloaded on personal computers, and will be backed up on MBOX. </w:t>
-      </w:r>
-      <w:r>
-        <w:rPr>
-          <w:rFonts w:ascii="Times New Roman" w:hAnsi="Times New Roman" w:cs="Times New Roman"/>
-        </w:rPr>
-        <w:t xml:space="preserve">As biological assays are conducted on biorepository tissues, </w:t>
-      </w:r>
-      <w:r>
-        <w:rPr>
-          <w:rFonts w:ascii="Times New Roman" w:hAnsi="Times New Roman" w:cs="Times New Roman"/>
-        </w:rPr>
-        <w:t xml:space="preserve">they will be merged with the original dataset to maintain a single, de-identified dataset available for statistical analysis. </w:t>
-      </w:r>
-    </w:p>
-    <w:p>
-      <w:pPr>
-        <w:rPr>
-          <w:rFonts w:ascii="Times New Roman" w:hAnsi="Times New Roman" w:cs="Times New Roman"/>
-        </w:rPr>
-      </w:pPr>
-    </w:p>
-    <w:p>
-      <w:pPr>
-        <w:rPr>
-          <w:rFonts w:ascii="Times New Roman" w:hAnsi="Times New Roman" w:cs="Times New Roman"/>
-          <w:u w:val="single"/>
-        </w:rPr>
-      </w:pPr>
-      <w:commentRangeStart w:id="3"/>
-      <w:r>
-        <w:rPr>
-          <w:rFonts w:ascii="Times New Roman" w:hAnsi="Times New Roman" w:cs="Times New Roman"/>
-          <w:u w:val="single"/>
-        </w:rPr>
-        <w:t xml:space="preserve">Study Population:  </w:t>
-      </w:r>
-      <w:commentRangeEnd w:id="3"/>
-      <w:r>
-        <w:rPr>
-          <w:rStyle w:val="CommentReference"/>
-        </w:rPr>
-        <w:commentReference w:id="3"/>
-      </w:r>
-    </w:p>
-    <w:p>
-      <w:pPr>
-        <w:rPr>
-          <w:rFonts w:ascii="Times New Roman" w:hAnsi="Times New Roman" w:cs="Times New Roman"/>
-        </w:rPr>
-      </w:pPr>
-      <w:r>
-        <w:rPr>
-          <w:rFonts w:ascii="Times New Roman" w:hAnsi="Times New Roman" w:cs="Times New Roman"/>
-        </w:rPr>
-        <w:t>In brief, recruitment is done in the Von</w:t>
-      </w:r>
-      <w:r>
-        <w:rPr>
-          <w:rFonts w:ascii="Times New Roman" w:hAnsi="Times New Roman" w:cs="Times New Roman"/>
-        </w:rPr>
-        <w:t>n</w:t>
-      </w:r>
-      <w:r>
-        <w:rPr>
-          <w:rFonts w:ascii="Times New Roman" w:hAnsi="Times New Roman" w:cs="Times New Roman"/>
-        </w:rPr>
-        <w:t xml:space="preserve"> </w:t>
-      </w:r>
-      <w:proofErr w:type="spellStart"/>
-      <w:r>
-        <w:rPr>
-          <w:rFonts w:ascii="Times New Roman" w:hAnsi="Times New Roman" w:cs="Times New Roman"/>
-        </w:rPr>
-        <w:t>Voigtlander</w:t>
-      </w:r>
-      <w:proofErr w:type="spellEnd"/>
-      <w:r>
-        <w:rPr>
-          <w:rFonts w:ascii="Times New Roman" w:hAnsi="Times New Roman" w:cs="Times New Roman"/>
-        </w:rPr>
-        <w:t xml:space="preserve"> Women’s clinic, with special focus on the maternal and fetal medicine clinic days, who serve high risk obstetric patients. </w:t>
-      </w:r>
-      <w:r>
-        <w:rPr>
-          <w:rFonts w:ascii="Times New Roman" w:hAnsi="Times New Roman" w:cs="Times New Roman"/>
-        </w:rPr>
-        <w:t xml:space="preserve">As of August 2019, this sample consists of roughly 800 women enrolled at different stages in their pregnancies. </w:t>
-      </w:r>
-      <w:r>
-        <w:rPr>
-          <w:rFonts w:ascii="Times New Roman" w:hAnsi="Times New Roman" w:cs="Times New Roman"/>
-        </w:rPr>
-        <w:t xml:space="preserve">Eligible women are those who are 18 years or older, who van read and understand the consent form in English, and receive their prenatal care at the VVWH and plan to deliver at VVWH. </w:t>
-      </w:r>
-      <w:r>
-        <w:rPr>
-          <w:rFonts w:ascii="Times New Roman" w:hAnsi="Times New Roman" w:cs="Times New Roman"/>
-        </w:rPr>
-        <w:t xml:space="preserve">Research assistants </w:t>
-      </w:r>
-      <w:r>
-        <w:rPr>
-          <w:rFonts w:ascii="Times New Roman" w:hAnsi="Times New Roman" w:cs="Times New Roman"/>
-        </w:rPr>
-        <w:t xml:space="preserve">are told by physicians during prenatal care visits if patients are interested in enrolling in the BUMP study. The study is explained, a pamphlet is given, and if a patient is interested, the research assistant </w:t>
-      </w:r>
-      <w:r>
-        <w:rPr>
-          <w:rFonts w:ascii="Times New Roman" w:hAnsi="Times New Roman" w:cs="Times New Roman"/>
-        </w:rPr>
-        <w:t xml:space="preserve">obtains written informed consent and </w:t>
-      </w:r>
-      <w:r>
-        <w:rPr>
-          <w:rFonts w:ascii="Times New Roman" w:hAnsi="Times New Roman" w:cs="Times New Roman"/>
-        </w:rPr>
-        <w:t xml:space="preserve">gives the participant the questionnaire seen in appendix 1. </w:t>
-      </w:r>
-    </w:p>
-    <w:p>
-      <w:pPr>
-        <w:rPr>
-          <w:rFonts w:ascii="Times New Roman" w:hAnsi="Times New Roman" w:cs="Times New Roman"/>
-          <w:u w:val="single"/>
-        </w:rPr>
-      </w:pPr>
-      <w:r>
-        <w:rPr>
-          <w:rFonts w:ascii="Times New Roman" w:hAnsi="Times New Roman" w:cs="Times New Roman"/>
-        </w:rPr>
-        <w:t>Inclusion criteria will be women with live, singleton births who completed at least 2 of the 3 collections during pregnanc</w:t>
-      </w:r>
-      <w:r>
-        <w:rPr>
-          <w:rFonts w:ascii="Times New Roman" w:hAnsi="Times New Roman" w:cs="Times New Roman"/>
-        </w:rPr>
-        <w:t>y</w:t>
-      </w:r>
-      <w:r>
-        <w:rPr>
-          <w:rFonts w:ascii="Times New Roman" w:hAnsi="Times New Roman" w:cs="Times New Roman"/>
-        </w:rPr>
-        <w:t>. Pregnancies complicated by fetal anomaly, congen</w:t>
-      </w:r>
-      <w:r>
-        <w:rPr>
-          <w:rFonts w:ascii="Times New Roman" w:hAnsi="Times New Roman" w:cs="Times New Roman"/>
-        </w:rPr>
-        <w:t>ita</w:t>
-      </w:r>
-      <w:r>
-        <w:rPr>
-          <w:rFonts w:ascii="Times New Roman" w:hAnsi="Times New Roman" w:cs="Times New Roman"/>
-        </w:rPr>
-        <w:t>l birth defects, or poor placentation/placental defects</w:t>
-      </w:r>
-      <w:r>
-        <w:rPr>
-          <w:rFonts w:ascii="Times New Roman" w:hAnsi="Times New Roman" w:cs="Times New Roman"/>
-        </w:rPr>
-        <w:t>, or multiple gestation will be excluded</w:t>
-      </w:r>
-      <w:r>
-        <w:rPr>
-          <w:rFonts w:ascii="Times New Roman" w:hAnsi="Times New Roman" w:cs="Times New Roman"/>
-        </w:rPr>
-        <w:t xml:space="preserve">. This will </w:t>
-      </w:r>
-      <w:r>
-        <w:rPr>
-          <w:rFonts w:ascii="Times New Roman" w:hAnsi="Times New Roman" w:cs="Times New Roman"/>
-        </w:rPr>
-        <w:t>result in a population of</w:t>
-      </w:r>
-      <w:r>
-        <w:rPr>
-          <w:rFonts w:ascii="Times New Roman" w:hAnsi="Times New Roman" w:cs="Times New Roman"/>
-        </w:rPr>
-        <w:t xml:space="preserve"> women </w:t>
-      </w:r>
-      <w:r>
-        <w:rPr>
-          <w:rFonts w:ascii="Times New Roman" w:hAnsi="Times New Roman" w:cs="Times New Roman"/>
-        </w:rPr>
-        <w:t xml:space="preserve">that could be quite heterogeneous; </w:t>
-      </w:r>
-      <w:r>
-        <w:rPr>
-          <w:rFonts w:ascii="Times New Roman" w:hAnsi="Times New Roman" w:cs="Times New Roman"/>
-        </w:rPr>
-        <w:t xml:space="preserve">who may or may not have obesity, may or may not have experienced gestational hypertension, gestational diabetes, preterm birth, cesarean delivery, or taken glucocorticoid drugs during the course of their pregnancy. </w:t>
-      </w:r>
-      <w:r>
-        <w:rPr>
-          <w:rFonts w:ascii="Times New Roman" w:hAnsi="Times New Roman" w:cs="Times New Roman"/>
-        </w:rPr>
-        <w:br/>
-      </w:r>
-    </w:p>
-    <w:p>
-      <w:pPr>
-        <w:rPr>
-          <w:rFonts w:ascii="Times New Roman" w:hAnsi="Times New Roman" w:cs="Times New Roman"/>
-        </w:rPr>
-      </w:pPr>
-      <w:r>
-        <w:rPr>
-          <w:rFonts w:ascii="Times New Roman" w:hAnsi="Times New Roman" w:cs="Times New Roman"/>
-          <w:u w:val="single"/>
-        </w:rPr>
-        <w:t>Collection of Biological Samples</w:t>
-      </w:r>
-      <w:r>
-        <w:rPr>
-          <w:rFonts w:ascii="Times New Roman" w:hAnsi="Times New Roman" w:cs="Times New Roman"/>
-          <w:u w:val="single"/>
-        </w:rPr>
-        <w:br/>
-      </w:r>
-      <w:r>
-        <w:rPr>
-          <w:rFonts w:ascii="Times New Roman" w:hAnsi="Times New Roman" w:cs="Times New Roman"/>
-        </w:rPr>
-        <w:t>By participating in the study, women consent to collection of urine, blood, placenta, and cord blood.</w:t>
-      </w:r>
-      <w:r>
-        <w:rPr>
-          <w:rFonts w:ascii="Times New Roman" w:hAnsi="Times New Roman" w:cs="Times New Roman"/>
-        </w:rPr>
-        <w:t xml:space="preserve"> </w:t>
-      </w:r>
-      <w:r>
-        <w:rPr>
-          <w:rFonts w:ascii="Times New Roman" w:hAnsi="Times New Roman" w:cs="Times New Roman"/>
-        </w:rPr>
-        <w:t>During</w:t>
-      </w:r>
-      <w:r>
-        <w:rPr>
-          <w:rFonts w:ascii="Times New Roman" w:hAnsi="Times New Roman" w:cs="Times New Roman"/>
-        </w:rPr>
-        <w:t xml:space="preserve"> each trimester, women who consent to be part of the study</w:t>
-      </w:r>
-      <w:r>
-        <w:rPr>
-          <w:rFonts w:ascii="Times New Roman" w:hAnsi="Times New Roman" w:cs="Times New Roman"/>
-        </w:rPr>
-        <w:t xml:space="preserve"> are given urine containers and asked to provide up to 100 mL of urine. Urine is then </w:t>
-      </w:r>
-      <w:r>
-        <w:rPr>
-          <w:rFonts w:ascii="Times New Roman" w:hAnsi="Times New Roman" w:cs="Times New Roman"/>
-        </w:rPr>
-        <w:t>frozen and kept at the Michigan Medicine Central Biorepository under a unique study ID</w:t>
-      </w:r>
-      <w:r>
-        <w:rPr>
-          <w:rFonts w:ascii="Times New Roman" w:hAnsi="Times New Roman" w:cs="Times New Roman"/>
-        </w:rPr>
-        <w:t>.</w:t>
-      </w:r>
-      <w:r>
-        <w:rPr>
-          <w:rFonts w:ascii="Times New Roman" w:hAnsi="Times New Roman" w:cs="Times New Roman"/>
-        </w:rPr>
-        <w:t xml:space="preserve"> </w:t>
-      </w:r>
-      <w:r>
-        <w:rPr>
-          <w:rFonts w:ascii="Times New Roman" w:hAnsi="Times New Roman" w:cs="Times New Roman"/>
-        </w:rPr>
-        <w:t>Blood samples that are drawn for research purposes are coordinated to occur at the same time as prenatal lab draws to minimize participant burden. Present in the research kit are vacutainers for blood draw, which usually takes place at a Michigan Medicine laboratory. Trained phlebotomists collect 40 mL of whole blood each trimester. Blood samples are then picked up by research assistants</w:t>
-      </w:r>
-      <w:r>
-        <w:rPr>
-          <w:rFonts w:ascii="Times New Roman" w:hAnsi="Times New Roman" w:cs="Times New Roman"/>
-        </w:rPr>
-        <w:t>,</w:t>
-      </w:r>
-      <w:r>
-        <w:rPr>
-          <w:rFonts w:ascii="Times New Roman" w:hAnsi="Times New Roman" w:cs="Times New Roman"/>
-        </w:rPr>
-        <w:t xml:space="preserve"> aliquoted</w:t>
-      </w:r>
-      <w:r>
-        <w:rPr>
-          <w:rFonts w:ascii="Times New Roman" w:hAnsi="Times New Roman" w:cs="Times New Roman"/>
-        </w:rPr>
-        <w:t>,</w:t>
-      </w:r>
-      <w:r>
-        <w:rPr>
-          <w:rFonts w:ascii="Times New Roman" w:hAnsi="Times New Roman" w:cs="Times New Roman"/>
-        </w:rPr>
-        <w:t xml:space="preserve"> </w:t>
-      </w:r>
-      <w:r>
-        <w:rPr>
-          <w:rFonts w:ascii="Times New Roman" w:hAnsi="Times New Roman" w:cs="Times New Roman"/>
-        </w:rPr>
-        <w:t>and stored</w:t>
-      </w:r>
-      <w:r>
-        <w:rPr>
-          <w:rFonts w:ascii="Times New Roman" w:hAnsi="Times New Roman" w:cs="Times New Roman"/>
-        </w:rPr>
-        <w:t xml:space="preserve"> Because blood samples are in coordination with prenatal labs, there may be inconsistency in fasting state of these samples. The mid-gestation blood draw is usually done in combination with the </w:t>
-      </w:r>
-      <w:r>
-        <w:rPr>
-          <w:rFonts w:ascii="Times New Roman" w:hAnsi="Times New Roman" w:cs="Times New Roman"/>
-        </w:rPr>
-        <w:t xml:space="preserve">oral glucose tolerance test screen for gestational diabetes, which is recommended to occur between 24 and 28 </w:t>
-      </w:r>
-      <w:proofErr w:type="spellStart"/>
-      <w:r>
-        <w:rPr>
-          <w:rFonts w:ascii="Times New Roman" w:hAnsi="Times New Roman" w:cs="Times New Roman"/>
-        </w:rPr>
-        <w:t>weeks</w:t>
-      </w:r>
-      <w:proofErr w:type="spellEnd"/>
-      <w:r>
-        <w:rPr>
-          <w:rFonts w:ascii="Times New Roman" w:hAnsi="Times New Roman" w:cs="Times New Roman"/>
-        </w:rPr>
-        <w:t xml:space="preserve"> gestation </w:t>
-      </w:r>
-      <w:r>
-        <w:rPr>
-          <w:rFonts w:ascii="Times New Roman" w:hAnsi="Times New Roman" w:cs="Times New Roman"/>
-        </w:rPr>
-        <w:fldChar w:fldCharType="begin"/>
-      </w:r>
-      <w:r>
-        <w:rPr>
-          <w:rFonts w:ascii="Times New Roman" w:hAnsi="Times New Roman" w:cs="Times New Roman"/>
-        </w:rPr>
-        <w:instrText xml:space="preserve"> ADDIN ZOTERO_ITEM CSL_CITATION {"citationID":"iKF2tiUI","properties":{"formattedCitation":"(Randel, 2014)","plainCitation":"(Randel, 2014)","noteIndex":0},"citationItems":[{"id":264,"uris":["http://zotero.org/users/5073745/items/J2UD35B7"],"uri":["http://zotero.org/users/5073745/items/J2UD35B7"],"itemData":{"id":264,"type":"article-journal","abstract":"Gestational diabetes increases the risk of gestational hypertension, preeclampsia, cesarean delivery, and developing diabetes later in life. The American College of Obstetricians and Gynecologists (ACOG) has released a guideline that provides recommendations based on good-quality research and identifies current gaps in knowledge.","container-title":"American Family Physician","ISSN":"0002-838X, 1532-0650","issue":"6","journalAbbreviation":"AFP","language":"en","page":"416-417","source":"www.aafp.org","title":"ACOG Releases Guideline on Gestational Diabetes","volume":"90","author":[{"family":"Randel","given":"Amber"}],"issued":{"date-parts":[["2014",9,15]]}}}],"schema":"https://github.com/citation-style-language/schema/raw/master/csl-citation.json"} </w:instrText>
-      </w:r>
-      <w:r>
-        <w:rPr>
-          <w:rFonts w:ascii="Times New Roman" w:hAnsi="Times New Roman" w:cs="Times New Roman"/>
-        </w:rPr>
-        <w:fldChar w:fldCharType="separate"/>
-      </w:r>
-      <w:r>
-        <w:rPr>
-          <w:rFonts w:ascii="Times New Roman" w:hAnsi="Times New Roman" w:cs="Times New Roman"/>
-          <w:noProof/>
-        </w:rPr>
-        <w:t>(Randel, 2014)</w:t>
-      </w:r>
-      <w:r>
-        <w:rPr>
-          <w:rFonts w:ascii="Times New Roman" w:hAnsi="Times New Roman" w:cs="Times New Roman"/>
-        </w:rPr>
-        <w:fldChar w:fldCharType="end"/>
-      </w:r>
-      <w:r>
-        <w:rPr>
-          <w:rFonts w:ascii="Times New Roman" w:hAnsi="Times New Roman" w:cs="Times New Roman"/>
-        </w:rPr>
-        <w:t>.</w:t>
-      </w:r>
-      <w:r>
-        <w:rPr>
-          <w:rFonts w:ascii="Times New Roman" w:hAnsi="Times New Roman" w:cs="Times New Roman"/>
-        </w:rPr>
-        <w:t xml:space="preserve"> Therefore, indices </w:t>
-      </w:r>
-      <w:r>
-        <w:rPr>
-          <w:rFonts w:ascii="Times New Roman" w:hAnsi="Times New Roman" w:cs="Times New Roman"/>
-        </w:rPr>
-        <w:lastRenderedPageBreak/>
-        <w:t xml:space="preserve">like insulin will need to be interpreted with </w:t>
+        <w:t xml:space="preserve"> Therefore, indices like insulin will need to be interpreted with </w:t>
       </w:r>
       <w:r>
         <w:rPr>
@@ -1407,6 +1317,7 @@
           <w:noProof/>
           <w:u w:val="single"/>
         </w:rPr>
+        <w:lastRenderedPageBreak/>
         <mc:AlternateContent>
           <mc:Choice Requires="wps">
             <w:drawing>
@@ -1545,7 +1456,7 @@
                                     <pic:cNvPicPr/>
                                   </pic:nvPicPr>
                                   <pic:blipFill>
-                                    <a:blip r:embed="rId8">
+                                    <a:blip r:embed="rId9">
                                       <a:extLst>
                                         <a:ext uri="{28A0092B-C50C-407E-A947-70E740481C1C}">
                                           <a14:useLocalDpi xmlns:a14="http://schemas.microsoft.com/office/drawing/2010/main" val="0"/>
@@ -1594,64 +1505,31 @@
         <w:rPr>
           <w:rFonts w:ascii="Times New Roman" w:hAnsi="Times New Roman" w:cs="Times New Roman"/>
         </w:rPr>
-        <w:t xml:space="preserve">No studies to date have evaluated the effects of time-restricted feeding on the incidence of maternal and child outcomes in human populations. There have been studies on the effects of Ramadan fasting during pregnancy on these outcomes. As stated previously, Ramadan fasting is inconsistent in its findings. Some studies associated fasting with lower birth weight, whereas others see no effect on child age. Studies on gestational age are somewhat more consistent in that there is no apparent relationship between Ramadan fasting and preterm birth. Although imperfect, </w:t>
-      </w:r>
-      <w:r>
-        <w:rPr>
-          <w:rFonts w:ascii="Times New Roman" w:hAnsi="Times New Roman" w:cs="Times New Roman"/>
-        </w:rPr>
-        <w:t xml:space="preserve">one such cross-sectional study evaluated a consistent exposure to Ramadan fasting and categorized participants </w:t>
-      </w:r>
-      <w:proofErr w:type="spellStart"/>
-      <w:r>
-        <w:rPr>
-          <w:rFonts w:ascii="Times New Roman" w:hAnsi="Times New Roman" w:cs="Times New Roman"/>
-        </w:rPr>
-        <w:t>based</w:t>
-      </w:r>
-      <w:proofErr w:type="spellEnd"/>
-      <w:r>
-        <w:rPr>
-          <w:rFonts w:ascii="Times New Roman" w:hAnsi="Times New Roman" w:cs="Times New Roman"/>
-        </w:rPr>
-        <w:t xml:space="preserve"> on the level of fasting completed (1-10d, 11-20d, 21-29 days in the 2017 </w:t>
-      </w:r>
-      <w:r>
-        <w:rPr>
-          <w:rFonts w:ascii="Times New Roman" w:hAnsi="Times New Roman" w:cs="Times New Roman"/>
-        </w:rPr>
-        <w:lastRenderedPageBreak/>
-        <w:t>month of Ramadan). They found</w:t>
-      </w:r>
-      <w:r>
-        <w:rPr>
-          <w:rFonts w:ascii="Times New Roman" w:hAnsi="Times New Roman" w:cs="Times New Roman"/>
-        </w:rPr>
-        <w:t xml:space="preserve"> that Ramadan fasting only affected two of their nine outcomes. The odds of gestational diabetes were lower in expectant mothers who participated in the Ramadan fast (</w:t>
-      </w:r>
-      <w:r>
-        <w:rPr>
-          <w:rFonts w:ascii="Times New Roman" w:hAnsi="Times New Roman" w:cs="Times New Roman"/>
-        </w:rPr>
-        <w:t>2.6</w:t>
-      </w:r>
-      <w:r>
-        <w:rPr>
-          <w:rFonts w:ascii="Times New Roman" w:hAnsi="Times New Roman" w:cs="Times New Roman"/>
-        </w:rPr>
-        <w:t>%</w:t>
-      </w:r>
-      <w:r>
-        <w:rPr>
-          <w:rFonts w:ascii="Times New Roman" w:hAnsi="Times New Roman" w:cs="Times New Roman"/>
-        </w:rPr>
-        <w:t xml:space="preserve"> vs 8.3%</w:t>
-      </w:r>
-      <w:r>
-        <w:rPr>
-          <w:rFonts w:ascii="Times New Roman" w:hAnsi="Times New Roman" w:cs="Times New Roman"/>
-        </w:rPr>
-        <w:t>)</w:t>
+        <w:t xml:space="preserve">No studies to date have evaluated the effects of time-restricted feeding on the incidence of maternal and child outcomes in human populations. There have been studies on the effects of Ramadan fasting during pregnancy on these outcomes. As stated previously, Ramadan fasting is inconsistent in its findings. </w:t>
+      </w:r>
+      <w:r>
+        <w:rPr>
+          <w:rFonts w:ascii="Times New Roman" w:hAnsi="Times New Roman" w:cs="Times New Roman"/>
+        </w:rPr>
+        <w:t>Some studies associated fasting with lower birth weight, whereas others see no effect . Studies on gestational age are somewhat more consistent in that there is no apparent relationship</w:t>
+      </w:r>
+      <w:r>
+        <w:rPr>
+          <w:rFonts w:ascii="Times New Roman" w:hAnsi="Times New Roman" w:cs="Times New Roman"/>
+        </w:rPr>
+        <w:t xml:space="preserve"> between Ramadan fasting and preterm birth. Although imperfect, </w:t>
+      </w:r>
+      <w:r>
+        <w:rPr>
+          <w:rFonts w:ascii="Times New Roman" w:hAnsi="Times New Roman" w:cs="Times New Roman"/>
+        </w:rPr>
+        <w:t>one such cross-sectional study evaluated a consistent exposure to Ramadan fasting and categorized participants based on the level of fasting completed (1-10d, 11-20d, 21-29 days in the 2017 month of Ramadan). They found</w:t>
+      </w:r>
+      <w:r>
+        <w:rPr>
+          <w:rFonts w:ascii="Times New Roman" w:hAnsi="Times New Roman" w:cs="Times New Roman"/>
+        </w:rPr>
+        <w:t xml:space="preserve"> that Ramadan fasting only affected two of their nine outcomes. The odds of gestational diabetes were lower in expectant mothers who participated in the Ramadan fast (2.6% vs 8.3%)</w:t>
       </w:r>
       <w:r>
         <w:rPr>
@@ -1882,25 +1760,11 @@
         </w:rPr>
         <w:t xml:space="preserve"> </w:t>
       </w:r>
-      <w:commentRangeStart w:id="4"/>
-      <w:r>
-        <w:rPr>
-          <w:rFonts w:ascii="Times New Roman" w:hAnsi="Times New Roman" w:cs="Times New Roman"/>
-        </w:rPr>
-        <w:t xml:space="preserve">logistic regression </w:t>
-      </w:r>
-      <w:commentRangeEnd w:id="4"/>
-      <w:r>
-        <w:rPr>
-          <w:rStyle w:val="CommentReference"/>
-        </w:rPr>
-        <w:commentReference w:id="4"/>
-      </w:r>
-      <w:r>
-        <w:rPr>
-          <w:rFonts w:ascii="Times New Roman" w:hAnsi="Times New Roman" w:cs="Times New Roman"/>
-        </w:rPr>
-        <w:t xml:space="preserve">will be employed. </w:t>
+      <w:r>
+        <w:rPr>
+          <w:rFonts w:ascii="Times New Roman" w:hAnsi="Times New Roman" w:cs="Times New Roman"/>
+        </w:rPr>
+        <w:t xml:space="preserve">logistic regression will be employed. </w:t>
       </w:r>
     </w:p>
     <w:p>
@@ -1985,7 +1849,7 @@
                                           <pic:cNvPicPr/>
                                         </pic:nvPicPr>
                                         <pic:blipFill>
-                                          <a:blip r:embed="rId9">
+                                          <a:blip r:embed="rId10">
                                             <a:extLst>
                                               <a:ext uri="{28A0092B-C50C-407E-A947-70E740481C1C}">
                                                 <a14:useLocalDpi xmlns:a14="http://schemas.microsoft.com/office/drawing/2010/main" val="0"/>
@@ -2068,7 +1932,7 @@
                                     <pic:cNvPicPr/>
                                   </pic:nvPicPr>
                                   <pic:blipFill>
-                                    <a:blip r:embed="rId9">
+                                    <a:blip r:embed="rId11">
                                       <a:extLst>
                                         <a:ext uri="{28A0092B-C50C-407E-A947-70E740481C1C}">
                                           <a14:useLocalDpi xmlns:a14="http://schemas.microsoft.com/office/drawing/2010/main" val="0"/>
@@ -2178,7 +2042,13 @@
         <w:rPr>
           <w:rFonts w:ascii="Times New Roman" w:hAnsi="Times New Roman" w:cs="Times New Roman"/>
         </w:rPr>
-        <w:t xml:space="preserve">The metabolic and biochemical effects of fasting during pregnancy are critically understudied. It is known that a large proportion of the Islamic world chooses to fast when pregnancy, for many reasons; among them_______ </w:t>
+        <w:t>The metabolic and biochemical effects of fasting during pregnancy are critically understudied. It is known that a large proportion of the Islamic world chooses to fast when pregnancy, for many reasons</w:t>
+      </w:r>
+      <w:r>
+        <w:rPr>
+          <w:rFonts w:ascii="Times New Roman" w:hAnsi="Times New Roman" w:cs="Times New Roman"/>
+        </w:rPr>
+        <w:t xml:space="preserve"> </w:t>
       </w:r>
       <w:r>
         <w:rPr>
@@ -2320,7 +2190,14 @@
         <w:rPr>
           <w:rFonts w:ascii="Times New Roman" w:hAnsi="Times New Roman" w:cs="Times New Roman"/>
         </w:rPr>
-        <w:t xml:space="preserve">The BUMP cohort biological samples </w:t>
+        <w:t xml:space="preserve">The BUMP cohort </w:t>
+      </w:r>
+      <w:r>
+        <w:rPr>
+          <w:rFonts w:ascii="Times New Roman" w:hAnsi="Times New Roman" w:cs="Times New Roman"/>
+        </w:rPr>
+        <w:lastRenderedPageBreak/>
+        <w:t xml:space="preserve">biological samples </w:t>
       </w:r>
       <w:r>
         <w:rPr>
@@ -2402,21 +2279,186 @@
         <w:rPr>
           <w:rFonts w:ascii="Times New Roman" w:hAnsi="Times New Roman" w:cs="Times New Roman"/>
         </w:rPr>
-        <w:t xml:space="preserve">To provide translatability to the animal study, human maternal blood samples will be evaluated for insulin and glucose content. Further analysis for other contributing hormones </w:t>
+        <w:t xml:space="preserve">To provide translatability to the animal study, human maternal blood samples </w:t>
+      </w:r>
+      <w:r>
+        <w:rPr>
+          <w:rFonts w:ascii="Times New Roman" w:hAnsi="Times New Roman" w:cs="Times New Roman"/>
+        </w:rPr>
+        <w:t>may be tested for other</w:t>
+      </w:r>
+      <w:r>
+        <w:rPr>
+          <w:rFonts w:ascii="Times New Roman" w:hAnsi="Times New Roman" w:cs="Times New Roman"/>
+        </w:rPr>
+        <w:t xml:space="preserve"> contributing hormones </w:t>
+      </w:r>
+      <w:r>
+        <w:rPr>
+          <w:rFonts w:ascii="Times New Roman" w:hAnsi="Times New Roman" w:cs="Times New Roman"/>
+        </w:rPr>
+        <w:t>that demonstrate effect in</w:t>
+      </w:r>
+      <w:r>
+        <w:rPr>
+          <w:rFonts w:ascii="Times New Roman" w:hAnsi="Times New Roman" w:cs="Times New Roman"/>
+        </w:rPr>
+        <w:t xml:space="preserve"> the animal cohort. </w:t>
+      </w:r>
+      <w:r>
+        <w:rPr>
+          <w:rFonts w:ascii="Times New Roman" w:hAnsi="Times New Roman" w:cs="Times New Roman"/>
+        </w:rPr>
+        <w:t xml:space="preserve"> </w:t>
+      </w:r>
+    </w:p>
+    <w:p>
+      <w:pPr>
+        <w:rPr>
+          <w:sz w:val="20"/>
+          <w:szCs w:val="20"/>
+        </w:rPr>
+      </w:pPr>
+    </w:p>
+    <w:p>
+      <w:pPr>
+        <w:rPr>
+          <w:rFonts w:ascii="Times New Roman" w:hAnsi="Times New Roman" w:cs="Times New Roman"/>
+          <w:b/>
+          <w:u w:val="single"/>
+        </w:rPr>
+      </w:pPr>
+      <w:r>
+        <w:rPr>
+          <w:rFonts w:ascii="Times New Roman" w:hAnsi="Times New Roman" w:cs="Times New Roman"/>
+          <w:b/>
+          <w:u w:val="single"/>
+        </w:rPr>
+        <w:t>Method</w:t>
+      </w:r>
+      <w:r>
+        <w:rPr>
+          <w:rFonts w:ascii="Times New Roman" w:hAnsi="Times New Roman" w:cs="Times New Roman"/>
+          <w:b/>
+          <w:u w:val="single"/>
+        </w:rPr>
+        <w:t>s</w:t>
+      </w:r>
+      <w:r>
+        <w:rPr>
+          <w:rFonts w:ascii="Times New Roman" w:hAnsi="Times New Roman" w:cs="Times New Roman"/>
+          <w:b/>
+          <w:u w:val="single"/>
+        </w:rPr>
+        <w:t>:</w:t>
+      </w:r>
+    </w:p>
+    <w:p>
+      <w:pPr>
+        <w:rPr>
+          <w:sz w:val="20"/>
+          <w:szCs w:val="20"/>
+        </w:rPr>
+      </w:pPr>
+    </w:p>
+    <w:p>
+      <w:pPr>
+        <w:rPr>
+          <w:rFonts w:ascii="Times New Roman" w:hAnsi="Times New Roman" w:cs="Times New Roman"/>
+          <w:i/>
+        </w:rPr>
+      </w:pPr>
+      <w:r>
+        <w:rPr>
+          <w:rFonts w:ascii="Times New Roman" w:hAnsi="Times New Roman" w:cs="Times New Roman"/>
+          <w:i/>
+        </w:rPr>
+        <w:t>Human blood hormone determination: ELISA</w:t>
+      </w:r>
+    </w:p>
+    <w:p>
+      <w:pPr>
+        <w:rPr>
+          <w:rFonts w:ascii="Times New Roman" w:hAnsi="Times New Roman" w:cs="Times New Roman"/>
+        </w:rPr>
+      </w:pPr>
+      <w:r>
+        <w:rPr>
+          <w:rFonts w:ascii="Times New Roman" w:hAnsi="Times New Roman" w:cs="Times New Roman"/>
+        </w:rPr>
+        <w:t xml:space="preserve"> Human blood insulin concentration will be determined by ELISA (crystal </w:t>
+      </w:r>
+      <w:proofErr w:type="spellStart"/>
+      <w:r>
+        <w:rPr>
+          <w:rFonts w:ascii="Times New Roman" w:hAnsi="Times New Roman" w:cs="Times New Roman"/>
+        </w:rPr>
+        <w:t>chem</w:t>
+      </w:r>
+      <w:proofErr w:type="spellEnd"/>
+      <w:r>
+        <w:rPr>
+          <w:rFonts w:ascii="Times New Roman" w:hAnsi="Times New Roman" w:cs="Times New Roman"/>
+        </w:rPr>
+        <w:t xml:space="preserve"> catalog #90095). This highly reactive and non-</w:t>
       </w:r>
       <w:proofErr w:type="gramStart"/>
       <w:r>
         <w:rPr>
           <w:rFonts w:ascii="Times New Roman" w:hAnsi="Times New Roman" w:cs="Times New Roman"/>
         </w:rPr>
-        <w:t>are</w:t>
+        <w:t>cross reactive</w:t>
       </w:r>
       <w:proofErr w:type="gramEnd"/>
       <w:r>
         <w:rPr>
           <w:rFonts w:ascii="Times New Roman" w:hAnsi="Times New Roman" w:cs="Times New Roman"/>
         </w:rPr>
-        <w:t xml:space="preserve"> to be added based on evidence from the animal cohort. </w:t>
+        <w:t xml:space="preserve"> assay for C-peptide will be done in duplicate for each sample. Briefly, 25uL of plasma </w:t>
+      </w:r>
+      <w:r>
+        <w:rPr>
+          <w:rFonts w:ascii="Times New Roman" w:hAnsi="Times New Roman" w:cs="Times New Roman"/>
+        </w:rPr>
+        <w:t xml:space="preserve">from each sample </w:t>
+      </w:r>
+      <w:r>
+        <w:rPr>
+          <w:rFonts w:ascii="Times New Roman" w:hAnsi="Times New Roman" w:cs="Times New Roman"/>
+        </w:rPr>
+        <w:t xml:space="preserve">will be diluted with 100uL of </w:t>
+      </w:r>
+      <w:r>
+        <w:rPr>
+          <w:rFonts w:ascii="Times New Roman" w:hAnsi="Times New Roman" w:cs="Times New Roman"/>
+        </w:rPr>
+        <w:t>diluent (from the kit)</w:t>
+      </w:r>
+      <w:r>
+        <w:rPr>
+          <w:rFonts w:ascii="Times New Roman" w:hAnsi="Times New Roman" w:cs="Times New Roman"/>
+        </w:rPr>
+        <w:t xml:space="preserve"> in a well of a 96 well plate (</w:t>
+      </w:r>
+      <w:proofErr w:type="spellStart"/>
+      <w:r>
+        <w:rPr>
+          <w:rFonts w:ascii="Times New Roman" w:hAnsi="Times New Roman" w:cs="Times New Roman"/>
+        </w:rPr>
+        <w:t>Axygen</w:t>
+      </w:r>
+      <w:proofErr w:type="spellEnd"/>
+      <w:r>
+        <w:rPr>
+          <w:rFonts w:ascii="Times New Roman" w:hAnsi="Times New Roman" w:cs="Times New Roman"/>
+        </w:rPr>
+        <w:t>, Corning Catalog # PCR- 96-FLT-C)</w:t>
+      </w:r>
+      <w:r>
+        <w:rPr>
+          <w:rFonts w:ascii="Times New Roman" w:hAnsi="Times New Roman" w:cs="Times New Roman"/>
+        </w:rPr>
+        <w:t xml:space="preserve"> and incubated for 2 hours</w:t>
       </w:r>
       <w:r>
         <w:rPr>
@@ -2424,53 +2466,155 @@
         </w:rPr>
         <w:t xml:space="preserve"> </w:t>
       </w:r>
-    </w:p>
-    <w:p>
-      <w:pPr>
-        <w:rPr>
-          <w:sz w:val="20"/>
-          <w:szCs w:val="20"/>
-        </w:rPr>
-      </w:pPr>
-    </w:p>
-    <w:p>
-      <w:pPr>
-        <w:rPr>
-          <w:rFonts w:ascii="Times New Roman" w:hAnsi="Times New Roman" w:cs="Times New Roman"/>
-          <w:b/>
+      <w:r>
+        <w:rPr>
+          <w:rFonts w:ascii="Times New Roman" w:hAnsi="Times New Roman" w:cs="Times New Roman"/>
+        </w:rPr>
+        <w:t>at 37 degrees C</w:t>
+      </w:r>
+      <w:r>
+        <w:rPr>
+          <w:rFonts w:ascii="Times New Roman" w:hAnsi="Times New Roman" w:cs="Times New Roman"/>
+        </w:rPr>
+        <w:t>. Samples will then be washed, and 100uL substrate solution will be added to each well, then left to incubate for 15 minutes at 25 degrees C. Plate will then be washed and 100uL of stop solution will be added. Plate absorbance will then be read at 450/630 nm on</w:t>
+      </w:r>
+      <w:r>
+        <w:rPr>
+          <w:rFonts w:ascii="Times New Roman" w:hAnsi="Times New Roman" w:cs="Times New Roman"/>
+        </w:rPr>
+        <w:t xml:space="preserve">. </w:t>
+      </w:r>
+      <w:r>
+        <w:rPr>
+          <w:rFonts w:ascii="Times New Roman" w:hAnsi="Times New Roman" w:cs="Times New Roman"/>
+        </w:rPr>
+        <w:t>Insulin concentration will be calculated using a standard curve fit to known concentrations of a set solution. Individual observations will be reported as the mean concentration (</w:t>
+      </w:r>
+      <w:proofErr w:type="spellStart"/>
+      <w:r>
+        <w:rPr>
+          <w:rFonts w:ascii="Times New Roman" w:hAnsi="Times New Roman" w:cs="Times New Roman"/>
+        </w:rPr>
+        <w:t>pg</w:t>
+      </w:r>
+      <w:proofErr w:type="spellEnd"/>
+      <w:r>
+        <w:rPr>
+          <w:rFonts w:ascii="Times New Roman" w:hAnsi="Times New Roman" w:cs="Times New Roman"/>
+        </w:rPr>
+        <w:t>/mL) of the two replicates.</w:t>
+      </w:r>
+    </w:p>
+    <w:p>
+      <w:pPr>
+        <w:rPr>
+          <w:rFonts w:ascii="Times New Roman" w:hAnsi="Times New Roman" w:cs="Times New Roman"/>
+          <w:i/>
+        </w:rPr>
+      </w:pPr>
+    </w:p>
+    <w:p>
+      <w:pPr>
+        <w:rPr>
+          <w:rFonts w:ascii="Times New Roman" w:hAnsi="Times New Roman" w:cs="Times New Roman"/>
+          <w:i/>
+        </w:rPr>
+      </w:pPr>
+      <w:r>
+        <w:rPr>
+          <w:rFonts w:ascii="Times New Roman" w:hAnsi="Times New Roman" w:cs="Times New Roman"/>
+          <w:i/>
+        </w:rPr>
+        <w:t>Statistical Analysis</w:t>
+      </w:r>
+    </w:p>
+    <w:p>
+      <w:pPr>
+        <w:rPr>
+          <w:rFonts w:ascii="Times New Roman" w:hAnsi="Times New Roman" w:cs="Times New Roman"/>
+        </w:rPr>
+      </w:pPr>
+      <w:r>
+        <w:rPr>
+          <w:rFonts w:ascii="Times New Roman" w:hAnsi="Times New Roman" w:cs="Times New Roman"/>
+        </w:rPr>
+        <w:t xml:space="preserve">Statistical analysis will be conducted in R (version). </w:t>
+      </w:r>
+    </w:p>
+    <w:p>
+      <w:pPr>
+        <w:rPr>
+          <w:rFonts w:ascii="Times New Roman" w:hAnsi="Times New Roman" w:cs="Times New Roman"/>
           <w:u w:val="single"/>
         </w:rPr>
       </w:pPr>
       <w:r>
         <w:rPr>
           <w:rFonts w:ascii="Times New Roman" w:hAnsi="Times New Roman" w:cs="Times New Roman"/>
-          <w:b/>
           <w:u w:val="single"/>
         </w:rPr>
-        <w:t>Method</w:t>
-      </w:r>
-      <w:r>
-        <w:rPr>
-          <w:rFonts w:ascii="Times New Roman" w:hAnsi="Times New Roman" w:cs="Times New Roman"/>
-          <w:b/>
+        <w:t>Univariate and Bivariate Analyses</w:t>
+      </w:r>
+    </w:p>
+    <w:p>
+      <w:pPr>
+        <w:rPr>
+          <w:rFonts w:ascii="Times New Roman" w:hAnsi="Times New Roman" w:cs="Times New Roman"/>
+        </w:rPr>
+      </w:pPr>
+      <w:r>
+        <w:rPr>
+          <w:rFonts w:ascii="Times New Roman" w:hAnsi="Times New Roman" w:cs="Times New Roman"/>
+        </w:rPr>
+        <w:t xml:space="preserve">In order to assess the distributions of the maternal feeding window data and gestational and infant outcomes, I will conduct a univariate analysis of each variable independently. This will determine whether or not these variables need to be normalized for use in multiple regression and will determine cutoffs for the categorical variables. Bivariate analyses will then be conducted by examining the distributions of the outcome variables across socio-demographic and maternal health indices. This will identify variables that should be considered confounders in the relationship between the feeding window during pregnancy and maternal and child health outcomes. </w:t>
+      </w:r>
+    </w:p>
+    <w:p>
+      <w:pPr>
+        <w:rPr>
+          <w:rFonts w:ascii="Times New Roman" w:hAnsi="Times New Roman" w:cs="Times New Roman"/>
           <w:u w:val="single"/>
         </w:rPr>
-        <w:t>s</w:t>
-      </w:r>
-      <w:r>
-        <w:rPr>
-          <w:rFonts w:ascii="Times New Roman" w:hAnsi="Times New Roman" w:cs="Times New Roman"/>
-          <w:b/>
+      </w:pPr>
+      <w:r>
+        <w:rPr>
+          <w:rFonts w:ascii="Times New Roman" w:hAnsi="Times New Roman" w:cs="Times New Roman"/>
           <w:u w:val="single"/>
         </w:rPr>
-        <w:t>:</w:t>
-      </w:r>
-    </w:p>
-    <w:p>
-      <w:pPr>
-        <w:rPr>
-          <w:sz w:val="20"/>
-          <w:szCs w:val="20"/>
+        <w:t>Multivariate Analyses</w:t>
+      </w:r>
+    </w:p>
+    <w:p>
+      <w:pPr>
+        <w:rPr>
+          <w:rFonts w:ascii="Times New Roman" w:hAnsi="Times New Roman" w:cs="Times New Roman"/>
+        </w:rPr>
+      </w:pPr>
+      <w:r>
+        <w:rPr>
+          <w:rFonts w:ascii="Times New Roman" w:hAnsi="Times New Roman" w:cs="Times New Roman"/>
+        </w:rPr>
+        <w:t xml:space="preserve">To assess the associations of feeding window length with maternal and child health outcomes, multiple linear regression analysis will be used for the categorical and continuous outcomes; such as offspring birth weight, gestational age, and APGAR score. For dichotomous outcomes, such as gestational diabetes, hypertensive disorders of pregnancy, and hyperemesis gravidarum </w:t>
+      </w:r>
+      <w:bookmarkStart w:id="2" w:name="_GoBack"/>
+      <w:r>
+        <w:rPr>
+          <w:rFonts w:ascii="Times New Roman" w:hAnsi="Times New Roman" w:cs="Times New Roman"/>
+        </w:rPr>
+        <w:t xml:space="preserve">logistic regression </w:t>
+      </w:r>
+      <w:bookmarkEnd w:id="2"/>
+      <w:r>
+        <w:rPr>
+          <w:rFonts w:ascii="Times New Roman" w:hAnsi="Times New Roman" w:cs="Times New Roman"/>
+        </w:rPr>
+        <w:t>will be employed.</w:t>
+      </w:r>
+    </w:p>
+    <w:p>
+      <w:pPr>
+        <w:rPr>
+          <w:rFonts w:ascii="Times New Roman" w:hAnsi="Times New Roman" w:cs="Times New Roman"/>
         </w:rPr>
       </w:pPr>
     </w:p>
@@ -2484,322 +2628,24 @@
       <w:r>
         <w:rPr>
           <w:rFonts w:ascii="Times New Roman" w:hAnsi="Times New Roman" w:cs="Times New Roman"/>
+        </w:rPr>
+        <w:t xml:space="preserve"> </w:t>
+      </w:r>
+      <w:commentRangeStart w:id="3"/>
+      <w:r>
+        <w:rPr>
+          <w:rFonts w:ascii="Times New Roman" w:hAnsi="Times New Roman" w:cs="Times New Roman"/>
           <w:i/>
         </w:rPr>
-        <w:t>Human blood hormone determination: ELISA</w:t>
-      </w:r>
-    </w:p>
-    <w:p>
-      <w:pPr>
-        <w:rPr>
-          <w:rFonts w:ascii="Times New Roman" w:hAnsi="Times New Roman" w:cs="Times New Roman"/>
-        </w:rPr>
-      </w:pPr>
-      <w:r>
-        <w:rPr>
-          <w:rFonts w:ascii="Times New Roman" w:hAnsi="Times New Roman" w:cs="Times New Roman"/>
-        </w:rPr>
-        <w:t xml:space="preserve"> Human blood insulin concentration will be determined by ELISA (crystal </w:t>
-      </w:r>
-      <w:proofErr w:type="spellStart"/>
-      <w:r>
-        <w:rPr>
-          <w:rFonts w:ascii="Times New Roman" w:hAnsi="Times New Roman" w:cs="Times New Roman"/>
-        </w:rPr>
-        <w:t>chem</w:t>
-      </w:r>
-      <w:proofErr w:type="spellEnd"/>
-      <w:r>
-        <w:rPr>
-          <w:rFonts w:ascii="Times New Roman" w:hAnsi="Times New Roman" w:cs="Times New Roman"/>
-        </w:rPr>
-        <w:t xml:space="preserve"> catalog #90095). This highly reactive and non-</w:t>
-      </w:r>
-      <w:proofErr w:type="gramStart"/>
-      <w:r>
-        <w:rPr>
-          <w:rFonts w:ascii="Times New Roman" w:hAnsi="Times New Roman" w:cs="Times New Roman"/>
-        </w:rPr>
-        <w:t>cross reactive</w:t>
-      </w:r>
-      <w:proofErr w:type="gramEnd"/>
-      <w:r>
-        <w:rPr>
-          <w:rFonts w:ascii="Times New Roman" w:hAnsi="Times New Roman" w:cs="Times New Roman"/>
-        </w:rPr>
-        <w:t xml:space="preserve"> assay for C-peptide will be done in duplicate for each sample. Briefly, 25uL of plasma </w:t>
-      </w:r>
-      <w:r>
-        <w:rPr>
-          <w:rFonts w:ascii="Times New Roman" w:hAnsi="Times New Roman" w:cs="Times New Roman"/>
-        </w:rPr>
-        <w:t xml:space="preserve">from each sample </w:t>
-      </w:r>
-      <w:r>
-        <w:rPr>
-          <w:rFonts w:ascii="Times New Roman" w:hAnsi="Times New Roman" w:cs="Times New Roman"/>
-        </w:rPr>
-        <w:t xml:space="preserve">will be diluted with 100uL of </w:t>
-      </w:r>
-      <w:r>
-        <w:rPr>
-          <w:rFonts w:ascii="Times New Roman" w:hAnsi="Times New Roman" w:cs="Times New Roman"/>
-        </w:rPr>
-        <w:t>diluent (from the kit)</w:t>
-      </w:r>
-      <w:r>
-        <w:rPr>
-          <w:rFonts w:ascii="Times New Roman" w:hAnsi="Times New Roman" w:cs="Times New Roman"/>
-        </w:rPr>
-        <w:t xml:space="preserve"> in a well of a 96 well plate (</w:t>
-      </w:r>
-      <w:proofErr w:type="spellStart"/>
-      <w:r>
-        <w:rPr>
-          <w:rFonts w:ascii="Times New Roman" w:hAnsi="Times New Roman" w:cs="Times New Roman"/>
-        </w:rPr>
-        <w:t>Axygen</w:t>
-      </w:r>
-      <w:proofErr w:type="spellEnd"/>
-      <w:r>
-        <w:rPr>
-          <w:rFonts w:ascii="Times New Roman" w:hAnsi="Times New Roman" w:cs="Times New Roman"/>
-        </w:rPr>
-        <w:t>, Corning Catalog # PCR- 96-FLT-C)</w:t>
-      </w:r>
-      <w:r>
-        <w:rPr>
-          <w:rFonts w:ascii="Times New Roman" w:hAnsi="Times New Roman" w:cs="Times New Roman"/>
-        </w:rPr>
-        <w:t xml:space="preserve"> and incubated for 2 hours</w:t>
-      </w:r>
-      <w:r>
-        <w:rPr>
-          <w:rFonts w:ascii="Times New Roman" w:hAnsi="Times New Roman" w:cs="Times New Roman"/>
-        </w:rPr>
-        <w:t xml:space="preserve"> </w:t>
-      </w:r>
-      <w:r>
-        <w:rPr>
-          <w:rFonts w:ascii="Times New Roman" w:hAnsi="Times New Roman" w:cs="Times New Roman"/>
-        </w:rPr>
-        <w:t>at 37 degrees C</w:t>
-      </w:r>
-      <w:r>
-        <w:rPr>
-          <w:rFonts w:ascii="Times New Roman" w:hAnsi="Times New Roman" w:cs="Times New Roman"/>
-        </w:rPr>
-        <w:t>. Samples will then be washed, and 100uL substrate solution will be added to each well, then left to incubate for 15 minutes at 25 degrees C. Plate will then be washed and 100uL of stop solution will be added. Plate absorbance will then be read at 450/630 nm on (</w:t>
-      </w:r>
-      <w:r>
-        <w:rPr>
-          <w:rFonts w:ascii="Times New Roman" w:hAnsi="Times New Roman" w:cs="Times New Roman"/>
-          <w:highlight w:val="yellow"/>
-        </w:rPr>
-        <w:t xml:space="preserve">make and model of plate reader in </w:t>
-      </w:r>
-      <w:proofErr w:type="spellStart"/>
-      <w:r>
-        <w:rPr>
-          <w:rFonts w:ascii="Times New Roman" w:hAnsi="Times New Roman" w:cs="Times New Roman"/>
-          <w:highlight w:val="yellow"/>
-        </w:rPr>
-        <w:t>Seo</w:t>
-      </w:r>
-      <w:proofErr w:type="spellEnd"/>
-      <w:r>
-        <w:rPr>
-          <w:rFonts w:ascii="Times New Roman" w:hAnsi="Times New Roman" w:cs="Times New Roman"/>
-          <w:highlight w:val="yellow"/>
-        </w:rPr>
-        <w:t xml:space="preserve"> lab</w:t>
-      </w:r>
-      <w:r>
-        <w:rPr>
-          <w:rFonts w:ascii="Times New Roman" w:hAnsi="Times New Roman" w:cs="Times New Roman"/>
-        </w:rPr>
-        <w:t>).</w:t>
-      </w:r>
-      <w:r>
-        <w:rPr>
-          <w:rFonts w:ascii="Times New Roman" w:hAnsi="Times New Roman" w:cs="Times New Roman"/>
-        </w:rPr>
-        <w:t xml:space="preserve"> Insulin concentration will be calculated using a standard curve fit to known concentrations of a set solution. Individual observations will be reported as the mean concentration (</w:t>
-      </w:r>
-      <w:proofErr w:type="spellStart"/>
-      <w:r>
-        <w:rPr>
-          <w:rFonts w:ascii="Times New Roman" w:hAnsi="Times New Roman" w:cs="Times New Roman"/>
-        </w:rPr>
-        <w:t>pg</w:t>
-      </w:r>
-      <w:proofErr w:type="spellEnd"/>
-      <w:r>
-        <w:rPr>
-          <w:rFonts w:ascii="Times New Roman" w:hAnsi="Times New Roman" w:cs="Times New Roman"/>
-        </w:rPr>
-        <w:t>/mL) of the two replicates.</w:t>
-      </w:r>
-    </w:p>
-    <w:p>
-      <w:pPr>
-        <w:rPr>
-          <w:rFonts w:ascii="Times New Roman" w:hAnsi="Times New Roman" w:cs="Times New Roman"/>
-          <w:i/>
-        </w:rPr>
-      </w:pPr>
-    </w:p>
-    <w:p>
-      <w:pPr>
-        <w:rPr>
-          <w:rFonts w:ascii="Times New Roman" w:hAnsi="Times New Roman" w:cs="Times New Roman"/>
-          <w:i/>
-        </w:rPr>
-      </w:pPr>
-      <w:r>
-        <w:rPr>
-          <w:rFonts w:ascii="Times New Roman" w:hAnsi="Times New Roman" w:cs="Times New Roman"/>
-          <w:i/>
-        </w:rPr>
-        <w:t>Statistical Analysis</w:t>
-      </w:r>
-    </w:p>
-    <w:p>
-      <w:pPr>
-        <w:rPr>
-          <w:rFonts w:ascii="Times New Roman" w:hAnsi="Times New Roman" w:cs="Times New Roman"/>
-        </w:rPr>
-      </w:pPr>
-      <w:r>
-        <w:rPr>
-          <w:rFonts w:ascii="Times New Roman" w:hAnsi="Times New Roman" w:cs="Times New Roman"/>
-        </w:rPr>
-        <w:t xml:space="preserve">Statistical analysis will be conducted in R (version). </w:t>
-      </w:r>
-    </w:p>
-    <w:p>
-      <w:pPr>
-        <w:rPr>
-          <w:rFonts w:ascii="Times New Roman" w:hAnsi="Times New Roman" w:cs="Times New Roman"/>
-          <w:u w:val="single"/>
-        </w:rPr>
-      </w:pPr>
-      <w:r>
-        <w:rPr>
-          <w:rFonts w:ascii="Times New Roman" w:hAnsi="Times New Roman" w:cs="Times New Roman"/>
-          <w:u w:val="single"/>
-        </w:rPr>
-        <w:t>Univariate and Bivariate Analyses</w:t>
-      </w:r>
-    </w:p>
-    <w:p>
-      <w:pPr>
-        <w:rPr>
-          <w:rFonts w:ascii="Times New Roman" w:hAnsi="Times New Roman" w:cs="Times New Roman"/>
-        </w:rPr>
-      </w:pPr>
-      <w:r>
-        <w:rPr>
-          <w:rFonts w:ascii="Times New Roman" w:hAnsi="Times New Roman" w:cs="Times New Roman"/>
-        </w:rPr>
-        <w:t>In order to assess the distributions of the maternal feeding window data and gestational and infant outcomes, I will conduct a univariate analysis of each variable independently. This will determine whether or not these variables need to be normalized for use in multiple regression and will determine cutoffs for the categorical variables.</w:t>
-      </w:r>
-      <w:r>
-        <w:rPr>
-          <w:rFonts w:ascii="Times New Roman" w:hAnsi="Times New Roman" w:cs="Times New Roman"/>
-        </w:rPr>
-        <w:t xml:space="preserve"> </w:t>
-      </w:r>
-      <w:r>
-        <w:rPr>
-          <w:rFonts w:ascii="Times New Roman" w:hAnsi="Times New Roman" w:cs="Times New Roman"/>
-        </w:rPr>
-        <w:t xml:space="preserve">Bivariate analyses will then be conducted by examining the distributions of the outcome variables across socio-demographic and maternal health indices. This will identify variables that should be considered confounders in the relationship between the feeding window during pregnancy and maternal and child health outcomes. </w:t>
-      </w:r>
-    </w:p>
-    <w:p>
-      <w:pPr>
-        <w:rPr>
-          <w:rFonts w:ascii="Times New Roman" w:hAnsi="Times New Roman" w:cs="Times New Roman"/>
-          <w:u w:val="single"/>
-        </w:rPr>
-      </w:pPr>
-      <w:r>
-        <w:rPr>
-          <w:rFonts w:ascii="Times New Roman" w:hAnsi="Times New Roman" w:cs="Times New Roman"/>
-          <w:u w:val="single"/>
-        </w:rPr>
-        <w:t>Multivariate Analyses</w:t>
-      </w:r>
-    </w:p>
-    <w:p>
-      <w:pPr>
-        <w:rPr>
-          <w:rFonts w:ascii="Times New Roman" w:hAnsi="Times New Roman" w:cs="Times New Roman"/>
-        </w:rPr>
-      </w:pPr>
-      <w:r>
-        <w:rPr>
-          <w:rFonts w:ascii="Times New Roman" w:hAnsi="Times New Roman" w:cs="Times New Roman"/>
-        </w:rPr>
-        <w:t xml:space="preserve">To assess the associations of feeding window length with maternal and child health outcomes, multiple linear regression analysis will be used for the categorical and continuous outcomes; such as offspring birth weight, gestational age, and APGAR score. For dichotomous outcomes, such as gestational diabetes, hypertensive disorders of pregnancy, and hyperemesis gravidarum </w:t>
-      </w:r>
-      <w:commentRangeStart w:id="5"/>
-      <w:r>
-        <w:rPr>
-          <w:rFonts w:ascii="Times New Roman" w:hAnsi="Times New Roman" w:cs="Times New Roman"/>
-        </w:rPr>
-        <w:t xml:space="preserve">logistic regression </w:t>
-      </w:r>
-      <w:commentRangeEnd w:id="5"/>
-      <w:r>
-        <w:rPr>
-          <w:rStyle w:val="CommentReference"/>
-        </w:rPr>
-        <w:commentReference w:id="5"/>
-      </w:r>
-      <w:r>
-        <w:rPr>
-          <w:rFonts w:ascii="Times New Roman" w:hAnsi="Times New Roman" w:cs="Times New Roman"/>
-        </w:rPr>
-        <w:t>will be employed.</w:t>
-      </w:r>
-    </w:p>
-    <w:p>
-      <w:pPr>
-        <w:rPr>
-          <w:rFonts w:ascii="Times New Roman" w:hAnsi="Times New Roman" w:cs="Times New Roman"/>
-        </w:rPr>
-      </w:pPr>
-    </w:p>
-    <w:p>
-      <w:pPr>
-        <w:rPr>
-          <w:rFonts w:ascii="Times New Roman" w:hAnsi="Times New Roman" w:cs="Times New Roman"/>
-          <w:i/>
-        </w:rPr>
-      </w:pPr>
-      <w:r>
-        <w:rPr>
-          <w:rFonts w:ascii="Times New Roman" w:hAnsi="Times New Roman" w:cs="Times New Roman"/>
-        </w:rPr>
-        <w:t xml:space="preserve"> </w:t>
-      </w:r>
-      <w:commentRangeStart w:id="6"/>
-      <w:r>
-        <w:rPr>
-          <w:rFonts w:ascii="Times New Roman" w:hAnsi="Times New Roman" w:cs="Times New Roman"/>
-          <w:i/>
-        </w:rPr>
         <w:t>Proposed models:</w:t>
       </w:r>
-      <w:commentRangeEnd w:id="6"/>
+      <w:commentRangeEnd w:id="3"/>
       <w:r>
         <w:rPr>
           <w:rStyle w:val="CommentReference"/>
           <w:i/>
         </w:rPr>
-        <w:commentReference w:id="6"/>
+        <w:commentReference w:id="3"/>
       </w:r>
     </w:p>
     <w:p>
@@ -2885,7 +2731,15 @@
           <w:rFonts w:ascii="Times New Roman" w:hAnsi="Times New Roman" w:cs="Times New Roman"/>
           <w:i/>
         </w:rPr>
+        <w:lastRenderedPageBreak/>
         <w:t>Predicted confounders for bivariate analysis:</w:t>
+      </w:r>
+      <w:r>
+        <w:rPr>
+          <w:rFonts w:ascii="Times New Roman" w:hAnsi="Times New Roman" w:cs="Times New Roman"/>
+          <w:i/>
+        </w:rPr>
+        <w:t xml:space="preserve"> - where they will come from a few sentences</w:t>
       </w:r>
     </w:p>
     <w:p>
@@ -2925,8 +2779,26 @@
         <w:rPr>
           <w:rFonts w:ascii="Times New Roman" w:hAnsi="Times New Roman" w:cs="Times New Roman"/>
         </w:rPr>
+        <w:t>- medical record</w:t>
+      </w:r>
+      <w:r>
+        <w:rPr>
+          <w:rFonts w:ascii="Times New Roman" w:hAnsi="Times New Roman" w:cs="Times New Roman"/>
+        </w:rPr>
         <w:br/>
         <w:t>Gestational Weight Gain</w:t>
+      </w:r>
+      <w:r>
+        <w:rPr>
+          <w:rFonts w:ascii="Times New Roman" w:hAnsi="Times New Roman" w:cs="Times New Roman"/>
+        </w:rPr>
+        <w:t xml:space="preserve"> – medical record</w:t>
+      </w:r>
+      <w:r>
+        <w:rPr>
+          <w:rFonts w:ascii="Times New Roman" w:hAnsi="Times New Roman" w:cs="Times New Roman"/>
+        </w:rPr>
+        <w:t xml:space="preserve"> - mediator</w:t>
       </w:r>
     </w:p>
     <w:p>
@@ -6874,101 +6746,12 @@
         </w:rPr>
         <w:fldChar w:fldCharType="separate"/>
       </w:r>
-      <w:proofErr w:type="spellStart"/>
       <w:r>
         <w:rPr>
           <w:rFonts w:ascii="Calibri"/>
           <w:sz w:val="20"/>
         </w:rPr>
-        <w:t>Baynouna</w:t>
-      </w:r>
-      <w:proofErr w:type="spellEnd"/>
-      <w:r>
-        <w:rPr>
-          <w:rFonts w:ascii="Calibri"/>
-          <w:sz w:val="20"/>
-        </w:rPr>
-        <w:t xml:space="preserve"> Al </w:t>
-      </w:r>
-      <w:proofErr w:type="spellStart"/>
-      <w:r>
-        <w:rPr>
-          <w:rFonts w:ascii="Calibri"/>
-          <w:sz w:val="20"/>
-        </w:rPr>
-        <w:t>Ketbi</w:t>
-      </w:r>
-      <w:proofErr w:type="spellEnd"/>
-      <w:r>
-        <w:rPr>
-          <w:rFonts w:ascii="Calibri"/>
-          <w:sz w:val="20"/>
-        </w:rPr>
-        <w:t xml:space="preserve">, L. M., </w:t>
-      </w:r>
-      <w:proofErr w:type="spellStart"/>
-      <w:r>
-        <w:rPr>
-          <w:rFonts w:ascii="Calibri"/>
-          <w:sz w:val="20"/>
-        </w:rPr>
-        <w:t>Niglekerke</w:t>
-      </w:r>
-      <w:proofErr w:type="spellEnd"/>
-      <w:r>
-        <w:rPr>
-          <w:rFonts w:ascii="Calibri"/>
-          <w:sz w:val="20"/>
-        </w:rPr>
-        <w:t xml:space="preserve">, N. J., </w:t>
-      </w:r>
-      <w:proofErr w:type="spellStart"/>
-      <w:r>
-        <w:rPr>
-          <w:rFonts w:ascii="Calibri"/>
-          <w:sz w:val="20"/>
-        </w:rPr>
-        <w:t>Zein</w:t>
-      </w:r>
-      <w:proofErr w:type="spellEnd"/>
-      <w:r>
-        <w:rPr>
-          <w:rFonts w:ascii="Calibri"/>
-          <w:sz w:val="20"/>
-        </w:rPr>
-        <w:t xml:space="preserve"> Al </w:t>
-      </w:r>
-      <w:proofErr w:type="spellStart"/>
-      <w:r>
-        <w:rPr>
-          <w:rFonts w:ascii="Calibri"/>
-          <w:sz w:val="20"/>
-        </w:rPr>
-        <w:t>Deen</w:t>
-      </w:r>
-      <w:proofErr w:type="spellEnd"/>
-      <w:r>
-        <w:rPr>
-          <w:rFonts w:ascii="Calibri"/>
-          <w:sz w:val="20"/>
-        </w:rPr>
-        <w:t xml:space="preserve">, S. M., &amp; </w:t>
-      </w:r>
-      <w:proofErr w:type="spellStart"/>
-      <w:r>
-        <w:rPr>
-          <w:rFonts w:ascii="Calibri"/>
-          <w:sz w:val="20"/>
-        </w:rPr>
-        <w:t>Mirghani</w:t>
-      </w:r>
-      <w:proofErr w:type="spellEnd"/>
-      <w:r>
-        <w:rPr>
-          <w:rFonts w:ascii="Calibri"/>
-          <w:sz w:val="20"/>
-        </w:rPr>
-        <w:t xml:space="preserve">, H. (2014). Diet restriction in Ramadan and the effect of fasting on glucose levels in pregnancy. </w:t>
+        <w:t xml:space="preserve">Baynouna Al Ketbi, L. M., Niglekerke, N. J., Zein Al Deen, S. M., &amp; Mirghani, H. (2014). Diet restriction in Ramadan and the effect of fasting on glucose levels in pregnancy. </w:t>
       </w:r>
       <w:r>
         <w:rPr>
@@ -7011,37 +6794,12 @@
           <w:sz w:val="20"/>
         </w:rPr>
       </w:pPr>
-      <w:proofErr w:type="spellStart"/>
       <w:r>
         <w:rPr>
           <w:rFonts w:ascii="Calibri"/>
           <w:sz w:val="20"/>
         </w:rPr>
-        <w:t>Chaiworapongsa</w:t>
-      </w:r>
-      <w:proofErr w:type="spellEnd"/>
-      <w:r>
-        <w:rPr>
-          <w:rFonts w:ascii="Calibri"/>
-          <w:sz w:val="20"/>
-        </w:rPr>
-        <w:t xml:space="preserve">, T., </w:t>
-      </w:r>
-      <w:proofErr w:type="spellStart"/>
-      <w:r>
-        <w:rPr>
-          <w:rFonts w:ascii="Calibri"/>
-          <w:sz w:val="20"/>
-        </w:rPr>
-        <w:t>Chaemsaithong</w:t>
-      </w:r>
-      <w:proofErr w:type="spellEnd"/>
-      <w:r>
-        <w:rPr>
-          <w:rFonts w:ascii="Calibri"/>
-          <w:sz w:val="20"/>
-        </w:rPr>
-        <w:t xml:space="preserve">, P., Yeo, L., &amp; Romero, R. (2014). Pre-eclampsia part 1: Current understanding of its pathophysiology. </w:t>
+        <w:t xml:space="preserve">Chaiworapongsa, T., Chaemsaithong, P., Yeo, L., &amp; Romero, R. (2014). Pre-eclampsia part 1: Current understanding of its pathophysiology. </w:t>
       </w:r>
       <w:r>
         <w:rPr>
@@ -7233,55 +6991,7 @@
           <w:rFonts w:ascii="Calibri"/>
           <w:sz w:val="20"/>
         </w:rPr>
-        <w:t xml:space="preserve">Rothschild, J., </w:t>
-      </w:r>
-      <w:proofErr w:type="spellStart"/>
-      <w:r>
-        <w:rPr>
-          <w:rFonts w:ascii="Calibri"/>
-          <w:sz w:val="20"/>
-        </w:rPr>
-        <w:t>Hoddy</w:t>
-      </w:r>
-      <w:proofErr w:type="spellEnd"/>
-      <w:r>
-        <w:rPr>
-          <w:rFonts w:ascii="Calibri"/>
-          <w:sz w:val="20"/>
-        </w:rPr>
-        <w:t xml:space="preserve">, K. K., </w:t>
-      </w:r>
-      <w:proofErr w:type="spellStart"/>
-      <w:r>
-        <w:rPr>
-          <w:rFonts w:ascii="Calibri"/>
-          <w:sz w:val="20"/>
-        </w:rPr>
-        <w:t>Jambazian</w:t>
-      </w:r>
-      <w:proofErr w:type="spellEnd"/>
-      <w:r>
-        <w:rPr>
-          <w:rFonts w:ascii="Calibri"/>
-          <w:sz w:val="20"/>
-        </w:rPr>
-        <w:t xml:space="preserve">, P., &amp; </w:t>
-      </w:r>
-      <w:proofErr w:type="spellStart"/>
-      <w:r>
-        <w:rPr>
-          <w:rFonts w:ascii="Calibri"/>
-          <w:sz w:val="20"/>
-        </w:rPr>
-        <w:t>Varady</w:t>
-      </w:r>
-      <w:proofErr w:type="spellEnd"/>
-      <w:r>
-        <w:rPr>
-          <w:rFonts w:ascii="Calibri"/>
-          <w:sz w:val="20"/>
-        </w:rPr>
-        <w:t xml:space="preserve">, K. A. (2014). Time-restricted feeding and risk of metabolic disease: A review of human and animal studies. </w:t>
+        <w:t xml:space="preserve">Rothschild, J., Hoddy, K. K., Jambazian, P., &amp; Varady, K. A. (2014). Time-restricted feeding and risk of metabolic disease: A review of human and animal studies. </w:t>
       </w:r>
       <w:r>
         <w:rPr>
@@ -7329,23 +7039,7 @@
           <w:rFonts w:ascii="Calibri"/>
           <w:sz w:val="20"/>
         </w:rPr>
-        <w:t xml:space="preserve">Safari, K., </w:t>
-      </w:r>
-      <w:proofErr w:type="spellStart"/>
-      <w:r>
-        <w:rPr>
-          <w:rFonts w:ascii="Calibri"/>
-          <w:sz w:val="20"/>
-        </w:rPr>
-        <w:t>Piro</w:t>
-      </w:r>
-      <w:proofErr w:type="spellEnd"/>
-      <w:r>
-        <w:rPr>
-          <w:rFonts w:ascii="Calibri"/>
-          <w:sz w:val="20"/>
-        </w:rPr>
-        <w:t xml:space="preserve">, T. J., &amp; Ahmad, H. M. (2019). Perspectives and pregnancy outcomes of maternal Ramadan fasting in the second trimester of pregnancy. </w:t>
+        <w:t xml:space="preserve">Safari, K., Piro, T. J., &amp; Ahmad, H. M. (2019). Perspectives and pregnancy outcomes of maternal Ramadan fasting in the second trimester of pregnancy. </w:t>
       </w:r>
       <w:r>
         <w:rPr>
@@ -7393,55 +7087,7 @@
           <w:rFonts w:ascii="Calibri"/>
           <w:sz w:val="20"/>
         </w:rPr>
-        <w:t xml:space="preserve">Schack-Nielsen, L., </w:t>
-      </w:r>
-      <w:proofErr w:type="spellStart"/>
-      <w:r>
-        <w:rPr>
-          <w:rFonts w:ascii="Calibri"/>
-          <w:sz w:val="20"/>
-        </w:rPr>
-        <w:t>Michaelsen</w:t>
-      </w:r>
-      <w:proofErr w:type="spellEnd"/>
-      <w:r>
-        <w:rPr>
-          <w:rFonts w:ascii="Calibri"/>
-          <w:sz w:val="20"/>
-        </w:rPr>
-        <w:t xml:space="preserve">, K. F., </w:t>
-      </w:r>
-      <w:proofErr w:type="spellStart"/>
-      <w:r>
-        <w:rPr>
-          <w:rFonts w:ascii="Calibri"/>
-          <w:sz w:val="20"/>
-        </w:rPr>
-        <w:t>Gamborg</w:t>
-      </w:r>
-      <w:proofErr w:type="spellEnd"/>
-      <w:r>
-        <w:rPr>
-          <w:rFonts w:ascii="Calibri"/>
-          <w:sz w:val="20"/>
-        </w:rPr>
-        <w:t xml:space="preserve">, M., Mortensen, E. L., &amp; </w:t>
-      </w:r>
-      <w:proofErr w:type="spellStart"/>
-      <w:r>
-        <w:rPr>
-          <w:rFonts w:ascii="Calibri"/>
-          <w:sz w:val="20"/>
-        </w:rPr>
-        <w:t>Sørensen</w:t>
-      </w:r>
-      <w:proofErr w:type="spellEnd"/>
-      <w:r>
-        <w:rPr>
-          <w:rFonts w:ascii="Calibri"/>
-          <w:sz w:val="20"/>
-        </w:rPr>
-        <w:t xml:space="preserve">, T. I. A. (2010). Gestational weight gain in relation to offspring body mass index and obesity from infancy through adulthood. </w:t>
+        <w:t xml:space="preserve">Schack-Nielsen, L., Michaelsen, K. F., Gamborg, M., Mortensen, E. L., &amp; Sørensen, T. I. A. (2010). Gestational weight gain in relation to offspring body mass index and obesity from infancy through adulthood. </w:t>
       </w:r>
       <w:r>
         <w:rPr>
@@ -7563,41 +7209,7 @@
 
 <file path=word/comments.xml><?xml version="1.0" encoding="utf-8"?>
 <w:comments xmlns:wpc="http://schemas.microsoft.com/office/word/2010/wordprocessingCanvas" xmlns:cx="http://schemas.microsoft.com/office/drawing/2014/chartex" xmlns:cx1="http://schemas.microsoft.com/office/drawing/2015/9/8/chartex" xmlns:cx2="http://schemas.microsoft.com/office/drawing/2015/10/21/chartex" xmlns:cx3="http://schemas.microsoft.com/office/drawing/2016/5/9/chartex" xmlns:cx4="http://schemas.microsoft.com/office/drawing/2016/5/10/chartex" xmlns:cx5="http://schemas.microsoft.com/office/drawing/2016/5/11/chartex" xmlns:cx6="http://schemas.microsoft.com/office/drawing/2016/5/12/chartex" xmlns:cx7="http://schemas.microsoft.com/office/drawing/2016/5/13/chartex" xmlns:cx8="http://schemas.microsoft.com/office/drawing/2016/5/14/chartex" xmlns:mc="http://schemas.openxmlformats.org/markup-compatibility/2006" xmlns:aink="http://schemas.microsoft.com/office/drawing/2016/ink" xmlns:am3d="http://schemas.microsoft.com/office/drawing/2017/model3d" xmlns:o="urn:schemas-microsoft-com:office:office" xmlns:r="http://schemas.openxmlformats.org/officeDocument/2006/relationships" xmlns:m="http://schemas.openxmlformats.org/officeDocument/2006/math" xmlns:v="urn:schemas-microsoft-com:vml" xmlns:wp14="http://schemas.microsoft.com/office/word/2010/wordprocessingDrawing" xmlns:wp="http://schemas.openxmlformats.org/drawingml/2006/wordprocessingDrawing" xmlns:w10="urn:schemas-microsoft-com:office:word" xmlns:w="http://schemas.openxmlformats.org/wordprocessingml/2006/main" xmlns:w14="http://schemas.microsoft.com/office/word/2010/wordml" xmlns:w15="http://schemas.microsoft.com/office/word/2012/wordml" xmlns:w16cid="http://schemas.microsoft.com/office/word/2016/wordml/cid" xmlns:w16se="http://schemas.microsoft.com/office/word/2015/wordml/symex" xmlns:wpg="http://schemas.microsoft.com/office/word/2010/wordprocessingGroup" xmlns:wpi="http://schemas.microsoft.com/office/word/2010/wordprocessingInk" xmlns:wne="http://schemas.microsoft.com/office/word/2006/wordml" xmlns:wps="http://schemas.microsoft.com/office/word/2010/wordprocessingShape" mc:Ignorable="w14 w15 w16se w16cid wp14">
-  <w:comment w:id="0" w:author="Molly Carter" w:date="2019-12-18T21:40:00Z" w:initials="MC">
-    <w:p>
-      <w:pPr>
-        <w:pStyle w:val="CommentText"/>
-      </w:pPr>
-      <w:r>
-        <w:rPr>
-          <w:rStyle w:val="CommentReference"/>
-        </w:rPr>
-        <w:annotationRef/>
-      </w:r>
-      <w:r>
-        <w:t>What is a realistic time to expect recruitment to take?</w:t>
-      </w:r>
-      <w:bookmarkStart w:id="1" w:name="_GoBack"/>
-      <w:bookmarkEnd w:id="1"/>
-    </w:p>
-  </w:comment>
-  <w:comment w:id="2" w:author="Molly Carter" w:date="2019-12-18T19:53:00Z" w:initials="MC">
-    <w:p>
-      <w:pPr>
-        <w:pStyle w:val="CommentText"/>
-      </w:pPr>
-      <w:r>
-        <w:rPr>
-          <w:rStyle w:val="CommentReference"/>
-        </w:rPr>
-        <w:annotationRef/>
-      </w:r>
-      <w:r>
-        <w:t>UM U drive – we use this for animals, do I need a different structure for de-ID human data?</w:t>
-      </w:r>
-    </w:p>
-  </w:comment>
-  <w:comment w:id="3" w:author="Molly Carter" w:date="2019-12-18T15:28:00Z" w:initials="MC">
+  <w:comment w:id="0" w:author="Molly Carter" w:date="2019-12-18T15:28:00Z" w:initials="MC">
     <w:p>
       <w:pPr>
         <w:rPr>
@@ -7657,11 +7269,24 @@
     </w:p>
     <w:p>
       <w:pPr>
+        <w:rPr>
+          <w:rFonts w:ascii="Times New Roman" w:eastAsia="Times New Roman" w:hAnsi="Times New Roman" w:cs="Times New Roman"/>
+        </w:rPr>
+      </w:pPr>
+      <w:r>
+        <w:rPr>
+          <w:rFonts w:ascii="Times New Roman" w:eastAsia="Times New Roman" w:hAnsi="Times New Roman" w:cs="Times New Roman"/>
+        </w:rPr>
+        <w:t>Working on it tonight</w:t>
+      </w:r>
+    </w:p>
+    <w:p>
+      <w:pPr>
         <w:pStyle w:val="CommentText"/>
       </w:pPr>
     </w:p>
   </w:comment>
-  <w:comment w:id="4" w:author="Molly Carter" w:date="2019-12-18T15:31:00Z" w:initials="MC">
+  <w:comment w:id="1" w:author="Molly Carter" w:date="2019-12-18T19:53:00Z" w:initials="MC">
     <w:p>
       <w:pPr>
         <w:pStyle w:val="CommentText"/>
@@ -7673,11 +7298,11 @@
         <w:annotationRef/>
       </w:r>
       <w:r>
-        <w:t>Is this the appropriate method?</w:t>
+        <w:t>UM U drive – we use this for animals, do I need a different structure for de-ID human data?</w:t>
       </w:r>
     </w:p>
   </w:comment>
-  <w:comment w:id="5" w:author="Molly Carter" w:date="2019-12-18T15:31:00Z" w:initials="MC">
+  <w:comment w:id="3" w:author="Molly Carter" w:date="2019-12-18T19:12:00Z" w:initials="MC">
     <w:p>
       <w:pPr>
         <w:pStyle w:val="CommentText"/>
@@ -7689,23 +7314,7 @@
         <w:annotationRef/>
       </w:r>
       <w:r>
-        <w:t>Is this the appropriate method?</w:t>
-      </w:r>
-    </w:p>
-  </w:comment>
-  <w:comment w:id="6" w:author="Molly Carter" w:date="2019-12-18T19:12:00Z" w:initials="MC">
-    <w:p>
-      <w:pPr>
-        <w:pStyle w:val="CommentText"/>
-      </w:pPr>
-      <w:r>
-        <w:rPr>
-          <w:rStyle w:val="CommentReference"/>
-        </w:rPr>
-        <w:annotationRef/>
-      </w:r>
-      <w:r>
-        <w:t>Do I need this?</w:t>
+        <w:t>Models will be finished tonight</w:t>
       </w:r>
     </w:p>
   </w:comment>
@@ -7714,22 +7323,16 @@
 
 <file path=word/commentsExtended.xml><?xml version="1.0" encoding="utf-8"?>
 <w15:commentsEx xmlns:wpc="http://schemas.microsoft.com/office/word/2010/wordprocessingCanvas" xmlns:cx="http://schemas.microsoft.com/office/drawing/2014/chartex" xmlns:cx1="http://schemas.microsoft.com/office/drawing/2015/9/8/chartex" xmlns:cx2="http://schemas.microsoft.com/office/drawing/2015/10/21/chartex" xmlns:cx3="http://schemas.microsoft.com/office/drawing/2016/5/9/chartex" xmlns:cx4="http://schemas.microsoft.com/office/drawing/2016/5/10/chartex" xmlns:cx5="http://schemas.microsoft.com/office/drawing/2016/5/11/chartex" xmlns:cx6="http://schemas.microsoft.com/office/drawing/2016/5/12/chartex" xmlns:cx7="http://schemas.microsoft.com/office/drawing/2016/5/13/chartex" xmlns:cx8="http://schemas.microsoft.com/office/drawing/2016/5/14/chartex" xmlns:mc="http://schemas.openxmlformats.org/markup-compatibility/2006" xmlns:aink="http://schemas.microsoft.com/office/drawing/2016/ink" xmlns:am3d="http://schemas.microsoft.com/office/drawing/2017/model3d" xmlns:o="urn:schemas-microsoft-com:office:office" xmlns:r="http://schemas.openxmlformats.org/officeDocument/2006/relationships" xmlns:m="http://schemas.openxmlformats.org/officeDocument/2006/math" xmlns:v="urn:schemas-microsoft-com:vml" xmlns:wp14="http://schemas.microsoft.com/office/word/2010/wordprocessingDrawing" xmlns:wp="http://schemas.openxmlformats.org/drawingml/2006/wordprocessingDrawing" xmlns:w10="urn:schemas-microsoft-com:office:word" xmlns:w="http://schemas.openxmlformats.org/wordprocessingml/2006/main" xmlns:w14="http://schemas.microsoft.com/office/word/2010/wordml" xmlns:w15="http://schemas.microsoft.com/office/word/2012/wordml" xmlns:w16cid="http://schemas.microsoft.com/office/word/2016/wordml/cid" xmlns:w16se="http://schemas.microsoft.com/office/word/2015/wordml/symex" xmlns:wpg="http://schemas.microsoft.com/office/word/2010/wordprocessingGroup" xmlns:wpi="http://schemas.microsoft.com/office/word/2010/wordprocessingInk" xmlns:wne="http://schemas.microsoft.com/office/word/2006/wordml" xmlns:wps="http://schemas.microsoft.com/office/word/2010/wordprocessingShape" mc:Ignorable="w14 w15 w16se w16cid wp14">
-  <w15:commentEx w15:paraId="66947ADC" w15:done="0"/>
-  <w15:commentEx w15:paraId="47C1FFB9" w15:done="0"/>
   <w15:commentEx w15:paraId="23C219C5" w15:done="0"/>
-  <w15:commentEx w15:paraId="6E3E76A6" w15:done="0"/>
-  <w15:commentEx w15:paraId="3F0EE97F" w15:done="0"/>
+  <w15:commentEx w15:paraId="330EF54F" w15:done="0"/>
   <w15:commentEx w15:paraId="1FFB76A5" w15:done="0"/>
 </w15:commentsEx>
 </file>
 
 <file path=word/commentsIds.xml><?xml version="1.0" encoding="utf-8"?>
 <w16cid:commentsIds xmlns:wpc="http://schemas.microsoft.com/office/word/2010/wordprocessingCanvas" xmlns:cx="http://schemas.microsoft.com/office/drawing/2014/chartex" xmlns:cx1="http://schemas.microsoft.com/office/drawing/2015/9/8/chartex" xmlns:cx2="http://schemas.microsoft.com/office/drawing/2015/10/21/chartex" xmlns:cx3="http://schemas.microsoft.com/office/drawing/2016/5/9/chartex" xmlns:cx4="http://schemas.microsoft.com/office/drawing/2016/5/10/chartex" xmlns:cx5="http://schemas.microsoft.com/office/drawing/2016/5/11/chartex" xmlns:cx6="http://schemas.microsoft.com/office/drawing/2016/5/12/chartex" xmlns:cx7="http://schemas.microsoft.com/office/drawing/2016/5/13/chartex" xmlns:cx8="http://schemas.microsoft.com/office/drawing/2016/5/14/chartex" xmlns:mc="http://schemas.openxmlformats.org/markup-compatibility/2006" xmlns:aink="http://schemas.microsoft.com/office/drawing/2016/ink" xmlns:am3d="http://schemas.microsoft.com/office/drawing/2017/model3d" xmlns:o="urn:schemas-microsoft-com:office:office" xmlns:r="http://schemas.openxmlformats.org/officeDocument/2006/relationships" xmlns:m="http://schemas.openxmlformats.org/officeDocument/2006/math" xmlns:v="urn:schemas-microsoft-com:vml" xmlns:wp14="http://schemas.microsoft.com/office/word/2010/wordprocessingDrawing" xmlns:wp="http://schemas.openxmlformats.org/drawingml/2006/wordprocessingDrawing" xmlns:w10="urn:schemas-microsoft-com:office:word" xmlns:w="http://schemas.openxmlformats.org/wordprocessingml/2006/main" xmlns:w14="http://schemas.microsoft.com/office/word/2010/wordml" xmlns:w15="http://schemas.microsoft.com/office/word/2012/wordml" xmlns:w16cid="http://schemas.microsoft.com/office/word/2016/wordml/cid" xmlns:w16se="http://schemas.microsoft.com/office/word/2015/wordml/symex" xmlns:wpg="http://schemas.microsoft.com/office/word/2010/wordprocessingGroup" xmlns:wpi="http://schemas.microsoft.com/office/word/2010/wordprocessingInk" xmlns:wne="http://schemas.microsoft.com/office/word/2006/wordml" xmlns:wps="http://schemas.microsoft.com/office/word/2010/wordprocessingShape" mc:Ignorable="w14 w15 w16se w16cid wp14">
-  <w16cid:commentId w16cid:paraId="66947ADC" w16cid:durableId="21A51B69"/>
-  <w16cid:commentId w16cid:paraId="47C1FFB9" w16cid:durableId="21A5021C"/>
   <w16cid:commentId w16cid:paraId="23C219C5" w16cid:durableId="21A4C412"/>
-  <w16cid:commentId w16cid:paraId="6E3E76A6" w16cid:durableId="21A4C4B8"/>
-  <w16cid:commentId w16cid:paraId="3F0EE97F" w16cid:durableId="21A518C1"/>
+  <w16cid:commentId w16cid:paraId="330EF54F" w16cid:durableId="21A5021C"/>
   <w16cid:commentId w16cid:paraId="1FFB76A5" w16cid:durableId="21A4F88D"/>
 </w16cid:commentsIds>
 </file>

</xml_diff>

<commit_message>
Really minor changes to Aim 3
</commit_message>
<xml_diff>
--- a/Molly Preliminary Exam/Prelim_Aim3.docx
+++ b/Molly Preliminary Exam/Prelim_Aim3.docx
@@ -6,15 +6,18 @@
       <w:pPr>
         <w:jc w:val="both"/>
         <w:rPr>
-          <w:rFonts w:ascii="Times New Roman" w:hAnsi="Times New Roman" w:cs="Times New Roman"/>
-        </w:rPr>
-      </w:pPr>
-      <w:r>
-        <w:rPr>
-          <w:rFonts w:ascii="Times New Roman" w:hAnsi="Times New Roman" w:cs="Times New Roman"/>
-        </w:rPr>
-        <w:t xml:space="preserve">There have not been any studies of any form of IF in the pregnant population. In fact, even the evaluation of its safety is </w:t>
-      </w:r>
+          <w:del w:id="0" w:author="Dave Bridges" w:date="2019-12-20T11:18:00Z"/>
+          <w:rFonts w:ascii="Times New Roman" w:hAnsi="Times New Roman" w:cs="Times New Roman"/>
+        </w:rPr>
+      </w:pPr>
+      <w:del w:id="1" w:author="Dave Bridges" w:date="2019-12-20T11:18:00Z">
+        <w:r>
+          <w:rPr>
+            <w:rFonts w:ascii="Times New Roman" w:hAnsi="Times New Roman" w:cs="Times New Roman"/>
+          </w:rPr>
+          <w:delText xml:space="preserve">There have not been any studies of any form of IF in the pregnant population. In fact, even the evaluation of its safety is </w:delText>
+        </w:r>
+      </w:del>
     </w:p>
     <w:p>
       <w:pPr>
@@ -60,6 +63,7 @@
     <w:p>
       <w:pPr>
         <w:rPr>
+          <w:ins w:id="2" w:author="Dave Bridges" w:date="2019-12-20T11:18:00Z"/>
           <w:rFonts w:ascii="Times New Roman" w:hAnsi="Times New Roman" w:cs="Times New Roman"/>
         </w:rPr>
       </w:pPr>
@@ -74,6 +78,13 @@
       <w:pPr>
         <w:rPr>
           <w:rFonts w:ascii="Times New Roman" w:hAnsi="Times New Roman" w:cs="Times New Roman"/>
+        </w:rPr>
+      </w:pPr>
+    </w:p>
+    <w:p>
+      <w:pPr>
+        <w:rPr>
+          <w:rFonts w:ascii="Times New Roman" w:hAnsi="Times New Roman" w:cs="Times New Roman"/>
           <w:u w:val="single"/>
         </w:rPr>
       </w:pPr>
@@ -174,32 +185,50 @@
     </w:p>
     <w:p>
       <w:pPr>
-        <w:ind w:firstLine="720"/>
-        <w:rPr>
+        <w:rPr>
+          <w:del w:id="3" w:author="Dave Bridges" w:date="2019-12-20T11:19:00Z"/>
           <w:rFonts w:ascii="Times New Roman" w:hAnsi="Times New Roman" w:cs="Times New Roman"/>
           <w:u w:val="single"/>
         </w:rPr>
-      </w:pPr>
-      <w:r>
+        <w:pPrChange w:id="4" w:author="Dave Bridges" w:date="2019-12-20T11:19:00Z">
+          <w:pPr>
+            <w:ind w:firstLine="720"/>
+          </w:pPr>
+        </w:pPrChange>
+      </w:pPr>
+      <w:del w:id="5" w:author="Dave Bridges" w:date="2019-12-20T11:19:00Z">
+        <w:r>
+          <w:rPr>
+            <w:rFonts w:ascii="Times New Roman" w:hAnsi="Times New Roman" w:cs="Times New Roman"/>
+            <w:u w:val="single"/>
+          </w:rPr>
+          <w:delText>SGA/low birthweight</w:delText>
+        </w:r>
+      </w:del>
+    </w:p>
+    <w:p>
+      <w:pPr>
+        <w:rPr>
+          <w:del w:id="6" w:author="Dave Bridges" w:date="2019-12-20T11:19:00Z"/>
+          <w:rFonts w:ascii="Times New Roman" w:hAnsi="Times New Roman" w:cs="Times New Roman"/>
+        </w:rPr>
+      </w:pPr>
+      <w:del w:id="7" w:author="Dave Bridges" w:date="2019-12-20T11:19:00Z">
+        <w:r>
+          <w:rPr>
+            <w:rFonts w:ascii="Times New Roman" w:hAnsi="Times New Roman" w:cs="Times New Roman"/>
+          </w:rPr>
+          <w:delText xml:space="preserve">Infant birth weight is associated with increased risk of death before one year of age, increased risk for obesity and chronic disease, and ____.  </w:delText>
+        </w:r>
+      </w:del>
+    </w:p>
+    <w:p>
+      <w:pPr>
         <w:rPr>
           <w:rFonts w:ascii="Times New Roman" w:hAnsi="Times New Roman" w:cs="Times New Roman"/>
           <w:u w:val="single"/>
         </w:rPr>
-        <w:t>SGA/low birthweight</w:t>
-      </w:r>
-    </w:p>
-    <w:p>
-      <w:pPr>
-        <w:rPr>
-          <w:rFonts w:ascii="Times New Roman" w:hAnsi="Times New Roman" w:cs="Times New Roman"/>
-        </w:rPr>
-      </w:pPr>
-      <w:r>
-        <w:rPr>
-          <w:rFonts w:ascii="Times New Roman" w:hAnsi="Times New Roman" w:cs="Times New Roman"/>
-        </w:rPr>
-        <w:t xml:space="preserve">Infant birth weight is associated with increased risk of death before one year of age, increased risk for obesity and chronic disease, and ____.  </w:t>
-      </w:r>
+      </w:pPr>
     </w:p>
     <w:p>
       <w:pPr>
@@ -208,21 +237,22 @@
           <w:u w:val="single"/>
         </w:rPr>
       </w:pPr>
-    </w:p>
-    <w:p>
-      <w:pPr>
+      <w:r>
         <w:rPr>
           <w:rFonts w:ascii="Times New Roman" w:hAnsi="Times New Roman" w:cs="Times New Roman"/>
           <w:u w:val="single"/>
         </w:rPr>
-      </w:pPr>
-      <w:r>
-        <w:rPr>
+        <w:t>Maternal Health Outcomes</w:t>
+      </w:r>
+    </w:p>
+    <w:p>
+      <w:pPr>
+        <w:rPr>
+          <w:ins w:id="8" w:author="Dave Bridges" w:date="2019-12-20T11:19:00Z"/>
           <w:rFonts w:ascii="Times New Roman" w:hAnsi="Times New Roman" w:cs="Times New Roman"/>
           <w:u w:val="single"/>
         </w:rPr>
-        <w:t>Maternal Health Outcomes</w:t>
-      </w:r>
+      </w:pPr>
     </w:p>
     <w:p>
       <w:pPr>
@@ -273,193 +303,544 @@
         <w:rPr>
           <w:rFonts w:ascii="Times New Roman" w:hAnsi="Times New Roman" w:cs="Times New Roman"/>
         </w:rPr>
-        <w:t xml:space="preserve">(Schack-Nielsen, </w:t>
+        <w:t>(Schack-Nielsen, Michaelsen, Gamborg, Mortensen, &amp; Sørensen, 2010)</w:t>
+      </w:r>
+      <w:r>
+        <w:rPr>
+          <w:rFonts w:ascii="Times New Roman" w:hAnsi="Times New Roman" w:cs="Times New Roman"/>
+        </w:rPr>
+        <w:fldChar w:fldCharType="end"/>
+      </w:r>
+      <w:r>
+        <w:rPr>
+          <w:rFonts w:ascii="Times New Roman" w:hAnsi="Times New Roman" w:cs="Times New Roman"/>
+        </w:rPr>
+        <w:t xml:space="preserve"> .</w:t>
+      </w:r>
+    </w:p>
+    <w:p>
+      <w:pPr>
+        <w:rPr>
+          <w:ins w:id="9" w:author="Dave Bridges" w:date="2019-12-20T11:19:00Z"/>
+          <w:rFonts w:ascii="Times New Roman" w:hAnsi="Times New Roman" w:cs="Times New Roman"/>
+          <w:u w:val="single"/>
+        </w:rPr>
+      </w:pPr>
+    </w:p>
+    <w:p>
+      <w:pPr>
+        <w:rPr>
+          <w:rFonts w:ascii="Times New Roman" w:hAnsi="Times New Roman" w:cs="Times New Roman"/>
+          <w:u w:val="single"/>
+        </w:rPr>
+      </w:pPr>
+      <w:r>
+        <w:rPr>
+          <w:rFonts w:ascii="Times New Roman" w:hAnsi="Times New Roman" w:cs="Times New Roman"/>
+          <w:u w:val="single"/>
+        </w:rPr>
+        <w:t>P</w:t>
+      </w:r>
+      <w:r>
+        <w:rPr>
+          <w:rFonts w:ascii="Times New Roman" w:hAnsi="Times New Roman" w:cs="Times New Roman"/>
+          <w:u w:val="single"/>
+        </w:rPr>
+        <w:t>reeclampsia</w:t>
+      </w:r>
+    </w:p>
+    <w:p>
+      <w:pPr>
+        <w:rPr>
+          <w:rFonts w:ascii="Times New Roman" w:hAnsi="Times New Roman" w:cs="Times New Roman"/>
+        </w:rPr>
+      </w:pPr>
+      <w:r>
+        <w:rPr>
+          <w:rFonts w:ascii="Times New Roman" w:hAnsi="Times New Roman" w:cs="Times New Roman"/>
+        </w:rPr>
+        <w:t xml:space="preserve">Preeclampsia is a maternal condition of pregnancy that is characterized by high blood pressure and protein in the urine (proteinuria) and occurs after 20 </w:t>
       </w:r>
       <w:proofErr w:type="spellStart"/>
       <w:r>
         <w:rPr>
           <w:rFonts w:ascii="Times New Roman" w:hAnsi="Times New Roman" w:cs="Times New Roman"/>
         </w:rPr>
-        <w:t>Michaelsen</w:t>
+        <w:t>weeks</w:t>
       </w:r>
       <w:proofErr w:type="spellEnd"/>
       <w:r>
         <w:rPr>
           <w:rFonts w:ascii="Times New Roman" w:hAnsi="Times New Roman" w:cs="Times New Roman"/>
         </w:rPr>
-        <w:t xml:space="preserve">, </w:t>
+        <w:t xml:space="preserve"> gestation </w:t>
+      </w:r>
+      <w:r>
+        <w:rPr>
+          <w:rFonts w:ascii="Times New Roman" w:hAnsi="Times New Roman" w:cs="Times New Roman"/>
+        </w:rPr>
+        <w:fldChar w:fldCharType="begin"/>
+      </w:r>
+      <w:r>
+        <w:rPr>
+          <w:rFonts w:ascii="Times New Roman" w:hAnsi="Times New Roman" w:cs="Times New Roman"/>
+        </w:rPr>
+        <w:instrText xml:space="preserve"> ADDIN ZOTERO_ITEM CSL_CITATION {"citationID":"pTzCjtZX","properties":{"formattedCitation":"(Chaiworapongsa, Chaemsaithong, Yeo, &amp; Romero, 2014)","plainCitation":"(Chaiworapongsa, Chaemsaithong, Yeo, &amp; Romero, 2014)","noteIndex":0},"citationItems":[{"id":306,"uris":["http://zotero.org/users/5073745/items/SD7KTUT3"],"uri":["http://zotero.org/users/5073745/items/SD7KTUT3"],"itemData":{"id":306,"type":"article-journal","abstract":"Pre-eclampsia is characterized by new-onset hypertension and proteinuria at ≥20 weeks of gestation. In the absence of proteinuria, hypertension together with evidence of systemic disease (such as thrombocytopenia or elevated levels of liver transaminases) is required for diagnosis. This multisystemic disorder targets several organs, including the kidneys, liver and brain, and is a leading cause of maternal and perinatal morbidity and mortality. Glomeruloendotheliosis is considered to be a characteristic lesion of pre-eclampsia, but can also occur in healthy pregnant women. The placenta has an essential role in development of this disorder. Pathogenetic mechanisms implicated in pre-eclampsia include defective deep placentation, oxidative and endoplasmic reticulum stress, autoantibodies to type-1 angiotensin II receptor, platelet and thrombin activation, intravascular inflammation, endothelial dysfunction and the presence of an antiangiogenic state, among which an imbalance of angiogenesis has emerged as one of the most important factors. However, this imbalance is not specific to pre-eclampsia, as it also occurs in intrauterine growth restriction, fetal death, spontaneous preterm labour and maternal floor infarction (massive perivillous fibrin deposition). The severity and timing of the angiogenic imbalance, together with maternal susceptibility, might determine the clinical presentation of pre-eclampsia. This Review discusses the diagnosis, classification, clinical manifestations and putative pathogenetic mechanisms of pre-eclampsia.","container-title":"Nature reviews. Nephrology","DOI":"10.1038/nrneph.2014.102","ISSN":"1759-5061","issue":"8","journalAbbreviation":"Nat Rev Nephrol","note":"PMID: 25003615\nPMCID: PMC5893150","page":"466-480","source":"PubMed Central","title":"Pre-eclampsia part 1: current understanding of its pathophysiology","title-short":"Pre-eclampsia part 1","volume":"10","author":[{"family":"Chaiworapongsa","given":"Tinnakorn"},{"family":"Chaemsaithong","given":"Piya"},{"family":"Yeo","given":"Lami"},{"family":"Romero","given":"Roberto"}],"issued":{"date-parts":[["2014",8]]}}}],"schema":"https://github.com/citation-style-language/schema/raw/master/csl-citation.json"} </w:instrText>
+      </w:r>
+      <w:r>
+        <w:rPr>
+          <w:rFonts w:ascii="Times New Roman" w:hAnsi="Times New Roman" w:cs="Times New Roman"/>
+        </w:rPr>
+        <w:fldChar w:fldCharType="separate"/>
+      </w:r>
+      <w:r>
+        <w:rPr>
+          <w:rFonts w:ascii="Times New Roman" w:hAnsi="Times New Roman" w:cs="Times New Roman"/>
+          <w:noProof/>
+        </w:rPr>
+        <w:t>(Chaiworapongsa, Chaemsaithong, Yeo, &amp; Romero, 2014)</w:t>
+      </w:r>
+      <w:r>
+        <w:rPr>
+          <w:rFonts w:ascii="Times New Roman" w:hAnsi="Times New Roman" w:cs="Times New Roman"/>
+        </w:rPr>
+        <w:fldChar w:fldCharType="end"/>
+      </w:r>
+      <w:r>
+        <w:rPr>
+          <w:rFonts w:ascii="Times New Roman" w:hAnsi="Times New Roman" w:cs="Times New Roman"/>
+        </w:rPr>
+        <w:t xml:space="preserve">. </w:t>
+      </w:r>
+    </w:p>
+    <w:p>
+      <w:pPr>
+        <w:rPr>
+          <w:ins w:id="10" w:author="Dave Bridges" w:date="2019-12-20T11:19:00Z"/>
+          <w:rFonts w:ascii="Times New Roman" w:hAnsi="Times New Roman" w:cs="Times New Roman"/>
+          <w:u w:val="single"/>
+        </w:rPr>
+      </w:pPr>
+    </w:p>
+    <w:p>
+      <w:pPr>
+        <w:rPr>
+          <w:rFonts w:ascii="Times New Roman" w:hAnsi="Times New Roman" w:cs="Times New Roman"/>
+          <w:u w:val="single"/>
+        </w:rPr>
+      </w:pPr>
+      <w:r>
+        <w:rPr>
+          <w:rFonts w:ascii="Times New Roman" w:hAnsi="Times New Roman" w:cs="Times New Roman"/>
+          <w:u w:val="single"/>
+        </w:rPr>
+        <w:t>Gestational diabetes</w:t>
+      </w:r>
+    </w:p>
+    <w:p>
+      <w:pPr>
+        <w:rPr>
+          <w:rFonts w:ascii="Times New Roman" w:hAnsi="Times New Roman" w:cs="Times New Roman"/>
+        </w:rPr>
+      </w:pPr>
+    </w:p>
+    <w:p>
+      <w:pPr>
+        <w:jc w:val="both"/>
+        <w:rPr>
+          <w:rFonts w:ascii="Times New Roman" w:hAnsi="Times New Roman" w:cs="Times New Roman"/>
+          <w:b/>
+        </w:rPr>
+      </w:pPr>
+    </w:p>
+    <w:p>
+      <w:pPr>
+        <w:jc w:val="both"/>
+        <w:rPr>
+          <w:rFonts w:ascii="Times New Roman" w:hAnsi="Times New Roman" w:cs="Times New Roman"/>
+        </w:rPr>
+      </w:pPr>
+      <w:r>
+        <w:rPr>
+          <w:rFonts w:ascii="Times New Roman" w:hAnsi="Times New Roman" w:cs="Times New Roman"/>
+          <w:b/>
+        </w:rPr>
+        <w:t>Translational Aim 3: Characterize the prevalence and associations of restricted feeding with maternal and child health in humans.</w:t>
+      </w:r>
+      <w:r>
+        <w:rPr>
+          <w:rFonts w:ascii="Times New Roman" w:hAnsi="Times New Roman" w:cs="Times New Roman"/>
+        </w:rPr>
+        <w:t xml:space="preserve"> </w:t>
+      </w:r>
+    </w:p>
+    <w:p>
+      <w:pPr>
+        <w:jc w:val="both"/>
+        <w:rPr>
+          <w:rFonts w:ascii="Times New Roman" w:hAnsi="Times New Roman" w:cs="Times New Roman"/>
+        </w:rPr>
+      </w:pPr>
+      <w:r>
+        <w:rPr>
+          <w:rFonts w:ascii="Times New Roman" w:hAnsi="Times New Roman" w:cs="Times New Roman"/>
+        </w:rPr>
+        <w:t xml:space="preserve">I will first characterize the prevalence of pregnancy-associated complications in the biorepository for understanding maternal and pediatric health (BUMP) cohort, then will further investigate the </w:t>
+      </w:r>
+      <w:r>
+        <w:rPr>
+          <w:rFonts w:ascii="Times New Roman" w:hAnsi="Times New Roman" w:cs="Times New Roman"/>
+        </w:rPr>
+        <w:lastRenderedPageBreak/>
+        <w:t xml:space="preserve">associations of the length of feeding window with perinatal health outcomes including: preterm birth, small for gestational age, intrauterine fetal demise, gestational diabetes, gestational weight gain, and pre-eclampsia. </w:t>
+      </w:r>
+    </w:p>
+    <w:p>
+      <w:pPr>
+        <w:rPr>
+          <w:rFonts w:ascii="Times New Roman" w:hAnsi="Times New Roman" w:cs="Times New Roman"/>
+        </w:rPr>
+      </w:pPr>
+    </w:p>
+    <w:p>
+      <w:pPr>
+        <w:rPr>
+          <w:rFonts w:ascii="Times New Roman" w:hAnsi="Times New Roman" w:cs="Times New Roman"/>
+          <w:b/>
+        </w:rPr>
+      </w:pPr>
+      <w:r>
+        <w:rPr>
+          <w:rFonts w:ascii="Times New Roman" w:hAnsi="Times New Roman" w:cs="Times New Roman"/>
+          <w:b/>
+        </w:rPr>
+        <w:t xml:space="preserve">Translational </w:t>
+      </w:r>
+      <w:r>
+        <w:rPr>
+          <w:rFonts w:ascii="Times New Roman" w:hAnsi="Times New Roman" w:cs="Times New Roman"/>
+          <w:b/>
+        </w:rPr>
+        <w:t>Aim 3.1</w:t>
+      </w:r>
+      <w:r>
+        <w:rPr>
+          <w:rFonts w:ascii="Times New Roman" w:hAnsi="Times New Roman" w:cs="Times New Roman"/>
+          <w:b/>
+        </w:rPr>
+        <w:t>:</w:t>
+      </w:r>
+      <w:r>
+        <w:rPr>
+          <w:rFonts w:ascii="Times New Roman" w:hAnsi="Times New Roman" w:cs="Times New Roman"/>
+          <w:b/>
+        </w:rPr>
+        <w:t xml:space="preserve"> </w:t>
+      </w:r>
+      <w:r>
+        <w:rPr>
+          <w:rFonts w:ascii="Times New Roman" w:hAnsi="Times New Roman" w:cs="Times New Roman"/>
+          <w:b/>
+        </w:rPr>
+        <w:t>Examine the baseline characteristics of the BUMP cohort</w:t>
+      </w:r>
+    </w:p>
+    <w:p>
+      <w:pPr>
+        <w:rPr>
+          <w:rFonts w:ascii="Times New Roman" w:hAnsi="Times New Roman" w:cs="Times New Roman"/>
+        </w:rPr>
+      </w:pPr>
+      <w:r>
+        <w:rPr>
+          <w:rFonts w:ascii="Times New Roman" w:hAnsi="Times New Roman" w:cs="Times New Roman"/>
+        </w:rPr>
+        <w:t xml:space="preserve">Because no previous study has utilized BUMP cohort data, there must be some descriptive statistics done in order to understand what confounding variables and collinearities exist in the cohort. </w:t>
+      </w:r>
+      <w:r>
+        <w:rPr>
+          <w:rFonts w:ascii="Times New Roman" w:hAnsi="Times New Roman" w:cs="Times New Roman"/>
+        </w:rPr>
+        <w:br/>
+      </w:r>
+    </w:p>
+    <w:p>
+      <w:pPr>
+        <w:rPr>
+          <w:rFonts w:ascii="Times New Roman" w:hAnsi="Times New Roman" w:cs="Times New Roman"/>
+        </w:rPr>
+      </w:pPr>
+    </w:p>
+    <w:p>
+      <w:pPr>
+        <w:rPr>
+          <w:rFonts w:ascii="Times New Roman" w:hAnsi="Times New Roman" w:cs="Times New Roman"/>
+          <w:u w:val="single"/>
+        </w:rPr>
+      </w:pPr>
+      <w:commentRangeStart w:id="11"/>
+      <w:r>
+        <w:rPr>
+          <w:rFonts w:ascii="Times New Roman" w:hAnsi="Times New Roman" w:cs="Times New Roman"/>
+          <w:u w:val="single"/>
+        </w:rPr>
+        <w:t xml:space="preserve">Study Population:  </w:t>
+      </w:r>
+      <w:commentRangeEnd w:id="11"/>
+      <w:r>
+        <w:rPr>
+          <w:rStyle w:val="CommentReference"/>
+        </w:rPr>
+        <w:commentReference w:id="11"/>
+      </w:r>
+    </w:p>
+    <w:p>
+      <w:pPr>
+        <w:rPr>
+          <w:rFonts w:ascii="Times New Roman" w:hAnsi="Times New Roman" w:cs="Times New Roman"/>
+        </w:rPr>
+      </w:pPr>
+      <w:r>
+        <w:rPr>
+          <w:rFonts w:ascii="Times New Roman" w:hAnsi="Times New Roman" w:cs="Times New Roman"/>
+        </w:rPr>
+        <w:t>In brief, recruitment is done in the Von</w:t>
+      </w:r>
+      <w:r>
+        <w:rPr>
+          <w:rFonts w:ascii="Times New Roman" w:hAnsi="Times New Roman" w:cs="Times New Roman"/>
+        </w:rPr>
+        <w:t>n</w:t>
+      </w:r>
+      <w:r>
+        <w:rPr>
+          <w:rFonts w:ascii="Times New Roman" w:hAnsi="Times New Roman" w:cs="Times New Roman"/>
+        </w:rPr>
+        <w:t xml:space="preserve"> </w:t>
       </w:r>
       <w:proofErr w:type="spellStart"/>
       <w:r>
         <w:rPr>
           <w:rFonts w:ascii="Times New Roman" w:hAnsi="Times New Roman" w:cs="Times New Roman"/>
         </w:rPr>
-        <w:t>Gamborg</w:t>
+        <w:t>Voigtlander</w:t>
       </w:r>
       <w:proofErr w:type="spellEnd"/>
       <w:r>
         <w:rPr>
           <w:rFonts w:ascii="Times New Roman" w:hAnsi="Times New Roman" w:cs="Times New Roman"/>
         </w:rPr>
-        <w:t xml:space="preserve">, Mortensen, &amp; </w:t>
-      </w:r>
-      <w:proofErr w:type="spellStart"/>
-      <w:r>
-        <w:rPr>
-          <w:rFonts w:ascii="Times New Roman" w:hAnsi="Times New Roman" w:cs="Times New Roman"/>
-        </w:rPr>
-        <w:t>Sørensen</w:t>
-      </w:r>
-      <w:proofErr w:type="spellEnd"/>
-      <w:r>
-        <w:rPr>
-          <w:rFonts w:ascii="Times New Roman" w:hAnsi="Times New Roman" w:cs="Times New Roman"/>
-        </w:rPr>
-        <w:t>, 2010)</w:t>
-      </w:r>
-      <w:r>
-        <w:rPr>
-          <w:rFonts w:ascii="Times New Roman" w:hAnsi="Times New Roman" w:cs="Times New Roman"/>
-        </w:rPr>
-        <w:fldChar w:fldCharType="end"/>
-      </w:r>
-      <w:r>
-        <w:rPr>
-          <w:rFonts w:ascii="Times New Roman" w:hAnsi="Times New Roman" w:cs="Times New Roman"/>
-        </w:rPr>
-        <w:t xml:space="preserve"> .</w:t>
-      </w:r>
-    </w:p>
-    <w:p>
-      <w:pPr>
+        <w:t xml:space="preserve"> Women’s clinic, with special focus on the maternal and fetal medicine clinic days, who serve high risk obstetric patients. </w:t>
+      </w:r>
+      <w:r>
+        <w:rPr>
+          <w:rFonts w:ascii="Times New Roman" w:hAnsi="Times New Roman" w:cs="Times New Roman"/>
+        </w:rPr>
+        <w:t xml:space="preserve">As of August 2019, this sample consists of roughly 800 women enrolled at different stages in their pregnancies. </w:t>
+      </w:r>
+      <w:r>
+        <w:rPr>
+          <w:rFonts w:ascii="Times New Roman" w:hAnsi="Times New Roman" w:cs="Times New Roman"/>
+        </w:rPr>
+        <w:t xml:space="preserve">Eligible women are those who are 18 years or older, who van read and understand the consent form in English, and receive their prenatal care at the VVWH and plan to deliver at VVWH. </w:t>
+      </w:r>
+      <w:r>
+        <w:rPr>
+          <w:rFonts w:ascii="Times New Roman" w:hAnsi="Times New Roman" w:cs="Times New Roman"/>
+        </w:rPr>
+        <w:t xml:space="preserve">Research assistants </w:t>
+      </w:r>
+      <w:r>
+        <w:rPr>
+          <w:rFonts w:ascii="Times New Roman" w:hAnsi="Times New Roman" w:cs="Times New Roman"/>
+        </w:rPr>
+        <w:t xml:space="preserve">are told by physicians during prenatal care visits if patients are interested in enrolling in the BUMP study. The study is explained, a pamphlet is given, and if a patient is interested, the research assistant </w:t>
+      </w:r>
+      <w:r>
+        <w:rPr>
+          <w:rFonts w:ascii="Times New Roman" w:hAnsi="Times New Roman" w:cs="Times New Roman"/>
+        </w:rPr>
+        <w:t xml:space="preserve">obtains written informed consent and </w:t>
+      </w:r>
+      <w:r>
+        <w:rPr>
+          <w:rFonts w:ascii="Times New Roman" w:hAnsi="Times New Roman" w:cs="Times New Roman"/>
+        </w:rPr>
+        <w:t xml:space="preserve">gives the participant the questionnaire seen in appendix 1. </w:t>
+      </w:r>
+    </w:p>
+    <w:p>
+      <w:pPr>
+        <w:rPr>
+          <w:rFonts w:ascii="Times New Roman" w:hAnsi="Times New Roman" w:cs="Times New Roman"/>
+        </w:rPr>
+      </w:pPr>
+      <w:r>
+        <w:rPr>
+          <w:rFonts w:ascii="Times New Roman" w:hAnsi="Times New Roman" w:cs="Times New Roman"/>
+        </w:rPr>
+        <w:t>Inclusion criteria will be women with live, singleton births who completed at least 2 of the 3 collections during pregnanc</w:t>
+      </w:r>
+      <w:r>
+        <w:rPr>
+          <w:rFonts w:ascii="Times New Roman" w:hAnsi="Times New Roman" w:cs="Times New Roman"/>
+        </w:rPr>
+        <w:t>y</w:t>
+      </w:r>
+      <w:r>
+        <w:rPr>
+          <w:rFonts w:ascii="Times New Roman" w:hAnsi="Times New Roman" w:cs="Times New Roman"/>
+        </w:rPr>
+        <w:t>. Pregnancies complicated by fetal anomaly, congen</w:t>
+      </w:r>
+      <w:r>
+        <w:rPr>
+          <w:rFonts w:ascii="Times New Roman" w:hAnsi="Times New Roman" w:cs="Times New Roman"/>
+        </w:rPr>
+        <w:t>ita</w:t>
+      </w:r>
+      <w:r>
+        <w:rPr>
+          <w:rFonts w:ascii="Times New Roman" w:hAnsi="Times New Roman" w:cs="Times New Roman"/>
+        </w:rPr>
+        <w:t>l birth defects, or poor placentation/placental defects</w:t>
+      </w:r>
+      <w:r>
+        <w:rPr>
+          <w:rFonts w:ascii="Times New Roman" w:hAnsi="Times New Roman" w:cs="Times New Roman"/>
+        </w:rPr>
+        <w:t>, or multiple gestation will be excluded</w:t>
+      </w:r>
+      <w:r>
+        <w:rPr>
+          <w:rFonts w:ascii="Times New Roman" w:hAnsi="Times New Roman" w:cs="Times New Roman"/>
+        </w:rPr>
+        <w:t xml:space="preserve">. This will </w:t>
+      </w:r>
+      <w:r>
+        <w:rPr>
+          <w:rFonts w:ascii="Times New Roman" w:hAnsi="Times New Roman" w:cs="Times New Roman"/>
+        </w:rPr>
+        <w:t>result in a population of</w:t>
+      </w:r>
+      <w:r>
+        <w:rPr>
+          <w:rFonts w:ascii="Times New Roman" w:hAnsi="Times New Roman" w:cs="Times New Roman"/>
+        </w:rPr>
+        <w:t xml:space="preserve"> women </w:t>
+      </w:r>
+      <w:r>
+        <w:rPr>
+          <w:rFonts w:ascii="Times New Roman" w:hAnsi="Times New Roman" w:cs="Times New Roman"/>
+        </w:rPr>
+        <w:t xml:space="preserve">that could be quite heterogeneous; </w:t>
+      </w:r>
+      <w:r>
+        <w:rPr>
+          <w:rFonts w:ascii="Times New Roman" w:hAnsi="Times New Roman" w:cs="Times New Roman"/>
+        </w:rPr>
+        <w:t xml:space="preserve">who may or may not have obesity, may or may not have experienced gestational hypertension, gestational diabetes, preterm birth, cesarean delivery, or taken glucocorticoid drugs during the course of their pregnancy. </w:t>
+      </w:r>
+    </w:p>
+    <w:p>
+      <w:pPr>
+        <w:rPr>
+          <w:rFonts w:ascii="Times New Roman" w:hAnsi="Times New Roman" w:cs="Times New Roman"/>
+        </w:rPr>
+      </w:pPr>
+    </w:p>
+    <w:p>
+      <w:pPr>
+        <w:rPr>
+          <w:rFonts w:ascii="Times New Roman" w:hAnsi="Times New Roman" w:cs="Times New Roman"/>
+        </w:rPr>
+      </w:pPr>
+      <w:r>
         <w:rPr>
           <w:rFonts w:ascii="Times New Roman" w:hAnsi="Times New Roman" w:cs="Times New Roman"/>
           <w:u w:val="single"/>
         </w:rPr>
-      </w:pPr>
+        <w:t>Ethical Approval</w:t>
+      </w:r>
       <w:r>
         <w:rPr>
           <w:rFonts w:ascii="Times New Roman" w:hAnsi="Times New Roman" w:cs="Times New Roman"/>
           <w:u w:val="single"/>
         </w:rPr>
-        <w:t>P</w:t>
+        <w:t>, Data Acquisition, and Data management</w:t>
       </w:r>
       <w:r>
         <w:rPr>
           <w:rFonts w:ascii="Times New Roman" w:hAnsi="Times New Roman" w:cs="Times New Roman"/>
           <w:u w:val="single"/>
         </w:rPr>
-        <w:t>reeclampsia</w:t>
-      </w:r>
-    </w:p>
-    <w:p>
-      <w:pPr>
-        <w:rPr>
-          <w:rFonts w:ascii="Times New Roman" w:hAnsi="Times New Roman" w:cs="Times New Roman"/>
-        </w:rPr>
-      </w:pPr>
-      <w:r>
-        <w:rPr>
-          <w:rFonts w:ascii="Times New Roman" w:hAnsi="Times New Roman" w:cs="Times New Roman"/>
-        </w:rPr>
-        <w:t xml:space="preserve">Preeclampsia is a maternal condition of pregnancy that is characterized by high blood pressure and protein in the urine (proteinuria) and occurs after 20 </w:t>
-      </w:r>
-      <w:proofErr w:type="spellStart"/>
-      <w:r>
-        <w:rPr>
-          <w:rFonts w:ascii="Times New Roman" w:hAnsi="Times New Roman" w:cs="Times New Roman"/>
-        </w:rPr>
-        <w:t>weeks</w:t>
-      </w:r>
-      <w:proofErr w:type="spellEnd"/>
-      <w:r>
-        <w:rPr>
-          <w:rFonts w:ascii="Times New Roman" w:hAnsi="Times New Roman" w:cs="Times New Roman"/>
-        </w:rPr>
-        <w:t xml:space="preserve"> gestation </w:t>
-      </w:r>
-      <w:r>
-        <w:rPr>
-          <w:rFonts w:ascii="Times New Roman" w:hAnsi="Times New Roman" w:cs="Times New Roman"/>
-        </w:rPr>
-        <w:fldChar w:fldCharType="begin"/>
-      </w:r>
-      <w:r>
-        <w:rPr>
-          <w:rFonts w:ascii="Times New Roman" w:hAnsi="Times New Roman" w:cs="Times New Roman"/>
-        </w:rPr>
-        <w:instrText xml:space="preserve"> ADDIN ZOTERO_ITEM CSL_CITATION {"citationID":"pTzCjtZX","properties":{"formattedCitation":"(Chaiworapongsa, Chaemsaithong, Yeo, &amp; Romero, 2014)","plainCitation":"(Chaiworapongsa, Chaemsaithong, Yeo, &amp; Romero, 2014)","noteIndex":0},"citationItems":[{"id":306,"uris":["http://zotero.org/users/5073745/items/SD7KTUT3"],"uri":["http://zotero.org/users/5073745/items/SD7KTUT3"],"itemData":{"id":306,"type":"article-journal","abstract":"Pre-eclampsia is characterized by new-onset hypertension and proteinuria at ≥20 weeks of gestation. In the absence of proteinuria, hypertension together with evidence of systemic disease (such as thrombocytopenia or elevated levels of liver transaminases) is required for diagnosis. This multisystemic disorder targets several organs, including the kidneys, liver and brain, and is a leading cause of maternal and perinatal morbidity and mortality. Glomeruloendotheliosis is considered to be a characteristic lesion of pre-eclampsia, but can also occur in healthy pregnant women. The placenta has an essential role in development of this disorder. Pathogenetic mechanisms implicated in pre-eclampsia include defective deep placentation, oxidative and endoplasmic reticulum stress, autoantibodies to type-1 angiotensin II receptor, platelet and thrombin activation, intravascular inflammation, endothelial dysfunction and the presence of an antiangiogenic state, among which an imbalance of angiogenesis has emerged as one of the most important factors. However, this imbalance is not specific to pre-eclampsia, as it also occurs in intrauterine growth restriction, fetal death, spontaneous preterm labour and maternal floor infarction (massive perivillous fibrin deposition). The severity and timing of the angiogenic imbalance, together with maternal susceptibility, might determine the clinical presentation of pre-eclampsia. This Review discusses the diagnosis, classification, clinical manifestations and putative pathogenetic mechanisms of pre-eclampsia.","container-title":"Nature reviews. Nephrology","DOI":"10.1038/nrneph.2014.102","ISSN":"1759-5061","issue":"8","journalAbbreviation":"Nat Rev Nephrol","note":"PMID: 25003615\nPMCID: PMC5893150","page":"466-480","source":"PubMed Central","title":"Pre-eclampsia part 1: current understanding of its pathophysiology","title-short":"Pre-eclampsia part 1","volume":"10","author":[{"family":"Chaiworapongsa","given":"Tinnakorn"},{"family":"Chaemsaithong","given":"Piya"},{"family":"Yeo","given":"Lami"},{"family":"Romero","given":"Roberto"}],"issued":{"date-parts":[["2014",8]]}}}],"schema":"https://github.com/citation-style-language/schema/raw/master/csl-citation.json"} </w:instrText>
-      </w:r>
-      <w:r>
-        <w:rPr>
-          <w:rFonts w:ascii="Times New Roman" w:hAnsi="Times New Roman" w:cs="Times New Roman"/>
-        </w:rPr>
-        <w:fldChar w:fldCharType="separate"/>
-      </w:r>
-      <w:r>
-        <w:rPr>
-          <w:rFonts w:ascii="Times New Roman" w:hAnsi="Times New Roman" w:cs="Times New Roman"/>
-          <w:noProof/>
-        </w:rPr>
-        <w:t>(Chaiworapongsa, Chaemsaithong, Yeo, &amp; Romero, 2014)</w:t>
-      </w:r>
-      <w:r>
-        <w:rPr>
-          <w:rFonts w:ascii="Times New Roman" w:hAnsi="Times New Roman" w:cs="Times New Roman"/>
-        </w:rPr>
-        <w:fldChar w:fldCharType="end"/>
-      </w:r>
-      <w:r>
-        <w:rPr>
-          <w:rFonts w:ascii="Times New Roman" w:hAnsi="Times New Roman" w:cs="Times New Roman"/>
-        </w:rPr>
-        <w:t xml:space="preserve">. </w:t>
-      </w:r>
-    </w:p>
-    <w:p>
-      <w:pPr>
+        <w:t>:</w:t>
+      </w:r>
+    </w:p>
+    <w:p>
+      <w:pPr>
+        <w:rPr>
+          <w:rFonts w:ascii="Times New Roman" w:hAnsi="Times New Roman" w:cs="Times New Roman"/>
+        </w:rPr>
+      </w:pPr>
+      <w:r>
+        <w:rPr>
+          <w:rFonts w:ascii="Times New Roman" w:hAnsi="Times New Roman" w:cs="Times New Roman"/>
+        </w:rPr>
+        <w:t xml:space="preserve">The recruitment of participants and collection of medical information and biospecimens has been approved by the University of Michigan Institutional Review Board (HUM00118179). I will prepare, submit, and be approved for a secondary use  permit before beginning any analysis described below. I will submit requests for the full medical information I seek from charts and will be supplied with de-identified participant data. </w:t>
+      </w:r>
+      <w:commentRangeStart w:id="12"/>
+      <w:r>
+        <w:rPr>
+          <w:rFonts w:ascii="Times New Roman" w:hAnsi="Times New Roman" w:cs="Times New Roman"/>
+        </w:rPr>
+        <w:t xml:space="preserve">This data will be exclusively </w:t>
+      </w:r>
+      <w:commentRangeEnd w:id="12"/>
+      <w:r>
+        <w:rPr>
+          <w:rStyle w:val="CommentReference"/>
+        </w:rPr>
+        <w:commentReference w:id="12"/>
+      </w:r>
+      <w:r>
+        <w:rPr>
+          <w:rFonts w:ascii="Times New Roman" w:hAnsi="Times New Roman" w:cs="Times New Roman"/>
+        </w:rPr>
+        <w:t xml:space="preserve">held on a secure server, with access only to those who are part of the study team. Participant data will not be downloaded on personal computers, and will be backed up on MBOX. As biological assays are conducted on biorepository tissues, they will be merged with the original dataset to maintain a single, de-identified dataset available for statistical analysis. </w:t>
+      </w:r>
+      <w:r>
+        <w:rPr>
+          <w:rFonts w:ascii="Times New Roman" w:hAnsi="Times New Roman" w:cs="Times New Roman"/>
+        </w:rPr>
+        <w:br/>
+      </w:r>
+    </w:p>
+    <w:p>
+      <w:pPr>
+        <w:rPr>
+          <w:rFonts w:ascii="Times New Roman" w:hAnsi="Times New Roman" w:cs="Times New Roman"/>
+        </w:rPr>
+      </w:pPr>
+      <w:r>
         <w:rPr>
           <w:rFonts w:ascii="Times New Roman" w:hAnsi="Times New Roman" w:cs="Times New Roman"/>
           <w:u w:val="single"/>
         </w:rPr>
-      </w:pPr>
+        <w:t>Collection of Biological Samples</w:t>
+      </w:r>
       <w:r>
         <w:rPr>
           <w:rFonts w:ascii="Times New Roman" w:hAnsi="Times New Roman" w:cs="Times New Roman"/>
           <w:u w:val="single"/>
         </w:rPr>
-        <w:t>Gestational diabetes</w:t>
-      </w:r>
-    </w:p>
-    <w:p>
-      <w:pPr>
-        <w:rPr>
-          <w:rFonts w:ascii="Times New Roman" w:hAnsi="Times New Roman" w:cs="Times New Roman"/>
-        </w:rPr>
-      </w:pPr>
-    </w:p>
-    <w:p>
-      <w:pPr>
-        <w:jc w:val="both"/>
-        <w:rPr>
-          <w:rFonts w:ascii="Times New Roman" w:hAnsi="Times New Roman" w:cs="Times New Roman"/>
-          <w:b/>
-        </w:rPr>
-      </w:pPr>
-    </w:p>
-    <w:p>
-      <w:pPr>
-        <w:jc w:val="both"/>
-        <w:rPr>
-          <w:rFonts w:ascii="Times New Roman" w:hAnsi="Times New Roman" w:cs="Times New Roman"/>
-        </w:rPr>
-      </w:pPr>
-      <w:r>
-        <w:rPr>
-          <w:rFonts w:ascii="Times New Roman" w:hAnsi="Times New Roman" w:cs="Times New Roman"/>
-          <w:b/>
-        </w:rPr>
-        <w:t>Translational Aim 3: Characterize the prevalence and associations of restricted feeding with maternal and child health in humans.</w:t>
+        <w:br/>
+      </w:r>
+      <w:r>
+        <w:rPr>
+          <w:rFonts w:ascii="Times New Roman" w:hAnsi="Times New Roman" w:cs="Times New Roman"/>
+        </w:rPr>
+        <w:t>By participating in the study, women consent to collection of urine, blood, placenta, and cord blood.</w:t>
       </w:r>
       <w:r>
         <w:rPr>
@@ -467,423 +848,54 @@
         </w:rPr>
         <w:t xml:space="preserve"> </w:t>
       </w:r>
-    </w:p>
-    <w:p>
-      <w:pPr>
-        <w:jc w:val="both"/>
-        <w:rPr>
-          <w:rFonts w:ascii="Times New Roman" w:hAnsi="Times New Roman" w:cs="Times New Roman"/>
-        </w:rPr>
-      </w:pPr>
+      <w:r>
+        <w:rPr>
+          <w:rFonts w:ascii="Times New Roman" w:hAnsi="Times New Roman" w:cs="Times New Roman"/>
+        </w:rPr>
+        <w:t>During</w:t>
+      </w:r>
+      <w:r>
+        <w:rPr>
+          <w:rFonts w:ascii="Times New Roman" w:hAnsi="Times New Roman" w:cs="Times New Roman"/>
+        </w:rPr>
+        <w:t xml:space="preserve"> each trimester, women who consent to be part of the study</w:t>
+      </w:r>
+      <w:r>
+        <w:rPr>
+          <w:rFonts w:ascii="Times New Roman" w:hAnsi="Times New Roman" w:cs="Times New Roman"/>
+        </w:rPr>
+        <w:t xml:space="preserve"> are given urine containers and asked to provide up to 100 mL of urine. Urine is then </w:t>
+      </w:r>
+      <w:r>
+        <w:rPr>
+          <w:rFonts w:ascii="Times New Roman" w:hAnsi="Times New Roman" w:cs="Times New Roman"/>
+        </w:rPr>
+        <w:t>frozen and kept at the Michigan Medicine Central Biorepository under a unique study ID</w:t>
+      </w:r>
+      <w:r>
+        <w:rPr>
+          <w:rFonts w:ascii="Times New Roman" w:hAnsi="Times New Roman" w:cs="Times New Roman"/>
+        </w:rPr>
+        <w:t>.</w:t>
+      </w:r>
+      <w:r>
+        <w:rPr>
+          <w:rFonts w:ascii="Times New Roman" w:hAnsi="Times New Roman" w:cs="Times New Roman"/>
+        </w:rPr>
+        <w:t xml:space="preserve"> </w:t>
+      </w:r>
+      <w:r>
+        <w:rPr>
+          <w:rFonts w:ascii="Times New Roman" w:hAnsi="Times New Roman" w:cs="Times New Roman"/>
+        </w:rPr>
+        <w:t xml:space="preserve">Blood samples that are drawn for research purposes are coordinated to occur at the same time as prenatal lab draws to minimize participant burden. Present in the research kit are vacutainers for blood draw, which usually takes place at a Michigan Medicine laboratory. Trained phlebotomists collect 40 mL of </w:t>
+      </w:r>
       <w:r>
         <w:rPr>
           <w:rFonts w:ascii="Times New Roman" w:hAnsi="Times New Roman" w:cs="Times New Roman"/>
         </w:rPr>
         <w:lastRenderedPageBreak/>
-        <w:t xml:space="preserve">I will first characterize the prevalence of pregnancy-associated complications in the biorepository for understanding maternal and pediatric health (BUMP) cohort, then will further investigate the associations of the length of feeding window with perinatal health outcomes including: preterm birth, small for gestational age, intrauterine fetal demise, gestational diabetes, gestational weight gain, and pre-eclampsia. </w:t>
-      </w:r>
-    </w:p>
-    <w:p>
-      <w:pPr>
-        <w:rPr>
-          <w:rFonts w:ascii="Times New Roman" w:hAnsi="Times New Roman" w:cs="Times New Roman"/>
-        </w:rPr>
-      </w:pPr>
-    </w:p>
-    <w:p>
-      <w:pPr>
-        <w:rPr>
-          <w:rFonts w:ascii="Times New Roman" w:hAnsi="Times New Roman" w:cs="Times New Roman"/>
-          <w:b/>
-        </w:rPr>
-      </w:pPr>
-      <w:r>
-        <w:rPr>
-          <w:rFonts w:ascii="Times New Roman" w:hAnsi="Times New Roman" w:cs="Times New Roman"/>
-          <w:b/>
-        </w:rPr>
-        <w:t xml:space="preserve">Translational </w:t>
-      </w:r>
-      <w:r>
-        <w:rPr>
-          <w:rFonts w:ascii="Times New Roman" w:hAnsi="Times New Roman" w:cs="Times New Roman"/>
-          <w:b/>
-        </w:rPr>
-        <w:t>Aim 3.1</w:t>
-      </w:r>
-      <w:r>
-        <w:rPr>
-          <w:rFonts w:ascii="Times New Roman" w:hAnsi="Times New Roman" w:cs="Times New Roman"/>
-          <w:b/>
-        </w:rPr>
-        <w:t>:</w:t>
-      </w:r>
-      <w:r>
-        <w:rPr>
-          <w:rFonts w:ascii="Times New Roman" w:hAnsi="Times New Roman" w:cs="Times New Roman"/>
-          <w:b/>
-        </w:rPr>
-        <w:t xml:space="preserve"> </w:t>
-      </w:r>
-      <w:r>
-        <w:rPr>
-          <w:rFonts w:ascii="Times New Roman" w:hAnsi="Times New Roman" w:cs="Times New Roman"/>
-          <w:b/>
-        </w:rPr>
-        <w:t>Examine the baseline characteristics of the BUMP cohort</w:t>
-      </w:r>
-    </w:p>
-    <w:p>
-      <w:pPr>
-        <w:rPr>
-          <w:rFonts w:ascii="Times New Roman" w:hAnsi="Times New Roman" w:cs="Times New Roman"/>
-        </w:rPr>
-      </w:pPr>
-      <w:r>
-        <w:rPr>
-          <w:rFonts w:ascii="Times New Roman" w:hAnsi="Times New Roman" w:cs="Times New Roman"/>
-        </w:rPr>
-        <w:t xml:space="preserve">Because no previous study has utilized BUMP cohort data, there must be some descriptive statistics done in order to understand what confounding variables and collinearities exist in the cohort. </w:t>
-      </w:r>
-      <w:r>
-        <w:rPr>
-          <w:rFonts w:ascii="Times New Roman" w:hAnsi="Times New Roman" w:cs="Times New Roman"/>
-        </w:rPr>
-        <w:br/>
-      </w:r>
-    </w:p>
-    <w:p>
-      <w:pPr>
-        <w:rPr>
-          <w:rFonts w:ascii="Times New Roman" w:hAnsi="Times New Roman" w:cs="Times New Roman"/>
-        </w:rPr>
-      </w:pPr>
-    </w:p>
-    <w:p>
-      <w:pPr>
-        <w:rPr>
-          <w:rFonts w:ascii="Times New Roman" w:hAnsi="Times New Roman" w:cs="Times New Roman"/>
-          <w:u w:val="single"/>
-        </w:rPr>
-      </w:pPr>
-      <w:commentRangeStart w:id="0"/>
-      <w:r>
-        <w:rPr>
-          <w:rFonts w:ascii="Times New Roman" w:hAnsi="Times New Roman" w:cs="Times New Roman"/>
-          <w:u w:val="single"/>
-        </w:rPr>
-        <w:t xml:space="preserve">Study Population:  </w:t>
-      </w:r>
-      <w:commentRangeEnd w:id="0"/>
-      <w:r>
-        <w:rPr>
-          <w:rStyle w:val="CommentReference"/>
-        </w:rPr>
-        <w:commentReference w:id="0"/>
-      </w:r>
-    </w:p>
-    <w:p>
-      <w:pPr>
-        <w:rPr>
-          <w:rFonts w:ascii="Times New Roman" w:hAnsi="Times New Roman" w:cs="Times New Roman"/>
-        </w:rPr>
-      </w:pPr>
-      <w:r>
-        <w:rPr>
-          <w:rFonts w:ascii="Times New Roman" w:hAnsi="Times New Roman" w:cs="Times New Roman"/>
-        </w:rPr>
-        <w:t>In brief, recruitment is done in the Von</w:t>
-      </w:r>
-      <w:r>
-        <w:rPr>
-          <w:rFonts w:ascii="Times New Roman" w:hAnsi="Times New Roman" w:cs="Times New Roman"/>
-        </w:rPr>
-        <w:t>n</w:t>
-      </w:r>
-      <w:r>
-        <w:rPr>
-          <w:rFonts w:ascii="Times New Roman" w:hAnsi="Times New Roman" w:cs="Times New Roman"/>
-        </w:rPr>
-        <w:t xml:space="preserve"> </w:t>
-      </w:r>
-      <w:proofErr w:type="spellStart"/>
-      <w:r>
-        <w:rPr>
-          <w:rFonts w:ascii="Times New Roman" w:hAnsi="Times New Roman" w:cs="Times New Roman"/>
-        </w:rPr>
-        <w:t>Voigtlander</w:t>
-      </w:r>
-      <w:proofErr w:type="spellEnd"/>
-      <w:r>
-        <w:rPr>
-          <w:rFonts w:ascii="Times New Roman" w:hAnsi="Times New Roman" w:cs="Times New Roman"/>
-        </w:rPr>
-        <w:t xml:space="preserve"> Women’s clinic, with special focus on the maternal and fetal medicine clinic days, who serve high risk obstetric patients. </w:t>
-      </w:r>
-      <w:r>
-        <w:rPr>
-          <w:rFonts w:ascii="Times New Roman" w:hAnsi="Times New Roman" w:cs="Times New Roman"/>
-        </w:rPr>
-        <w:t xml:space="preserve">As of August 2019, this sample consists of roughly 800 women enrolled at different stages in their pregnancies. </w:t>
-      </w:r>
-      <w:r>
-        <w:rPr>
-          <w:rFonts w:ascii="Times New Roman" w:hAnsi="Times New Roman" w:cs="Times New Roman"/>
-        </w:rPr>
-        <w:t xml:space="preserve">Eligible women are those who are 18 years or older, who van read and understand the consent form in English, and receive their prenatal care at the VVWH and plan to deliver at VVWH. </w:t>
-      </w:r>
-      <w:r>
-        <w:rPr>
-          <w:rFonts w:ascii="Times New Roman" w:hAnsi="Times New Roman" w:cs="Times New Roman"/>
-        </w:rPr>
-        <w:t xml:space="preserve">Research assistants </w:t>
-      </w:r>
-      <w:r>
-        <w:rPr>
-          <w:rFonts w:ascii="Times New Roman" w:hAnsi="Times New Roman" w:cs="Times New Roman"/>
-        </w:rPr>
-        <w:t xml:space="preserve">are told by physicians during prenatal care visits if patients are interested in enrolling in the BUMP study. The study is explained, a pamphlet is given, and if a patient is interested, the research assistant </w:t>
-      </w:r>
-      <w:r>
-        <w:rPr>
-          <w:rFonts w:ascii="Times New Roman" w:hAnsi="Times New Roman" w:cs="Times New Roman"/>
-        </w:rPr>
-        <w:t xml:space="preserve">obtains written informed consent and </w:t>
-      </w:r>
-      <w:r>
-        <w:rPr>
-          <w:rFonts w:ascii="Times New Roman" w:hAnsi="Times New Roman" w:cs="Times New Roman"/>
-        </w:rPr>
-        <w:t xml:space="preserve">gives the participant the questionnaire seen in appendix 1. </w:t>
-      </w:r>
-    </w:p>
-    <w:p>
-      <w:pPr>
-        <w:rPr>
-          <w:rFonts w:ascii="Times New Roman" w:hAnsi="Times New Roman" w:cs="Times New Roman"/>
-        </w:rPr>
-      </w:pPr>
-      <w:r>
-        <w:rPr>
-          <w:rFonts w:ascii="Times New Roman" w:hAnsi="Times New Roman" w:cs="Times New Roman"/>
-        </w:rPr>
-        <w:t>Inclusion criteria will be women with live, singleton births who completed at least 2 of the 3 collections during pregnanc</w:t>
-      </w:r>
-      <w:r>
-        <w:rPr>
-          <w:rFonts w:ascii="Times New Roman" w:hAnsi="Times New Roman" w:cs="Times New Roman"/>
-        </w:rPr>
-        <w:t>y</w:t>
-      </w:r>
-      <w:r>
-        <w:rPr>
-          <w:rFonts w:ascii="Times New Roman" w:hAnsi="Times New Roman" w:cs="Times New Roman"/>
-        </w:rPr>
-        <w:t>. Pregnancies complicated by fetal anomaly, congen</w:t>
-      </w:r>
-      <w:r>
-        <w:rPr>
-          <w:rFonts w:ascii="Times New Roman" w:hAnsi="Times New Roman" w:cs="Times New Roman"/>
-        </w:rPr>
-        <w:t>ita</w:t>
-      </w:r>
-      <w:r>
-        <w:rPr>
-          <w:rFonts w:ascii="Times New Roman" w:hAnsi="Times New Roman" w:cs="Times New Roman"/>
-        </w:rPr>
-        <w:t>l birth defects, or poor placentation/placental defects</w:t>
-      </w:r>
-      <w:r>
-        <w:rPr>
-          <w:rFonts w:ascii="Times New Roman" w:hAnsi="Times New Roman" w:cs="Times New Roman"/>
-        </w:rPr>
-        <w:t>, or multiple gestation will be excluded</w:t>
-      </w:r>
-      <w:r>
-        <w:rPr>
-          <w:rFonts w:ascii="Times New Roman" w:hAnsi="Times New Roman" w:cs="Times New Roman"/>
-        </w:rPr>
-        <w:t xml:space="preserve">. This will </w:t>
-      </w:r>
-      <w:r>
-        <w:rPr>
-          <w:rFonts w:ascii="Times New Roman" w:hAnsi="Times New Roman" w:cs="Times New Roman"/>
-        </w:rPr>
-        <w:t>result in a population of</w:t>
-      </w:r>
-      <w:r>
-        <w:rPr>
-          <w:rFonts w:ascii="Times New Roman" w:hAnsi="Times New Roman" w:cs="Times New Roman"/>
-        </w:rPr>
-        <w:t xml:space="preserve"> women </w:t>
-      </w:r>
-      <w:r>
-        <w:rPr>
-          <w:rFonts w:ascii="Times New Roman" w:hAnsi="Times New Roman" w:cs="Times New Roman"/>
-        </w:rPr>
-        <w:t xml:space="preserve">that could be quite heterogeneous; </w:t>
-      </w:r>
-      <w:r>
-        <w:rPr>
-          <w:rFonts w:ascii="Times New Roman" w:hAnsi="Times New Roman" w:cs="Times New Roman"/>
-        </w:rPr>
-        <w:t xml:space="preserve">who may or may not have obesity, may or may not have experienced gestational hypertension, gestational diabetes, preterm birth, cesarean delivery, or taken glucocorticoid drugs during the course of their pregnancy. </w:t>
-      </w:r>
-    </w:p>
-    <w:p>
-      <w:pPr>
-        <w:rPr>
-          <w:rFonts w:ascii="Times New Roman" w:hAnsi="Times New Roman" w:cs="Times New Roman"/>
-        </w:rPr>
-      </w:pPr>
-    </w:p>
-    <w:p>
-      <w:pPr>
-        <w:rPr>
-          <w:rFonts w:ascii="Times New Roman" w:hAnsi="Times New Roman" w:cs="Times New Roman"/>
-        </w:rPr>
-      </w:pPr>
-      <w:r>
-        <w:rPr>
-          <w:rFonts w:ascii="Times New Roman" w:hAnsi="Times New Roman" w:cs="Times New Roman"/>
-          <w:u w:val="single"/>
-        </w:rPr>
-        <w:t>Ethical Approval</w:t>
-      </w:r>
-      <w:r>
-        <w:rPr>
-          <w:rFonts w:ascii="Times New Roman" w:hAnsi="Times New Roman" w:cs="Times New Roman"/>
-          <w:u w:val="single"/>
-        </w:rPr>
-        <w:t>, Data Acquisition, and Data management</w:t>
-      </w:r>
-      <w:r>
-        <w:rPr>
-          <w:rFonts w:ascii="Times New Roman" w:hAnsi="Times New Roman" w:cs="Times New Roman"/>
-          <w:u w:val="single"/>
-        </w:rPr>
-        <w:t>:</w:t>
-      </w:r>
-    </w:p>
-    <w:p>
-      <w:pPr>
-        <w:rPr>
-          <w:rFonts w:ascii="Times New Roman" w:hAnsi="Times New Roman" w:cs="Times New Roman"/>
-        </w:rPr>
-      </w:pPr>
-      <w:r>
-        <w:rPr>
-          <w:rFonts w:ascii="Times New Roman" w:hAnsi="Times New Roman" w:cs="Times New Roman"/>
-        </w:rPr>
-        <w:t xml:space="preserve">The recruitment of participants and collection of medical information and biospecimens has been approved by the University of Michigan Institutional Review Board (HUM00118179). I will prepare, submit, and be approved for a secondary use  permit before beginning any analysis described below. I will submit requests for the full medical information I seek from charts and will be supplied with de-identified participant data. </w:t>
-      </w:r>
-      <w:commentRangeStart w:id="1"/>
-      <w:r>
-        <w:rPr>
-          <w:rFonts w:ascii="Times New Roman" w:hAnsi="Times New Roman" w:cs="Times New Roman"/>
-        </w:rPr>
-        <w:t xml:space="preserve">This data will be exclusively </w:t>
-      </w:r>
-      <w:commentRangeEnd w:id="1"/>
-      <w:r>
-        <w:rPr>
-          <w:rStyle w:val="CommentReference"/>
-        </w:rPr>
-        <w:commentReference w:id="1"/>
-      </w:r>
-      <w:r>
-        <w:rPr>
-          <w:rFonts w:ascii="Times New Roman" w:hAnsi="Times New Roman" w:cs="Times New Roman"/>
-        </w:rPr>
-        <w:t xml:space="preserve">held on a secure server, with access only to those who are part of the study team. Participant data will not be downloaded on personal computers, and will be backed up on MBOX. As biological assays are conducted on biorepository tissues, they will be merged with the original dataset to maintain a single, de-identified dataset available for statistical analysis. </w:t>
-      </w:r>
-      <w:r>
-        <w:rPr>
-          <w:rFonts w:ascii="Times New Roman" w:hAnsi="Times New Roman" w:cs="Times New Roman"/>
-        </w:rPr>
-        <w:br/>
-      </w:r>
-    </w:p>
-    <w:p>
-      <w:pPr>
-        <w:rPr>
-          <w:rFonts w:ascii="Times New Roman" w:hAnsi="Times New Roman" w:cs="Times New Roman"/>
-        </w:rPr>
-      </w:pPr>
-      <w:r>
-        <w:rPr>
-          <w:rFonts w:ascii="Times New Roman" w:hAnsi="Times New Roman" w:cs="Times New Roman"/>
-          <w:u w:val="single"/>
-        </w:rPr>
-        <w:t>Collection of Biological Samples</w:t>
-      </w:r>
-      <w:r>
-        <w:rPr>
-          <w:rFonts w:ascii="Times New Roman" w:hAnsi="Times New Roman" w:cs="Times New Roman"/>
-          <w:u w:val="single"/>
-        </w:rPr>
-        <w:br/>
-      </w:r>
-      <w:r>
-        <w:rPr>
-          <w:rFonts w:ascii="Times New Roman" w:hAnsi="Times New Roman" w:cs="Times New Roman"/>
-        </w:rPr>
-        <w:t>By participating in the study, women consent to collection of urine, blood, placenta, and cord blood.</w:t>
-      </w:r>
-      <w:r>
-        <w:rPr>
-          <w:rFonts w:ascii="Times New Roman" w:hAnsi="Times New Roman" w:cs="Times New Roman"/>
-        </w:rPr>
-        <w:t xml:space="preserve"> </w:t>
-      </w:r>
-      <w:r>
-        <w:rPr>
-          <w:rFonts w:ascii="Times New Roman" w:hAnsi="Times New Roman" w:cs="Times New Roman"/>
-        </w:rPr>
-        <w:t>During</w:t>
-      </w:r>
-      <w:r>
-        <w:rPr>
-          <w:rFonts w:ascii="Times New Roman" w:hAnsi="Times New Roman" w:cs="Times New Roman"/>
-        </w:rPr>
-        <w:t xml:space="preserve"> each trimester, women who consent to be part of the study</w:t>
-      </w:r>
-      <w:r>
-        <w:rPr>
-          <w:rFonts w:ascii="Times New Roman" w:hAnsi="Times New Roman" w:cs="Times New Roman"/>
-        </w:rPr>
-        <w:t xml:space="preserve"> are given urine containers and asked to provide up to 100 mL of urine. Urine is then </w:t>
-      </w:r>
-      <w:r>
-        <w:rPr>
-          <w:rFonts w:ascii="Times New Roman" w:hAnsi="Times New Roman" w:cs="Times New Roman"/>
-        </w:rPr>
-        <w:t>frozen and kept at the Michigan Medicine Central Biorepository under a unique study ID</w:t>
-      </w:r>
-      <w:r>
-        <w:rPr>
-          <w:rFonts w:ascii="Times New Roman" w:hAnsi="Times New Roman" w:cs="Times New Roman"/>
-        </w:rPr>
-        <w:t>.</w:t>
-      </w:r>
-      <w:r>
-        <w:rPr>
-          <w:rFonts w:ascii="Times New Roman" w:hAnsi="Times New Roman" w:cs="Times New Roman"/>
-        </w:rPr>
-        <w:t xml:space="preserve"> </w:t>
-      </w:r>
-      <w:r>
-        <w:rPr>
-          <w:rFonts w:ascii="Times New Roman" w:hAnsi="Times New Roman" w:cs="Times New Roman"/>
-        </w:rPr>
-        <w:t xml:space="preserve">Blood samples that are drawn for research purposes are coordinated to occur at the same time as prenatal lab draws to </w:t>
-      </w:r>
-      <w:r>
-        <w:rPr>
-          <w:rFonts w:ascii="Times New Roman" w:hAnsi="Times New Roman" w:cs="Times New Roman"/>
-        </w:rPr>
-        <w:lastRenderedPageBreak/>
-        <w:t>minimize participant burden. Present in the research kit are vacutainers for blood draw, which usually takes place at a Michigan Medicine laboratory. Trained phlebotomists collect 40 mL of whole blood each trimester. Blood samples are then picked up by research assistants</w:t>
+        <w:t>whole blood each trimester. Blood samples are then picked up by research assistants</w:t>
       </w:r>
       <w:r>
         <w:rPr>
@@ -1317,7 +1329,6 @@
           <w:noProof/>
           <w:u w:val="single"/>
         </w:rPr>
-        <w:lastRenderedPageBreak/>
         <mc:AlternateContent>
           <mc:Choice Requires="wps">
             <w:drawing>
@@ -1498,14 +1509,23 @@
     <w:p>
       <w:pPr>
         <w:rPr>
-          <w:rFonts w:ascii="Times New Roman" w:hAnsi="Times New Roman" w:cs="Times New Roman"/>
-        </w:rPr>
-      </w:pPr>
-      <w:r>
-        <w:rPr>
-          <w:rFonts w:ascii="Times New Roman" w:hAnsi="Times New Roman" w:cs="Times New Roman"/>
-        </w:rPr>
-        <w:t xml:space="preserve">No studies to date have evaluated the effects of time-restricted feeding on the incidence of maternal and child outcomes in human populations. There have been studies on the effects of Ramadan fasting during pregnancy on these outcomes. As stated previously, Ramadan fasting is inconsistent in its findings. </w:t>
+          <w:ins w:id="13" w:author="Dave Bridges" w:date="2019-12-20T11:21:00Z"/>
+          <w:rFonts w:ascii="Times New Roman" w:hAnsi="Times New Roman" w:cs="Times New Roman"/>
+          <w:i/>
+        </w:rPr>
+      </w:pPr>
+      <w:r>
+        <w:rPr>
+          <w:rFonts w:ascii="Times New Roman" w:hAnsi="Times New Roman" w:cs="Times New Roman"/>
+        </w:rPr>
+        <w:t xml:space="preserve">No studies to date have evaluated the effects of time-restricted feeding on the incidence of maternal and child outcomes in human populations. There have been studies on the effects of Ramadan fasting during pregnancy on these outcomes. As stated previously, Ramadan fasting is inconsistent in its </w:t>
+      </w:r>
+      <w:r>
+        <w:rPr>
+          <w:rFonts w:ascii="Times New Roman" w:hAnsi="Times New Roman" w:cs="Times New Roman"/>
+        </w:rPr>
+        <w:lastRenderedPageBreak/>
+        <w:t xml:space="preserve">findings. </w:t>
       </w:r>
       <w:r>
         <w:rPr>
@@ -1651,20 +1671,36 @@
           <w:rFonts w:ascii="Times New Roman" w:hAnsi="Times New Roman" w:cs="Times New Roman"/>
           <w:i/>
         </w:rPr>
-        <w:t xml:space="preserve">I anticipate that women who have </w:t>
-      </w:r>
+        <w:t xml:space="preserve">I anticipate that women who </w:t>
+      </w:r>
+      <w:proofErr w:type="gramStart"/>
       <w:r>
         <w:rPr>
           <w:rFonts w:ascii="Times New Roman" w:hAnsi="Times New Roman" w:cs="Times New Roman"/>
           <w:i/>
         </w:rPr>
-        <w:t xml:space="preserve"> shorter eating windows</w:t>
+        <w:t xml:space="preserve">have </w:t>
       </w:r>
       <w:r>
         <w:rPr>
           <w:rFonts w:ascii="Times New Roman" w:hAnsi="Times New Roman" w:cs="Times New Roman"/>
           <w:i/>
         </w:rPr>
+        <w:t xml:space="preserve"> shorter</w:t>
+      </w:r>
+      <w:proofErr w:type="gramEnd"/>
+      <w:r>
+        <w:rPr>
+          <w:rFonts w:ascii="Times New Roman" w:hAnsi="Times New Roman" w:cs="Times New Roman"/>
+          <w:i/>
+        </w:rPr>
+        <w:t xml:space="preserve"> eating windows</w:t>
+      </w:r>
+      <w:r>
+        <w:rPr>
+          <w:rFonts w:ascii="Times New Roman" w:hAnsi="Times New Roman" w:cs="Times New Roman"/>
+          <w:i/>
+        </w:rPr>
         <w:t xml:space="preserve"> are less likely to develop </w:t>
       </w:r>
       <w:r>
@@ -1681,6 +1717,15 @@
         </w:rPr>
         <w:t xml:space="preserve">). </w:t>
       </w:r>
+    </w:p>
+    <w:p>
+      <w:pPr>
+        <w:rPr>
+          <w:rFonts w:ascii="Times New Roman" w:hAnsi="Times New Roman" w:cs="Times New Roman"/>
+        </w:rPr>
+      </w:pPr>
+      <w:bookmarkStart w:id="14" w:name="_GoBack"/>
+      <w:bookmarkEnd w:id="14"/>
     </w:p>
     <w:p>
       <w:pPr>
@@ -2190,14 +2235,7 @@
         <w:rPr>
           <w:rFonts w:ascii="Times New Roman" w:hAnsi="Times New Roman" w:cs="Times New Roman"/>
         </w:rPr>
-        <w:t xml:space="preserve">The BUMP cohort </w:t>
-      </w:r>
-      <w:r>
-        <w:rPr>
-          <w:rFonts w:ascii="Times New Roman" w:hAnsi="Times New Roman" w:cs="Times New Roman"/>
-        </w:rPr>
-        <w:lastRenderedPageBreak/>
-        <w:t xml:space="preserve">biological samples </w:t>
+        <w:t xml:space="preserve">The BUMP cohort biological samples </w:t>
       </w:r>
       <w:r>
         <w:rPr>
@@ -2559,6 +2597,7 @@
     <w:p>
       <w:pPr>
         <w:rPr>
+          <w:ins w:id="15" w:author="Dave Bridges" w:date="2019-12-20T11:21:00Z"/>
           <w:rFonts w:ascii="Times New Roman" w:hAnsi="Times New Roman" w:cs="Times New Roman"/>
         </w:rPr>
       </w:pPr>
@@ -2573,6 +2612,13 @@
       <w:pPr>
         <w:rPr>
           <w:rFonts w:ascii="Times New Roman" w:hAnsi="Times New Roman" w:cs="Times New Roman"/>
+        </w:rPr>
+      </w:pPr>
+    </w:p>
+    <w:p>
+      <w:pPr>
+        <w:rPr>
+          <w:rFonts w:ascii="Times New Roman" w:hAnsi="Times New Roman" w:cs="Times New Roman"/>
           <w:u w:val="single"/>
         </w:rPr>
       </w:pPr>
@@ -2594,21 +2640,7 @@
         <w:rPr>
           <w:rFonts w:ascii="Times New Roman" w:hAnsi="Times New Roman" w:cs="Times New Roman"/>
         </w:rPr>
-        <w:t xml:space="preserve">To assess the associations of feeding window length with maternal and child health outcomes, multiple linear regression analysis will be used for the categorical and continuous outcomes; such as offspring birth weight, gestational age, and APGAR score. For dichotomous outcomes, such as gestational diabetes, hypertensive disorders of pregnancy, and hyperemesis gravidarum </w:t>
-      </w:r>
-      <w:bookmarkStart w:id="2" w:name="_GoBack"/>
-      <w:r>
-        <w:rPr>
-          <w:rFonts w:ascii="Times New Roman" w:hAnsi="Times New Roman" w:cs="Times New Roman"/>
-        </w:rPr>
-        <w:t xml:space="preserve">logistic regression </w:t>
-      </w:r>
-      <w:bookmarkEnd w:id="2"/>
-      <w:r>
-        <w:rPr>
-          <w:rFonts w:ascii="Times New Roman" w:hAnsi="Times New Roman" w:cs="Times New Roman"/>
-        </w:rPr>
-        <w:t>will be employed.</w:t>
+        <w:t>To assess the associations of feeding window length with maternal and child health outcomes, multiple linear regression analysis will be used for the categorical and continuous outcomes; such as offspring birth weight, gestational age, and APGAR score. For dichotomous outcomes, such as gestational diabetes, hypertensive disorders of pregnancy, and hyperemesis gravidarum logistic regression will be employed.</w:t>
       </w:r>
     </w:p>
     <w:p>
@@ -2631,7 +2663,7 @@
         </w:rPr>
         <w:t xml:space="preserve"> </w:t>
       </w:r>
-      <w:commentRangeStart w:id="3"/>
+      <w:commentRangeStart w:id="16"/>
       <w:r>
         <w:rPr>
           <w:rFonts w:ascii="Times New Roman" w:hAnsi="Times New Roman" w:cs="Times New Roman"/>
@@ -2639,13 +2671,13 @@
         </w:rPr>
         <w:t>Proposed models:</w:t>
       </w:r>
-      <w:commentRangeEnd w:id="3"/>
+      <w:commentRangeEnd w:id="16"/>
       <w:r>
         <w:rPr>
           <w:rStyle w:val="CommentReference"/>
           <w:i/>
         </w:rPr>
-        <w:commentReference w:id="3"/>
+        <w:commentReference w:id="16"/>
       </w:r>
     </w:p>
     <w:p>
@@ -2731,7 +2763,6 @@
           <w:rFonts w:ascii="Times New Roman" w:hAnsi="Times New Roman" w:cs="Times New Roman"/>
           <w:i/>
         </w:rPr>
-        <w:lastRenderedPageBreak/>
         <w:t>Predicted confounders for bivariate analysis:</w:t>
       </w:r>
       <w:r>
@@ -2773,6 +2804,12 @@
           <w:rFonts w:ascii="Times New Roman" w:hAnsi="Times New Roman" w:cs="Times New Roman"/>
         </w:rPr>
         <w:br/>
+      </w:r>
+      <w:r>
+        <w:rPr>
+          <w:rFonts w:ascii="Times New Roman" w:hAnsi="Times New Roman" w:cs="Times New Roman"/>
+        </w:rPr>
+        <w:lastRenderedPageBreak/>
         <w:t>pre-pregnancy BMI</w:t>
       </w:r>
       <w:r>
@@ -2969,15 +3006,24 @@
     <w:p>
       <w:pPr>
         <w:rPr>
+          <w:ins w:id="17" w:author="Dave Bridges" w:date="2019-12-20T11:21:00Z"/>
           <w:rFonts w:ascii="Times New Roman" w:hAnsi="Times New Roman" w:cs="Times New Roman"/>
           <w:i/>
         </w:rPr>
       </w:pPr>
-      <w:r>
+    </w:p>
+    <w:p>
+      <w:pPr>
         <w:rPr>
           <w:rFonts w:ascii="Times New Roman" w:hAnsi="Times New Roman" w:cs="Times New Roman"/>
           <w:i/>
         </w:rPr>
+      </w:pPr>
+      <w:r>
+        <w:rPr>
+          <w:rFonts w:ascii="Times New Roman" w:hAnsi="Times New Roman" w:cs="Times New Roman"/>
+          <w:i/>
+        </w:rPr>
         <w:t xml:space="preserve">Lower or unrepresentative incidence of </w:t>
       </w:r>
       <w:r>
@@ -3010,15 +3056,24 @@
     <w:p>
       <w:pPr>
         <w:rPr>
+          <w:ins w:id="18" w:author="Dave Bridges" w:date="2019-12-20T11:21:00Z"/>
           <w:rFonts w:ascii="Times New Roman" w:hAnsi="Times New Roman" w:cs="Times New Roman"/>
           <w:i/>
         </w:rPr>
       </w:pPr>
-      <w:r>
+    </w:p>
+    <w:p>
+      <w:pPr>
         <w:rPr>
           <w:rFonts w:ascii="Times New Roman" w:hAnsi="Times New Roman" w:cs="Times New Roman"/>
           <w:i/>
         </w:rPr>
+      </w:pPr>
+      <w:r>
+        <w:rPr>
+          <w:rFonts w:ascii="Times New Roman" w:hAnsi="Times New Roman" w:cs="Times New Roman"/>
+          <w:i/>
+        </w:rPr>
         <w:t>Confounding of feeding variable by dietary quality</w:t>
       </w:r>
     </w:p>
@@ -3062,15 +3117,24 @@
     <w:p>
       <w:pPr>
         <w:rPr>
+          <w:ins w:id="19" w:author="Dave Bridges" w:date="2019-12-20T11:21:00Z"/>
           <w:rFonts w:ascii="Times New Roman" w:hAnsi="Times New Roman" w:cs="Times New Roman"/>
           <w:i/>
         </w:rPr>
       </w:pPr>
-      <w:r>
+    </w:p>
+    <w:p>
+      <w:pPr>
         <w:rPr>
           <w:rFonts w:ascii="Times New Roman" w:hAnsi="Times New Roman" w:cs="Times New Roman"/>
           <w:i/>
         </w:rPr>
+      </w:pPr>
+      <w:r>
+        <w:rPr>
+          <w:rFonts w:ascii="Times New Roman" w:hAnsi="Times New Roman" w:cs="Times New Roman"/>
+          <w:i/>
+        </w:rPr>
         <w:t>Poor reliability of fasting state in blood samples</w:t>
       </w:r>
     </w:p>
@@ -3110,6 +3174,15 @@
         </w:rPr>
         <w:t xml:space="preserve"> or fasting in these samples. For that reason, insulin and glycemic health data sensitive to fasting/refeeding cycles will be interpreted with caution. It may be of benefit to specifically choose the mid-gestation collection point, as this is done in concert with the oral glucose tolerance test, and therefore is likely to be more uniform in the feeding level (75g of glucose within 1 hour of blood draw). </w:t>
       </w:r>
+    </w:p>
+    <w:p>
+      <w:pPr>
+        <w:rPr>
+          <w:ins w:id="20" w:author="Dave Bridges" w:date="2019-12-20T11:21:00Z"/>
+          <w:rFonts w:ascii="Times New Roman" w:hAnsi="Times New Roman" w:cs="Times New Roman"/>
+          <w:i/>
+        </w:rPr>
+      </w:pPr>
     </w:p>
     <w:p>
       <w:pPr>
@@ -7209,7 +7282,7 @@
 
 <file path=word/comments.xml><?xml version="1.0" encoding="utf-8"?>
 <w:comments xmlns:wpc="http://schemas.microsoft.com/office/word/2010/wordprocessingCanvas" xmlns:cx="http://schemas.microsoft.com/office/drawing/2014/chartex" xmlns:cx1="http://schemas.microsoft.com/office/drawing/2015/9/8/chartex" xmlns:cx2="http://schemas.microsoft.com/office/drawing/2015/10/21/chartex" xmlns:cx3="http://schemas.microsoft.com/office/drawing/2016/5/9/chartex" xmlns:cx4="http://schemas.microsoft.com/office/drawing/2016/5/10/chartex" xmlns:cx5="http://schemas.microsoft.com/office/drawing/2016/5/11/chartex" xmlns:cx6="http://schemas.microsoft.com/office/drawing/2016/5/12/chartex" xmlns:cx7="http://schemas.microsoft.com/office/drawing/2016/5/13/chartex" xmlns:cx8="http://schemas.microsoft.com/office/drawing/2016/5/14/chartex" xmlns:mc="http://schemas.openxmlformats.org/markup-compatibility/2006" xmlns:aink="http://schemas.microsoft.com/office/drawing/2016/ink" xmlns:am3d="http://schemas.microsoft.com/office/drawing/2017/model3d" xmlns:o="urn:schemas-microsoft-com:office:office" xmlns:r="http://schemas.openxmlformats.org/officeDocument/2006/relationships" xmlns:m="http://schemas.openxmlformats.org/officeDocument/2006/math" xmlns:v="urn:schemas-microsoft-com:vml" xmlns:wp14="http://schemas.microsoft.com/office/word/2010/wordprocessingDrawing" xmlns:wp="http://schemas.openxmlformats.org/drawingml/2006/wordprocessingDrawing" xmlns:w10="urn:schemas-microsoft-com:office:word" xmlns:w="http://schemas.openxmlformats.org/wordprocessingml/2006/main" xmlns:w14="http://schemas.microsoft.com/office/word/2010/wordml" xmlns:w15="http://schemas.microsoft.com/office/word/2012/wordml" xmlns:w16cid="http://schemas.microsoft.com/office/word/2016/wordml/cid" xmlns:w16se="http://schemas.microsoft.com/office/word/2015/wordml/symex" xmlns:wpg="http://schemas.microsoft.com/office/word/2010/wordprocessingGroup" xmlns:wpi="http://schemas.microsoft.com/office/word/2010/wordprocessingInk" xmlns:wne="http://schemas.microsoft.com/office/word/2006/wordml" xmlns:wps="http://schemas.microsoft.com/office/word/2010/wordprocessingShape" mc:Ignorable="w14 w15 w16se w16cid wp14">
-  <w:comment w:id="0" w:author="Molly Carter" w:date="2019-12-18T15:28:00Z" w:initials="MC">
+  <w:comment w:id="11" w:author="Molly Carter" w:date="2019-12-18T15:28:00Z" w:initials="MC">
     <w:p>
       <w:pPr>
         <w:rPr>
@@ -7286,7 +7359,7 @@
       </w:pPr>
     </w:p>
   </w:comment>
-  <w:comment w:id="1" w:author="Molly Carter" w:date="2019-12-18T19:53:00Z" w:initials="MC">
+  <w:comment w:id="12" w:author="Molly Carter" w:date="2019-12-18T19:53:00Z" w:initials="MC">
     <w:p>
       <w:pPr>
         <w:pStyle w:val="CommentText"/>
@@ -7302,7 +7375,7 @@
       </w:r>
     </w:p>
   </w:comment>
-  <w:comment w:id="3" w:author="Molly Carter" w:date="2019-12-18T19:12:00Z" w:initials="MC">
+  <w:comment w:id="16" w:author="Molly Carter" w:date="2019-12-18T19:12:00Z" w:initials="MC">
     <w:p>
       <w:pPr>
         <w:pStyle w:val="CommentText"/>
@@ -7970,6 +8043,9 @@
 
 <file path=word/people.xml><?xml version="1.0" encoding="utf-8"?>
 <w15:people xmlns:wpc="http://schemas.microsoft.com/office/word/2010/wordprocessingCanvas" xmlns:cx="http://schemas.microsoft.com/office/drawing/2014/chartex" xmlns:cx1="http://schemas.microsoft.com/office/drawing/2015/9/8/chartex" xmlns:cx2="http://schemas.microsoft.com/office/drawing/2015/10/21/chartex" xmlns:cx3="http://schemas.microsoft.com/office/drawing/2016/5/9/chartex" xmlns:cx4="http://schemas.microsoft.com/office/drawing/2016/5/10/chartex" xmlns:cx5="http://schemas.microsoft.com/office/drawing/2016/5/11/chartex" xmlns:cx6="http://schemas.microsoft.com/office/drawing/2016/5/12/chartex" xmlns:cx7="http://schemas.microsoft.com/office/drawing/2016/5/13/chartex" xmlns:cx8="http://schemas.microsoft.com/office/drawing/2016/5/14/chartex" xmlns:mc="http://schemas.openxmlformats.org/markup-compatibility/2006" xmlns:aink="http://schemas.microsoft.com/office/drawing/2016/ink" xmlns:am3d="http://schemas.microsoft.com/office/drawing/2017/model3d" xmlns:o="urn:schemas-microsoft-com:office:office" xmlns:r="http://schemas.openxmlformats.org/officeDocument/2006/relationships" xmlns:m="http://schemas.openxmlformats.org/officeDocument/2006/math" xmlns:v="urn:schemas-microsoft-com:vml" xmlns:wp14="http://schemas.microsoft.com/office/word/2010/wordprocessingDrawing" xmlns:wp="http://schemas.openxmlformats.org/drawingml/2006/wordprocessingDrawing" xmlns:w10="urn:schemas-microsoft-com:office:word" xmlns:w="http://schemas.openxmlformats.org/wordprocessingml/2006/main" xmlns:w14="http://schemas.microsoft.com/office/word/2010/wordml" xmlns:w15="http://schemas.microsoft.com/office/word/2012/wordml" xmlns:w16cid="http://schemas.microsoft.com/office/word/2016/wordml/cid" xmlns:w16se="http://schemas.microsoft.com/office/word/2015/wordml/symex" xmlns:wpg="http://schemas.microsoft.com/office/word/2010/wordprocessingGroup" xmlns:wpi="http://schemas.microsoft.com/office/word/2010/wordprocessingInk" xmlns:wne="http://schemas.microsoft.com/office/word/2006/wordml" xmlns:wps="http://schemas.microsoft.com/office/word/2010/wordprocessingShape" mc:Ignorable="w14 w15 w16se w16cid wp14">
+  <w15:person w15:author="Dave Bridges">
+    <w15:presenceInfo w15:providerId="Windows Live" w15:userId="4bc1184c43c78bbd"/>
+  </w15:person>
   <w15:person w15:author="Molly Carter">
     <w15:presenceInfo w15:providerId="Windows Live" w15:userId="80b2a043931789ab"/>
   </w15:person>

</xml_diff>

<commit_message>
Minor changes to aim 3
</commit_message>
<xml_diff>
--- a/Molly Preliminary Exam/Prelim_Aim3.docx
+++ b/Molly Preliminary Exam/Prelim_Aim3.docx
@@ -45,31 +45,7 @@
         <w:rPr>
           <w:rFonts w:ascii="Times New Roman" w:hAnsi="Times New Roman" w:cs="Times New Roman"/>
         </w:rPr>
-        <w:t>Time-restricted feeding</w:t>
-      </w:r>
-      <w:r>
-        <w:rPr>
-          <w:rFonts w:ascii="Times New Roman" w:hAnsi="Times New Roman" w:cs="Times New Roman"/>
-        </w:rPr>
-        <w:t xml:space="preserve"> (TRF)</w:t>
-      </w:r>
-      <w:r>
-        <w:rPr>
-          <w:rFonts w:ascii="Times New Roman" w:hAnsi="Times New Roman" w:cs="Times New Roman"/>
-        </w:rPr>
-        <w:t>, meaning a designated and condensed period in which one consumes their daily calories (usually between 6-10 hours in length)</w:t>
-      </w:r>
-      <w:r>
-        <w:rPr>
-          <w:rFonts w:ascii="Times New Roman" w:hAnsi="Times New Roman" w:cs="Times New Roman"/>
-        </w:rPr>
-        <w:t>.</w:t>
-      </w:r>
-      <w:r>
-        <w:rPr>
-          <w:rFonts w:ascii="Times New Roman" w:hAnsi="Times New Roman" w:cs="Times New Roman"/>
-        </w:rPr>
-        <w:t xml:space="preserve">This method is a modality to implement intermittent fasting, which is distinct from two other modalities, alternate day fasting (ADF) where an individual alternates full days of fasting and </w:t>
+        <w:t xml:space="preserve">Time-restricted feeding (TRF), meaning a designated and condensed period in which one consumes their daily calories (usually between 6-10 hours in length).This method is a modality to implement intermittent fasting, which is distinct from two other modalities, alternate day fasting (ADF) where an individual alternates full days of fasting and </w:t>
       </w:r>
       <w:r>
         <w:rPr>
@@ -199,6 +175,12 @@
           <w:rFonts w:ascii="Times New Roman" w:hAnsi="Times New Roman" w:cs="Times New Roman"/>
         </w:rPr>
         <w:t>There is evidence that these metabolic improvements can be achieved without weight loss or caloric restriction in both humans</w:t>
+      </w:r>
+      <w:r>
+        <w:rPr>
+          <w:rFonts w:ascii="Times New Roman" w:hAnsi="Times New Roman" w:cs="Times New Roman"/>
+        </w:rPr>
+        <w:t xml:space="preserve"> </w:t>
       </w:r>
       <w:r>
         <w:rPr>
@@ -455,6 +437,12 @@
         <w:rPr>
           <w:rFonts w:ascii="Times New Roman" w:hAnsi="Times New Roman" w:cs="Times New Roman"/>
         </w:rPr>
+        <w:t xml:space="preserve"> </w:t>
+      </w:r>
+      <w:r>
+        <w:rPr>
+          <w:rFonts w:ascii="Times New Roman" w:hAnsi="Times New Roman" w:cs="Times New Roman"/>
+        </w:rPr>
         <w:fldChar w:fldCharType="begin"/>
       </w:r>
       <w:r>
@@ -473,7 +461,21 @@
         <w:rPr>
           <w:rFonts w:ascii="Times New Roman" w:hAnsi="Times New Roman" w:cs="Times New Roman"/>
         </w:rPr>
-        <w:t>(Ziaee et al., 2010)</w:t>
+        <w:t>(</w:t>
+      </w:r>
+      <w:proofErr w:type="spellStart"/>
+      <w:r>
+        <w:rPr>
+          <w:rFonts w:ascii="Times New Roman" w:hAnsi="Times New Roman" w:cs="Times New Roman"/>
+        </w:rPr>
+        <w:t>Ziaee</w:t>
+      </w:r>
+      <w:proofErr w:type="spellEnd"/>
+      <w:r>
+        <w:rPr>
+          <w:rFonts w:ascii="Times New Roman" w:hAnsi="Times New Roman" w:cs="Times New Roman"/>
+        </w:rPr>
+        <w:t xml:space="preserve"> et al., 2010)</w:t>
       </w:r>
       <w:r>
         <w:rPr>
@@ -648,7 +650,7 @@
           <w:rFonts w:ascii="Times New Roman" w:hAnsi="Times New Roman" w:cs="Times New Roman"/>
           <w:i/>
         </w:rPr>
-        <w:t xml:space="preserve">in utero </w:t>
+        <w:t>in utero</w:t>
       </w:r>
       <w:r>
         <w:rPr>
@@ -888,25 +890,308 @@
         <w:rPr>
           <w:rFonts w:ascii="Times New Roman" w:hAnsi="Times New Roman" w:cs="Times New Roman"/>
         </w:rPr>
+        <w:t xml:space="preserve"> Although insulin resistance and weight gain are considered normal adaptations to pregnancy, there are many women who experience excessive, pathological insulin resistance and gestational weight gain; which manifests as gestational diabetes. Cho and colleagues estimate that globally, gestational diabetes affects  9.8% of pregnancies in women aged 20-24 years; the prevalence dramatically increases for women of advanced age during pregnancy (45-49 years) to 45.1% </w:t>
+      </w:r>
+      <w:r>
+        <w:rPr>
+          <w:rFonts w:ascii="Times New Roman" w:hAnsi="Times New Roman" w:cs="Times New Roman"/>
+        </w:rPr>
+        <w:fldChar w:fldCharType="begin"/>
+      </w:r>
+      <w:r>
+        <w:rPr>
+          <w:rFonts w:ascii="Times New Roman" w:hAnsi="Times New Roman" w:cs="Times New Roman"/>
+        </w:rPr>
+        <w:instrText xml:space="preserve"> ADDIN ZOTERO_ITEM CSL_CITATION {"citationID":"LeJdLuLu","properties":{"formattedCitation":"(Cho et al., 2018)","plainCitation":"(Cho et al., 2018)","noteIndex":0},"citationItems":[{"id":22,"uris":["http://zotero.org/users/5073745/items/3RZMJBXF"],"uri":["http://zotero.org/users/5073745/items/3RZMJBXF"],"itemData":{"id":22,"type":"article-journal","abstract":"Introduction\nSince the year 2000, IDF has been measuring the prevalence of diabetes nationally, regionally and globally.\nAim\nTo produce estimates of the global burden of diabetes and its impact for 2017 and projections for 2045.\nMethods\nA systematic literature review was conducted to identify published studies on the prevalence of diabetes, impaired glucose tolerance and hyperglycaemia in pregnancy in the period from 1990 to 2016. The highest quality studies on diabetes prevalence were selected for each country. A logistic regression model was used to generate age-specific prevalence estimates or each country. Estimates for countries without data were extrapolated from similar countries.\nResults\nIt was estimated that in 2017 there are 451 million (age 18–99 years) people with diabetes worldwide. These figures were expected to increase to 693 million) by 2045. It was estimated that almost half of all people (49.7%) living with diabetes are undiagnosed. Moreover, there was an estimated 374 million people with impaired glucose tolerance (IGT) and it was projected that almost 21.3 million live births to women were affected by some form of hyperglycaemia in pregnancy. In 2017, approximately 5 million deaths worldwide were attributable to diabetes in the 20–99 years age range. The global healthcare expenditure on people with diabetes was estimated to be USD 850 billion in 2017.\nConclusion\nThe new estimates of diabetes prevalence, deaths attributable to diabetes and healthcare expenditure due to diabetes present a large social, financial and health system burden across the world.","container-title":"Diabetes Research and Clinical Practice","DOI":"10.1016/j.diabres.2018.02.023","ISSN":"0168-8227","journalAbbreviation":"Diabetes Research and Clinical Practice","page":"271-281","source":"ScienceDirect","title":"IDF Diabetes Atlas: Global estimates of diabetes prevalence for 2017 and projections for 2045","title-short":"IDF Diabetes Atlas","volume":"138","author":[{"family":"Cho","given":"N. H."},{"family":"Shaw","given":"J. E."},{"family":"Karuranga","given":"S."},{"family":"Huang","given":"Y."},{"family":"Rocha Fernandes","given":"J. D.","non-dropping-particle":"da"},{"family":"Ohlrogge","given":"A. W."},{"family":"Malanda","given":"B."}],"issued":{"date-parts":[["2018",4,1]]}}}],"schema":"https://github.com/citation-style-language/schema/raw/master/csl-citation.json"} </w:instrText>
+      </w:r>
+      <w:r>
+        <w:rPr>
+          <w:rFonts w:ascii="Times New Roman" w:hAnsi="Times New Roman" w:cs="Times New Roman"/>
+        </w:rPr>
+        <w:fldChar w:fldCharType="separate"/>
+      </w:r>
+      <w:r>
+        <w:rPr>
+          <w:rFonts w:ascii="Times New Roman" w:hAnsi="Times New Roman" w:cs="Times New Roman"/>
+          <w:noProof/>
+        </w:rPr>
+        <w:t>(Cho et al., 2018)</w:t>
+      </w:r>
+      <w:r>
+        <w:rPr>
+          <w:rFonts w:ascii="Times New Roman" w:hAnsi="Times New Roman" w:cs="Times New Roman"/>
+        </w:rPr>
+        <w:fldChar w:fldCharType="end"/>
+      </w:r>
+      <w:r>
+        <w:rPr>
+          <w:rFonts w:ascii="Times New Roman" w:hAnsi="Times New Roman" w:cs="Times New Roman"/>
+        </w:rPr>
+        <w:t xml:space="preserve">. </w:t>
+      </w:r>
+    </w:p>
+    <w:p>
+      <w:pPr>
+        <w:pStyle w:val="Heading2"/>
+      </w:pPr>
+    </w:p>
+    <w:p>
+      <w:pPr>
+        <w:pStyle w:val="Heading2"/>
+      </w:pPr>
+      <w:r>
+        <w:t>Main exposure and outcome variables:</w:t>
+      </w:r>
+    </w:p>
+    <w:p>
+      <w:pPr>
+        <w:rPr>
+          <w:rFonts w:ascii="Times New Roman" w:hAnsi="Times New Roman" w:cs="Times New Roman"/>
+        </w:rPr>
+      </w:pPr>
+      <w:r>
+        <w:rPr>
+          <w:rFonts w:ascii="Times New Roman" w:hAnsi="Times New Roman" w:cs="Times New Roman"/>
+        </w:rPr>
+        <w:t xml:space="preserve">Because the insulin-resistance is a well-document association for both maternal fasting in Ramadan and intermittent fasting, the primary outcome of interest for this study for mothers will be the development of gestational diabetes. Other analyses for preeclampsia, hyperemesis gravidarum will also be conducted. </w:t>
+      </w:r>
+    </w:p>
+    <w:p>
+      <w:pPr>
+        <w:rPr>
+          <w:rFonts w:ascii="Times New Roman" w:hAnsi="Times New Roman" w:cs="Times New Roman"/>
+        </w:rPr>
+      </w:pPr>
+    </w:p>
+    <w:p>
+      <w:pPr>
+        <w:rPr>
+          <w:rFonts w:ascii="Times New Roman" w:hAnsi="Times New Roman" w:cs="Times New Roman"/>
+        </w:rPr>
+      </w:pPr>
+      <w:r>
+        <w:rPr>
+          <w:rFonts w:ascii="Times New Roman" w:hAnsi="Times New Roman" w:cs="Times New Roman"/>
+        </w:rPr>
+        <w:t>In terms of the offspring, b</w:t>
+      </w:r>
+      <w:r>
+        <w:rPr>
+          <w:rFonts w:ascii="Times New Roman" w:hAnsi="Times New Roman" w:cs="Times New Roman"/>
+        </w:rPr>
+        <w:t xml:space="preserve">ecause birth weight is </w:t>
+      </w:r>
+      <w:r>
+        <w:rPr>
+          <w:rFonts w:ascii="Times New Roman" w:hAnsi="Times New Roman" w:cs="Times New Roman"/>
+        </w:rPr>
+        <w:t>seen</w:t>
+      </w:r>
+      <w:r>
+        <w:rPr>
+          <w:rFonts w:ascii="Times New Roman" w:hAnsi="Times New Roman" w:cs="Times New Roman"/>
+        </w:rPr>
+        <w:t xml:space="preserve"> in women who observe Ramadan fasting and because intermittent fasting is may affect body weight, the main outcome variable for this study will be child birth weight. </w:t>
+      </w:r>
+      <w:r>
+        <w:rPr>
+          <w:rFonts w:ascii="Times New Roman" w:hAnsi="Times New Roman" w:cs="Times New Roman"/>
+        </w:rPr>
+        <w:t xml:space="preserve">The exposure that will be evaluated in relation to these outcomes is the duration of the feeding window in expectant mothers. </w:t>
+      </w:r>
+    </w:p>
+    <w:p>
+      <w:pPr>
+        <w:rPr>
+          <w:rFonts w:ascii="Times New Roman" w:hAnsi="Times New Roman" w:cs="Times New Roman"/>
+        </w:rPr>
+      </w:pPr>
+    </w:p>
+    <w:p>
+      <w:pPr>
+        <w:pStyle w:val="Heading2"/>
+      </w:pPr>
+      <w:r>
+        <w:t xml:space="preserve">Translational </w:t>
+      </w:r>
+      <w:r>
+        <w:t>Aim 3.1</w:t>
+      </w:r>
+      <w:r>
+        <w:t>:</w:t>
+      </w:r>
+      <w:r>
         <w:t xml:space="preserve"> </w:t>
       </w:r>
       <w:r>
-        <w:rPr>
-          <w:rFonts w:ascii="Times New Roman" w:hAnsi="Times New Roman" w:cs="Times New Roman"/>
-        </w:rPr>
-        <w:t>Although insulin resistance and weight gain are considered normal adaptations to pregnancy, there are many women who experience excessive, pathological insulin resistance and gestational weight gain</w:t>
-      </w:r>
-      <w:r>
-        <w:rPr>
-          <w:rFonts w:ascii="Times New Roman" w:hAnsi="Times New Roman" w:cs="Times New Roman"/>
-        </w:rPr>
-        <w:t xml:space="preserve">; which manifests as gestational diabetes. </w:t>
-      </w:r>
-      <w:r>
-        <w:rPr>
-          <w:rFonts w:ascii="Times New Roman" w:hAnsi="Times New Roman" w:cs="Times New Roman"/>
-        </w:rPr>
-        <w:t xml:space="preserve">Cho and colleagues estimate that globally, gestational diabetes affects  9.8 % of pregnancies in women aged 20-24 years; the prevalence dramatically increases for women of advanced age during pregnancy (45-49 years) to 45.1% </w:t>
+        <w:t>Examine the baseline characteristics of the BUMP cohort</w:t>
+      </w:r>
+    </w:p>
+    <w:p>
+      <w:pPr>
+        <w:rPr>
+          <w:rFonts w:ascii="Times New Roman" w:hAnsi="Times New Roman" w:cs="Times New Roman"/>
+        </w:rPr>
+      </w:pPr>
+      <w:r>
+        <w:rPr>
+          <w:rFonts w:ascii="Times New Roman" w:hAnsi="Times New Roman" w:cs="Times New Roman"/>
+        </w:rPr>
+        <w:t xml:space="preserve">Because no previous study has utilized BUMP cohort data, there must be some descriptive statistics done in order to understand what confounding variables and collinearities exist in the cohort. </w:t>
+      </w:r>
+    </w:p>
+    <w:p>
+      <w:pPr>
+        <w:rPr>
+          <w:rFonts w:ascii="Times New Roman" w:hAnsi="Times New Roman" w:cs="Times New Roman"/>
+        </w:rPr>
+      </w:pPr>
+    </w:p>
+    <w:p>
+      <w:pPr>
+        <w:pStyle w:val="Heading3"/>
+      </w:pPr>
+      <w:r>
+        <w:t xml:space="preserve">Study Population:  </w:t>
+      </w:r>
+    </w:p>
+    <w:p>
+      <w:pPr>
+        <w:rPr>
+          <w:rFonts w:ascii="Times New Roman" w:hAnsi="Times New Roman" w:cs="Times New Roman"/>
+        </w:rPr>
+      </w:pPr>
+      <w:r>
+        <w:rPr>
+          <w:rFonts w:ascii="Times New Roman" w:hAnsi="Times New Roman" w:cs="Times New Roman"/>
+        </w:rPr>
+        <w:t>In brief, recruitment is done in the Von</w:t>
+      </w:r>
+      <w:r>
+        <w:rPr>
+          <w:rFonts w:ascii="Times New Roman" w:hAnsi="Times New Roman" w:cs="Times New Roman"/>
+        </w:rPr>
+        <w:t>n</w:t>
+      </w:r>
+      <w:r>
+        <w:rPr>
+          <w:rFonts w:ascii="Times New Roman" w:hAnsi="Times New Roman" w:cs="Times New Roman"/>
+        </w:rPr>
+        <w:t xml:space="preserve"> </w:t>
+      </w:r>
+      <w:proofErr w:type="spellStart"/>
+      <w:r>
+        <w:rPr>
+          <w:rFonts w:ascii="Times New Roman" w:hAnsi="Times New Roman" w:cs="Times New Roman"/>
+        </w:rPr>
+        <w:t>Voigtlander</w:t>
+      </w:r>
+      <w:proofErr w:type="spellEnd"/>
+      <w:r>
+        <w:rPr>
+          <w:rFonts w:ascii="Times New Roman" w:hAnsi="Times New Roman" w:cs="Times New Roman"/>
+        </w:rPr>
+        <w:t xml:space="preserve"> Women’s clinic, with special focus on the maternal and fetal medicine clinic days, who serve high risk obstetric patients. </w:t>
+      </w:r>
+      <w:r>
+        <w:rPr>
+          <w:rFonts w:ascii="Times New Roman" w:hAnsi="Times New Roman" w:cs="Times New Roman"/>
+        </w:rPr>
+        <w:t xml:space="preserve">As of August 2019, this sample consists of roughly 800 women enrolled at different stages in their pregnancies. </w:t>
+      </w:r>
+      <w:r>
+        <w:rPr>
+          <w:rFonts w:ascii="Times New Roman" w:hAnsi="Times New Roman" w:cs="Times New Roman"/>
+        </w:rPr>
+        <w:t xml:space="preserve">Eligible women are those who are 18 years or older, who van read and understand the consent form in English, and receive their prenatal care at the VVWH and plan to deliver at VVWH. </w:t>
+      </w:r>
+      <w:r>
+        <w:rPr>
+          <w:rFonts w:ascii="Times New Roman" w:hAnsi="Times New Roman" w:cs="Times New Roman"/>
+        </w:rPr>
+        <w:t xml:space="preserve">Research assistants </w:t>
+      </w:r>
+      <w:r>
+        <w:rPr>
+          <w:rFonts w:ascii="Times New Roman" w:hAnsi="Times New Roman" w:cs="Times New Roman"/>
+        </w:rPr>
+        <w:t xml:space="preserve">are told by physicians during prenatal care visits if patients are interested in enrolling in the BUMP study. The study is explained, a pamphlet is given, and if a patient is interested, the research assistant </w:t>
+      </w:r>
+      <w:r>
+        <w:rPr>
+          <w:rFonts w:ascii="Times New Roman" w:hAnsi="Times New Roman" w:cs="Times New Roman"/>
+        </w:rPr>
+        <w:t xml:space="preserve">obtains written informed consent and </w:t>
+      </w:r>
+      <w:r>
+        <w:rPr>
+          <w:rFonts w:ascii="Times New Roman" w:hAnsi="Times New Roman" w:cs="Times New Roman"/>
+        </w:rPr>
+        <w:t>gives the participant the questionnaire</w:t>
+      </w:r>
+      <w:r>
+        <w:rPr>
+          <w:rFonts w:ascii="Times New Roman" w:hAnsi="Times New Roman" w:cs="Times New Roman"/>
+        </w:rPr>
+        <w:t xml:space="preserve"> (</w:t>
+      </w:r>
+      <w:r>
+        <w:rPr>
+          <w:rFonts w:ascii="Times New Roman" w:hAnsi="Times New Roman" w:cs="Times New Roman"/>
+        </w:rPr>
+        <w:t>appendix 1</w:t>
+      </w:r>
+      <w:r>
+        <w:rPr>
+          <w:rFonts w:ascii="Times New Roman" w:hAnsi="Times New Roman" w:cs="Times New Roman"/>
+        </w:rPr>
+        <w:t>)</w:t>
+      </w:r>
+      <w:r>
+        <w:rPr>
+          <w:rFonts w:ascii="Times New Roman" w:hAnsi="Times New Roman" w:cs="Times New Roman"/>
+        </w:rPr>
+        <w:t xml:space="preserve">. </w:t>
+      </w:r>
+      <w:r>
+        <w:rPr>
+          <w:rFonts w:ascii="Times New Roman" w:hAnsi="Times New Roman" w:cs="Times New Roman"/>
+        </w:rPr>
+        <w:t>Inclusion criteria will be women with live, singleton births. Pregnancies complicated by fetal anomaly, congenital birth defects, or poor placentation/placental defects, or multiple gestation will be excluded. This will result in a population of women that could be quite heterogeneous; who may or may not have obesity, may or may not have experienced gestational hypertension, gestational diabetes, preterm birth, cesarean delivery, or taken glucocorticoid drugs during the course of their pregnancy.</w:t>
+      </w:r>
+    </w:p>
+    <w:p>
+      <w:pPr>
+        <w:rPr>
+          <w:rFonts w:ascii="Times New Roman" w:hAnsi="Times New Roman" w:cs="Times New Roman"/>
+        </w:rPr>
+      </w:pPr>
+    </w:p>
+    <w:p>
+      <w:pPr>
+        <w:pStyle w:val="Heading3"/>
+      </w:pPr>
+      <w:r>
+        <w:t xml:space="preserve">Power analysis: </w:t>
+      </w:r>
+    </w:p>
+    <w:p>
+      <w:pPr>
+        <w:rPr>
+          <w:rFonts w:ascii="Times New Roman" w:hAnsi="Times New Roman" w:cs="Times New Roman"/>
+        </w:rPr>
+      </w:pPr>
+      <w:r>
+        <w:rPr>
+          <w:rFonts w:ascii="Times New Roman" w:hAnsi="Times New Roman" w:cs="Times New Roman"/>
+        </w:rPr>
+        <w:t>A power analysis was conducted for linear regression models using G*power</w:t>
+      </w:r>
+      <w:r>
+        <w:rPr>
+          <w:rFonts w:ascii="Times New Roman" w:hAnsi="Times New Roman" w:cs="Times New Roman"/>
+        </w:rPr>
+        <w:t xml:space="preserve"> </w:t>
       </w:r>
       <w:r>
         <w:rPr>
@@ -918,7 +1203,7 @@
         <w:rPr>
           <w:rFonts w:ascii="Times New Roman" w:hAnsi="Times New Roman" w:cs="Times New Roman"/>
         </w:rPr>
-        <w:instrText xml:space="preserve"> ADDIN ZOTERO_ITEM CSL_CITATION {"citationID":"LeJdLuLu","properties":{"formattedCitation":"(Cho et al., 2018)","plainCitation":"(Cho et al., 2018)","noteIndex":0},"citationItems":[{"id":22,"uris":["http://zotero.org/users/5073745/items/3RZMJBXF"],"uri":["http://zotero.org/users/5073745/items/3RZMJBXF"],"itemData":{"id":22,"type":"article-journal","abstract":"Introduction\nSince the year 2000, IDF has been measuring the prevalence of diabetes nationally, regionally and globally.\nAim\nTo produce estimates of the global burden of diabetes and its impact for 2017 and projections for 2045.\nMethods\nA systematic literature review was conducted to identify published studies on the prevalence of diabetes, impaired glucose tolerance and hyperglycaemia in pregnancy in the period from 1990 to 2016. The highest quality studies on diabetes prevalence were selected for each country. A logistic regression model was used to generate age-specific prevalence estimates or each country. Estimates for countries without data were extrapolated from similar countries.\nResults\nIt was estimated that in 2017 there are 451 million (age 18–99 years) people with diabetes worldwide. These figures were expected to increase to 693 million) by 2045. It was estimated that almost half of all people (49.7%) living with diabetes are undiagnosed. Moreover, there was an estimated 374 million people with impaired glucose tolerance (IGT) and it was projected that almost 21.3 million live births to women were affected by some form of hyperglycaemia in pregnancy. In 2017, approximately 5 million deaths worldwide were attributable to diabetes in the 20–99 years age range. The global healthcare expenditure on people with diabetes was estimated to be USD 850 billion in 2017.\nConclusion\nThe new estimates of diabetes prevalence, deaths attributable to diabetes and healthcare expenditure due to diabetes present a large social, financial and health system burden across the world.","container-title":"Diabetes Research and Clinical Practice","DOI":"10.1016/j.diabres.2018.02.023","ISSN":"0168-8227","journalAbbreviation":"Diabetes Research and Clinical Practice","page":"271-281","source":"ScienceDirect","title":"IDF Diabetes Atlas: Global estimates of diabetes prevalence for 2017 and projections for 2045","title-short":"IDF Diabetes Atlas","volume":"138","author":[{"family":"Cho","given":"N. H."},{"family":"Shaw","given":"J. E."},{"family":"Karuranga","given":"S."},{"family":"Huang","given":"Y."},{"family":"Rocha Fernandes","given":"J. D.","non-dropping-particle":"da"},{"family":"Ohlrogge","given":"A. W."},{"family":"Malanda","given":"B."}],"issued":{"date-parts":[["2018",4,1]]}}}],"schema":"https://github.com/citation-style-language/schema/raw/master/csl-citation.json"} </w:instrText>
+        <w:instrText xml:space="preserve"> ADDIN ZOTERO_ITEM CSL_CITATION {"citationID":"lotZkSet","properties":{"formattedCitation":"(Faul, Erdfelder, Lang, &amp; Buchner, 2007)","plainCitation":"(Faul, Erdfelder, Lang, &amp; Buchner, 2007)","noteIndex":0},"citationItems":[{"id":346,"uris":["http://zotero.org/users/5073745/items/DFGNT2IJ"],"uri":["http://zotero.org/users/5073745/items/DFGNT2IJ"],"itemData":{"id":346,"type":"article-journal","abstract":"G*Power (Erdfelder, Faul, &amp; Buchner, 1996) was designed as a general stand-alone power analysis program for statistical tests commonly used in social and behavioral research. G*Power 3 is a major extension of, and improvement over, the previous versions. It runs on widely used computer platforms (i.e., Windows XP, Windows Vista, and Mac OS X 10.4) and covers many different statistical tests of thet, F, and χ2 test families. In addition, it includes power analyses forz tests and some exact tests. G*Power 3 provides improved effect size calculators and graphic options, supports both distribution-based and design-based input modes, and offers all types of power analyses in which users might be interested. Like its predecessors, G*Power 3 is free.","container-title":"Behavior Research Methods","DOI":"10.3758/BF03193146","ISSN":"1554-3528","issue":"2","journalAbbreviation":"Behavior Research Methods","language":"en","page":"175-191","source":"Springer Link","title":"G*Power 3: A flexible statistical power analysis program for the social, behavioral, and biomedical sciences","title-short":"G*Power 3","volume":"39","author":[{"family":"Faul","given":"Franz"},{"family":"Erdfelder","given":"Edgar"},{"family":"Lang","given":"Albert-Georg"},{"family":"Buchner","given":"Axel"}],"issued":{"date-parts":[["2007",5,1]]}}}],"schema":"https://github.com/citation-style-language/schema/raw/master/csl-citation.json"} </w:instrText>
       </w:r>
       <w:r>
         <w:rPr>
@@ -931,7 +1216,7 @@
           <w:rFonts w:ascii="Times New Roman" w:hAnsi="Times New Roman" w:cs="Times New Roman"/>
           <w:noProof/>
         </w:rPr>
-        <w:t>(Cho et al., 2018)</w:t>
+        <w:t>(Faul, Erdfelder, Lang, &amp; Buchner, 2007)</w:t>
       </w:r>
       <w:r>
         <w:rPr>
@@ -943,293 +1228,49 @@
         <w:rPr>
           <w:rFonts w:ascii="Times New Roman" w:hAnsi="Times New Roman" w:cs="Times New Roman"/>
         </w:rPr>
-        <w:t>.</w:t>
-      </w:r>
-      <w:r>
-        <w:rPr>
-          <w:rFonts w:ascii="Times New Roman" w:hAnsi="Times New Roman" w:cs="Times New Roman"/>
-        </w:rPr>
-        <w:t xml:space="preserve"> </w:t>
-      </w:r>
-    </w:p>
-    <w:p>
-      <w:pPr>
-        <w:pStyle w:val="Heading2"/>
-      </w:pPr>
-    </w:p>
-    <w:p>
-      <w:pPr>
-        <w:pStyle w:val="Heading2"/>
-      </w:pPr>
-      <w:r>
-        <w:t>Main exposure and outcome variables:</w:t>
-      </w:r>
-    </w:p>
-    <w:p>
-      <w:pPr>
-        <w:rPr>
-          <w:rFonts w:ascii="Times New Roman" w:hAnsi="Times New Roman" w:cs="Times New Roman"/>
-        </w:rPr>
-      </w:pPr>
-      <w:r>
-        <w:rPr>
-          <w:rFonts w:ascii="Times New Roman" w:hAnsi="Times New Roman" w:cs="Times New Roman"/>
-        </w:rPr>
-        <w:t xml:space="preserve">Because the </w:t>
-      </w:r>
-      <w:r>
-        <w:rPr>
-          <w:rFonts w:ascii="Times New Roman" w:hAnsi="Times New Roman" w:cs="Times New Roman"/>
-        </w:rPr>
-        <w:t>insulin-resistance is a well-document</w:t>
-      </w:r>
-      <w:r>
-        <w:rPr>
-          <w:rFonts w:ascii="Times New Roman" w:hAnsi="Times New Roman" w:cs="Times New Roman"/>
-        </w:rPr>
-        <w:t xml:space="preserve"> </w:t>
-      </w:r>
-      <w:r>
-        <w:rPr>
-          <w:rFonts w:ascii="Times New Roman" w:hAnsi="Times New Roman" w:cs="Times New Roman"/>
-        </w:rPr>
-        <w:t>association</w:t>
-      </w:r>
-      <w:r>
-        <w:rPr>
-          <w:rFonts w:ascii="Times New Roman" w:hAnsi="Times New Roman" w:cs="Times New Roman"/>
-        </w:rPr>
-        <w:t xml:space="preserve"> for both maternal fasting</w:t>
-      </w:r>
-      <w:r>
-        <w:rPr>
-          <w:rFonts w:ascii="Times New Roman" w:hAnsi="Times New Roman" w:cs="Times New Roman"/>
-        </w:rPr>
-        <w:t xml:space="preserve"> in Ramadan and intermittent fasting, the primary outcome of interest for this study for mothers will be the development of gestational diabetes. Other analyses for preeclampsia, hyperemesis gravidarum will also be conducted. Because birth weight is consistently studied in women who </w:t>
-      </w:r>
-      <w:r>
-        <w:rPr>
-          <w:rFonts w:ascii="Times New Roman" w:hAnsi="Times New Roman" w:cs="Times New Roman"/>
-        </w:rPr>
-        <w:lastRenderedPageBreak/>
-        <w:t xml:space="preserve">observe Ramadan fasting and because intermittent fasting is may affect body weight, the main outcome variable for this study will be child birth weight. </w:t>
-      </w:r>
-      <w:r>
-        <w:rPr>
-          <w:rFonts w:ascii="Times New Roman" w:hAnsi="Times New Roman" w:cs="Times New Roman"/>
-        </w:rPr>
-        <w:t xml:space="preserve">The exposure that will be evaluated in relation to these outcomes is the duration of the feeding window in expectant mothers. </w:t>
-      </w:r>
-    </w:p>
-    <w:p>
-      <w:pPr>
-        <w:rPr>
-          <w:rFonts w:ascii="Times New Roman" w:hAnsi="Times New Roman" w:cs="Times New Roman"/>
-        </w:rPr>
-      </w:pPr>
-    </w:p>
-    <w:p>
-      <w:pPr>
-        <w:pStyle w:val="Heading2"/>
-      </w:pPr>
-      <w:r>
-        <w:t xml:space="preserve">Translational </w:t>
-      </w:r>
-      <w:r>
-        <w:t>Aim 3.1</w:t>
-      </w:r>
-      <w:r>
-        <w:t>:</w:t>
-      </w:r>
-      <w:r>
-        <w:t xml:space="preserve"> </w:t>
-      </w:r>
-      <w:r>
-        <w:t>Examine the baseline characteristics of the BUMP cohort</w:t>
-      </w:r>
-    </w:p>
-    <w:p>
-      <w:pPr>
-        <w:rPr>
-          <w:rFonts w:ascii="Times New Roman" w:hAnsi="Times New Roman" w:cs="Times New Roman"/>
-        </w:rPr>
-      </w:pPr>
-      <w:r>
-        <w:rPr>
-          <w:rFonts w:ascii="Times New Roman" w:hAnsi="Times New Roman" w:cs="Times New Roman"/>
-        </w:rPr>
-        <w:t xml:space="preserve">Because no previous study has utilized BUMP cohort data, there must be some descriptive statistics done in order to understand what confounding variables and collinearities exist in the cohort. </w:t>
-      </w:r>
-    </w:p>
-    <w:p>
-      <w:pPr>
-        <w:rPr>
-          <w:rFonts w:ascii="Times New Roman" w:hAnsi="Times New Roman" w:cs="Times New Roman"/>
-        </w:rPr>
-      </w:pPr>
-    </w:p>
-    <w:p>
-      <w:pPr>
-        <w:pStyle w:val="Heading3"/>
-      </w:pPr>
-      <w:r>
-        <w:t xml:space="preserve">Study Population:  </w:t>
-      </w:r>
-    </w:p>
-    <w:p>
-      <w:pPr>
-        <w:rPr>
-          <w:rFonts w:ascii="Times New Roman" w:hAnsi="Times New Roman" w:cs="Times New Roman"/>
-        </w:rPr>
-      </w:pPr>
-      <w:r>
-        <w:rPr>
-          <w:rFonts w:ascii="Times New Roman" w:hAnsi="Times New Roman" w:cs="Times New Roman"/>
-        </w:rPr>
-        <w:t>In brief, recruitment is done in the Von</w:t>
-      </w:r>
-      <w:r>
-        <w:rPr>
-          <w:rFonts w:ascii="Times New Roman" w:hAnsi="Times New Roman" w:cs="Times New Roman"/>
-        </w:rPr>
-        <w:t>n</w:t>
-      </w:r>
-      <w:r>
-        <w:rPr>
-          <w:rFonts w:ascii="Times New Roman" w:hAnsi="Times New Roman" w:cs="Times New Roman"/>
-        </w:rPr>
-        <w:t xml:space="preserve"> Voigtlander Women’s clinic, with special focus on the maternal and fetal medicine clinic days, who serve high risk obstetric patients. </w:t>
-      </w:r>
-      <w:r>
-        <w:rPr>
-          <w:rFonts w:ascii="Times New Roman" w:hAnsi="Times New Roman" w:cs="Times New Roman"/>
-        </w:rPr>
-        <w:t xml:space="preserve">As of August 2019, this sample consists of roughly 800 women enrolled at different stages in their pregnancies. </w:t>
-      </w:r>
-      <w:r>
-        <w:rPr>
-          <w:rFonts w:ascii="Times New Roman" w:hAnsi="Times New Roman" w:cs="Times New Roman"/>
-        </w:rPr>
-        <w:t xml:space="preserve">Eligible women are those who are 18 years or older, who van read and understand the consent form in English, and receive their prenatal care at the VVWH and plan to deliver at VVWH. </w:t>
-      </w:r>
-      <w:r>
-        <w:rPr>
-          <w:rFonts w:ascii="Times New Roman" w:hAnsi="Times New Roman" w:cs="Times New Roman"/>
-        </w:rPr>
-        <w:t xml:space="preserve">Research assistants </w:t>
-      </w:r>
-      <w:r>
-        <w:rPr>
-          <w:rFonts w:ascii="Times New Roman" w:hAnsi="Times New Roman" w:cs="Times New Roman"/>
-        </w:rPr>
-        <w:t xml:space="preserve">are told by physicians during prenatal care visits if patients are interested in enrolling in the BUMP study. The study is explained, a pamphlet is given, and if a patient is interested, the research assistant </w:t>
-      </w:r>
-      <w:r>
-        <w:rPr>
-          <w:rFonts w:ascii="Times New Roman" w:hAnsi="Times New Roman" w:cs="Times New Roman"/>
-        </w:rPr>
-        <w:t xml:space="preserve">obtains written informed consent and </w:t>
-      </w:r>
-      <w:r>
-        <w:rPr>
-          <w:rFonts w:ascii="Times New Roman" w:hAnsi="Times New Roman" w:cs="Times New Roman"/>
-        </w:rPr>
-        <w:t>gives the participant the questionnaire</w:t>
-      </w:r>
-      <w:r>
-        <w:rPr>
-          <w:rFonts w:ascii="Times New Roman" w:hAnsi="Times New Roman" w:cs="Times New Roman"/>
-        </w:rPr>
-        <w:t xml:space="preserve"> (</w:t>
-      </w:r>
-      <w:r>
-        <w:rPr>
-          <w:rFonts w:ascii="Times New Roman" w:hAnsi="Times New Roman" w:cs="Times New Roman"/>
-        </w:rPr>
-        <w:t>appendix 1</w:t>
-      </w:r>
-      <w:r>
-        <w:rPr>
-          <w:rFonts w:ascii="Times New Roman" w:hAnsi="Times New Roman" w:cs="Times New Roman"/>
-        </w:rPr>
-        <w:t>)</w:t>
-      </w:r>
-      <w:r>
-        <w:rPr>
-          <w:rFonts w:ascii="Times New Roman" w:hAnsi="Times New Roman" w:cs="Times New Roman"/>
-        </w:rPr>
-        <w:t xml:space="preserve">. </w:t>
-      </w:r>
-      <w:r>
-        <w:rPr>
-          <w:rFonts w:ascii="Times New Roman" w:hAnsi="Times New Roman" w:cs="Times New Roman"/>
-        </w:rPr>
-        <w:t>Inclusion criteria will be women with live, singleton births. Pregnancies complicated by fetal anomaly, congenital birth defects, or poor placentation/placental defects, or multiple gestation will be excluded. This will result in a population of women that could be quite heterogeneous; who may or may not have obesity, may or may not have experienced gestational hypertension, gestational diabetes, preterm birth, cesarean delivery, or taken glucocorticoid drugs during the course of their pregnancy.</w:t>
-      </w:r>
-    </w:p>
-    <w:p>
-      <w:pPr>
-        <w:rPr>
-          <w:rFonts w:ascii="Times New Roman" w:hAnsi="Times New Roman" w:cs="Times New Roman"/>
-        </w:rPr>
-      </w:pPr>
-    </w:p>
-    <w:p>
-      <w:pPr>
-        <w:pStyle w:val="Heading3"/>
-      </w:pPr>
-      <w:r>
-        <w:t xml:space="preserve">Power analysis: </w:t>
-      </w:r>
-    </w:p>
-    <w:p>
-      <w:r>
-        <w:t>A power analysis was conducted for linear regression models using G*power</w:t>
-      </w:r>
-      <w:r>
-        <w:t xml:space="preserve"> </w:t>
-      </w:r>
-      <w:r>
-        <w:fldChar w:fldCharType="begin"/>
-      </w:r>
-      <w:r>
-        <w:instrText xml:space="preserve"> ADDIN ZOTERO_ITEM CSL_CITATION {"citationID":"lotZkSet","properties":{"formattedCitation":"(Faul, Erdfelder, Lang, &amp; Buchner, 2007)","plainCitation":"(Faul, Erdfelder, Lang, &amp; Buchner, 2007)","noteIndex":0},"citationItems":[{"id":346,"uris":["http://zotero.org/users/5073745/items/DFGNT2IJ"],"uri":["http://zotero.org/users/5073745/items/DFGNT2IJ"],"itemData":{"id":346,"type":"article-journal","abstract":"G*Power (Erdfelder, Faul, &amp; Buchner, 1996) was designed as a general stand-alone power analysis program for statistical tests commonly used in social and behavioral research. G*Power 3 is a major extension of, and improvement over, the previous versions. It runs on widely used computer platforms (i.e., Windows XP, Windows Vista, and Mac OS X 10.4) and covers many different statistical tests of thet, F, and χ2 test families. In addition, it includes power analyses forz tests and some exact tests. G*Power 3 provides improved effect size calculators and graphic options, supports both distribution-based and design-based input modes, and offers all types of power analyses in which users might be interested. Like its predecessors, G*Power 3 is free.","container-title":"Behavior Research Methods","DOI":"10.3758/BF03193146","ISSN":"1554-3528","issue":"2","journalAbbreviation":"Behavior Research Methods","language":"en","page":"175-191","source":"Springer Link","title":"G*Power 3: A flexible statistical power analysis program for the social, behavioral, and biomedical sciences","title-short":"G*Power 3","volume":"39","author":[{"family":"Faul","given":"Franz"},{"family":"Erdfelder","given":"Edgar"},{"family":"Lang","given":"Albert-Georg"},{"family":"Buchner","given":"Axel"}],"issued":{"date-parts":[["2007",5,1]]}}}],"schema":"https://github.com/citation-style-language/schema/raw/master/csl-citation.json"} </w:instrText>
-      </w:r>
-      <w:r>
-        <w:fldChar w:fldCharType="separate"/>
-      </w:r>
-      <w:r>
-        <w:rPr>
-          <w:noProof/>
-        </w:rPr>
-        <w:t>(Faul, Erdfelder, Lang, &amp; Buchner, 2007)</w:t>
-      </w:r>
-      <w:r>
-        <w:fldChar w:fldCharType="end"/>
-      </w:r>
-      <w:r>
         <w:t xml:space="preserve">. Analyses were conducted </w:t>
       </w:r>
       <w:r>
+        <w:rPr>
+          <w:rFonts w:ascii="Times New Roman" w:hAnsi="Times New Roman" w:cs="Times New Roman"/>
+        </w:rPr>
         <w:t xml:space="preserve">by calculating Cohen’s D </w:t>
       </w:r>
       <w:r>
+        <w:rPr>
+          <w:rFonts w:ascii="Times New Roman" w:hAnsi="Times New Roman" w:cs="Times New Roman"/>
+        </w:rPr>
         <w:t xml:space="preserve">using </w:t>
       </w:r>
       <w:r>
+        <w:rPr>
+          <w:rFonts w:ascii="Times New Roman" w:hAnsi="Times New Roman" w:cs="Times New Roman"/>
+        </w:rPr>
         <w:t xml:space="preserve">mean data from </w:t>
       </w:r>
       <w:r>
+        <w:rPr>
+          <w:rFonts w:ascii="Times New Roman" w:hAnsi="Times New Roman" w:cs="Times New Roman"/>
+        </w:rPr>
         <w:t xml:space="preserve">maternal </w:t>
       </w:r>
       <w:r>
+        <w:rPr>
+          <w:rFonts w:ascii="Times New Roman" w:hAnsi="Times New Roman" w:cs="Times New Roman"/>
+        </w:rPr>
         <w:t xml:space="preserve">Ramadan </w:t>
       </w:r>
       <w:r>
+        <w:rPr>
+          <w:rFonts w:ascii="Times New Roman" w:hAnsi="Times New Roman" w:cs="Times New Roman"/>
+        </w:rPr>
         <w:t>fasting studies of the main outcomes (gestational diabetes and low birth weight)</w:t>
       </w:r>
       <w:r>
-        <w:t xml:space="preserve">, a power of 0.80, and a significance level of 0.5. As both effect sizes (Cohen’s D) were quite large, &gt;0.50, additional power analyses were conducted using a medium effect size (arbitrary, 0.3),  and small effect size (arbitrary 0.15). As the true effect size of maternal feeding window has not been calculated before and hasn’t been characterized yet in this study population, it is uncertain whether or not the calculated effect sizes will be replicable in this study. The multiple power analyses provide a range of sample sizes, with as few as 31 participants and as many as 203 participants. As the BUMP recruitment has been active for one year and &gt;800 participants have been recruited, I propose to recruit the full 203 participants required to identify a small effect size. </w:t>
+        <w:rPr>
+          <w:rFonts w:ascii="Times New Roman" w:hAnsi="Times New Roman" w:cs="Times New Roman"/>
+        </w:rPr>
+        <w:t xml:space="preserve">, a power of 0.80, and a significance level of 0.5. As both effect sizes (Cohen’s D) were quite large, &gt;0.50, additional power analyses were conducted using a medium effect size (arbitrary, 0.3), and small effect size (arbitrary 0.15). As the true effect size of maternal feeding window has not been calculated before and hasn’t been characterized yet in this study population, it is uncertain whether or not the calculated effect sizes will be replicable in this study. The multiple power analyses provide a range of sample sizes, with as few as 31 participants and as many as 203 participants. As the BUMP recruitment has been active for one year and &gt;800 participants have been recruited, I propose to recruit the full 203 participants required to identify a small effect size. </w:t>
       </w:r>
     </w:p>
     <w:p>
@@ -1625,7 +1666,7 @@
                 <w:rFonts w:ascii="Times New Roman" w:eastAsia="Times New Roman" w:hAnsi="Times New Roman" w:cs="Times New Roman"/>
                 <w:color w:val="000000"/>
               </w:rPr>
-              <w:t>0.3  (medium)</w:t>
+              <w:t>0.3 (medium)</w:t>
             </w:r>
           </w:p>
         </w:tc>
@@ -2233,12 +2274,21 @@
                 <w:rFonts w:ascii="Times New Roman" w:eastAsia="Times New Roman" w:hAnsi="Times New Roman" w:cs="Times New Roman"/>
               </w:rPr>
             </w:pPr>
+            <w:proofErr w:type="gramStart"/>
             <w:r>
               <w:rPr>
                 <w:rFonts w:ascii="Times New Roman" w:eastAsia="Times New Roman" w:hAnsi="Times New Roman" w:cs="Times New Roman"/>
                 <w:color w:val="000000"/>
               </w:rPr>
-              <w:t>0.3  (medium)</w:t>
+              <w:t>0.3  (</w:t>
+            </w:r>
+            <w:proofErr w:type="gramEnd"/>
+            <w:r>
+              <w:rPr>
+                <w:rFonts w:ascii="Times New Roman" w:eastAsia="Times New Roman" w:hAnsi="Times New Roman" w:cs="Times New Roman"/>
+                <w:color w:val="000000"/>
+              </w:rPr>
+              <w:t>medium)</w:t>
             </w:r>
           </w:p>
         </w:tc>
@@ -2504,7 +2554,7 @@
         <w:rPr>
           <w:rFonts w:ascii="Times New Roman" w:hAnsi="Times New Roman" w:cs="Times New Roman"/>
         </w:rPr>
-        <w:t>The recruitment of participants and collection of medical information and biospecimens has been approved by the University of Michigan Institutional Review Board (HUM00118179). I will prepare, submit, and be approved for a secondary use  permit before beginning any analysis described below. I will submit requests for the full medical information I seek from charts and will be supplied with de-identified participant data. This data will be held on a secure server, with access only to those who are part of the study team</w:t>
+        <w:t>The recruitment of participants and collection of medical information and biospecimens has been approved by the University of Michigan Institutional Review Board (HUM00118179). I will prepare, submit, and be approved for a secondary use permit before beginning any analysis described below. I will submit requests for the full medical information I seek from charts and will be supplied with de-identified participant data. This data will be held on a secure server, with access only to those who are part of the study team</w:t>
       </w:r>
       <w:r>
         <w:rPr>
@@ -2645,7 +2695,21 @@
         <w:rPr>
           <w:rFonts w:ascii="Times New Roman" w:hAnsi="Times New Roman" w:cs="Times New Roman"/>
         </w:rPr>
-        <w:t xml:space="preserve">oral glucose tolerance test screen for gestational diabetes, which is recommended to occur between 24 and 28 weeks gestation </w:t>
+        <w:t xml:space="preserve">oral glucose tolerance test screen for gestational diabetes, which is recommended to occur between 24 and 28 </w:t>
+      </w:r>
+      <w:proofErr w:type="spellStart"/>
+      <w:r>
+        <w:rPr>
+          <w:rFonts w:ascii="Times New Roman" w:hAnsi="Times New Roman" w:cs="Times New Roman"/>
+        </w:rPr>
+        <w:t>weeks</w:t>
+      </w:r>
+      <w:proofErr w:type="spellEnd"/>
+      <w:r>
+        <w:rPr>
+          <w:rFonts w:ascii="Times New Roman" w:hAnsi="Times New Roman" w:cs="Times New Roman"/>
+        </w:rPr>
+        <w:t xml:space="preserve"> gestation </w:t>
       </w:r>
       <w:r>
         <w:rPr>
@@ -2712,7 +2776,21 @@
         <w:rPr>
           <w:rFonts w:ascii="Times New Roman" w:hAnsi="Times New Roman" w:cs="Times New Roman"/>
         </w:rPr>
-        <w:t xml:space="preserve">blood will be collected by labor and delivery nurses for clinical and research purposes, up to 40 mL of which can be used for research purposes. Upon delivery of both the infant and the placenta, a labor and delivery nurse will collect two (each sized 1x1x3 cm) placental samples. One sample will be stored in RNAlater, and another will be fixed and embedded in paraffin for histological analysis. </w:t>
+        <w:t xml:space="preserve">blood will be collected by labor and delivery nurses for clinical and research purposes, up to 40 mL of which can be used for research purposes. Upon delivery of both the infant and the placenta, a labor and delivery nurse will collect two (each sized 1x1x3 cm) placental samples. One sample will be stored in </w:t>
+      </w:r>
+      <w:proofErr w:type="spellStart"/>
+      <w:r>
+        <w:rPr>
+          <w:rFonts w:ascii="Times New Roman" w:hAnsi="Times New Roman" w:cs="Times New Roman"/>
+        </w:rPr>
+        <w:t>RNAlater</w:t>
+      </w:r>
+      <w:proofErr w:type="spellEnd"/>
+      <w:r>
+        <w:rPr>
+          <w:rFonts w:ascii="Times New Roman" w:hAnsi="Times New Roman" w:cs="Times New Roman"/>
+        </w:rPr>
+        <w:t xml:space="preserve">, and another will be fixed and embedded in paraffin for histological analysis. </w:t>
       </w:r>
       <w:r>
         <w:rPr>
@@ -2884,7 +2962,110 @@
           <w:rFonts w:ascii="Times New Roman" w:hAnsi="Times New Roman" w:cs="Times New Roman"/>
         </w:rPr>
         <w:br/>
-        <w:t xml:space="preserve">&gt;12 hours, 10-12 hours, 8-10 hours, 6-8 hours, and &lt;6 hours. These feeding windows are all reflected in the TRF literature </w:t>
+      </w:r>
+    </w:p>
+    <w:p>
+      <w:pPr>
+        <w:pStyle w:val="ListParagraph"/>
+        <w:numPr>
+          <w:ilvl w:val="0"/>
+          <w:numId w:val="7"/>
+        </w:numPr>
+        <w:rPr>
+          <w:rFonts w:ascii="Times New Roman" w:hAnsi="Times New Roman" w:cs="Times New Roman"/>
+        </w:rPr>
+      </w:pPr>
+      <w:r>
+        <w:rPr>
+          <w:rFonts w:ascii="Times New Roman" w:hAnsi="Times New Roman" w:cs="Times New Roman"/>
+        </w:rPr>
+        <w:t>&gt;12 hours</w:t>
+      </w:r>
+    </w:p>
+    <w:p>
+      <w:pPr>
+        <w:pStyle w:val="ListParagraph"/>
+        <w:numPr>
+          <w:ilvl w:val="0"/>
+          <w:numId w:val="7"/>
+        </w:numPr>
+        <w:rPr>
+          <w:rFonts w:ascii="Times New Roman" w:hAnsi="Times New Roman" w:cs="Times New Roman"/>
+        </w:rPr>
+      </w:pPr>
+      <w:r>
+        <w:rPr>
+          <w:rFonts w:ascii="Times New Roman" w:hAnsi="Times New Roman" w:cs="Times New Roman"/>
+        </w:rPr>
+        <w:t>10-12 hours</w:t>
+      </w:r>
+    </w:p>
+    <w:p>
+      <w:pPr>
+        <w:pStyle w:val="ListParagraph"/>
+        <w:numPr>
+          <w:ilvl w:val="0"/>
+          <w:numId w:val="7"/>
+        </w:numPr>
+        <w:rPr>
+          <w:rFonts w:ascii="Times New Roman" w:hAnsi="Times New Roman" w:cs="Times New Roman"/>
+        </w:rPr>
+      </w:pPr>
+      <w:r>
+        <w:rPr>
+          <w:rFonts w:ascii="Times New Roman" w:hAnsi="Times New Roman" w:cs="Times New Roman"/>
+        </w:rPr>
+        <w:t>8-10 hours</w:t>
+      </w:r>
+    </w:p>
+    <w:p>
+      <w:pPr>
+        <w:pStyle w:val="ListParagraph"/>
+        <w:numPr>
+          <w:ilvl w:val="0"/>
+          <w:numId w:val="7"/>
+        </w:numPr>
+        <w:rPr>
+          <w:rFonts w:ascii="Times New Roman" w:hAnsi="Times New Roman" w:cs="Times New Roman"/>
+        </w:rPr>
+      </w:pPr>
+      <w:r>
+        <w:rPr>
+          <w:rFonts w:ascii="Times New Roman" w:hAnsi="Times New Roman" w:cs="Times New Roman"/>
+        </w:rPr>
+        <w:t>6-8 hours,</w:t>
+      </w:r>
+    </w:p>
+    <w:p>
+      <w:pPr>
+        <w:pStyle w:val="ListParagraph"/>
+        <w:numPr>
+          <w:ilvl w:val="0"/>
+          <w:numId w:val="7"/>
+        </w:numPr>
+        <w:rPr>
+          <w:rFonts w:ascii="Times New Roman" w:hAnsi="Times New Roman" w:cs="Times New Roman"/>
+        </w:rPr>
+      </w:pPr>
+      <w:r>
+        <w:rPr>
+          <w:rFonts w:ascii="Times New Roman" w:hAnsi="Times New Roman" w:cs="Times New Roman"/>
+        </w:rPr>
+        <w:t xml:space="preserve">&lt;6 hours. </w:t>
+      </w:r>
+    </w:p>
+    <w:p>
+      <w:pPr>
+        <w:rPr>
+          <w:rFonts w:ascii="Times New Roman" w:hAnsi="Times New Roman" w:cs="Times New Roman"/>
+        </w:rPr>
+      </w:pPr>
+      <w:r>
+        <w:rPr>
+          <w:rFonts w:ascii="Times New Roman" w:hAnsi="Times New Roman" w:cs="Times New Roman"/>
+        </w:rPr>
+        <w:lastRenderedPageBreak/>
+        <w:t xml:space="preserve">These feeding windows are all reflected in the TRF literature </w:t>
       </w:r>
       <w:r>
         <w:rPr>
@@ -2936,7 +3117,6 @@
         <w:pStyle w:val="Heading2"/>
       </w:pPr>
       <w:r>
-        <w:lastRenderedPageBreak/>
         <w:t xml:space="preserve">Translational </w:t>
       </w:r>
       <w:r>
@@ -2962,13 +3142,242 @@
       </w:pPr>
       <w:r>
         <w:rPr>
+          <w:rFonts w:ascii="Times New Roman" w:hAnsi="Times New Roman" w:cs="Times New Roman"/>
+          <w:b/>
           <w:noProof/>
           <w:u w:val="single"/>
         </w:rPr>
         <mc:AlternateContent>
           <mc:Choice Requires="wps">
             <w:drawing>
-              <wp:anchor distT="0" distB="0" distL="114300" distR="114300" simplePos="0" relativeHeight="251659264" behindDoc="0" locked="0" layoutInCell="1" allowOverlap="1" wp14:anchorId="66F7BF6A" wp14:editId="10CCFB99">
+              <wp:anchor distT="0" distB="0" distL="114300" distR="114300" simplePos="0" relativeHeight="251660288" behindDoc="0" locked="0" layoutInCell="1" allowOverlap="1" wp14:anchorId="14C0E902" wp14:editId="10E9F54A">
+                <wp:simplePos x="0" y="0"/>
+                <wp:positionH relativeFrom="column">
+                  <wp:posOffset>3940810</wp:posOffset>
+                </wp:positionH>
+                <wp:positionV relativeFrom="paragraph">
+                  <wp:posOffset>108585</wp:posOffset>
+                </wp:positionV>
+                <wp:extent cx="2848610" cy="977265"/>
+                <wp:effectExtent l="0" t="0" r="0" b="635"/>
+                <wp:wrapSquare wrapText="bothSides"/>
+                <wp:docPr id="3" name="Text Box 3"/>
+                <wp:cNvGraphicFramePr/>
+                <a:graphic xmlns:a="http://schemas.openxmlformats.org/drawingml/2006/main">
+                  <a:graphicData uri="http://schemas.microsoft.com/office/word/2010/wordprocessingShape">
+                    <wps:wsp>
+                      <wps:cNvSpPr txBox="1"/>
+                      <wps:spPr>
+                        <a:xfrm>
+                          <a:off x="0" y="0"/>
+                          <a:ext cx="2848610" cy="977265"/>
+                        </a:xfrm>
+                        <a:prstGeom prst="rect">
+                          <a:avLst/>
+                        </a:prstGeom>
+                        <a:solidFill>
+                          <a:schemeClr val="lt1"/>
+                        </a:solidFill>
+                        <a:ln w="6350">
+                          <a:noFill/>
+                        </a:ln>
+                      </wps:spPr>
+                      <wps:txbx>
+                        <w:txbxContent>
+                          <w:p>
+                            <w:r>
+                              <w:rPr>
+                                <w:noProof/>
+                              </w:rPr>
+                              <w:drawing>
+                                <wp:inline distT="0" distB="0" distL="0" distR="0" wp14:anchorId="315EBA96" wp14:editId="2D9028D8">
+                                  <wp:extent cx="2575914" cy="501650"/>
+                                  <wp:effectExtent l="0" t="0" r="2540" b="0"/>
+                                  <wp:docPr id="4" name="Picture 4"/>
+                                  <wp:cNvGraphicFramePr>
+                                    <a:graphicFrameLocks xmlns:a="http://schemas.openxmlformats.org/drawingml/2006/main" noChangeAspect="1"/>
+                                  </wp:cNvGraphicFramePr>
+                                  <a:graphic xmlns:a="http://schemas.openxmlformats.org/drawingml/2006/main">
+                                    <a:graphicData uri="http://schemas.openxmlformats.org/drawingml/2006/picture">
+                                      <pic:pic xmlns:pic="http://schemas.openxmlformats.org/drawingml/2006/picture">
+                                        <pic:nvPicPr>
+                                          <pic:cNvPr id="4" name="Screen Shot 2019-12-18 at 9.20.19 PM.png"/>
+                                          <pic:cNvPicPr/>
+                                        </pic:nvPicPr>
+                                        <pic:blipFill>
+                                          <a:blip r:embed="rId5">
+                                            <a:extLst>
+                                              <a:ext uri="{28A0092B-C50C-407E-A947-70E740481C1C}">
+                                                <a14:useLocalDpi xmlns:a14="http://schemas.microsoft.com/office/drawing/2010/main" val="0"/>
+                                              </a:ext>
+                                            </a:extLst>
+                                          </a:blip>
+                                          <a:stretch>
+                                            <a:fillRect/>
+                                          </a:stretch>
+                                        </pic:blipFill>
+                                        <pic:spPr>
+                                          <a:xfrm>
+                                            <a:off x="0" y="0"/>
+                                            <a:ext cx="2609464" cy="508184"/>
+                                          </a:xfrm>
+                                          <a:prstGeom prst="rect">
+                                            <a:avLst/>
+                                          </a:prstGeom>
+                                        </pic:spPr>
+                                      </pic:pic>
+                                    </a:graphicData>
+                                  </a:graphic>
+                                </wp:inline>
+                              </w:drawing>
+                            </w:r>
+                            <w:r>
+                              <w:t xml:space="preserve">Figure </w:t>
+                            </w:r>
+                            <w:r>
+                              <w:t>1</w:t>
+                            </w:r>
+                            <w:r>
+                              <w:t>:</w:t>
+                            </w:r>
+                            <w:r>
+                              <w:t xml:space="preserve"> D</w:t>
+                            </w:r>
+                            <w:r>
+                              <w:t xml:space="preserve">irected acyclic graph </w:t>
+                            </w:r>
+                            <w:r>
+                              <w:t xml:space="preserve">for </w:t>
+                            </w:r>
+                            <w:proofErr w:type="spellStart"/>
+                            <w:r>
+                              <w:t>aim 3.</w:t>
+                            </w:r>
+                            <w:proofErr w:type="spellEnd"/>
+                            <w:r>
+                              <w:t>2</w:t>
+                            </w:r>
+                          </w:p>
+                        </w:txbxContent>
+                      </wps:txbx>
+                      <wps:bodyPr rot="0" spcFirstLastPara="0" vertOverflow="overflow" horzOverflow="overflow" vert="horz" wrap="square" lIns="91440" tIns="45720" rIns="91440" bIns="45720" numCol="1" spcCol="0" rtlCol="0" fromWordArt="0" anchor="b" anchorCtr="0" forceAA="0" compatLnSpc="1">
+                        <a:prstTxWarp prst="textNoShape">
+                          <a:avLst/>
+                        </a:prstTxWarp>
+                        <a:noAutofit/>
+                      </wps:bodyPr>
+                    </wps:wsp>
+                  </a:graphicData>
+                </a:graphic>
+                <wp14:sizeRelH relativeFrom="margin">
+                  <wp14:pctWidth>0</wp14:pctWidth>
+                </wp14:sizeRelH>
+                <wp14:sizeRelV relativeFrom="margin">
+                  <wp14:pctHeight>0</wp14:pctHeight>
+                </wp14:sizeRelV>
+              </wp:anchor>
+            </w:drawing>
+          </mc:Choice>
+          <mc:Fallback>
+            <w:pict>
+              <v:shapetype w14:anchorId="14C0E902" id="_x0000_t202" coordsize="21600,21600" o:spt="202" path="m,l,21600r21600,l21600,xe">
+                <v:stroke joinstyle="miter"/>
+                <v:path gradientshapeok="t" o:connecttype="rect"/>
+              </v:shapetype>
+              <v:shape id="Text Box 3" o:spid="_x0000_s1026" type="#_x0000_t202" style="position:absolute;margin-left:310.3pt;margin-top:8.55pt;width:224.3pt;height:76.95pt;z-index:251660288;visibility:visible;mso-wrap-style:square;mso-width-percent:0;mso-height-percent:0;mso-wrap-distance-left:9pt;mso-wrap-distance-top:0;mso-wrap-distance-right:9pt;mso-wrap-distance-bottom:0;mso-position-horizontal:absolute;mso-position-horizontal-relative:text;mso-position-vertical:absolute;mso-position-vertical-relative:text;mso-width-percent:0;mso-height-percent:0;mso-width-relative:margin;mso-height-relative:margin;v-text-anchor:bottom" o:gfxdata="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" fillcolor="white [3201]" stroked="f" strokeweight=".5pt">
+                <v:textbox>
+                  <w:txbxContent>
+                    <w:p>
+                      <w:r>
+                        <w:rPr>
+                          <w:noProof/>
+                        </w:rPr>
+                        <w:drawing>
+                          <wp:inline distT="0" distB="0" distL="0" distR="0" wp14:anchorId="315EBA96" wp14:editId="2D9028D8">
+                            <wp:extent cx="2575914" cy="501650"/>
+                            <wp:effectExtent l="0" t="0" r="2540" b="0"/>
+                            <wp:docPr id="4" name="Picture 4"/>
+                            <wp:cNvGraphicFramePr>
+                              <a:graphicFrameLocks xmlns:a="http://schemas.openxmlformats.org/drawingml/2006/main" noChangeAspect="1"/>
+                            </wp:cNvGraphicFramePr>
+                            <a:graphic xmlns:a="http://schemas.openxmlformats.org/drawingml/2006/main">
+                              <a:graphicData uri="http://schemas.openxmlformats.org/drawingml/2006/picture">
+                                <pic:pic xmlns:pic="http://schemas.openxmlformats.org/drawingml/2006/picture">
+                                  <pic:nvPicPr>
+                                    <pic:cNvPr id="4" name="Screen Shot 2019-12-18 at 9.20.19 PM.png"/>
+                                    <pic:cNvPicPr/>
+                                  </pic:nvPicPr>
+                                  <pic:blipFill>
+                                    <a:blip r:embed="rId5">
+                                      <a:extLst>
+                                        <a:ext uri="{28A0092B-C50C-407E-A947-70E740481C1C}">
+                                          <a14:useLocalDpi xmlns:a14="http://schemas.microsoft.com/office/drawing/2010/main" val="0"/>
+                                        </a:ext>
+                                      </a:extLst>
+                                    </a:blip>
+                                    <a:stretch>
+                                      <a:fillRect/>
+                                    </a:stretch>
+                                  </pic:blipFill>
+                                  <pic:spPr>
+                                    <a:xfrm>
+                                      <a:off x="0" y="0"/>
+                                      <a:ext cx="2609464" cy="508184"/>
+                                    </a:xfrm>
+                                    <a:prstGeom prst="rect">
+                                      <a:avLst/>
+                                    </a:prstGeom>
+                                  </pic:spPr>
+                                </pic:pic>
+                              </a:graphicData>
+                            </a:graphic>
+                          </wp:inline>
+                        </w:drawing>
+                      </w:r>
+                      <w:r>
+                        <w:t xml:space="preserve">Figure </w:t>
+                      </w:r>
+                      <w:r>
+                        <w:t>1</w:t>
+                      </w:r>
+                      <w:r>
+                        <w:t>:</w:t>
+                      </w:r>
+                      <w:r>
+                        <w:t xml:space="preserve"> D</w:t>
+                      </w:r>
+                      <w:r>
+                        <w:t xml:space="preserve">irected acyclic graph </w:t>
+                      </w:r>
+                      <w:r>
+                        <w:t xml:space="preserve">for </w:t>
+                      </w:r>
+                      <w:proofErr w:type="spellStart"/>
+                      <w:r>
+                        <w:t>aim 3.</w:t>
+                      </w:r>
+                      <w:proofErr w:type="spellEnd"/>
+                      <w:r>
+                        <w:t>2</w:t>
+                      </w:r>
+                    </w:p>
+                  </w:txbxContent>
+                </v:textbox>
+                <w10:wrap type="square"/>
+              </v:shape>
+            </w:pict>
+          </mc:Fallback>
+        </mc:AlternateContent>
+      </w:r>
+      <w:r>
+        <w:rPr>
+          <w:noProof/>
+          <w:u w:val="single"/>
+        </w:rPr>
+        <mc:AlternateContent>
+          <mc:Choice Requires="wps">
+            <w:drawing>
+              <wp:anchor distT="0" distB="0" distL="114300" distR="114300" simplePos="0" relativeHeight="251659264" behindDoc="0" locked="0" layoutInCell="1" allowOverlap="1" wp14:anchorId="66F7BF6A" wp14:editId="1E72CFC5">
                 <wp:simplePos x="0" y="0"/>
                 <wp:positionH relativeFrom="column">
                   <wp:posOffset>3899688</wp:posOffset>
@@ -3027,7 +3436,7 @@
                                           <pic:cNvPicPr/>
                                         </pic:nvPicPr>
                                         <pic:blipFill>
-                                          <a:blip r:embed="rId5">
+                                          <a:blip r:embed="rId6">
                                             <a:extLst>
                                               <a:ext uri="{28A0092B-C50C-407E-A947-70E740481C1C}">
                                                 <a14:useLocalDpi xmlns:a14="http://schemas.microsoft.com/office/drawing/2010/main" val="0"/>
@@ -3063,7 +3472,13 @@
                               <w:t>2</w:t>
                             </w:r>
                             <w:r>
-                              <w:t>: Depicts the DAG for aim 3.3</w:t>
+                              <w:t xml:space="preserve">: </w:t>
+                            </w:r>
+                            <w:r>
+                              <w:t>Directed acyclic graph</w:t>
+                            </w:r>
+                            <w:r>
+                              <w:t xml:space="preserve"> for aim 3.3</w:t>
                             </w:r>
                           </w:p>
                         </w:txbxContent>
@@ -3088,11 +3503,7 @@
           </mc:Choice>
           <mc:Fallback>
             <w:pict>
-              <v:shapetype w14:anchorId="66F7BF6A" id="_x0000_t202" coordsize="21600,21600" o:spt="202" path="m,l,21600r21600,l21600,xe">
-                <v:stroke joinstyle="miter"/>
-                <v:path gradientshapeok="t" o:connecttype="rect"/>
-              </v:shapetype>
-              <v:shape id="Text Box 2" o:spid="_x0000_s1026" type="#_x0000_t202" style="position:absolute;margin-left:307.05pt;margin-top:76.3pt;width:222.9pt;height:130.85pt;z-index:251659264;visibility:visible;mso-wrap-style:square;mso-width-percent:0;mso-height-percent:0;mso-wrap-distance-left:9pt;mso-wrap-distance-top:0;mso-wrap-distance-right:9pt;mso-wrap-distance-bottom:0;mso-position-horizontal:absolute;mso-position-horizontal-relative:text;mso-position-vertical:absolute;mso-position-vertical-relative:text;mso-width-percent:0;mso-height-percent:0;mso-width-relative:margin;mso-height-relative:margin;v-text-anchor:top" o:gfxdata="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" fillcolor="white [3201]" stroked="f" strokeweight=".5pt">
+              <v:shape w14:anchorId="66F7BF6A" id="Text Box 2" o:spid="_x0000_s1027" type="#_x0000_t202" style="position:absolute;margin-left:307.05pt;margin-top:76.3pt;width:222.9pt;height:130.85pt;z-index:251659264;visibility:visible;mso-wrap-style:square;mso-width-percent:0;mso-height-percent:0;mso-wrap-distance-left:9pt;mso-wrap-distance-top:0;mso-wrap-distance-right:9pt;mso-wrap-distance-bottom:0;mso-position-horizontal:absolute;mso-position-horizontal-relative:text;mso-position-vertical:absolute;mso-position-vertical-relative:text;mso-width-percent:0;mso-height-percent:0;mso-width-relative:margin;mso-height-relative:margin;v-text-anchor:top" o:gfxdata="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" fillcolor="white [3201]" stroked="f" strokeweight=".5pt">
                 <v:textbox>
                   <w:txbxContent>
                     <w:p/>
@@ -3120,7 +3531,7 @@
                                     <pic:cNvPicPr/>
                                   </pic:nvPicPr>
                                   <pic:blipFill>
-                                    <a:blip r:embed="rId5">
+                                    <a:blip r:embed="rId6">
                                       <a:extLst>
                                         <a:ext uri="{28A0092B-C50C-407E-A947-70E740481C1C}">
                                           <a14:useLocalDpi xmlns:a14="http://schemas.microsoft.com/office/drawing/2010/main" val="0"/>
@@ -3156,7 +3567,13 @@
                         <w:t>2</w:t>
                       </w:r>
                       <w:r>
-                        <w:t>: Depicts the DAG for aim 3.3</w:t>
+                        <w:t xml:space="preserve">: </w:t>
+                      </w:r>
+                      <w:r>
+                        <w:t>Directed acyclic graph</w:t>
+                      </w:r>
+                      <w:r>
+                        <w:t xml:space="preserve"> for aim 3.3</w:t>
                       </w:r>
                     </w:p>
                   </w:txbxContent>
@@ -3170,241 +3587,370 @@
       <w:r>
         <w:rPr>
           <w:rFonts w:ascii="Times New Roman" w:hAnsi="Times New Roman" w:cs="Times New Roman"/>
-          <w:b/>
+        </w:rPr>
+        <w:t xml:space="preserve">No studies to date have evaluated the effects of time-restricted feeding on the incidence of maternal and child outcomes in human populations. There have been studies on the effects of Ramadan fasting during pregnancy on these outcomes. As stated previously, Ramadan fasting is inconsistent in its findings. </w:t>
+      </w:r>
+      <w:r>
+        <w:rPr>
+          <w:rFonts w:ascii="Times New Roman" w:hAnsi="Times New Roman" w:cs="Times New Roman"/>
+        </w:rPr>
+        <w:t>Some studies associated fasting with lower birth weight, whereas others see no effect. Studies on gestational age are somewhat more consistent in that there is no apparent relationship</w:t>
+      </w:r>
+      <w:r>
+        <w:rPr>
+          <w:rFonts w:ascii="Times New Roman" w:hAnsi="Times New Roman" w:cs="Times New Roman"/>
+        </w:rPr>
+        <w:t xml:space="preserve"> between Ramadan fasting and preterm birth. Although imperfect, </w:t>
+      </w:r>
+      <w:r>
+        <w:rPr>
+          <w:rFonts w:ascii="Times New Roman" w:hAnsi="Times New Roman" w:cs="Times New Roman"/>
+        </w:rPr>
+        <w:t>one such cross-sectional study evaluated a consistent exposure to Ramadan fasting and categorized participants based on the level of fasting completed (1-10d, 11-20d, 21-29 days in the 2017 month of Ramadan). They found</w:t>
+      </w:r>
+      <w:r>
+        <w:rPr>
+          <w:rFonts w:ascii="Times New Roman" w:hAnsi="Times New Roman" w:cs="Times New Roman"/>
+        </w:rPr>
+        <w:t xml:space="preserve"> that Ramadan fasting only affected two of their nine outcomes. The odds of gestational diabetes were lower in expectant mothers who participated in the Ramadan fast (2.6% vs 8.3%)</w:t>
+      </w:r>
+      <w:r>
+        <w:rPr>
+          <w:rFonts w:ascii="Times New Roman" w:hAnsi="Times New Roman" w:cs="Times New Roman"/>
+        </w:rPr>
+        <w:fldChar w:fldCharType="begin"/>
+      </w:r>
+      <w:r>
+        <w:rPr>
+          <w:rFonts w:ascii="Times New Roman" w:hAnsi="Times New Roman" w:cs="Times New Roman"/>
+        </w:rPr>
+        <w:instrText xml:space="preserve"> ADDIN ZOTERO_ITEM CSL_CITATION {"citationID":"EX6MDYLb","properties":{"formattedCitation":"(Safari, Piro, &amp; Ahmad, 2019)","plainCitation":"(Safari, Piro, &amp; Ahmad, 2019)","noteIndex":0},"citationItems":[{"id":297,"uris":["http://zotero.org/users/5073745/items/NKY5SKEM"],"uri":["http://zotero.org/users/5073745/items/NKY5SKEM"],"itemData":{"id":297,"type":"article-journal","abstract":"Background\nThere are controversies over the effects of Ramadan fasting on pregnancy outcomes, and women’s perspectives of fasting are diverse. This study aimed to assess the perspectives and pregnancy outcomes of maternal Ramadan fasting in the second trimester of pregnancy.\n\nMethods\nA case-control study was conducted at Hawler Maternity Teaching Hospital of Erbil, Iraq from October 2017 to January 2018. Out of 301 participating women, 155 fasted during the second trimester of their current pregnancy, while the remaining 146 did not. Mothers were asked concerning their fasting behaviors and perception of fasting during pregnancy. The main outcomes of this study were gestational diabetes, preterm labour, preeclampsia, low birth weight, Apgar score, height, weight, and head circumference of the newborn.\n\nResults\nAbout 80% of the women in the fasting group fasted for 21–29 days during Ramadan, out of whom 38.7% completed fasting for the entire Ramadan period. The results revealed that the decision to fast during pregnancy was negatively associated with the mother’s educational level and occupation. Weight gain during pregnancy in the fasting women was approximately 0.4 kg less than those who did not fast. The incidence of gestational diabetes was 2.6% in the fasting women, while it was 8.3% in the non-fasting mothers (P = 0.02). Regression analysis showed that women who did not fast during the second trimester of pregnancy were 1.51 times more likely to develop gestational diabetes [odd ratio (OR) 1.51; 95% confidence intervals (CI) 0.06, 0.74, P = 0.01]. It was also found that among the women in the fasting categories, those who fasted for 21–29 days during pregnancy had a lower risk of gestational diabetes compared to the other groups. More than half of the mothers in the fasting group (60%) perceived that fasting during pregnancy was compulsory for healthy and non-healthy women, comparing with those who did not fast.\n\nConclusion\nIt was found that fasting during the second trimester of the pregnancy decreased the risk of gestational diabetes and excessive weight gain during pregnancy. Most of Iraqi women did not fully recognize their right to be exempted from fasting during pregnancy by the Islamic law.\n\nElectronic supplementary material\nThe online version of this article (10.1186/s12884-019-2275-x) contains supplementary material, which is available to authorized users.","container-title":"BMC Pregnancy and Childbirth","DOI":"10.1186/s12884-019-2275-x","ISSN":"1471-2393","journalAbbreviation":"BMC Pregnancy Childbirth","note":"PMID: 30987614\nPMCID: PMC6466666","source":"PubMed Central","title":"Perspectives and pregnancy outcomes of maternal Ramadan fasting in the second trimester of pregnancy","URL":"https://www.ncbi.nlm.nih.gov/pmc/articles/PMC6466666/","volume":"19","author":[{"family":"Safari","given":"Kolsoom"},{"family":"Piro","given":"Tiran Jamil"},{"family":"Ahmad","given":"Hamdia Mirkhan"}],"accessed":{"date-parts":[["2019",12,18]]},"issued":{"date-parts":[["2019",4,15]]}}}],"schema":"https://github.com/citation-style-language/schema/raw/master/csl-citation.json"} </w:instrText>
+      </w:r>
+      <w:r>
+        <w:rPr>
+          <w:rFonts w:ascii="Times New Roman" w:hAnsi="Times New Roman" w:cs="Times New Roman"/>
+        </w:rPr>
+        <w:fldChar w:fldCharType="separate"/>
+      </w:r>
+      <w:r>
+        <w:rPr>
+          <w:rFonts w:ascii="Times New Roman" w:hAnsi="Times New Roman" w:cs="Times New Roman"/>
           <w:noProof/>
-          <w:u w:val="single"/>
-        </w:rPr>
-        <mc:AlternateContent>
-          <mc:Choice Requires="wps">
-            <w:drawing>
-              <wp:anchor distT="0" distB="0" distL="114300" distR="114300" simplePos="0" relativeHeight="251660288" behindDoc="0" locked="0" layoutInCell="1" allowOverlap="1" wp14:anchorId="14C0E902" wp14:editId="02B588CD">
-                <wp:simplePos x="0" y="0"/>
-                <wp:positionH relativeFrom="column">
-                  <wp:posOffset>3938660</wp:posOffset>
-                </wp:positionH>
-                <wp:positionV relativeFrom="paragraph">
-                  <wp:posOffset>111565</wp:posOffset>
-                </wp:positionV>
-                <wp:extent cx="2848610" cy="826233"/>
-                <wp:effectExtent l="0" t="0" r="0" b="0"/>
-                <wp:wrapSquare wrapText="bothSides"/>
-                <wp:docPr id="3" name="Text Box 3"/>
-                <wp:cNvGraphicFramePr/>
-                <a:graphic xmlns:a="http://schemas.openxmlformats.org/drawingml/2006/main">
-                  <a:graphicData uri="http://schemas.microsoft.com/office/word/2010/wordprocessingShape">
-                    <wps:wsp>
-                      <wps:cNvSpPr txBox="1"/>
-                      <wps:spPr>
-                        <a:xfrm>
-                          <a:off x="0" y="0"/>
-                          <a:ext cx="2848610" cy="826233"/>
-                        </a:xfrm>
-                        <a:prstGeom prst="rect">
-                          <a:avLst/>
-                        </a:prstGeom>
-                        <a:solidFill>
-                          <a:schemeClr val="lt1"/>
-                        </a:solidFill>
-                        <a:ln w="6350">
-                          <a:noFill/>
-                        </a:ln>
-                      </wps:spPr>
-                      <wps:txbx>
-                        <w:txbxContent>
-                          <w:p>
-                            <w:r>
-                              <w:rPr>
-                                <w:noProof/>
-                              </w:rPr>
-                              <w:drawing>
-                                <wp:inline distT="0" distB="0" distL="0" distR="0" wp14:anchorId="315EBA96" wp14:editId="2D9028D8">
-                                  <wp:extent cx="2575914" cy="501650"/>
-                                  <wp:effectExtent l="0" t="0" r="2540" b="0"/>
-                                  <wp:docPr id="4" name="Picture 4"/>
-                                  <wp:cNvGraphicFramePr>
-                                    <a:graphicFrameLocks xmlns:a="http://schemas.openxmlformats.org/drawingml/2006/main" noChangeAspect="1"/>
-                                  </wp:cNvGraphicFramePr>
-                                  <a:graphic xmlns:a="http://schemas.openxmlformats.org/drawingml/2006/main">
-                                    <a:graphicData uri="http://schemas.openxmlformats.org/drawingml/2006/picture">
-                                      <pic:pic xmlns:pic="http://schemas.openxmlformats.org/drawingml/2006/picture">
-                                        <pic:nvPicPr>
-                                          <pic:cNvPr id="4" name="Screen Shot 2019-12-18 at 9.20.19 PM.png"/>
-                                          <pic:cNvPicPr/>
-                                        </pic:nvPicPr>
-                                        <pic:blipFill>
-                                          <a:blip r:embed="rId6">
-                                            <a:extLst>
-                                              <a:ext uri="{28A0092B-C50C-407E-A947-70E740481C1C}">
-                                                <a14:useLocalDpi xmlns:a14="http://schemas.microsoft.com/office/drawing/2010/main" val="0"/>
-                                              </a:ext>
-                                            </a:extLst>
-                                          </a:blip>
-                                          <a:stretch>
-                                            <a:fillRect/>
-                                          </a:stretch>
-                                        </pic:blipFill>
-                                        <pic:spPr>
-                                          <a:xfrm>
-                                            <a:off x="0" y="0"/>
-                                            <a:ext cx="2609464" cy="508184"/>
-                                          </a:xfrm>
-                                          <a:prstGeom prst="rect">
-                                            <a:avLst/>
-                                          </a:prstGeom>
-                                        </pic:spPr>
-                                      </pic:pic>
-                                    </a:graphicData>
-                                  </a:graphic>
-                                </wp:inline>
-                              </w:drawing>
-                            </w:r>
-                            <w:r>
-                              <w:t xml:space="preserve">Figure </w:t>
-                            </w:r>
-                            <w:r>
-                              <w:t>1</w:t>
-                            </w:r>
-                            <w:r>
-                              <w:t>:</w:t>
-                            </w:r>
-                            <w:r>
-                              <w:t xml:space="preserve"> Depicts </w:t>
-                            </w:r>
-                            <w:r>
-                              <w:t xml:space="preserve"> </w:t>
-                            </w:r>
-                            <w:r>
-                              <w:t>the DAG for subaim 3.2</w:t>
-                            </w:r>
-                          </w:p>
-                        </w:txbxContent>
-                      </wps:txbx>
-                      <wps:bodyPr rot="0" spcFirstLastPara="0" vertOverflow="overflow" horzOverflow="overflow" vert="horz" wrap="square" lIns="91440" tIns="45720" rIns="91440" bIns="45720" numCol="1" spcCol="0" rtlCol="0" fromWordArt="0" anchor="b" anchorCtr="0" forceAA="0" compatLnSpc="1">
-                        <a:prstTxWarp prst="textNoShape">
-                          <a:avLst/>
-                        </a:prstTxWarp>
-                        <a:noAutofit/>
-                      </wps:bodyPr>
-                    </wps:wsp>
-                  </a:graphicData>
-                </a:graphic>
-                <wp14:sizeRelH relativeFrom="margin">
-                  <wp14:pctWidth>0</wp14:pctWidth>
-                </wp14:sizeRelH>
-                <wp14:sizeRelV relativeFrom="margin">
-                  <wp14:pctHeight>0</wp14:pctHeight>
-                </wp14:sizeRelV>
-              </wp:anchor>
-            </w:drawing>
-          </mc:Choice>
-          <mc:Fallback>
-            <w:pict>
-              <v:shape w14:anchorId="14C0E902" id="Text Box 3" o:spid="_x0000_s1027" type="#_x0000_t202" style="position:absolute;margin-left:310.15pt;margin-top:8.8pt;width:224.3pt;height:65.05pt;z-index:251660288;visibility:visible;mso-wrap-style:square;mso-width-percent:0;mso-height-percent:0;mso-wrap-distance-left:9pt;mso-wrap-distance-top:0;mso-wrap-distance-right:9pt;mso-wrap-distance-bottom:0;mso-position-horizontal:absolute;mso-position-horizontal-relative:text;mso-position-vertical:absolute;mso-position-vertical-relative:text;mso-width-percent:0;mso-height-percent:0;mso-width-relative:margin;mso-height-relative:margin;v-text-anchor:bottom" o:gfxdata="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" fillcolor="white [3201]" stroked="f" strokeweight=".5pt">
-                <v:textbox>
-                  <w:txbxContent>
-                    <w:p>
-                      <w:r>
-                        <w:rPr>
-                          <w:noProof/>
-                        </w:rPr>
-                        <w:drawing>
-                          <wp:inline distT="0" distB="0" distL="0" distR="0" wp14:anchorId="315EBA96" wp14:editId="2D9028D8">
-                            <wp:extent cx="2575914" cy="501650"/>
-                            <wp:effectExtent l="0" t="0" r="2540" b="0"/>
-                            <wp:docPr id="4" name="Picture 4"/>
-                            <wp:cNvGraphicFramePr>
-                              <a:graphicFrameLocks xmlns:a="http://schemas.openxmlformats.org/drawingml/2006/main" noChangeAspect="1"/>
-                            </wp:cNvGraphicFramePr>
-                            <a:graphic xmlns:a="http://schemas.openxmlformats.org/drawingml/2006/main">
-                              <a:graphicData uri="http://schemas.openxmlformats.org/drawingml/2006/picture">
-                                <pic:pic xmlns:pic="http://schemas.openxmlformats.org/drawingml/2006/picture">
-                                  <pic:nvPicPr>
-                                    <pic:cNvPr id="4" name="Screen Shot 2019-12-18 at 9.20.19 PM.png"/>
-                                    <pic:cNvPicPr/>
-                                  </pic:nvPicPr>
-                                  <pic:blipFill>
-                                    <a:blip r:embed="rId6">
-                                      <a:extLst>
-                                        <a:ext uri="{28A0092B-C50C-407E-A947-70E740481C1C}">
-                                          <a14:useLocalDpi xmlns:a14="http://schemas.microsoft.com/office/drawing/2010/main" val="0"/>
-                                        </a:ext>
-                                      </a:extLst>
-                                    </a:blip>
-                                    <a:stretch>
-                                      <a:fillRect/>
-                                    </a:stretch>
-                                  </pic:blipFill>
-                                  <pic:spPr>
-                                    <a:xfrm>
-                                      <a:off x="0" y="0"/>
-                                      <a:ext cx="2609464" cy="508184"/>
-                                    </a:xfrm>
-                                    <a:prstGeom prst="rect">
-                                      <a:avLst/>
-                                    </a:prstGeom>
-                                  </pic:spPr>
-                                </pic:pic>
-                              </a:graphicData>
-                            </a:graphic>
-                          </wp:inline>
-                        </w:drawing>
-                      </w:r>
-                      <w:r>
-                        <w:t xml:space="preserve">Figure </w:t>
-                      </w:r>
-                      <w:r>
-                        <w:t>1</w:t>
-                      </w:r>
-                      <w:r>
-                        <w:t>:</w:t>
-                      </w:r>
-                      <w:r>
-                        <w:t xml:space="preserve"> Depicts </w:t>
-                      </w:r>
-                      <w:r>
-                        <w:t xml:space="preserve"> </w:t>
-                      </w:r>
-                      <w:r>
-                        <w:t>the DAG for subaim 3.2</w:t>
-                      </w:r>
-                    </w:p>
-                  </w:txbxContent>
-                </v:textbox>
-                <w10:wrap type="square"/>
-              </v:shape>
-            </w:pict>
-          </mc:Fallback>
-        </mc:AlternateContent>
-      </w:r>
-      <w:r>
-        <w:rPr>
-          <w:rFonts w:ascii="Times New Roman" w:hAnsi="Times New Roman" w:cs="Times New Roman"/>
-        </w:rPr>
-        <w:t xml:space="preserve">No studies to date have evaluated the effects of time-restricted feeding on the incidence of maternal and child outcomes in human populations. There have been studies on the effects of Ramadan fasting during pregnancy on these outcomes. As stated previously, Ramadan fasting is inconsistent in its findings. </w:t>
-      </w:r>
-      <w:r>
-        <w:rPr>
-          <w:rFonts w:ascii="Times New Roman" w:hAnsi="Times New Roman" w:cs="Times New Roman"/>
-        </w:rPr>
-        <w:t>Some studies associated fasting with lower birth weight, whereas others see no effect . Studies on gestational age are somewhat more consistent in that there is no apparent relationship</w:t>
-      </w:r>
-      <w:r>
-        <w:rPr>
-          <w:rFonts w:ascii="Times New Roman" w:hAnsi="Times New Roman" w:cs="Times New Roman"/>
-        </w:rPr>
-        <w:t xml:space="preserve"> between Ramadan fasting and preterm birth. Although imperfect, </w:t>
-      </w:r>
-      <w:r>
-        <w:rPr>
-          <w:rFonts w:ascii="Times New Roman" w:hAnsi="Times New Roman" w:cs="Times New Roman"/>
-        </w:rPr>
-        <w:t>one such cross-sectional study evaluated a consistent exposure to Ramadan fasting and categorized participants based on the level of fasting completed (1-10d, 11-20d, 21-29 days in the 2017 month of Ramadan). They found</w:t>
-      </w:r>
-      <w:r>
-        <w:rPr>
-          <w:rFonts w:ascii="Times New Roman" w:hAnsi="Times New Roman" w:cs="Times New Roman"/>
-        </w:rPr>
-        <w:t xml:space="preserve"> that Ramadan fasting only affected two of their nine outcomes. The odds of gestational diabetes were lower in expectant mothers who participated in the Ramadan fast (2.6% vs 8.3%)</w:t>
+        </w:rPr>
+        <w:t>(Safari, Piro, &amp; Ahmad, 2019)</w:t>
+      </w:r>
+      <w:r>
+        <w:rPr>
+          <w:rFonts w:ascii="Times New Roman" w:hAnsi="Times New Roman" w:cs="Times New Roman"/>
+        </w:rPr>
+        <w:fldChar w:fldCharType="end"/>
+      </w:r>
+      <w:r>
+        <w:rPr>
+          <w:rFonts w:ascii="Times New Roman" w:hAnsi="Times New Roman" w:cs="Times New Roman"/>
+        </w:rPr>
+        <w:t>.</w:t>
+      </w:r>
+      <w:r>
+        <w:rPr>
+          <w:rFonts w:ascii="Times New Roman" w:hAnsi="Times New Roman" w:cs="Times New Roman"/>
+        </w:rPr>
+        <w:t xml:space="preserve"> </w:t>
+      </w:r>
+      <w:r>
+        <w:rPr>
+          <w:rFonts w:ascii="Times New Roman" w:hAnsi="Times New Roman" w:cs="Times New Roman"/>
+        </w:rPr>
+        <w:t>The strength</w:t>
+      </w:r>
+      <w:r>
+        <w:rPr>
+          <w:rFonts w:ascii="Times New Roman" w:hAnsi="Times New Roman" w:cs="Times New Roman"/>
+        </w:rPr>
+        <w:t xml:space="preserve"> </w:t>
+      </w:r>
+      <w:r>
+        <w:rPr>
+          <w:rFonts w:ascii="Times New Roman" w:hAnsi="Times New Roman" w:cs="Times New Roman"/>
+        </w:rPr>
+        <w:t>of the association remained after adjusting for maternal education, maternal age, maternal occupation, parity, and pre-pregnancy BMI (OR = 1.51 (0.06+/-1.74))</w:t>
+      </w:r>
+      <w:r>
+        <w:rPr>
+          <w:rFonts w:ascii="Times New Roman" w:hAnsi="Times New Roman" w:cs="Times New Roman"/>
+        </w:rPr>
+        <w:t xml:space="preserve">. There were no observed differences in rates </w:t>
+      </w:r>
+      <w:r>
+        <w:rPr>
+          <w:rFonts w:ascii="Times New Roman" w:hAnsi="Times New Roman" w:cs="Times New Roman"/>
+        </w:rPr>
+        <w:t xml:space="preserve">of preterm labor, </w:t>
+      </w:r>
+      <w:r>
+        <w:rPr>
+          <w:rFonts w:ascii="Times New Roman" w:hAnsi="Times New Roman" w:cs="Times New Roman"/>
+        </w:rPr>
+        <w:t xml:space="preserve">preeclampsia, low birth weight, fetal height, fetal head circumference, or </w:t>
+      </w:r>
+      <w:r>
+        <w:rPr>
+          <w:rFonts w:ascii="Times New Roman" w:hAnsi="Times New Roman" w:cs="Times New Roman"/>
+        </w:rPr>
+        <w:t>APGAR</w:t>
+      </w:r>
+      <w:r>
+        <w:rPr>
+          <w:rFonts w:ascii="Times New Roman" w:hAnsi="Times New Roman" w:cs="Times New Roman"/>
+        </w:rPr>
+        <w:t xml:space="preserve"> score at 5 minutes</w:t>
+      </w:r>
+      <w:r>
+        <w:rPr>
+          <w:rFonts w:ascii="Times New Roman" w:hAnsi="Times New Roman" w:cs="Times New Roman"/>
+        </w:rPr>
+        <w:t xml:space="preserve">. </w:t>
+      </w:r>
+      <w:r>
+        <w:rPr>
+          <w:rFonts w:ascii="Times New Roman" w:hAnsi="Times New Roman" w:cs="Times New Roman"/>
+        </w:rPr>
+        <w:t>Based on th</w:t>
+      </w:r>
+      <w:r>
+        <w:rPr>
+          <w:rFonts w:ascii="Times New Roman" w:hAnsi="Times New Roman" w:cs="Times New Roman"/>
+        </w:rPr>
+        <w:t xml:space="preserve">e work done during Ramadan fasting in pregnancy </w:t>
+      </w:r>
+      <w:r>
+        <w:rPr>
+          <w:rFonts w:ascii="Times New Roman" w:hAnsi="Times New Roman" w:cs="Times New Roman"/>
+        </w:rPr>
+        <w:t xml:space="preserve">and other TRF literature, </w:t>
+      </w:r>
+      <w:r>
+        <w:rPr>
+          <w:rFonts w:ascii="Times New Roman" w:hAnsi="Times New Roman" w:cs="Times New Roman"/>
+          <w:i/>
+        </w:rPr>
+        <w:t xml:space="preserve">I anticipate that women who have </w:t>
+      </w:r>
+      <w:r>
+        <w:rPr>
+          <w:rFonts w:ascii="Times New Roman" w:hAnsi="Times New Roman" w:cs="Times New Roman"/>
+          <w:i/>
+        </w:rPr>
+        <w:t>s</w:t>
+      </w:r>
+      <w:r>
+        <w:rPr>
+          <w:rFonts w:ascii="Times New Roman" w:hAnsi="Times New Roman" w:cs="Times New Roman"/>
+          <w:i/>
+        </w:rPr>
+        <w:t>horter eating windows</w:t>
+      </w:r>
+      <w:r>
+        <w:rPr>
+          <w:rFonts w:ascii="Times New Roman" w:hAnsi="Times New Roman" w:cs="Times New Roman"/>
+          <w:i/>
+        </w:rPr>
+        <w:t xml:space="preserve"> are less likely to develop </w:t>
+      </w:r>
+      <w:r>
+        <w:rPr>
+          <w:rFonts w:ascii="Times New Roman" w:hAnsi="Times New Roman" w:cs="Times New Roman"/>
+          <w:i/>
+        </w:rPr>
+        <w:t>pregnancy related maternal health issues (diabetes, preeclampsia, hyperemesis gravidarum</w:t>
+      </w:r>
+      <w:r>
+        <w:rPr>
+          <w:rFonts w:ascii="Times New Roman" w:hAnsi="Times New Roman" w:cs="Times New Roman"/>
+          <w:i/>
+        </w:rPr>
+        <w:t>)</w:t>
+      </w:r>
+      <w:r>
+        <w:rPr>
+          <w:rFonts w:ascii="Times New Roman" w:hAnsi="Times New Roman" w:cs="Times New Roman"/>
+          <w:i/>
+        </w:rPr>
+        <w:t xml:space="preserve"> and </w:t>
+      </w:r>
+      <w:r>
+        <w:rPr>
+          <w:rFonts w:ascii="Times New Roman" w:hAnsi="Times New Roman" w:cs="Times New Roman"/>
+          <w:i/>
+        </w:rPr>
+        <w:t xml:space="preserve">that </w:t>
+      </w:r>
+      <w:r>
+        <w:rPr>
+          <w:rFonts w:ascii="Times New Roman" w:hAnsi="Times New Roman" w:cs="Times New Roman"/>
+          <w:i/>
+        </w:rPr>
+        <w:t>there will be no effect on child birthweight</w:t>
+      </w:r>
+      <w:r>
+        <w:rPr>
+          <w:rFonts w:ascii="Times New Roman" w:hAnsi="Times New Roman" w:cs="Times New Roman"/>
+          <w:i/>
+        </w:rPr>
+        <w:t xml:space="preserve">. </w:t>
+      </w:r>
+      <w:r>
+        <w:rPr>
+          <w:rFonts w:ascii="Times New Roman" w:hAnsi="Times New Roman" w:cs="Times New Roman"/>
+        </w:rPr>
+        <w:t>(Figures 1 and 2)</w:t>
+      </w:r>
+    </w:p>
+    <w:p>
+      <w:pPr>
+        <w:rPr>
+          <w:rFonts w:ascii="Times New Roman" w:hAnsi="Times New Roman" w:cs="Times New Roman"/>
+        </w:rPr>
+      </w:pPr>
+    </w:p>
+    <w:p>
+      <w:pPr>
+        <w:rPr>
+          <w:rFonts w:ascii="Times New Roman" w:hAnsi="Times New Roman" w:cs="Times New Roman"/>
+        </w:rPr>
+      </w:pPr>
+      <w:r>
+        <w:rPr>
+          <w:rFonts w:ascii="Times New Roman" w:hAnsi="Times New Roman" w:cs="Times New Roman"/>
+        </w:rPr>
+        <w:t xml:space="preserve">To assess the associations of feeding window length with maternal and child health outcomes, multiple linear regression analysis </w:t>
+      </w:r>
+      <w:r>
+        <w:rPr>
+          <w:rFonts w:ascii="Times New Roman" w:hAnsi="Times New Roman" w:cs="Times New Roman"/>
+        </w:rPr>
+        <w:t>will be used</w:t>
+      </w:r>
+      <w:r>
+        <w:rPr>
+          <w:rFonts w:ascii="Times New Roman" w:hAnsi="Times New Roman" w:cs="Times New Roman"/>
+        </w:rPr>
+        <w:t xml:space="preserve"> for the </w:t>
+      </w:r>
+      <w:r>
+        <w:rPr>
+          <w:rFonts w:ascii="Times New Roman" w:hAnsi="Times New Roman" w:cs="Times New Roman"/>
+        </w:rPr>
+        <w:t xml:space="preserve">categorical and </w:t>
+      </w:r>
+      <w:r>
+        <w:rPr>
+          <w:rFonts w:ascii="Times New Roman" w:hAnsi="Times New Roman" w:cs="Times New Roman"/>
+        </w:rPr>
+        <w:t>continuous outcomes</w:t>
+      </w:r>
+      <w:r>
+        <w:rPr>
+          <w:rFonts w:ascii="Times New Roman" w:hAnsi="Times New Roman" w:cs="Times New Roman"/>
+        </w:rPr>
+        <w:t>;</w:t>
+      </w:r>
+      <w:r>
+        <w:rPr>
+          <w:rFonts w:ascii="Times New Roman" w:hAnsi="Times New Roman" w:cs="Times New Roman"/>
+        </w:rPr>
+        <w:t xml:space="preserve"> </w:t>
+      </w:r>
+      <w:r>
+        <w:rPr>
+          <w:rFonts w:ascii="Times New Roman" w:hAnsi="Times New Roman" w:cs="Times New Roman"/>
+        </w:rPr>
+        <w:t xml:space="preserve">such as offspring birth weight, gestational age, and APGAR score. </w:t>
+      </w:r>
+      <w:r>
+        <w:rPr>
+          <w:rFonts w:ascii="Times New Roman" w:hAnsi="Times New Roman" w:cs="Times New Roman"/>
+        </w:rPr>
+        <w:t xml:space="preserve">For dichotomous outcomes, such as gestational diabetes, hypertensive disorders of pregnancy, </w:t>
+      </w:r>
+      <w:r>
+        <w:rPr>
+          <w:rFonts w:ascii="Times New Roman" w:hAnsi="Times New Roman" w:cs="Times New Roman"/>
+        </w:rPr>
+        <w:t xml:space="preserve">and </w:t>
+      </w:r>
+      <w:r>
+        <w:rPr>
+          <w:rFonts w:ascii="Times New Roman" w:hAnsi="Times New Roman" w:cs="Times New Roman"/>
+        </w:rPr>
+        <w:t>hyperemesis gravidarum</w:t>
+      </w:r>
+      <w:r>
+        <w:rPr>
+          <w:rFonts w:ascii="Times New Roman" w:hAnsi="Times New Roman" w:cs="Times New Roman"/>
+        </w:rPr>
+        <w:t xml:space="preserve"> </w:t>
+      </w:r>
+      <w:r>
+        <w:rPr>
+          <w:rFonts w:ascii="Times New Roman" w:hAnsi="Times New Roman" w:cs="Times New Roman"/>
+        </w:rPr>
+        <w:t xml:space="preserve">logistic regression will be employed. </w:t>
+      </w:r>
+    </w:p>
+    <w:p>
+      <w:pPr>
+        <w:rPr>
+          <w:rFonts w:ascii="Times New Roman" w:hAnsi="Times New Roman" w:cs="Times New Roman"/>
+        </w:rPr>
+      </w:pPr>
+    </w:p>
+    <w:p>
+      <w:pPr>
+        <w:pStyle w:val="Heading2"/>
+      </w:pPr>
+    </w:p>
+    <w:p>
+      <w:pPr>
+        <w:pStyle w:val="Heading2"/>
+      </w:pPr>
+      <w:r>
+        <w:t xml:space="preserve">Translational </w:t>
+      </w:r>
+      <w:r>
+        <w:t xml:space="preserve">Aim 3.3 </w:t>
+      </w:r>
+      <w:r>
+        <w:t xml:space="preserve">Examine </w:t>
+      </w:r>
+      <w:r>
+        <w:t xml:space="preserve">the molecular basis for feeding window association with maternal and child health in </w:t>
+      </w:r>
+      <w:r>
+        <w:t>biological sa</w:t>
+      </w:r>
+      <w:r>
+        <w:t xml:space="preserve">mples </w:t>
+      </w:r>
+    </w:p>
+    <w:p>
+      <w:pPr>
+        <w:jc w:val="both"/>
+        <w:rPr>
+          <w:rFonts w:ascii="Times New Roman" w:hAnsi="Times New Roman" w:cs="Times New Roman"/>
+        </w:rPr>
+      </w:pPr>
+      <w:r>
+        <w:rPr>
+          <w:rFonts w:ascii="Times New Roman" w:hAnsi="Times New Roman" w:cs="Times New Roman"/>
+        </w:rPr>
+        <w:t>The metabolic and biochemical effects of fasting during pregnancy are critically understudied. It is known that a large proportion of the Islamic world chooses to fast when pregnancy, for many reasons</w:t>
+      </w:r>
+      <w:r>
+        <w:rPr>
+          <w:rFonts w:ascii="Times New Roman" w:hAnsi="Times New Roman" w:cs="Times New Roman"/>
+        </w:rPr>
+        <w:t xml:space="preserve"> </w:t>
       </w:r>
       <w:r>
         <w:rPr>
@@ -3416,7 +3962,7 @@
         <w:rPr>
           <w:rFonts w:ascii="Times New Roman" w:hAnsi="Times New Roman" w:cs="Times New Roman"/>
         </w:rPr>
-        <w:instrText xml:space="preserve"> ADDIN ZOTERO_ITEM CSL_CITATION {"citationID":"EX6MDYLb","properties":{"formattedCitation":"(Safari, Piro, &amp; Ahmad, 2019)","plainCitation":"(Safari, Piro, &amp; Ahmad, 2019)","noteIndex":0},"citationItems":[{"id":297,"uris":["http://zotero.org/users/5073745/items/NKY5SKEM"],"uri":["http://zotero.org/users/5073745/items/NKY5SKEM"],"itemData":{"id":297,"type":"article-journal","abstract":"Background\nThere are controversies over the effects of Ramadan fasting on pregnancy outcomes, and women’s perspectives of fasting are diverse. This study aimed to assess the perspectives and pregnancy outcomes of maternal Ramadan fasting in the second trimester of pregnancy.\n\nMethods\nA case-control study was conducted at Hawler Maternity Teaching Hospital of Erbil, Iraq from October 2017 to January 2018. Out of 301 participating women, 155 fasted during the second trimester of their current pregnancy, while the remaining 146 did not. Mothers were asked concerning their fasting behaviors and perception of fasting during pregnancy. The main outcomes of this study were gestational diabetes, preterm labour, preeclampsia, low birth weight, Apgar score, height, weight, and head circumference of the newborn.\n\nResults\nAbout 80% of the women in the fasting group fasted for 21–29 days during Ramadan, out of whom 38.7% completed fasting for the entire Ramadan period. The results revealed that the decision to fast during pregnancy was negatively associated with the mother’s educational level and occupation. Weight gain during pregnancy in the fasting women was approximately 0.4 kg less than those who did not fast. The incidence of gestational diabetes was 2.6% in the fasting women, while it was 8.3% in the non-fasting mothers (P = 0.02). Regression analysis showed that women who did not fast during the second trimester of pregnancy were 1.51 times more likely to develop gestational diabetes [odd ratio (OR) 1.51; 95% confidence intervals (CI) 0.06, 0.74, P = 0.01]. It was also found that among the women in the fasting categories, those who fasted for 21–29 days during pregnancy had a lower risk of gestational diabetes compared to the other groups. More than half of the mothers in the fasting group (60%) perceived that fasting during pregnancy was compulsory for healthy and non-healthy women, comparing with those who did not fast.\n\nConclusion\nIt was found that fasting during the second trimester of the pregnancy decreased the risk of gestational diabetes and excessive weight gain during pregnancy. Most of Iraqi women did not fully recognize their right to be exempted from fasting during pregnancy by the Islamic law.\n\nElectronic supplementary material\nThe online version of this article (10.1186/s12884-019-2275-x) contains supplementary material, which is available to authorized users.","container-title":"BMC Pregnancy and Childbirth","DOI":"10.1186/s12884-019-2275-x","ISSN":"1471-2393","journalAbbreviation":"BMC Pregnancy Childbirth","note":"PMID: 30987614\nPMCID: PMC6466666","source":"PubMed Central","title":"Perspectives and pregnancy outcomes of maternal Ramadan fasting in the second trimester of pregnancy","URL":"https://www.ncbi.nlm.nih.gov/pmc/articles/PMC6466666/","volume":"19","author":[{"family":"Safari","given":"Kolsoom"},{"family":"Piro","given":"Tiran Jamil"},{"family":"Ahmad","given":"Hamdia Mirkhan"}],"accessed":{"date-parts":[["2019",12,18]]},"issued":{"date-parts":[["2019",4,15]]}}}],"schema":"https://github.com/citation-style-language/schema/raw/master/csl-citation.json"} </w:instrText>
+        <w:instrText xml:space="preserve"> ADDIN ZOTERO_ITEM CSL_CITATION {"citationID":"zX5U56cI","properties":{"formattedCitation":"(Safari et al., 2019)","plainCitation":"(Safari et al., 2019)","noteIndex":0},"citationItems":[{"id":297,"uris":["http://zotero.org/users/5073745/items/NKY5SKEM"],"uri":["http://zotero.org/users/5073745/items/NKY5SKEM"],"itemData":{"id":297,"type":"article-journal","abstract":"Background\nThere are controversies over the effects of Ramadan fasting on pregnancy outcomes, and women’s perspectives of fasting are diverse. This study aimed to assess the perspectives and pregnancy outcomes of maternal Ramadan fasting in the second trimester of pregnancy.\n\nMethods\nA case-control study was conducted at Hawler Maternity Teaching Hospital of Erbil, Iraq from October 2017 to January 2018. Out of 301 participating women, 155 fasted during the second trimester of their current pregnancy, while the remaining 146 did not. Mothers were asked concerning their fasting behaviors and perception of fasting during pregnancy. The main outcomes of this study were gestational diabetes, preterm labour, preeclampsia, low birth weight, Apgar score, height, weight, and head circumference of the newborn.\n\nResults\nAbout 80% of the women in the fasting group fasted for 21–29 days during Ramadan, out of whom 38.7% completed fasting for the entire Ramadan period. The results revealed that the decision to fast during pregnancy was negatively associated with the mother’s educational level and occupation. Weight gain during pregnancy in the fasting women was approximately 0.4 kg less than those who did not fast. The incidence of gestational diabetes was 2.6% in the fasting women, while it was 8.3% in the non-fasting mothers (P = 0.02). Regression analysis showed that women who did not fast during the second trimester of pregnancy were 1.51 times more likely to develop gestational diabetes [odd ratio (OR) 1.51; 95% confidence intervals (CI) 0.06, 0.74, P = 0.01]. It was also found that among the women in the fasting categories, those who fasted for 21–29 days during pregnancy had a lower risk of gestational diabetes compared to the other groups. More than half of the mothers in the fasting group (60%) perceived that fasting during pregnancy was compulsory for healthy and non-healthy women, comparing with those who did not fast.\n\nConclusion\nIt was found that fasting during the second trimester of the pregnancy decreased the risk of gestational diabetes and excessive weight gain during pregnancy. Most of Iraqi women did not fully recognize their right to be exempted from fasting during pregnancy by the Islamic law.\n\nElectronic supplementary material\nThe online version of this article (10.1186/s12884-019-2275-x) contains supplementary material, which is available to authorized users.","container-title":"BMC Pregnancy and Childbirth","DOI":"10.1186/s12884-019-2275-x","ISSN":"1471-2393","journalAbbreviation":"BMC Pregnancy Childbirth","note":"PMID: 30987614\nPMCID: PMC6466666","source":"PubMed Central","title":"Perspectives and pregnancy outcomes of maternal Ramadan fasting in the second trimester of pregnancy","URL":"https://www.ncbi.nlm.nih.gov/pmc/articles/PMC6466666/","volume":"19","author":[{"family":"Safari","given":"Kolsoom"},{"family":"Piro","given":"Tiran Jamil"},{"family":"Ahmad","given":"Hamdia Mirkhan"}],"accessed":{"date-parts":[["2019",12,18]]},"issued":{"date-parts":[["2019",4,15]]}}}],"schema":"https://github.com/citation-style-language/schema/raw/master/csl-citation.json"} </w:instrText>
       </w:r>
       <w:r>
         <w:rPr>
@@ -3429,7 +3975,7 @@
           <w:rFonts w:ascii="Times New Roman" w:hAnsi="Times New Roman" w:cs="Times New Roman"/>
           <w:noProof/>
         </w:rPr>
-        <w:t>(Safari, Piro, &amp; Ahmad, 2019)</w:t>
+        <w:t>(Safari et al., 2019)</w:t>
       </w:r>
       <w:r>
         <w:rPr>
@@ -3441,19 +3987,249 @@
         <w:rPr>
           <w:rFonts w:ascii="Times New Roman" w:hAnsi="Times New Roman" w:cs="Times New Roman"/>
         </w:rPr>
+        <w:t>. However, as pregnant mothers are a particu</w:t>
+      </w:r>
+      <w:r>
+        <w:rPr>
+          <w:rFonts w:ascii="Times New Roman" w:hAnsi="Times New Roman" w:cs="Times New Roman"/>
+        </w:rPr>
+        <w:t>l</w:t>
+      </w:r>
+      <w:r>
+        <w:rPr>
+          <w:rFonts w:ascii="Times New Roman" w:hAnsi="Times New Roman" w:cs="Times New Roman"/>
+        </w:rPr>
+        <w:t>ar</w:t>
+      </w:r>
+      <w:r>
+        <w:rPr>
+          <w:rFonts w:ascii="Times New Roman" w:hAnsi="Times New Roman" w:cs="Times New Roman"/>
+        </w:rPr>
+        <w:t>l</w:t>
+      </w:r>
+      <w:r>
+        <w:rPr>
+          <w:rFonts w:ascii="Times New Roman" w:hAnsi="Times New Roman" w:cs="Times New Roman"/>
+        </w:rPr>
+        <w:t>y difficult group to enroll and study, there is very little data on what fasting does to maternal and child hormonal and nutritional signals. Of those few studies, the majority exist as case studies or observational studies of women with existing diabetes during pregnancy (</w:t>
+      </w:r>
+      <w:commentRangeStart w:id="0"/>
+      <w:r>
+        <w:rPr>
+          <w:rFonts w:ascii="Times New Roman" w:hAnsi="Times New Roman" w:cs="Times New Roman"/>
+        </w:rPr>
+        <w:t>CITE</w:t>
+      </w:r>
+      <w:commentRangeEnd w:id="0"/>
+      <w:r>
+        <w:rPr>
+          <w:rStyle w:val="CommentReference"/>
+        </w:rPr>
+        <w:commentReference w:id="0"/>
+      </w:r>
+      <w:r>
+        <w:rPr>
+          <w:rFonts w:ascii="Times New Roman" w:hAnsi="Times New Roman" w:cs="Times New Roman"/>
+        </w:rPr>
+        <w:t xml:space="preserve">). </w:t>
+      </w:r>
+      <w:r>
+        <w:rPr>
+          <w:rFonts w:ascii="Times New Roman" w:hAnsi="Times New Roman" w:cs="Times New Roman"/>
+        </w:rPr>
+        <w:t xml:space="preserve">Observational studies of pregnant, normo-glycemic women who observed Ramadan fast noticed that women had higher post-prandial </w:t>
+      </w:r>
+      <w:r>
+        <w:rPr>
+          <w:rFonts w:ascii="Times New Roman" w:hAnsi="Times New Roman" w:cs="Times New Roman"/>
+        </w:rPr>
+        <w:lastRenderedPageBreak/>
+        <w:t>glucose responses after breaking the fast than pregnant controls (measured one hour after first meal in the mor</w:t>
+      </w:r>
+      <w:r>
+        <w:rPr>
+          <w:rFonts w:ascii="Times New Roman" w:hAnsi="Times New Roman" w:cs="Times New Roman"/>
+        </w:rPr>
+        <w:t>n</w:t>
+      </w:r>
+      <w:r>
+        <w:rPr>
+          <w:rFonts w:ascii="Times New Roman" w:hAnsi="Times New Roman" w:cs="Times New Roman"/>
+        </w:rPr>
+        <w:t>ing)</w:t>
+      </w:r>
+      <w:r>
+        <w:rPr>
+          <w:rFonts w:ascii="Times New Roman" w:hAnsi="Times New Roman" w:cs="Times New Roman"/>
+        </w:rPr>
+        <w:t xml:space="preserve"> </w:t>
+      </w:r>
+      <w:r>
+        <w:rPr>
+          <w:rFonts w:ascii="Times New Roman" w:hAnsi="Times New Roman" w:cs="Times New Roman"/>
+        </w:rPr>
+        <w:fldChar w:fldCharType="begin"/>
+      </w:r>
+      <w:r>
+        <w:rPr>
+          <w:rFonts w:ascii="Times New Roman" w:hAnsi="Times New Roman" w:cs="Times New Roman"/>
+        </w:rPr>
+        <w:instrText xml:space="preserve"> ADDIN ZOTERO_ITEM CSL_CITATION {"citationID":"6dRSngEN","properties":{"formattedCitation":"(Baynouna Al Ketbi et al., 2014)","plainCitation":"(Baynouna Al Ketbi et al., 2014)","noteIndex":0},"citationItems":[{"id":303,"uris":["http://zotero.org/users/5073745/items/CKE8K2M8"],"uri":["http://zotero.org/users/5073745/items/CKE8K2M8"],"itemData":{"id":303,"type":"article-journal","abstract":"Background\nMaternal diet restriction might be associated with adverse maternal and perinatal outcomes due to metabolic changes. This study aimed to investigate the prevalence of changes in glucose levels due to Ramadan fasting in Emirati pregnant women. We conducted a cross-sectional observational study of 150 women from the United Arab Emirates, (76 during Ramadan and 74 after Ramadan), with uncomplicated pregnancies at a gestational age between 20 and 36 weeks.\n\nResults\nThe two groups of pregnant women had similar physiological parameters. Using the oral glucose tolerance test, the mean random blood glucose level after 1 hour of breaking the fast was significantly higher (p = 0.002) in the Ramadan fasting group than in the control group, and this was not affected by the number of fasting days. In 50% of patients after Ramadan and 70.5% during Ramadan, this value was more than 6.7 mmol/l, which is high and not an acceptable postprandial level in pregnancy.\n\nConclusion\nCaregivers need to consider the 1-hour postprandial glucose level response after fasting in Muslim pregnant women. Research of an interventional design is required to determine remedial actions for this issue.","container-title":"BMC Research Notes","DOI":"10.1186/1756-0500-7-392","ISSN":"1756-0500","journalAbbreviation":"BMC Res Notes","note":"PMID: 24962444\nPMCID: PMC4088297","page":"392","source":"PubMed Central","title":"Diet restriction in Ramadan and the effect of fasting on glucose levels in pregnancy","volume":"7","author":[{"family":"Baynouna Al Ketbi","given":"Latifa Mohammad"},{"family":"Niglekerke","given":"Nico JD"},{"family":"Zein Al Deen","given":"Sanna M"},{"family":"Mirghani","given":"Hisham"}],"issued":{"date-parts":[["2014",6,24]]}}}],"schema":"https://github.com/citation-style-language/schema/raw/master/csl-citation.json"} </w:instrText>
+      </w:r>
+      <w:r>
+        <w:rPr>
+          <w:rFonts w:ascii="Times New Roman" w:hAnsi="Times New Roman" w:cs="Times New Roman"/>
+        </w:rPr>
+        <w:fldChar w:fldCharType="separate"/>
+      </w:r>
+      <w:r>
+        <w:rPr>
+          <w:rFonts w:ascii="Times New Roman" w:hAnsi="Times New Roman" w:cs="Times New Roman"/>
+          <w:noProof/>
+        </w:rPr>
+        <w:t>(Baynouna Al Ketbi et al., 2014)</w:t>
+      </w:r>
+      <w:r>
+        <w:rPr>
+          <w:rFonts w:ascii="Times New Roman" w:hAnsi="Times New Roman" w:cs="Times New Roman"/>
+        </w:rPr>
+        <w:fldChar w:fldCharType="end"/>
+      </w:r>
+      <w:r>
+        <w:rPr>
+          <w:rFonts w:ascii="Times New Roman" w:hAnsi="Times New Roman" w:cs="Times New Roman"/>
+        </w:rPr>
+        <w:t xml:space="preserve">. This sample is imperfect in a few ways. The two samples were taken at different times of day, which is known to affect glycemia and </w:t>
+      </w:r>
+      <w:proofErr w:type="spellStart"/>
+      <w:r>
+        <w:rPr>
+          <w:rFonts w:ascii="Times New Roman" w:hAnsi="Times New Roman" w:cs="Times New Roman"/>
+        </w:rPr>
+        <w:t>insulinemia</w:t>
+      </w:r>
+      <w:proofErr w:type="spellEnd"/>
+      <w:r>
+        <w:rPr>
+          <w:rFonts w:ascii="Times New Roman" w:hAnsi="Times New Roman" w:cs="Times New Roman"/>
+        </w:rPr>
+        <w:t xml:space="preserve"> in humans. Furthermore, the measurement of fasting and post-prandial glucose alone is insufficient to begin to understand the mechanisms that may be activated by maternal fasting. A baseline understanding of the associations of habitual dietary fasting and markers of metabolic health in the blood of pregnant women is a critical need. </w:t>
+      </w:r>
+      <w:r>
+        <w:rPr>
+          <w:rFonts w:ascii="Times New Roman" w:hAnsi="Times New Roman" w:cs="Times New Roman"/>
+        </w:rPr>
+        <w:t xml:space="preserve">The BUMP cohort biological samples </w:t>
+      </w:r>
+      <w:r>
+        <w:rPr>
+          <w:rFonts w:ascii="Times New Roman" w:hAnsi="Times New Roman" w:cs="Times New Roman"/>
+        </w:rPr>
+        <w:t>(blood, and urine) can</w:t>
+      </w:r>
+      <w:r>
+        <w:rPr>
+          <w:rFonts w:ascii="Times New Roman" w:hAnsi="Times New Roman" w:cs="Times New Roman"/>
+        </w:rPr>
+        <w:t xml:space="preserve"> help to </w:t>
+      </w:r>
+      <w:r>
+        <w:rPr>
+          <w:rFonts w:ascii="Times New Roman" w:hAnsi="Times New Roman" w:cs="Times New Roman"/>
+        </w:rPr>
+        <w:t>fill that gap</w:t>
+      </w:r>
+      <w:r>
+        <w:rPr>
+          <w:rFonts w:ascii="Times New Roman" w:hAnsi="Times New Roman" w:cs="Times New Roman"/>
+        </w:rPr>
         <w:t>.</w:t>
       </w:r>
       <w:r>
         <w:rPr>
           <w:rFonts w:ascii="Times New Roman" w:hAnsi="Times New Roman" w:cs="Times New Roman"/>
         </w:rPr>
+        <w:t xml:space="preserve"> The </w:t>
+      </w:r>
+      <w:r>
+        <w:rPr>
+          <w:rFonts w:ascii="Times New Roman" w:hAnsi="Times New Roman" w:cs="Times New Roman"/>
+        </w:rPr>
+        <w:t xml:space="preserve">hormones to be assayed in the blood samples is largely to be determined by the results of the model organism aims of this proposed dissertation work. </w:t>
+      </w:r>
+      <w:r>
+        <w:rPr>
+          <w:rFonts w:ascii="Times New Roman" w:hAnsi="Times New Roman" w:cs="Times New Roman"/>
+        </w:rPr>
+        <w:t xml:space="preserve">The initial list will be comprised </w:t>
+      </w:r>
+      <w:proofErr w:type="gramStart"/>
+      <w:r>
+        <w:rPr>
+          <w:rFonts w:ascii="Times New Roman" w:hAnsi="Times New Roman" w:cs="Times New Roman"/>
+        </w:rPr>
+        <w:t xml:space="preserve">of </w:t>
+      </w:r>
+      <w:r>
+        <w:rPr>
+          <w:rFonts w:ascii="Times New Roman" w:hAnsi="Times New Roman" w:cs="Times New Roman"/>
+        </w:rPr>
+        <w:t xml:space="preserve"> blood</w:t>
+      </w:r>
+      <w:proofErr w:type="gramEnd"/>
+      <w:r>
+        <w:rPr>
+          <w:rFonts w:ascii="Times New Roman" w:hAnsi="Times New Roman" w:cs="Times New Roman"/>
+        </w:rPr>
+        <w:t xml:space="preserve"> insulin, glucose, GDF15, and cortisol </w:t>
+      </w:r>
+      <w:r>
+        <w:rPr>
+          <w:rFonts w:ascii="Times New Roman" w:hAnsi="Times New Roman" w:cs="Times New Roman"/>
+        </w:rPr>
+        <w:t>provide the strongest candidates.</w:t>
+      </w:r>
+      <w:r>
+        <w:rPr>
+          <w:rFonts w:ascii="Times New Roman" w:hAnsi="Times New Roman" w:cs="Times New Roman"/>
+        </w:rPr>
+        <w:t xml:space="preserve"> Each will require 50uL of plasma, totaling 200uL minimum of each sample.</w:t>
+      </w:r>
+      <w:r>
+        <w:rPr>
+          <w:rFonts w:ascii="Times New Roman" w:hAnsi="Times New Roman" w:cs="Times New Roman"/>
+        </w:rPr>
         <w:t xml:space="preserve"> </w:t>
       </w:r>
       <w:r>
         <w:rPr>
           <w:rFonts w:ascii="Times New Roman" w:hAnsi="Times New Roman" w:cs="Times New Roman"/>
         </w:rPr>
-        <w:t>The strength</w:t>
+        <w:t xml:space="preserve">To provide translatability to the animal study, human maternal blood samples </w:t>
+      </w:r>
+      <w:r>
+        <w:rPr>
+          <w:rFonts w:ascii="Times New Roman" w:hAnsi="Times New Roman" w:cs="Times New Roman"/>
+        </w:rPr>
+        <w:t>may be tested for other</w:t>
+      </w:r>
+      <w:r>
+        <w:rPr>
+          <w:rFonts w:ascii="Times New Roman" w:hAnsi="Times New Roman" w:cs="Times New Roman"/>
+        </w:rPr>
+        <w:t xml:space="preserve"> contributing hormones </w:t>
+      </w:r>
+      <w:r>
+        <w:rPr>
+          <w:rFonts w:ascii="Times New Roman" w:hAnsi="Times New Roman" w:cs="Times New Roman"/>
+        </w:rPr>
+        <w:t>that demonstrate effect in</w:t>
+      </w:r>
+      <w:r>
+        <w:rPr>
+          <w:rFonts w:ascii="Times New Roman" w:hAnsi="Times New Roman" w:cs="Times New Roman"/>
+        </w:rPr>
+        <w:t xml:space="preserve"> the animal cohort. </w:t>
       </w:r>
       <w:r>
         <w:rPr>
@@ -3461,519 +4237,6 @@
         </w:rPr>
         <w:t xml:space="preserve"> </w:t>
       </w:r>
-      <w:r>
-        <w:rPr>
-          <w:rFonts w:ascii="Times New Roman" w:hAnsi="Times New Roman" w:cs="Times New Roman"/>
-        </w:rPr>
-        <w:t>of the association remained after adjusting for maternal education, maternal age, maternal occupation, parity, and pre-pregnancy BMI (OR = 1.51 (0.06+/-1.74))</w:t>
-      </w:r>
-      <w:r>
-        <w:rPr>
-          <w:rFonts w:ascii="Times New Roman" w:hAnsi="Times New Roman" w:cs="Times New Roman"/>
-        </w:rPr>
-        <w:t xml:space="preserve">. There were no observed differences in rates </w:t>
-      </w:r>
-      <w:r>
-        <w:rPr>
-          <w:rFonts w:ascii="Times New Roman" w:hAnsi="Times New Roman" w:cs="Times New Roman"/>
-        </w:rPr>
-        <w:t xml:space="preserve">of preterm labor, </w:t>
-      </w:r>
-      <w:r>
-        <w:rPr>
-          <w:rFonts w:ascii="Times New Roman" w:hAnsi="Times New Roman" w:cs="Times New Roman"/>
-        </w:rPr>
-        <w:t xml:space="preserve">preeclampsia, low birth weight, fetal height, fetal head circumference, or </w:t>
-      </w:r>
-      <w:r>
-        <w:rPr>
-          <w:rFonts w:ascii="Times New Roman" w:hAnsi="Times New Roman" w:cs="Times New Roman"/>
-        </w:rPr>
-        <w:t>APGAR</w:t>
-      </w:r>
-      <w:r>
-        <w:rPr>
-          <w:rFonts w:ascii="Times New Roman" w:hAnsi="Times New Roman" w:cs="Times New Roman"/>
-        </w:rPr>
-        <w:t xml:space="preserve"> score at 5 minutes</w:t>
-      </w:r>
-      <w:r>
-        <w:rPr>
-          <w:rFonts w:ascii="Times New Roman" w:hAnsi="Times New Roman" w:cs="Times New Roman"/>
-        </w:rPr>
-        <w:t xml:space="preserve">. </w:t>
-      </w:r>
-      <w:r>
-        <w:rPr>
-          <w:rFonts w:ascii="Times New Roman" w:hAnsi="Times New Roman" w:cs="Times New Roman"/>
-        </w:rPr>
-        <w:t>Based on th</w:t>
-      </w:r>
-      <w:r>
-        <w:rPr>
-          <w:rFonts w:ascii="Times New Roman" w:hAnsi="Times New Roman" w:cs="Times New Roman"/>
-        </w:rPr>
-        <w:t xml:space="preserve">e work done during Ramadan fasting in pregnancy </w:t>
-      </w:r>
-      <w:r>
-        <w:rPr>
-          <w:rFonts w:ascii="Times New Roman" w:hAnsi="Times New Roman" w:cs="Times New Roman"/>
-        </w:rPr>
-        <w:t xml:space="preserve">and other TRF literature, </w:t>
-      </w:r>
-      <w:r>
-        <w:rPr>
-          <w:rFonts w:ascii="Times New Roman" w:hAnsi="Times New Roman" w:cs="Times New Roman"/>
-          <w:i/>
-        </w:rPr>
-        <w:t xml:space="preserve">I anticipate that women who have </w:t>
-      </w:r>
-      <w:r>
-        <w:rPr>
-          <w:rFonts w:ascii="Times New Roman" w:hAnsi="Times New Roman" w:cs="Times New Roman"/>
-          <w:i/>
-        </w:rPr>
-        <w:t xml:space="preserve"> shorter eating windows</w:t>
-      </w:r>
-      <w:r>
-        <w:rPr>
-          <w:rFonts w:ascii="Times New Roman" w:hAnsi="Times New Roman" w:cs="Times New Roman"/>
-          <w:i/>
-        </w:rPr>
-        <w:t xml:space="preserve"> are less likely to develop </w:t>
-      </w:r>
-      <w:r>
-        <w:rPr>
-          <w:rFonts w:ascii="Times New Roman" w:hAnsi="Times New Roman" w:cs="Times New Roman"/>
-          <w:i/>
-        </w:rPr>
-        <w:t>pregnancy related maternal health issues (diabetes, preeclampsia, hyperemesis gravidarum</w:t>
-      </w:r>
-      <w:r>
-        <w:rPr>
-          <w:rFonts w:ascii="Times New Roman" w:hAnsi="Times New Roman" w:cs="Times New Roman"/>
-          <w:i/>
-        </w:rPr>
-        <w:t>)</w:t>
-      </w:r>
-      <w:r>
-        <w:rPr>
-          <w:rFonts w:ascii="Times New Roman" w:hAnsi="Times New Roman" w:cs="Times New Roman"/>
-          <w:i/>
-        </w:rPr>
-        <w:t xml:space="preserve"> and </w:t>
-      </w:r>
-      <w:r>
-        <w:rPr>
-          <w:rFonts w:ascii="Times New Roman" w:hAnsi="Times New Roman" w:cs="Times New Roman"/>
-          <w:i/>
-        </w:rPr>
-        <w:t xml:space="preserve">that </w:t>
-      </w:r>
-      <w:r>
-        <w:rPr>
-          <w:rFonts w:ascii="Times New Roman" w:hAnsi="Times New Roman" w:cs="Times New Roman"/>
-          <w:i/>
-        </w:rPr>
-        <w:t>there will be no effect on child birthweight</w:t>
-      </w:r>
-      <w:r>
-        <w:rPr>
-          <w:rFonts w:ascii="Times New Roman" w:hAnsi="Times New Roman" w:cs="Times New Roman"/>
-          <w:i/>
-        </w:rPr>
-        <w:t xml:space="preserve">. </w:t>
-      </w:r>
-      <w:r>
-        <w:rPr>
-          <w:rFonts w:ascii="Times New Roman" w:hAnsi="Times New Roman" w:cs="Times New Roman"/>
-        </w:rPr>
-        <w:t>(Figures 1 and 2)</w:t>
-      </w:r>
-    </w:p>
-    <w:p>
-      <w:pPr>
-        <w:rPr>
-          <w:rFonts w:ascii="Times New Roman" w:hAnsi="Times New Roman" w:cs="Times New Roman"/>
-        </w:rPr>
-      </w:pPr>
-    </w:p>
-    <w:p>
-      <w:pPr>
-        <w:rPr>
-          <w:rFonts w:ascii="Times New Roman" w:hAnsi="Times New Roman" w:cs="Times New Roman"/>
-        </w:rPr>
-      </w:pPr>
-      <w:r>
-        <w:rPr>
-          <w:rFonts w:ascii="Times New Roman" w:hAnsi="Times New Roman" w:cs="Times New Roman"/>
-        </w:rPr>
-        <w:t xml:space="preserve">To assess the associations of feeding window length with maternal and child health outcomes, multiple linear regression analysis </w:t>
-      </w:r>
-      <w:r>
-        <w:rPr>
-          <w:rFonts w:ascii="Times New Roman" w:hAnsi="Times New Roman" w:cs="Times New Roman"/>
-        </w:rPr>
-        <w:t>will be used</w:t>
-      </w:r>
-      <w:r>
-        <w:rPr>
-          <w:rFonts w:ascii="Times New Roman" w:hAnsi="Times New Roman" w:cs="Times New Roman"/>
-        </w:rPr>
-        <w:t xml:space="preserve"> for the </w:t>
-      </w:r>
-      <w:r>
-        <w:rPr>
-          <w:rFonts w:ascii="Times New Roman" w:hAnsi="Times New Roman" w:cs="Times New Roman"/>
-        </w:rPr>
-        <w:t xml:space="preserve">categorical and </w:t>
-      </w:r>
-      <w:r>
-        <w:rPr>
-          <w:rFonts w:ascii="Times New Roman" w:hAnsi="Times New Roman" w:cs="Times New Roman"/>
-        </w:rPr>
-        <w:t>continuous outcomes</w:t>
-      </w:r>
-      <w:r>
-        <w:rPr>
-          <w:rFonts w:ascii="Times New Roman" w:hAnsi="Times New Roman" w:cs="Times New Roman"/>
-        </w:rPr>
-        <w:t>;</w:t>
-      </w:r>
-      <w:r>
-        <w:rPr>
-          <w:rFonts w:ascii="Times New Roman" w:hAnsi="Times New Roman" w:cs="Times New Roman"/>
-        </w:rPr>
-        <w:t xml:space="preserve"> </w:t>
-      </w:r>
-      <w:r>
-        <w:rPr>
-          <w:rFonts w:ascii="Times New Roman" w:hAnsi="Times New Roman" w:cs="Times New Roman"/>
-        </w:rPr>
-        <w:t xml:space="preserve">such as offspring birth weight, gestational age, and APGAR score. </w:t>
-      </w:r>
-      <w:r>
-        <w:rPr>
-          <w:rFonts w:ascii="Times New Roman" w:hAnsi="Times New Roman" w:cs="Times New Roman"/>
-        </w:rPr>
-        <w:t xml:space="preserve">For dichotomous outcomes, such as gestational diabetes, hypertensive disorders of pregnancy, </w:t>
-      </w:r>
-      <w:r>
-        <w:rPr>
-          <w:rFonts w:ascii="Times New Roman" w:hAnsi="Times New Roman" w:cs="Times New Roman"/>
-        </w:rPr>
-        <w:t xml:space="preserve">and </w:t>
-      </w:r>
-      <w:r>
-        <w:rPr>
-          <w:rFonts w:ascii="Times New Roman" w:hAnsi="Times New Roman" w:cs="Times New Roman"/>
-        </w:rPr>
-        <w:t>hyperemesis gravidarum</w:t>
-      </w:r>
-      <w:r>
-        <w:rPr>
-          <w:rFonts w:ascii="Times New Roman" w:hAnsi="Times New Roman" w:cs="Times New Roman"/>
-        </w:rPr>
-        <w:t xml:space="preserve"> </w:t>
-      </w:r>
-      <w:r>
-        <w:rPr>
-          <w:rFonts w:ascii="Times New Roman" w:hAnsi="Times New Roman" w:cs="Times New Roman"/>
-        </w:rPr>
-        <w:t xml:space="preserve">logistic regression will be employed. </w:t>
-      </w:r>
-    </w:p>
-    <w:p>
-      <w:pPr>
-        <w:rPr>
-          <w:rFonts w:ascii="Times New Roman" w:hAnsi="Times New Roman" w:cs="Times New Roman"/>
-        </w:rPr>
-      </w:pPr>
-    </w:p>
-    <w:p>
-      <w:pPr>
-        <w:pStyle w:val="Heading2"/>
-      </w:pPr>
-    </w:p>
-    <w:p>
-      <w:pPr>
-        <w:pStyle w:val="Heading2"/>
-      </w:pPr>
-      <w:r>
-        <w:t xml:space="preserve">Translational </w:t>
-      </w:r>
-      <w:r>
-        <w:t xml:space="preserve">Aim 3.3 </w:t>
-      </w:r>
-      <w:r>
-        <w:t xml:space="preserve">Examine </w:t>
-      </w:r>
-      <w:r>
-        <w:t xml:space="preserve">the molecular basis for feeding window association with maternal and child health in </w:t>
-      </w:r>
-      <w:r>
-        <w:t>biological sa</w:t>
-      </w:r>
-      <w:r>
-        <w:t xml:space="preserve">mples </w:t>
-      </w:r>
-    </w:p>
-    <w:p>
-      <w:pPr>
-        <w:jc w:val="both"/>
-        <w:rPr>
-          <w:rFonts w:ascii="Times New Roman" w:hAnsi="Times New Roman" w:cs="Times New Roman"/>
-        </w:rPr>
-      </w:pPr>
-      <w:r>
-        <w:rPr>
-          <w:rFonts w:ascii="Times New Roman" w:hAnsi="Times New Roman" w:cs="Times New Roman"/>
-        </w:rPr>
-        <w:t>The metabolic and biochemical effects of fasting during pregnancy are critically understudied. It is known that a large proportion of the Islamic world chooses to fast when pregnancy, for many reasons</w:t>
-      </w:r>
-      <w:r>
-        <w:rPr>
-          <w:rFonts w:ascii="Times New Roman" w:hAnsi="Times New Roman" w:cs="Times New Roman"/>
-        </w:rPr>
-        <w:t xml:space="preserve"> </w:t>
-      </w:r>
-      <w:r>
-        <w:rPr>
-          <w:rFonts w:ascii="Times New Roman" w:hAnsi="Times New Roman" w:cs="Times New Roman"/>
-        </w:rPr>
-        <w:fldChar w:fldCharType="begin"/>
-      </w:r>
-      <w:r>
-        <w:rPr>
-          <w:rFonts w:ascii="Times New Roman" w:hAnsi="Times New Roman" w:cs="Times New Roman"/>
-        </w:rPr>
-        <w:instrText xml:space="preserve"> ADDIN ZOTERO_ITEM CSL_CITATION {"citationID":"zX5U56cI","properties":{"formattedCitation":"(Safari et al., 2019)","plainCitation":"(Safari et al., 2019)","noteIndex":0},"citationItems":[{"id":297,"uris":["http://zotero.org/users/5073745/items/NKY5SKEM"],"uri":["http://zotero.org/users/5073745/items/NKY5SKEM"],"itemData":{"id":297,"type":"article-journal","abstract":"Background\nThere are controversies over the effects of Ramadan fasting on pregnancy outcomes, and women’s perspectives of fasting are diverse. This study aimed to assess the perspectives and pregnancy outcomes of maternal Ramadan fasting in the second trimester of pregnancy.\n\nMethods\nA case-control study was conducted at Hawler Maternity Teaching Hospital of Erbil, Iraq from October 2017 to January 2018. Out of 301 participating women, 155 fasted during the second trimester of their current pregnancy, while the remaining 146 did not. Mothers were asked concerning their fasting behaviors and perception of fasting during pregnancy. The main outcomes of this study were gestational diabetes, preterm labour, preeclampsia, low birth weight, Apgar score, height, weight, and head circumference of the newborn.\n\nResults\nAbout 80% of the women in the fasting group fasted for 21–29 days during Ramadan, out of whom 38.7% completed fasting for the entire Ramadan period. The results revealed that the decision to fast during pregnancy was negatively associated with the mother’s educational level and occupation. Weight gain during pregnancy in the fasting women was approximately 0.4 kg less than those who did not fast. The incidence of gestational diabetes was 2.6% in the fasting women, while it was 8.3% in the non-fasting mothers (P = 0.02). Regression analysis showed that women who did not fast during the second trimester of pregnancy were 1.51 times more likely to develop gestational diabetes [odd ratio (OR) 1.51; 95% confidence intervals (CI) 0.06, 0.74, P = 0.01]. It was also found that among the women in the fasting categories, those who fasted for 21–29 days during pregnancy had a lower risk of gestational diabetes compared to the other groups. More than half of the mothers in the fasting group (60%) perceived that fasting during pregnancy was compulsory for healthy and non-healthy women, comparing with those who did not fast.\n\nConclusion\nIt was found that fasting during the second trimester of the pregnancy decreased the risk of gestational diabetes and excessive weight gain during pregnancy. Most of Iraqi women did not fully recognize their right to be exempted from fasting during pregnancy by the Islamic law.\n\nElectronic supplementary material\nThe online version of this article (10.1186/s12884-019-2275-x) contains supplementary material, which is available to authorized users.","container-title":"BMC Pregnancy and Childbirth","DOI":"10.1186/s12884-019-2275-x","ISSN":"1471-2393","journalAbbreviation":"BMC Pregnancy Childbirth","note":"PMID: 30987614\nPMCID: PMC6466666","source":"PubMed Central","title":"Perspectives and pregnancy outcomes of maternal Ramadan fasting in the second trimester of pregnancy","URL":"https://www.ncbi.nlm.nih.gov/pmc/articles/PMC6466666/","volume":"19","author":[{"family":"Safari","given":"Kolsoom"},{"family":"Piro","given":"Tiran Jamil"},{"family":"Ahmad","given":"Hamdia Mirkhan"}],"accessed":{"date-parts":[["2019",12,18]]},"issued":{"date-parts":[["2019",4,15]]}}}],"schema":"https://github.com/citation-style-language/schema/raw/master/csl-citation.json"} </w:instrText>
-      </w:r>
-      <w:r>
-        <w:rPr>
-          <w:rFonts w:ascii="Times New Roman" w:hAnsi="Times New Roman" w:cs="Times New Roman"/>
-        </w:rPr>
-        <w:fldChar w:fldCharType="separate"/>
-      </w:r>
-      <w:r>
-        <w:rPr>
-          <w:rFonts w:ascii="Times New Roman" w:hAnsi="Times New Roman" w:cs="Times New Roman"/>
-          <w:noProof/>
-        </w:rPr>
-        <w:t>(Safari et al., 2019)</w:t>
-      </w:r>
-      <w:r>
-        <w:rPr>
-          <w:rFonts w:ascii="Times New Roman" w:hAnsi="Times New Roman" w:cs="Times New Roman"/>
-        </w:rPr>
-        <w:fldChar w:fldCharType="end"/>
-      </w:r>
-      <w:r>
-        <w:rPr>
-          <w:rFonts w:ascii="Times New Roman" w:hAnsi="Times New Roman" w:cs="Times New Roman"/>
-        </w:rPr>
-        <w:t>. However, as pregnant mothers are a particu</w:t>
-      </w:r>
-      <w:r>
-        <w:rPr>
-          <w:rFonts w:ascii="Times New Roman" w:hAnsi="Times New Roman" w:cs="Times New Roman"/>
-        </w:rPr>
-        <w:t>l</w:t>
-      </w:r>
-      <w:r>
-        <w:rPr>
-          <w:rFonts w:ascii="Times New Roman" w:hAnsi="Times New Roman" w:cs="Times New Roman"/>
-        </w:rPr>
-        <w:t>ar</w:t>
-      </w:r>
-      <w:r>
-        <w:rPr>
-          <w:rFonts w:ascii="Times New Roman" w:hAnsi="Times New Roman" w:cs="Times New Roman"/>
-        </w:rPr>
-        <w:t>l</w:t>
-      </w:r>
-      <w:r>
-        <w:rPr>
-          <w:rFonts w:ascii="Times New Roman" w:hAnsi="Times New Roman" w:cs="Times New Roman"/>
-        </w:rPr>
-        <w:t xml:space="preserve">y difficult group to enroll and study, there is very little data on what fasting does to maternal and child hormonal and nutritional signals. Of those few studies, the majority exist as case studies or observational studies of women with existing diabetes during pregnancy (CITE). </w:t>
-      </w:r>
-      <w:r>
-        <w:rPr>
-          <w:rFonts w:ascii="Times New Roman" w:hAnsi="Times New Roman" w:cs="Times New Roman"/>
-        </w:rPr>
-        <w:t>Observational studies of pregnant, normo-glycemic women who observed Ramadan fast noticed that women had higher post-prandial glucose responses after breaking the fast than pregnant controls (measured one hour after first meal in the mor</w:t>
-      </w:r>
-      <w:r>
-        <w:rPr>
-          <w:rFonts w:ascii="Times New Roman" w:hAnsi="Times New Roman" w:cs="Times New Roman"/>
-        </w:rPr>
-        <w:t>n</w:t>
-      </w:r>
-      <w:r>
-        <w:rPr>
-          <w:rFonts w:ascii="Times New Roman" w:hAnsi="Times New Roman" w:cs="Times New Roman"/>
-        </w:rPr>
-        <w:t>ing)</w:t>
-      </w:r>
-      <w:r>
-        <w:rPr>
-          <w:rFonts w:ascii="Times New Roman" w:hAnsi="Times New Roman" w:cs="Times New Roman"/>
-        </w:rPr>
-        <w:t xml:space="preserve"> </w:t>
-      </w:r>
-      <w:r>
-        <w:rPr>
-          <w:rFonts w:ascii="Times New Roman" w:hAnsi="Times New Roman" w:cs="Times New Roman"/>
-        </w:rPr>
-        <w:fldChar w:fldCharType="begin"/>
-      </w:r>
-      <w:r>
-        <w:rPr>
-          <w:rFonts w:ascii="Times New Roman" w:hAnsi="Times New Roman" w:cs="Times New Roman"/>
-        </w:rPr>
-        <w:instrText xml:space="preserve"> ADDIN ZOTERO_ITEM CSL_CITATION {"citationID":"6dRSngEN","properties":{"formattedCitation":"(Baynouna Al Ketbi et al., 2014)","plainCitation":"(Baynouna Al Ketbi et al., 2014)","noteIndex":0},"citationItems":[{"id":303,"uris":["http://zotero.org/users/5073745/items/CKE8K2M8"],"uri":["http://zotero.org/users/5073745/items/CKE8K2M8"],"itemData":{"id":303,"type":"article-journal","abstract":"Background\nMaternal diet restriction might be associated with adverse maternal and perinatal outcomes due to metabolic changes. This study aimed to investigate the prevalence of changes in glucose levels due to Ramadan fasting in Emirati pregnant women. We conducted a cross-sectional observational study of 150 women from the United Arab Emirates, (76 during Ramadan and 74 after Ramadan), with uncomplicated pregnancies at a gestational age between 20 and 36 weeks.\n\nResults\nThe two groups of pregnant women had similar physiological parameters. Using the oral glucose tolerance test, the mean random blood glucose level after 1 hour of breaking the fast was significantly higher (p = 0.002) in the Ramadan fasting group than in the control group, and this was not affected by the number of fasting days. In 50% of patients after Ramadan and 70.5% during Ramadan, this value was more than 6.7 mmol/l, which is high and not an acceptable postprandial level in pregnancy.\n\nConclusion\nCaregivers need to consider the 1-hour postprandial glucose level response after fasting in Muslim pregnant women. Research of an interventional design is required to determine remedial actions for this issue.","container-title":"BMC Research Notes","DOI":"10.1186/1756-0500-7-392","ISSN":"1756-0500","journalAbbreviation":"BMC Res Notes","note":"PMID: 24962444\nPMCID: PMC4088297","page":"392","source":"PubMed Central","title":"Diet restriction in Ramadan and the effect of fasting on glucose levels in pregnancy","volume":"7","author":[{"family":"Baynouna Al Ketbi","given":"Latifa Mohammad"},{"family":"Niglekerke","given":"Nico JD"},{"family":"Zein Al Deen","given":"Sanna M"},{"family":"Mirghani","given":"Hisham"}],"issued":{"date-parts":[["2014",6,24]]}}}],"schema":"https://github.com/citation-style-language/schema/raw/master/csl-citation.json"} </w:instrText>
-      </w:r>
-      <w:r>
-        <w:rPr>
-          <w:rFonts w:ascii="Times New Roman" w:hAnsi="Times New Roman" w:cs="Times New Roman"/>
-        </w:rPr>
-        <w:fldChar w:fldCharType="separate"/>
-      </w:r>
-      <w:r>
-        <w:rPr>
-          <w:rFonts w:ascii="Times New Roman" w:hAnsi="Times New Roman" w:cs="Times New Roman"/>
-          <w:noProof/>
-        </w:rPr>
-        <w:t>(Baynouna Al Ketbi et al., 2014)</w:t>
-      </w:r>
-      <w:r>
-        <w:rPr>
-          <w:rFonts w:ascii="Times New Roman" w:hAnsi="Times New Roman" w:cs="Times New Roman"/>
-        </w:rPr>
-        <w:fldChar w:fldCharType="end"/>
-      </w:r>
-      <w:r>
-        <w:rPr>
-          <w:rFonts w:ascii="Times New Roman" w:hAnsi="Times New Roman" w:cs="Times New Roman"/>
-        </w:rPr>
-        <w:t xml:space="preserve">. This sample is imperfect in a few ways. The two samples were taken at different times of day, which is known to affect glycemia and insulinemia </w:t>
-      </w:r>
-      <w:r>
-        <w:rPr>
-          <w:rFonts w:ascii="Times New Roman" w:hAnsi="Times New Roman" w:cs="Times New Roman"/>
-        </w:rPr>
-        <w:lastRenderedPageBreak/>
-        <w:t xml:space="preserve">in humans. Furthermore, the measurement of fasting and post-prandial glucose alone is insufficient to begin to understand the mechanisms that may be activated by maternal fasting. A baseline understanding of the associations of habitual dietary fasting and markers of metabolic health in the blood of pregnant women is a critical need. </w:t>
-      </w:r>
-      <w:r>
-        <w:rPr>
-          <w:rFonts w:ascii="Times New Roman" w:hAnsi="Times New Roman" w:cs="Times New Roman"/>
-        </w:rPr>
-        <w:t xml:space="preserve">The BUMP cohort biological samples </w:t>
-      </w:r>
-      <w:r>
-        <w:rPr>
-          <w:rFonts w:ascii="Times New Roman" w:hAnsi="Times New Roman" w:cs="Times New Roman"/>
-        </w:rPr>
-        <w:t>(blood, and urine) can</w:t>
-      </w:r>
-      <w:r>
-        <w:rPr>
-          <w:rFonts w:ascii="Times New Roman" w:hAnsi="Times New Roman" w:cs="Times New Roman"/>
-        </w:rPr>
-        <w:t xml:space="preserve"> help to </w:t>
-      </w:r>
-      <w:r>
-        <w:rPr>
-          <w:rFonts w:ascii="Times New Roman" w:hAnsi="Times New Roman" w:cs="Times New Roman"/>
-        </w:rPr>
-        <w:t>fill that gap</w:t>
-      </w:r>
-      <w:r>
-        <w:rPr>
-          <w:rFonts w:ascii="Times New Roman" w:hAnsi="Times New Roman" w:cs="Times New Roman"/>
-        </w:rPr>
-        <w:t>.</w:t>
-      </w:r>
-      <w:r>
-        <w:rPr>
-          <w:rFonts w:ascii="Times New Roman" w:hAnsi="Times New Roman" w:cs="Times New Roman"/>
-        </w:rPr>
-        <w:t xml:space="preserve"> The </w:t>
-      </w:r>
-      <w:r>
-        <w:rPr>
-          <w:rFonts w:ascii="Times New Roman" w:hAnsi="Times New Roman" w:cs="Times New Roman"/>
-        </w:rPr>
-        <w:t xml:space="preserve">hormones to be assayed in the blood samples is largely to be determined by the results of the model organism aims of this proposed dissertation work. </w:t>
-      </w:r>
-      <w:r>
-        <w:rPr>
-          <w:rFonts w:ascii="Times New Roman" w:hAnsi="Times New Roman" w:cs="Times New Roman"/>
-        </w:rPr>
-        <w:t xml:space="preserve">The initial list will be comprised of </w:t>
-      </w:r>
-      <w:r>
-        <w:rPr>
-          <w:rFonts w:ascii="Times New Roman" w:hAnsi="Times New Roman" w:cs="Times New Roman"/>
-        </w:rPr>
-        <w:t xml:space="preserve"> blood insulin, glucose, GDF15, and cortisol </w:t>
-      </w:r>
-      <w:r>
-        <w:rPr>
-          <w:rFonts w:ascii="Times New Roman" w:hAnsi="Times New Roman" w:cs="Times New Roman"/>
-        </w:rPr>
-        <w:t>provide the strongest candidates.</w:t>
-      </w:r>
-      <w:r>
-        <w:rPr>
-          <w:rFonts w:ascii="Times New Roman" w:hAnsi="Times New Roman" w:cs="Times New Roman"/>
-        </w:rPr>
-        <w:t xml:space="preserve"> Each will require 50uL of plasma, totaling 200uL minimum of each sample.</w:t>
-      </w:r>
-      <w:r>
-        <w:rPr>
-          <w:rFonts w:ascii="Times New Roman" w:hAnsi="Times New Roman" w:cs="Times New Roman"/>
-        </w:rPr>
-        <w:t xml:space="preserve"> </w:t>
-      </w:r>
-      <w:r>
-        <w:rPr>
-          <w:rFonts w:ascii="Times New Roman" w:hAnsi="Times New Roman" w:cs="Times New Roman"/>
-        </w:rPr>
-        <w:t xml:space="preserve">To provide translatability to the animal study, human maternal blood samples </w:t>
-      </w:r>
-      <w:r>
-        <w:rPr>
-          <w:rFonts w:ascii="Times New Roman" w:hAnsi="Times New Roman" w:cs="Times New Roman"/>
-        </w:rPr>
-        <w:t>may be tested for other</w:t>
-      </w:r>
-      <w:r>
-        <w:rPr>
-          <w:rFonts w:ascii="Times New Roman" w:hAnsi="Times New Roman" w:cs="Times New Roman"/>
-        </w:rPr>
-        <w:t xml:space="preserve"> contributing hormones </w:t>
-      </w:r>
-      <w:r>
-        <w:rPr>
-          <w:rFonts w:ascii="Times New Roman" w:hAnsi="Times New Roman" w:cs="Times New Roman"/>
-        </w:rPr>
-        <w:t>that demonstrate effect in</w:t>
-      </w:r>
-      <w:r>
-        <w:rPr>
-          <w:rFonts w:ascii="Times New Roman" w:hAnsi="Times New Roman" w:cs="Times New Roman"/>
-        </w:rPr>
-        <w:t xml:space="preserve"> the animal cohort. </w:t>
-      </w:r>
-      <w:r>
-        <w:rPr>
-          <w:rFonts w:ascii="Times New Roman" w:hAnsi="Times New Roman" w:cs="Times New Roman"/>
-        </w:rPr>
-        <w:t xml:space="preserve"> </w:t>
-      </w:r>
     </w:p>
     <w:p>
       <w:pPr>
@@ -4028,9 +4291,8 @@
       <w:r>
         <w:t xml:space="preserve">otential </w:t>
       </w:r>
-      <w:r>
-        <w:t xml:space="preserve"> </w:t>
-      </w:r>
+      <w:bookmarkStart w:id="1" w:name="_GoBack"/>
+      <w:bookmarkEnd w:id="1"/>
       <w:r>
         <w:t>confounders:</w:t>
       </w:r>
@@ -4535,11 +4797,27 @@
         </w:rPr>
         <w:t xml:space="preserve">Model 1: </w:t>
       </w:r>
-      <w:r>
-        <w:rPr>
-          <w:rFonts w:ascii="Times New Roman" w:hAnsi="Times New Roman" w:cs="Times New Roman"/>
-        </w:rPr>
-        <w:t xml:space="preserve">Logit(Pr(Y=1)) = </w:t>
+      <w:proofErr w:type="gramStart"/>
+      <w:r>
+        <w:rPr>
+          <w:rFonts w:ascii="Times New Roman" w:hAnsi="Times New Roman" w:cs="Times New Roman"/>
+        </w:rPr>
+        <w:t>Logit(</w:t>
+      </w:r>
+      <w:proofErr w:type="spellStart"/>
+      <w:proofErr w:type="gramEnd"/>
+      <w:r>
+        <w:rPr>
+          <w:rFonts w:ascii="Times New Roman" w:hAnsi="Times New Roman" w:cs="Times New Roman"/>
+        </w:rPr>
+        <w:t>Pr</w:t>
+      </w:r>
+      <w:proofErr w:type="spellEnd"/>
+      <w:r>
+        <w:rPr>
+          <w:rFonts w:ascii="Times New Roman" w:hAnsi="Times New Roman" w:cs="Times New Roman"/>
+        </w:rPr>
+        <w:t xml:space="preserve">(Y=1)) = </w:t>
       </w:r>
       <w:r>
         <w:rPr>
@@ -4564,32 +4842,29 @@
         <w:rPr>
           <w:rFonts w:ascii="Times New Roman" w:hAnsi="Times New Roman" w:cs="Times New Roman"/>
         </w:rPr>
-        <w:lastRenderedPageBreak/>
         <w:t xml:space="preserve">Model 2: </w:t>
       </w:r>
-      <w:r>
-        <w:rPr>
-          <w:rFonts w:ascii="Times New Roman" w:hAnsi="Times New Roman" w:cs="Times New Roman"/>
-        </w:rPr>
-        <w:t>Logit(Pr(Y=1))</w:t>
-      </w:r>
-      <w:r>
-        <w:rPr>
-          <w:rFonts w:ascii="Times New Roman" w:hAnsi="Times New Roman" w:cs="Times New Roman"/>
-        </w:rPr>
-        <w:t xml:space="preserve"> </w:t>
-      </w:r>
-      <w:r>
-        <w:rPr>
-          <w:rFonts w:ascii="Times New Roman" w:hAnsi="Times New Roman" w:cs="Times New Roman"/>
-        </w:rPr>
-        <w:t>=</w:t>
-      </w:r>
-      <w:r>
-        <w:rPr>
-          <w:rFonts w:ascii="Times New Roman" w:hAnsi="Times New Roman" w:cs="Times New Roman"/>
-        </w:rPr>
-        <w:t xml:space="preserve"> </w:t>
+      <w:proofErr w:type="gramStart"/>
+      <w:r>
+        <w:rPr>
+          <w:rFonts w:ascii="Times New Roman" w:hAnsi="Times New Roman" w:cs="Times New Roman"/>
+        </w:rPr>
+        <w:t>Logit(</w:t>
+      </w:r>
+      <w:proofErr w:type="spellStart"/>
+      <w:proofErr w:type="gramEnd"/>
+      <w:r>
+        <w:rPr>
+          <w:rFonts w:ascii="Times New Roman" w:hAnsi="Times New Roman" w:cs="Times New Roman"/>
+        </w:rPr>
+        <w:t>Pr</w:t>
+      </w:r>
+      <w:proofErr w:type="spellEnd"/>
+      <w:r>
+        <w:rPr>
+          <w:rFonts w:ascii="Times New Roman" w:hAnsi="Times New Roman" w:cs="Times New Roman"/>
+        </w:rPr>
+        <w:t xml:space="preserve">(Y=1)) = </w:t>
       </w:r>
       <w:r>
         <w:rPr>
@@ -4614,25 +4889,21 @@
         <w:rPr>
           <w:rFonts w:ascii="Times New Roman" w:hAnsi="Times New Roman" w:cs="Times New Roman"/>
         </w:rPr>
-        <w:t>Logit(Pr(Y=1))</w:t>
-      </w:r>
-      <w:r>
-        <w:rPr>
-          <w:rFonts w:ascii="Times New Roman" w:hAnsi="Times New Roman" w:cs="Times New Roman"/>
-        </w:rPr>
-        <w:t xml:space="preserve"> </w:t>
-      </w:r>
-      <w:r>
-        <w:rPr>
-          <w:rFonts w:ascii="Times New Roman" w:hAnsi="Times New Roman" w:cs="Times New Roman"/>
-        </w:rPr>
-        <w:t>=</w:t>
-      </w:r>
-      <w:r>
-        <w:rPr>
-          <w:rFonts w:ascii="Times New Roman" w:hAnsi="Times New Roman" w:cs="Times New Roman"/>
-        </w:rPr>
-        <w:t xml:space="preserve"> </w:t>
+        <w:t>Logit(</w:t>
+      </w:r>
+      <w:proofErr w:type="spellStart"/>
+      <w:r>
+        <w:rPr>
+          <w:rFonts w:ascii="Times New Roman" w:hAnsi="Times New Roman" w:cs="Times New Roman"/>
+        </w:rPr>
+        <w:t>Pr</w:t>
+      </w:r>
+      <w:proofErr w:type="spellEnd"/>
+      <w:r>
+        <w:rPr>
+          <w:rFonts w:ascii="Times New Roman" w:hAnsi="Times New Roman" w:cs="Times New Roman"/>
+        </w:rPr>
+        <w:t xml:space="preserve">(Y=1)) = </w:t>
       </w:r>
       <w:r>
         <w:rPr>
@@ -4795,8 +5066,6 @@
           <w:rFonts w:ascii="Times New Roman" w:hAnsi="Times New Roman" w:cs="Times New Roman"/>
         </w:rPr>
       </w:pPr>
-      <w:bookmarkStart w:id="0" w:name="_GoBack"/>
-      <w:bookmarkEnd w:id="0"/>
     </w:p>
     <w:p>
       <w:pPr>
@@ -4828,13 +5097,7 @@
         <w:rPr>
           <w:rFonts w:ascii="Times New Roman" w:hAnsi="Times New Roman" w:cs="Times New Roman"/>
         </w:rPr>
-        <w:t xml:space="preserve"> </w:t>
-      </w:r>
-      <w:r>
-        <w:rPr>
-          <w:rFonts w:ascii="Times New Roman" w:hAnsi="Times New Roman" w:cs="Times New Roman"/>
-        </w:rPr>
-        <w:t>child birth weight</w:t>
+        <w:t xml:space="preserve"> child birth weight</w:t>
       </w:r>
     </w:p>
     <w:p>
@@ -4860,26 +5123,14 @@
         <w:rPr>
           <w:rFonts w:ascii="Times New Roman" w:hAnsi="Times New Roman" w:cs="Times New Roman"/>
         </w:rPr>
-        <w:t xml:space="preserve">Model 2: Model 1 + </w:t>
-      </w:r>
-      <w:r>
-        <w:rPr>
-          <w:rFonts w:ascii="Times New Roman" w:hAnsi="Times New Roman" w:cs="Times New Roman"/>
-        </w:rPr>
-        <w:t>gestational weight gain</w:t>
+        <w:t>Model 2: Model 1 + gestational weight gain</w:t>
       </w:r>
       <w:r>
         <w:rPr>
           <w:rFonts w:ascii="Times New Roman" w:hAnsi="Times New Roman" w:cs="Times New Roman"/>
         </w:rPr>
         <w:br/>
-        <w:t xml:space="preserve">Model 3: Model 2 + </w:t>
-      </w:r>
-      <w:r>
-        <w:rPr>
-          <w:rFonts w:ascii="Times New Roman" w:hAnsi="Times New Roman" w:cs="Times New Roman"/>
-        </w:rPr>
-        <w:t>Offspring sex</w:t>
+        <w:t>Model 3: Model 2 + Offspring sex</w:t>
       </w:r>
     </w:p>
     <w:p>
@@ -5170,6 +5421,7 @@
         <w:pStyle w:val="Heading3"/>
       </w:pPr>
       <w:r>
+        <w:lastRenderedPageBreak/>
         <w:t>Confounding of feeding variable by dietary quality</w:t>
       </w:r>
     </w:p>
@@ -5183,14 +5435,7 @@
         <w:rPr>
           <w:rFonts w:ascii="Times New Roman" w:hAnsi="Times New Roman" w:cs="Times New Roman"/>
         </w:rPr>
-        <w:t xml:space="preserve">While the purpose of this proposed dissertation work is to further the understanding of the relationship between length of time fasting and maternal and child health, using only the length </w:t>
-      </w:r>
-      <w:r>
-        <w:rPr>
-          <w:rFonts w:ascii="Times New Roman" w:hAnsi="Times New Roman" w:cs="Times New Roman"/>
-        </w:rPr>
-        <w:lastRenderedPageBreak/>
-        <w:t xml:space="preserve">of the fast as the only dietary measure is a limitation. There are many components to consider when attempting to understand dietary adequacy, and timing of meals is only one. Others such as dietary quality, macro- and micronutrient adequacy, macronutrient distribution, </w:t>
+        <w:t xml:space="preserve">While the purpose of this proposed dissertation work is to further the understanding of the relationship between length of time fasting and maternal and child health, using only the length of the fast as the only dietary measure is a limitation. There are many components to consider when attempting to understand dietary adequacy, and timing of meals is only one. Others such as dietary quality, macro- and micronutrient adequacy, macronutrient distribution, </w:t>
       </w:r>
       <w:r>
         <w:rPr>
@@ -5379,6 +5624,7 @@
         </w:rPr>
         <w:t xml:space="preserve">rystal </w:t>
       </w:r>
+      <w:proofErr w:type="spellStart"/>
       <w:r>
         <w:rPr>
           <w:rFonts w:ascii="Times New Roman" w:hAnsi="Times New Roman" w:cs="Times New Roman"/>
@@ -5389,7 +5635,42 @@
         <w:rPr>
           <w:rFonts w:ascii="Times New Roman" w:hAnsi="Times New Roman" w:cs="Times New Roman"/>
         </w:rPr>
-        <w:t>hem catalog #90095). This highly reactive and non-cross reactive assay for C-peptide will be done in duplicate for each sample. Insulin concentration will be calculated using a standard curve fit to known concentrations of a set solution. Individual observations will be reported as the mean concentration (pg/mL) of the two replicates.</w:t>
+        <w:t>hem</w:t>
+      </w:r>
+      <w:proofErr w:type="spellEnd"/>
+      <w:r>
+        <w:rPr>
+          <w:rFonts w:ascii="Times New Roman" w:hAnsi="Times New Roman" w:cs="Times New Roman"/>
+        </w:rPr>
+        <w:t xml:space="preserve"> catalog #90095). This highly reactive and non-</w:t>
+      </w:r>
+      <w:proofErr w:type="gramStart"/>
+      <w:r>
+        <w:rPr>
+          <w:rFonts w:ascii="Times New Roman" w:hAnsi="Times New Roman" w:cs="Times New Roman"/>
+        </w:rPr>
+        <w:t>cross reactive</w:t>
+      </w:r>
+      <w:proofErr w:type="gramEnd"/>
+      <w:r>
+        <w:rPr>
+          <w:rFonts w:ascii="Times New Roman" w:hAnsi="Times New Roman" w:cs="Times New Roman"/>
+        </w:rPr>
+        <w:t xml:space="preserve"> assay for C-peptide will be done in duplicate for each sample. Insulin concentration will be calculated using a standard curve fit to known concentrations of a set solution. Individual observations will be reported as the mean concentration (</w:t>
+      </w:r>
+      <w:proofErr w:type="spellStart"/>
+      <w:r>
+        <w:rPr>
+          <w:rFonts w:ascii="Times New Roman" w:hAnsi="Times New Roman" w:cs="Times New Roman"/>
+        </w:rPr>
+        <w:t>pg</w:t>
+      </w:r>
+      <w:proofErr w:type="spellEnd"/>
+      <w:r>
+        <w:rPr>
+          <w:rFonts w:ascii="Times New Roman" w:hAnsi="Times New Roman" w:cs="Times New Roman"/>
+        </w:rPr>
+        <w:t>/mL) of the two replicates.</w:t>
       </w:r>
     </w:p>
     <w:p>
@@ -5824,8 +6105,18 @@
           <w:sz w:val="20"/>
           <w:szCs w:val="20"/>
         </w:rPr>
-        <w:t>What is your Race (check all that apply):</w:t>
-      </w:r>
+        <w:t xml:space="preserve">What is your Race (check all that </w:t>
+      </w:r>
+      <w:proofErr w:type="gramStart"/>
+      <w:r>
+        <w:rPr>
+          <w:b/>
+          <w:sz w:val="20"/>
+          <w:szCs w:val="20"/>
+        </w:rPr>
+        <w:t>apply):</w:t>
+      </w:r>
+      <w:proofErr w:type="gramEnd"/>
     </w:p>
     <w:p>
       <w:pPr>
@@ -5948,7 +6239,23 @@
           <w:sz w:val="20"/>
           <w:szCs w:val="20"/>
         </w:rPr>
-        <w:t xml:space="preserve"> Native Hawaiian or Other Pacific Islander</w:t>
+        <w:t xml:space="preserve"> Native Hawaiian or </w:t>
+      </w:r>
+      <w:proofErr w:type="gramStart"/>
+      <w:r>
+        <w:rPr>
+          <w:sz w:val="20"/>
+          <w:szCs w:val="20"/>
+        </w:rPr>
+        <w:t>Other</w:t>
+      </w:r>
+      <w:proofErr w:type="gramEnd"/>
+      <w:r>
+        <w:rPr>
+          <w:sz w:val="20"/>
+          <w:szCs w:val="20"/>
+        </w:rPr>
+        <w:t xml:space="preserve"> Pacific Islander</w:t>
       </w:r>
     </w:p>
     <w:p>
@@ -8683,6 +8990,7 @@
         </w:rPr>
         <w:tab/>
       </w:r>
+      <w:proofErr w:type="gramStart"/>
       <w:r>
         <w:rPr>
           <w:rFonts w:ascii="Cambria Math" w:hAnsi="Cambria Math"/>
@@ -8696,7 +9004,15 @@
           <w:sz w:val="20"/>
           <w:szCs w:val="20"/>
         </w:rPr>
-        <w:t xml:space="preserve">  4-5 servings/day</w:t>
+        <w:t xml:space="preserve">  4</w:t>
+      </w:r>
+      <w:proofErr w:type="gramEnd"/>
+      <w:r>
+        <w:rPr>
+          <w:sz w:val="20"/>
+          <w:szCs w:val="20"/>
+        </w:rPr>
+        <w:t>-5 servings/day</w:t>
       </w:r>
       <w:r>
         <w:rPr>
@@ -10689,6 +11005,39 @@
 </w:document>
 </file>
 
+<file path=word/comments.xml><?xml version="1.0" encoding="utf-8"?>
+<w:comments xmlns:wpc="http://schemas.microsoft.com/office/word/2010/wordprocessingCanvas" xmlns:cx="http://schemas.microsoft.com/office/drawing/2014/chartex" xmlns:cx1="http://schemas.microsoft.com/office/drawing/2015/9/8/chartex" xmlns:cx2="http://schemas.microsoft.com/office/drawing/2015/10/21/chartex" xmlns:cx3="http://schemas.microsoft.com/office/drawing/2016/5/9/chartex" xmlns:cx4="http://schemas.microsoft.com/office/drawing/2016/5/10/chartex" xmlns:cx5="http://schemas.microsoft.com/office/drawing/2016/5/11/chartex" xmlns:cx6="http://schemas.microsoft.com/office/drawing/2016/5/12/chartex" xmlns:cx7="http://schemas.microsoft.com/office/drawing/2016/5/13/chartex" xmlns:cx8="http://schemas.microsoft.com/office/drawing/2016/5/14/chartex" xmlns:mc="http://schemas.openxmlformats.org/markup-compatibility/2006" xmlns:aink="http://schemas.microsoft.com/office/drawing/2016/ink" xmlns:am3d="http://schemas.microsoft.com/office/drawing/2017/model3d" xmlns:o="urn:schemas-microsoft-com:office:office" xmlns:r="http://schemas.openxmlformats.org/officeDocument/2006/relationships" xmlns:m="http://schemas.openxmlformats.org/officeDocument/2006/math" xmlns:v="urn:schemas-microsoft-com:vml" xmlns:wp14="http://schemas.microsoft.com/office/word/2010/wordprocessingDrawing" xmlns:wp="http://schemas.openxmlformats.org/drawingml/2006/wordprocessingDrawing" xmlns:w10="urn:schemas-microsoft-com:office:word" xmlns:w="http://schemas.openxmlformats.org/wordprocessingml/2006/main" xmlns:w14="http://schemas.microsoft.com/office/word/2010/wordml" xmlns:w15="http://schemas.microsoft.com/office/word/2012/wordml" xmlns:w16cid="http://schemas.microsoft.com/office/word/2016/wordml/cid" xmlns:w16se="http://schemas.microsoft.com/office/word/2015/wordml/symex" xmlns:wpg="http://schemas.microsoft.com/office/word/2010/wordprocessingGroup" xmlns:wpi="http://schemas.microsoft.com/office/word/2010/wordprocessingInk" xmlns:wne="http://schemas.microsoft.com/office/word/2006/wordml" xmlns:wps="http://schemas.microsoft.com/office/word/2010/wordprocessingShape" mc:Ignorable="w14 w15 w16se w16cid wp14">
+  <w:comment w:id="0" w:author="Dave Bridges" w:date="2019-12-20T16:30:00Z" w:initials="DB">
+    <w:p>
+      <w:pPr>
+        <w:pStyle w:val="CommentText"/>
+      </w:pPr>
+      <w:r>
+        <w:rPr>
+          <w:rStyle w:val="CommentReference"/>
+        </w:rPr>
+        <w:annotationRef/>
+      </w:r>
+      <w:r>
+        <w:t>Needs citation</w:t>
+      </w:r>
+    </w:p>
+  </w:comment>
+</w:comments>
+</file>
+
+<file path=word/commentsExtended.xml><?xml version="1.0" encoding="utf-8"?>
+<w15:commentsEx xmlns:wpc="http://schemas.microsoft.com/office/word/2010/wordprocessingCanvas" xmlns:cx="http://schemas.microsoft.com/office/drawing/2014/chartex" xmlns:cx1="http://schemas.microsoft.com/office/drawing/2015/9/8/chartex" xmlns:cx2="http://schemas.microsoft.com/office/drawing/2015/10/21/chartex" xmlns:cx3="http://schemas.microsoft.com/office/drawing/2016/5/9/chartex" xmlns:cx4="http://schemas.microsoft.com/office/drawing/2016/5/10/chartex" xmlns:cx5="http://schemas.microsoft.com/office/drawing/2016/5/11/chartex" xmlns:cx6="http://schemas.microsoft.com/office/drawing/2016/5/12/chartex" xmlns:cx7="http://schemas.microsoft.com/office/drawing/2016/5/13/chartex" xmlns:cx8="http://schemas.microsoft.com/office/drawing/2016/5/14/chartex" xmlns:mc="http://schemas.openxmlformats.org/markup-compatibility/2006" xmlns:aink="http://schemas.microsoft.com/office/drawing/2016/ink" xmlns:am3d="http://schemas.microsoft.com/office/drawing/2017/model3d" xmlns:o="urn:schemas-microsoft-com:office:office" xmlns:r="http://schemas.openxmlformats.org/officeDocument/2006/relationships" xmlns:m="http://schemas.openxmlformats.org/officeDocument/2006/math" xmlns:v="urn:schemas-microsoft-com:vml" xmlns:wp14="http://schemas.microsoft.com/office/word/2010/wordprocessingDrawing" xmlns:wp="http://schemas.openxmlformats.org/drawingml/2006/wordprocessingDrawing" xmlns:w10="urn:schemas-microsoft-com:office:word" xmlns:w="http://schemas.openxmlformats.org/wordprocessingml/2006/main" xmlns:w14="http://schemas.microsoft.com/office/word/2010/wordml" xmlns:w15="http://schemas.microsoft.com/office/word/2012/wordml" xmlns:w16cid="http://schemas.microsoft.com/office/word/2016/wordml/cid" xmlns:w16se="http://schemas.microsoft.com/office/word/2015/wordml/symex" xmlns:wpg="http://schemas.microsoft.com/office/word/2010/wordprocessingGroup" xmlns:wpi="http://schemas.microsoft.com/office/word/2010/wordprocessingInk" xmlns:wne="http://schemas.microsoft.com/office/word/2006/wordml" xmlns:wps="http://schemas.microsoft.com/office/word/2010/wordprocessingShape" mc:Ignorable="w14 w15 w16se w16cid wp14">
+  <w15:commentEx w15:paraId="1669D9F1" w15:done="0"/>
+</w15:commentsEx>
+</file>
+
+<file path=word/commentsIds.xml><?xml version="1.0" encoding="utf-8"?>
+<w16cid:commentsIds xmlns:wpc="http://schemas.microsoft.com/office/word/2010/wordprocessingCanvas" xmlns:cx="http://schemas.microsoft.com/office/drawing/2014/chartex" xmlns:cx1="http://schemas.microsoft.com/office/drawing/2015/9/8/chartex" xmlns:cx2="http://schemas.microsoft.com/office/drawing/2015/10/21/chartex" xmlns:cx3="http://schemas.microsoft.com/office/drawing/2016/5/9/chartex" xmlns:cx4="http://schemas.microsoft.com/office/drawing/2016/5/10/chartex" xmlns:cx5="http://schemas.microsoft.com/office/drawing/2016/5/11/chartex" xmlns:cx6="http://schemas.microsoft.com/office/drawing/2016/5/12/chartex" xmlns:cx7="http://schemas.microsoft.com/office/drawing/2016/5/13/chartex" xmlns:cx8="http://schemas.microsoft.com/office/drawing/2016/5/14/chartex" xmlns:mc="http://schemas.openxmlformats.org/markup-compatibility/2006" xmlns:aink="http://schemas.microsoft.com/office/drawing/2016/ink" xmlns:am3d="http://schemas.microsoft.com/office/drawing/2017/model3d" xmlns:o="urn:schemas-microsoft-com:office:office" xmlns:r="http://schemas.openxmlformats.org/officeDocument/2006/relationships" xmlns:m="http://schemas.openxmlformats.org/officeDocument/2006/math" xmlns:v="urn:schemas-microsoft-com:vml" xmlns:wp14="http://schemas.microsoft.com/office/word/2010/wordprocessingDrawing" xmlns:wp="http://schemas.openxmlformats.org/drawingml/2006/wordprocessingDrawing" xmlns:w10="urn:schemas-microsoft-com:office:word" xmlns:w="http://schemas.openxmlformats.org/wordprocessingml/2006/main" xmlns:w14="http://schemas.microsoft.com/office/word/2010/wordml" xmlns:w15="http://schemas.microsoft.com/office/word/2012/wordml" xmlns:w16cid="http://schemas.microsoft.com/office/word/2016/wordml/cid" xmlns:w16se="http://schemas.microsoft.com/office/word/2015/wordml/symex" xmlns:wpg="http://schemas.microsoft.com/office/word/2010/wordprocessingGroup" xmlns:wpi="http://schemas.microsoft.com/office/word/2010/wordprocessingInk" xmlns:wne="http://schemas.microsoft.com/office/word/2006/wordml" xmlns:wps="http://schemas.microsoft.com/office/word/2010/wordprocessingShape" mc:Ignorable="w14 w15 w16se w16cid wp14">
+  <w16cid:commentId w16cid:paraId="1669D9F1" w16cid:durableId="21A775AF"/>
+</w16cid:commentsIds>
+</file>
+
 <file path=word/numbering.xml><?xml version="1.0" encoding="utf-8"?>
 <w:numbering xmlns:wpc="http://schemas.microsoft.com/office/word/2010/wordprocessingCanvas" xmlns:cx="http://schemas.microsoft.com/office/drawing/2014/chartex" xmlns:cx1="http://schemas.microsoft.com/office/drawing/2015/9/8/chartex" xmlns:cx2="http://schemas.microsoft.com/office/drawing/2015/10/21/chartex" xmlns:cx3="http://schemas.microsoft.com/office/drawing/2016/5/9/chartex" xmlns:cx4="http://schemas.microsoft.com/office/drawing/2016/5/10/chartex" xmlns:cx5="http://schemas.microsoft.com/office/drawing/2016/5/11/chartex" xmlns:cx6="http://schemas.microsoft.com/office/drawing/2016/5/12/chartex" xmlns:cx7="http://schemas.microsoft.com/office/drawing/2016/5/13/chartex" xmlns:cx8="http://schemas.microsoft.com/office/drawing/2016/5/14/chartex" xmlns:mc="http://schemas.openxmlformats.org/markup-compatibility/2006" xmlns:aink="http://schemas.microsoft.com/office/drawing/2016/ink" xmlns:am3d="http://schemas.microsoft.com/office/drawing/2017/model3d" xmlns:o="urn:schemas-microsoft-com:office:office" xmlns:r="http://schemas.openxmlformats.org/officeDocument/2006/relationships" xmlns:m="http://schemas.openxmlformats.org/officeDocument/2006/math" xmlns:v="urn:schemas-microsoft-com:vml" xmlns:wp14="http://schemas.microsoft.com/office/word/2010/wordprocessingDrawing" xmlns:wp="http://schemas.openxmlformats.org/drawingml/2006/wordprocessingDrawing" xmlns:w10="urn:schemas-microsoft-com:office:word" xmlns:w="http://schemas.openxmlformats.org/wordprocessingml/2006/main" xmlns:w14="http://schemas.microsoft.com/office/word/2010/wordml" xmlns:w15="http://schemas.microsoft.com/office/word/2012/wordml" xmlns:w16cid="http://schemas.microsoft.com/office/word/2016/wordml/cid" xmlns:w16se="http://schemas.microsoft.com/office/word/2015/wordml/symex" xmlns:wpg="http://schemas.microsoft.com/office/word/2010/wordprocessingGroup" xmlns:wpi="http://schemas.microsoft.com/office/word/2010/wordprocessingInk" xmlns:wne="http://schemas.microsoft.com/office/word/2006/wordml" xmlns:wps="http://schemas.microsoft.com/office/word/2010/wordprocessingShape" mc:Ignorable="w14 w15 w16se w16cid wp14">
   <w:abstractNum w:abstractNumId="0" w15:restartNumberingAfterBreak="0">
@@ -11120,6 +11469,119 @@
     </w:lvl>
   </w:abstractNum>
   <w:abstractNum w:abstractNumId="4" w15:restartNumberingAfterBreak="0">
+    <w:nsid w:val="46376EA8"/>
+    <w:multiLevelType w:val="hybridMultilevel"/>
+    <w:tmpl w:val="C06A5B7C"/>
+    <w:lvl w:ilvl="0" w:tplc="04090001">
+      <w:start w:val="1"/>
+      <w:numFmt w:val="bullet"/>
+      <w:lvlText w:val=""/>
+      <w:lvlJc w:val="left"/>
+      <w:pPr>
+        <w:ind w:left="720" w:hanging="360"/>
+      </w:pPr>
+      <w:rPr>
+        <w:rFonts w:ascii="Symbol" w:hAnsi="Symbol" w:hint="default"/>
+      </w:rPr>
+    </w:lvl>
+    <w:lvl w:ilvl="1" w:tplc="04090003" w:tentative="1">
+      <w:start w:val="1"/>
+      <w:numFmt w:val="bullet"/>
+      <w:lvlText w:val="o"/>
+      <w:lvlJc w:val="left"/>
+      <w:pPr>
+        <w:ind w:left="1440" w:hanging="360"/>
+      </w:pPr>
+      <w:rPr>
+        <w:rFonts w:ascii="Courier New" w:hAnsi="Courier New" w:cs="Courier New" w:hint="default"/>
+      </w:rPr>
+    </w:lvl>
+    <w:lvl w:ilvl="2" w:tplc="04090005" w:tentative="1">
+      <w:start w:val="1"/>
+      <w:numFmt w:val="bullet"/>
+      <w:lvlText w:val=""/>
+      <w:lvlJc w:val="left"/>
+      <w:pPr>
+        <w:ind w:left="2160" w:hanging="360"/>
+      </w:pPr>
+      <w:rPr>
+        <w:rFonts w:ascii="Wingdings" w:hAnsi="Wingdings" w:hint="default"/>
+      </w:rPr>
+    </w:lvl>
+    <w:lvl w:ilvl="3" w:tplc="04090001" w:tentative="1">
+      <w:start w:val="1"/>
+      <w:numFmt w:val="bullet"/>
+      <w:lvlText w:val=""/>
+      <w:lvlJc w:val="left"/>
+      <w:pPr>
+        <w:ind w:left="2880" w:hanging="360"/>
+      </w:pPr>
+      <w:rPr>
+        <w:rFonts w:ascii="Symbol" w:hAnsi="Symbol" w:hint="default"/>
+      </w:rPr>
+    </w:lvl>
+    <w:lvl w:ilvl="4" w:tplc="04090003" w:tentative="1">
+      <w:start w:val="1"/>
+      <w:numFmt w:val="bullet"/>
+      <w:lvlText w:val="o"/>
+      <w:lvlJc w:val="left"/>
+      <w:pPr>
+        <w:ind w:left="3600" w:hanging="360"/>
+      </w:pPr>
+      <w:rPr>
+        <w:rFonts w:ascii="Courier New" w:hAnsi="Courier New" w:cs="Courier New" w:hint="default"/>
+      </w:rPr>
+    </w:lvl>
+    <w:lvl w:ilvl="5" w:tplc="04090005" w:tentative="1">
+      <w:start w:val="1"/>
+      <w:numFmt w:val="bullet"/>
+      <w:lvlText w:val=""/>
+      <w:lvlJc w:val="left"/>
+      <w:pPr>
+        <w:ind w:left="4320" w:hanging="360"/>
+      </w:pPr>
+      <w:rPr>
+        <w:rFonts w:ascii="Wingdings" w:hAnsi="Wingdings" w:hint="default"/>
+      </w:rPr>
+    </w:lvl>
+    <w:lvl w:ilvl="6" w:tplc="04090001" w:tentative="1">
+      <w:start w:val="1"/>
+      <w:numFmt w:val="bullet"/>
+      <w:lvlText w:val=""/>
+      <w:lvlJc w:val="left"/>
+      <w:pPr>
+        <w:ind w:left="5040" w:hanging="360"/>
+      </w:pPr>
+      <w:rPr>
+        <w:rFonts w:ascii="Symbol" w:hAnsi="Symbol" w:hint="default"/>
+      </w:rPr>
+    </w:lvl>
+    <w:lvl w:ilvl="7" w:tplc="04090003" w:tentative="1">
+      <w:start w:val="1"/>
+      <w:numFmt w:val="bullet"/>
+      <w:lvlText w:val="o"/>
+      <w:lvlJc w:val="left"/>
+      <w:pPr>
+        <w:ind w:left="5760" w:hanging="360"/>
+      </w:pPr>
+      <w:rPr>
+        <w:rFonts w:ascii="Courier New" w:hAnsi="Courier New" w:cs="Courier New" w:hint="default"/>
+      </w:rPr>
+    </w:lvl>
+    <w:lvl w:ilvl="8" w:tplc="04090005" w:tentative="1">
+      <w:start w:val="1"/>
+      <w:numFmt w:val="bullet"/>
+      <w:lvlText w:val=""/>
+      <w:lvlJc w:val="left"/>
+      <w:pPr>
+        <w:ind w:left="6480" w:hanging="360"/>
+      </w:pPr>
+      <w:rPr>
+        <w:rFonts w:ascii="Wingdings" w:hAnsi="Wingdings" w:hint="default"/>
+      </w:rPr>
+    </w:lvl>
+  </w:abstractNum>
+  <w:abstractNum w:abstractNumId="5" w15:restartNumberingAfterBreak="0">
     <w:nsid w:val="6750290B"/>
     <w:multiLevelType w:val="hybridMultilevel"/>
     <w:tmpl w:val="A84612BC"/>
@@ -11209,7 +11671,7 @@
       </w:pPr>
     </w:lvl>
   </w:abstractNum>
-  <w:abstractNum w:abstractNumId="5" w15:restartNumberingAfterBreak="0">
+  <w:abstractNum w:abstractNumId="6" w15:restartNumberingAfterBreak="0">
     <w:nsid w:val="7E0135FC"/>
     <w:multiLevelType w:val="hybridMultilevel"/>
     <w:tmpl w:val="A84612BC"/>
@@ -11303,10 +11765,10 @@
     <w:abstractNumId w:val="1"/>
   </w:num>
   <w:num w:numId="2">
-    <w:abstractNumId w:val="4"/>
+    <w:abstractNumId w:val="5"/>
   </w:num>
   <w:num w:numId="3">
-    <w:abstractNumId w:val="5"/>
+    <w:abstractNumId w:val="6"/>
   </w:num>
   <w:num w:numId="4">
     <w:abstractNumId w:val="2"/>
@@ -11317,7 +11779,18 @@
   <w:num w:numId="6">
     <w:abstractNumId w:val="3"/>
   </w:num>
+  <w:num w:numId="7">
+    <w:abstractNumId w:val="4"/>
+  </w:num>
 </w:numbering>
+</file>
+
+<file path=word/people.xml><?xml version="1.0" encoding="utf-8"?>
+<w15:people xmlns:wpc="http://schemas.microsoft.com/office/word/2010/wordprocessingCanvas" xmlns:cx="http://schemas.microsoft.com/office/drawing/2014/chartex" xmlns:cx1="http://schemas.microsoft.com/office/drawing/2015/9/8/chartex" xmlns:cx2="http://schemas.microsoft.com/office/drawing/2015/10/21/chartex" xmlns:cx3="http://schemas.microsoft.com/office/drawing/2016/5/9/chartex" xmlns:cx4="http://schemas.microsoft.com/office/drawing/2016/5/10/chartex" xmlns:cx5="http://schemas.microsoft.com/office/drawing/2016/5/11/chartex" xmlns:cx6="http://schemas.microsoft.com/office/drawing/2016/5/12/chartex" xmlns:cx7="http://schemas.microsoft.com/office/drawing/2016/5/13/chartex" xmlns:cx8="http://schemas.microsoft.com/office/drawing/2016/5/14/chartex" xmlns:mc="http://schemas.openxmlformats.org/markup-compatibility/2006" xmlns:aink="http://schemas.microsoft.com/office/drawing/2016/ink" xmlns:am3d="http://schemas.microsoft.com/office/drawing/2017/model3d" xmlns:o="urn:schemas-microsoft-com:office:office" xmlns:r="http://schemas.openxmlformats.org/officeDocument/2006/relationships" xmlns:m="http://schemas.openxmlformats.org/officeDocument/2006/math" xmlns:v="urn:schemas-microsoft-com:vml" xmlns:wp14="http://schemas.microsoft.com/office/word/2010/wordprocessingDrawing" xmlns:wp="http://schemas.openxmlformats.org/drawingml/2006/wordprocessingDrawing" xmlns:w10="urn:schemas-microsoft-com:office:word" xmlns:w="http://schemas.openxmlformats.org/wordprocessingml/2006/main" xmlns:w14="http://schemas.microsoft.com/office/word/2010/wordml" xmlns:w15="http://schemas.microsoft.com/office/word/2012/wordml" xmlns:w16cid="http://schemas.microsoft.com/office/word/2016/wordml/cid" xmlns:w16se="http://schemas.microsoft.com/office/word/2015/wordml/symex" xmlns:wpg="http://schemas.microsoft.com/office/word/2010/wordprocessingGroup" xmlns:wpi="http://schemas.microsoft.com/office/word/2010/wordprocessingInk" xmlns:wne="http://schemas.microsoft.com/office/word/2006/wordml" xmlns:wps="http://schemas.microsoft.com/office/word/2010/wordprocessingShape" mc:Ignorable="w14 w15 w16se w16cid wp14">
+  <w15:person w15:author="Dave Bridges">
+    <w15:presenceInfo w15:providerId="Windows Live" w15:userId="4bc1184c43c78bbd"/>
+  </w15:person>
+</w15:people>
 </file>
 
 <file path=word/styles.xml><?xml version="1.0" encoding="utf-8"?>

</xml_diff>